<commit_message>
Travailler sur les exigences
</commit_message>
<xml_diff>
--- a/Livrable 1.docx
+++ b/Livrable 1.docx
@@ -424,41 +424,13 @@
           <w:szCs w:val="24"/>
         </w:rPr>
       </w:pPr>
-      <w:proofErr w:type="spellStart"/>
       <w:r>
         <w:rPr>
           <w:rFonts w:ascii="Calibri" w:eastAsia="Calibri" w:hAnsi="Calibri" w:cs="Calibri"/>
           <w:sz w:val="24"/>
           <w:szCs w:val="24"/>
         </w:rPr>
-        <w:t>Dhanju</w:t>
-      </w:r>
-      <w:proofErr w:type="spellEnd"/>
-      <w:r>
-        <w:rPr>
-          <w:rFonts w:ascii="Calibri" w:eastAsia="Calibri" w:hAnsi="Calibri" w:cs="Calibri"/>
-          <w:sz w:val="24"/>
-          <w:szCs w:val="24"/>
-        </w:rPr>
-        <w:t xml:space="preserve">, </w:t>
-      </w:r>
-      <w:proofErr w:type="spellStart"/>
-      <w:r>
-        <w:rPr>
-          <w:rFonts w:ascii="Calibri" w:eastAsia="Calibri" w:hAnsi="Calibri" w:cs="Calibri"/>
-          <w:sz w:val="24"/>
-          <w:szCs w:val="24"/>
-        </w:rPr>
-        <w:t>Manbir</w:t>
-      </w:r>
-      <w:proofErr w:type="spellEnd"/>
-      <w:r>
-        <w:rPr>
-          <w:rFonts w:ascii="Calibri" w:eastAsia="Calibri" w:hAnsi="Calibri" w:cs="Calibri"/>
-          <w:sz w:val="24"/>
-          <w:szCs w:val="24"/>
-        </w:rPr>
-        <w:t xml:space="preserve"> (2235096),</w:t>
+        <w:t>Dhanju, Manbir (2235096),</w:t>
       </w:r>
     </w:p>
     <w:p>
@@ -3021,6 +2993,68 @@
           </w:p>
         </w:tc>
       </w:tr>
+      <w:tr>
+        <w:trPr>
+          <w:trHeight w:val="300"/>
+        </w:trPr>
+        <w:tc>
+          <w:tcPr>
+            <w:cnfStyle w:val="001000000000" w:firstRow="0" w:lastRow="0" w:firstColumn="1" w:lastColumn="0" w:oddVBand="0" w:evenVBand="0" w:oddHBand="0" w:evenHBand="0" w:firstRowFirstColumn="0" w:firstRowLastColumn="0" w:lastRowFirstColumn="0" w:lastRowLastColumn="0"/>
+            <w:tcW w:w="1157" w:type="dxa"/>
+          </w:tcPr>
+          <w:p>
+            <w:pPr>
+              <w:rPr>
+                <w:lang w:val="fr"/>
+              </w:rPr>
+            </w:pPr>
+            <w:r>
+              <w:rPr>
+                <w:lang w:val="fr"/>
+              </w:rPr>
+              <w:t>8</w:t>
+            </w:r>
+          </w:p>
+        </w:tc>
+        <w:tc>
+          <w:tcPr>
+            <w:tcW w:w="1418" w:type="dxa"/>
+          </w:tcPr>
+          <w:p>
+            <w:pPr>
+              <w:cnfStyle w:val="000000000000" w:firstRow="0" w:lastRow="0" w:firstColumn="0" w:lastColumn="0" w:oddVBand="0" w:evenVBand="0" w:oddHBand="0" w:evenHBand="0" w:firstRowFirstColumn="0" w:firstRowLastColumn="0" w:lastRowFirstColumn="0" w:lastRowLastColumn="0"/>
+              <w:rPr>
+                <w:lang w:val="fr"/>
+              </w:rPr>
+            </w:pPr>
+            <w:r>
+              <w:rPr>
+                <w:lang w:val="fr"/>
+              </w:rPr>
+              <w:t>2024-03-06</w:t>
+            </w:r>
+          </w:p>
+        </w:tc>
+        <w:tc>
+          <w:tcPr>
+            <w:tcW w:w="6055" w:type="dxa"/>
+          </w:tcPr>
+          <w:p>
+            <w:pPr>
+              <w:cnfStyle w:val="000000000000" w:firstRow="0" w:lastRow="0" w:firstColumn="0" w:lastColumn="0" w:oddVBand="0" w:evenVBand="0" w:oddHBand="0" w:evenHBand="0" w:firstRowFirstColumn="0" w:firstRowLastColumn="0" w:lastRowFirstColumn="0" w:lastRowLastColumn="0"/>
+              <w:rPr>
+                <w:lang w:val="fr"/>
+              </w:rPr>
+            </w:pPr>
+            <w:r>
+              <w:rPr>
+                <w:lang w:val="fr"/>
+              </w:rPr>
+              <w:t xml:space="preserve">Remplir les exigences </w:t>
+            </w:r>
+          </w:p>
+        </w:tc>
+      </w:tr>
     </w:tbl>
     <w:p>
       <w:pPr>
@@ -4355,17 +4389,40 @@
     </w:p>
     <w:p>
       <w:pPr>
+        <w:ind w:left="1440"/>
+        <w:rPr>
+          <w:lang w:val="fr"/>
+        </w:rPr>
+      </w:pPr>
+      <w:r>
+        <w:t>4.1.1.2</w:t>
+      </w:r>
+      <w:r>
+        <w:t xml:space="preserve"> </w:t>
+      </w:r>
+      <w:r>
+        <w:t>Le système permettra de choisir son pseudonyme </w:t>
+      </w:r>
+      <w:r>
+        <w:t>[</w:t>
+      </w:r>
+      <w:r>
+        <w:t>essentielle]</w:t>
+      </w:r>
+    </w:p>
+    <w:p>
+      <w:pPr>
         <w:pStyle w:val="ListParagraph"/>
         <w:numPr>
-          <w:ilvl w:val="4"/>
-          <w:numId w:val="4"/>
+          <w:ilvl w:val="3"/>
+          <w:numId w:val="18"/>
         </w:numPr>
         <w:rPr>
           <w:lang w:val="fr"/>
         </w:rPr>
       </w:pPr>
       <w:r>
-        <w:t>Le système permettra de choisir son pseudonyme </w:t>
+        <w:t>Le système permettra d’insérer ses informations personnelles </w:t>
       </w:r>
       <w:r>
         <w:t>[</w:t>
@@ -4378,21 +4435,15 @@
       <w:pPr>
         <w:pStyle w:val="ListParagraph"/>
         <w:numPr>
-          <w:ilvl w:val="4"/>
-          <w:numId w:val="4"/>
+          <w:ilvl w:val="3"/>
+          <w:numId w:val="18"/>
         </w:numPr>
         <w:rPr>
           <w:lang w:val="fr"/>
         </w:rPr>
       </w:pPr>
       <w:r>
-        <w:t>Le système permettra d</w:t>
-      </w:r>
-      <w:r>
-        <w:t>’insérer ses informations personnelles</w:t>
-      </w:r>
-      <w:r>
-        <w:t> </w:t>
+        <w:t xml:space="preserve">Le système permettra de choisir son mot de passe </w:t>
       </w:r>
       <w:r>
         <w:t>[</w:t>
@@ -4405,21 +4456,43 @@
       <w:pPr>
         <w:pStyle w:val="ListParagraph"/>
         <w:numPr>
-          <w:ilvl w:val="4"/>
-          <w:numId w:val="4"/>
+          <w:ilvl w:val="3"/>
+          <w:numId w:val="18"/>
         </w:numPr>
         <w:rPr>
           <w:lang w:val="fr"/>
         </w:rPr>
       </w:pPr>
       <w:r>
-        <w:t xml:space="preserve">Le système permettra de choisir son mot de passe </w:t>
-      </w:r>
-      <w:r>
-        <w:t>[</w:t>
-      </w:r>
-      <w:r>
-        <w:t>essentielle]</w:t>
+        <w:lastRenderedPageBreak/>
+        <w:t xml:space="preserve">Le système </w:t>
+      </w:r>
+      <w:r>
+        <w:t>permettra</w:t>
+      </w:r>
+      <w:r>
+        <w:t xml:space="preserve"> </w:t>
+      </w:r>
+      <w:r>
+        <w:t xml:space="preserve">d’afficher </w:t>
+      </w:r>
+      <w:r>
+        <w:t xml:space="preserve">des messages d’erreurs si </w:t>
+      </w:r>
+      <w:r>
+        <w:t>les informations saisies</w:t>
+      </w:r>
+      <w:r>
+        <w:t xml:space="preserve"> ne respectent pas les consignes.</w:t>
+      </w:r>
+      <w:r>
+        <w:t xml:space="preserve"> [</w:t>
+      </w:r>
+      <w:r>
+        <w:t>essentielle</w:t>
+      </w:r>
+      <w:r>
+        <w:t>]</w:t>
       </w:r>
     </w:p>
     <w:p>
@@ -4427,7 +4500,7 @@
         <w:pStyle w:val="Heading3"/>
         <w:numPr>
           <w:ilvl w:val="2"/>
-          <w:numId w:val="4"/>
+          <w:numId w:val="18"/>
         </w:numPr>
         <w:rPr>
           <w:lang w:val="fr"/>
@@ -4437,28 +4510,419 @@
         <w:rPr>
           <w:lang w:val="fr"/>
         </w:rPr>
-        <w:lastRenderedPageBreak/>
         <w:t>S’inscrire dans leur compte personnel</w:t>
       </w:r>
     </w:p>
     <w:p>
       <w:pPr>
-        <w:pStyle w:val="ListParagraph"/>
-        <w:numPr>
-          <w:ilvl w:val="3"/>
-          <w:numId w:val="4"/>
-        </w:numPr>
-        <w:rPr>
-          <w:lang w:val="fr"/>
-        </w:rPr>
-      </w:pPr>
+        <w:ind w:left="1080"/>
+        <w:rPr>
+          <w:lang w:val="fr"/>
+        </w:rPr>
+      </w:pPr>
+      <w:r>
+        <w:rPr>
+          <w:lang w:val="fr"/>
+        </w:rPr>
+        <w:t>4.1.</w:t>
+      </w:r>
+      <w:r>
+        <w:rPr>
+          <w:lang w:val="fr"/>
+        </w:rPr>
+        <w:t xml:space="preserve">2.1 </w:t>
+      </w:r>
+      <w:r>
+        <w:rPr>
+          <w:lang w:val="fr"/>
+        </w:rPr>
+        <w:t>Le système</w:t>
+      </w:r>
+      <w:r>
+        <w:rPr>
+          <w:lang w:val="fr"/>
+        </w:rPr>
+        <w:t xml:space="preserve"> permettra à l’utilisateur de </w:t>
+      </w:r>
+      <w:r>
+        <w:rPr>
+          <w:lang w:val="fr"/>
+        </w:rPr>
+        <w:t xml:space="preserve">se connecter à </w:t>
+      </w:r>
+      <w:r>
+        <w:rPr>
+          <w:lang w:val="fr"/>
+        </w:rPr>
+        <w:t>son</w:t>
+      </w:r>
+      <w:r>
+        <w:rPr>
+          <w:lang w:val="fr"/>
+        </w:rPr>
+        <w:t xml:space="preserve"> compte</w:t>
+      </w:r>
+      <w:r>
+        <w:rPr>
+          <w:lang w:val="fr"/>
+        </w:rPr>
+        <w:t xml:space="preserve"> avec le courriel et mot de passe</w:t>
+      </w:r>
+      <w:r>
+        <w:rPr>
+          <w:lang w:val="fr"/>
+        </w:rPr>
+        <w:t xml:space="preserve"> qui est déjà créer</w:t>
+      </w:r>
+      <w:r>
+        <w:rPr>
+          <w:lang w:val="fr"/>
+        </w:rPr>
+        <w:t xml:space="preserve">. </w:t>
+      </w:r>
+      <w:r>
+        <w:rPr>
+          <w:lang w:val="fr"/>
+        </w:rPr>
+        <w:t>[</w:t>
+      </w:r>
+      <w:r>
+        <w:t>essentielle</w:t>
+      </w:r>
+      <w:r>
+        <w:rPr>
+          <w:lang w:val="fr"/>
+        </w:rPr>
+        <w:t>]</w:t>
+      </w:r>
+    </w:p>
+    <w:p>
+      <w:pPr>
+        <w:ind w:left="1080"/>
+        <w:rPr>
+          <w:lang w:val="fr"/>
+        </w:rPr>
+      </w:pPr>
+      <w:r>
+        <w:rPr>
+          <w:lang w:val="fr"/>
+        </w:rPr>
+        <w:t xml:space="preserve">4.1.2.2 </w:t>
+      </w:r>
+      <w:r>
+        <w:rPr>
+          <w:lang w:val="fr"/>
+        </w:rPr>
+        <w:t xml:space="preserve">Le système permettra </w:t>
+      </w:r>
+      <w:r>
+        <w:rPr>
+          <w:lang w:val="fr"/>
+        </w:rPr>
+        <w:t>d’afficher</w:t>
+      </w:r>
+      <w:r>
+        <w:rPr>
+          <w:lang w:val="fr"/>
+        </w:rPr>
+        <w:t xml:space="preserve"> des messages d’erreur</w:t>
+      </w:r>
+      <w:r>
+        <w:rPr>
+          <w:lang w:val="fr"/>
+        </w:rPr>
+        <w:t>s si les informations saisies ne respectent pas les consignes. [essentielle]</w:t>
+      </w:r>
+    </w:p>
+    <w:p>
+      <w:pPr>
+        <w:pStyle w:val="Heading3"/>
+        <w:ind w:firstLine="708"/>
+        <w:rPr>
+          <w:lang w:val="fr"/>
+        </w:rPr>
+      </w:pPr>
+      <w:r>
+        <w:rPr>
+          <w:lang w:val="fr"/>
+        </w:rPr>
+        <w:t>4.1.</w:t>
+      </w:r>
+      <w:r>
+        <w:rPr>
+          <w:lang w:val="fr"/>
+        </w:rPr>
+        <w:t>3</w:t>
+      </w:r>
+      <w:r>
+        <w:rPr>
+          <w:lang w:val="fr"/>
+        </w:rPr>
+        <w:t xml:space="preserve"> </w:t>
+      </w:r>
+      <w:r>
+        <w:rPr>
+          <w:lang w:val="fr"/>
+        </w:rPr>
+        <w:t xml:space="preserve">Rechercher la voiture de choix </w:t>
+      </w:r>
+    </w:p>
+    <w:p>
+      <w:pPr>
+        <w:ind w:left="1416"/>
+        <w:rPr>
+          <w:lang w:val="fr"/>
+        </w:rPr>
+      </w:pPr>
+      <w:r>
+        <w:rPr>
+          <w:lang w:val="fr"/>
+        </w:rPr>
+        <w:t>4.1.</w:t>
+      </w:r>
+      <w:r>
+        <w:rPr>
+          <w:lang w:val="fr"/>
+        </w:rPr>
+        <w:t>3</w:t>
+      </w:r>
+      <w:r>
+        <w:rPr>
+          <w:lang w:val="fr"/>
+        </w:rPr>
+        <w:t>.1</w:t>
+      </w:r>
+      <w:r>
+        <w:rPr>
+          <w:lang w:val="fr"/>
+        </w:rPr>
+        <w:t xml:space="preserve"> </w:t>
+      </w:r>
+      <w:r>
+        <w:rPr>
+          <w:lang w:val="fr"/>
+        </w:rPr>
+        <w:t xml:space="preserve">Le système </w:t>
+      </w:r>
+      <w:r>
+        <w:rPr>
+          <w:lang w:val="fr"/>
+        </w:rPr>
+        <w:t xml:space="preserve">permettra à l’utilisateur de chercher </w:t>
+      </w:r>
+      <w:r>
+        <w:rPr>
+          <w:lang w:val="fr"/>
+        </w:rPr>
+        <w:t>une voiture spécifique</w:t>
+      </w:r>
+      <w:r>
+        <w:rPr>
+          <w:lang w:val="fr"/>
+        </w:rPr>
+        <w:t xml:space="preserve"> dans la barre de recherche</w:t>
+      </w:r>
+      <w:r>
+        <w:rPr>
+          <w:lang w:val="fr"/>
+        </w:rPr>
+        <w:t>.</w:t>
+      </w:r>
+      <w:r>
+        <w:rPr>
+          <w:lang w:val="fr"/>
+        </w:rPr>
+        <w:t xml:space="preserve"> [souhaitable]</w:t>
+      </w:r>
+    </w:p>
+    <w:p>
+      <w:pPr>
+        <w:pStyle w:val="Heading3"/>
+        <w:ind w:firstLine="708"/>
+        <w:rPr>
+          <w:rStyle w:val="Heading3Char"/>
+        </w:rPr>
+      </w:pPr>
+      <w:r>
+        <w:rPr>
+          <w:lang w:val="fr"/>
+        </w:rPr>
+        <w:t xml:space="preserve">4.1.4 </w:t>
+      </w:r>
+      <w:r>
+        <w:rPr>
+          <w:rStyle w:val="Heading3Char"/>
+        </w:rPr>
+        <w:t>Contacter la compagnie</w:t>
+      </w:r>
+    </w:p>
+    <w:p>
+      <w:pPr>
+        <w:ind w:left="1410"/>
+      </w:pPr>
+      <w:r>
+        <w:t>4.1.4</w:t>
+      </w:r>
+      <w:r>
+        <w:t xml:space="preserve">.1 Le système permettra à l’utilisateur de </w:t>
+      </w:r>
+      <w:r>
+        <w:t>remplir un formulaire pour contacter la compagnie. [souhaitable]</w:t>
+      </w:r>
+    </w:p>
+    <w:p>
+      <w:pPr>
+        <w:ind w:left="1410"/>
+      </w:pPr>
+      <w:r>
+        <w:t xml:space="preserve">4.1.4.2 Le système </w:t>
+      </w:r>
+      <w:r>
+        <w:t>permettra d</w:t>
+      </w:r>
+      <w:r>
+        <w:t xml:space="preserve">’afficher des messages d’erreurs si les informations saisies ne respectent pas les consignes. </w:t>
+      </w:r>
+      <w:r>
+        <w:t>[essentielle]</w:t>
+      </w:r>
+    </w:p>
+    <w:p>
+      <w:pPr>
+        <w:pStyle w:val="Heading3"/>
+        <w:ind w:firstLine="708"/>
+      </w:pPr>
+      <w:r>
+        <w:t xml:space="preserve">4.1.5 </w:t>
+      </w:r>
+      <w:r>
+        <w:t>Commander</w:t>
+      </w:r>
+      <w:r>
+        <w:t xml:space="preserve"> une voiture</w:t>
+      </w:r>
+    </w:p>
+    <w:p>
+      <w:pPr>
+        <w:ind w:left="432" w:firstLine="708"/>
+      </w:pPr>
+      <w:r>
+        <w:t xml:space="preserve">Le système </w:t>
+      </w:r>
+      <w:r>
+        <w:t xml:space="preserve">permettra à l’utilisateur de </w:t>
+      </w:r>
+      <w:r>
+        <w:t>c</w:t>
+      </w:r>
+      <w:r>
+        <w:t>ommander une voiture</w:t>
+      </w:r>
+      <w:r>
+        <w:t>. [souhaitable]</w:t>
+      </w:r>
+    </w:p>
+    <w:p>
+      <w:pPr>
+        <w:ind w:left="1140"/>
+      </w:pPr>
+      <w:r>
+        <w:t>Le système permettra à l’utilisateur d’effectuer des paiements en ligne</w:t>
+      </w:r>
+      <w:r>
+        <w:t>. [souhaitable]</w:t>
+      </w:r>
+    </w:p>
+    <w:p/>
+    <w:p>
+      <w:pPr>
+        <w:pStyle w:val="Heading3"/>
+        <w:ind w:firstLine="708"/>
+      </w:pPr>
+      <w:r>
+        <w:t>4.1.6 Observation du page détaillés</w:t>
+      </w:r>
+      <w:r>
+        <w:t xml:space="preserve"> </w:t>
+      </w:r>
+    </w:p>
+    <w:p>
+      <w:pPr>
+        <w:ind w:left="1410"/>
+      </w:pPr>
+      <w:r>
+        <w:t>Le système permettra d’</w:t>
+      </w:r>
+      <w:r>
+        <w:t xml:space="preserve">afficher les détails </w:t>
+      </w:r>
+      <w:r>
+        <w:t>de la voiture sélectionné par l’utilisateur.</w:t>
+      </w:r>
+    </w:p>
+    <w:p>
+      <w:pPr>
+        <w:ind w:left="1410"/>
+      </w:pPr>
+      <w:r>
+        <w:t>Le système permettra</w:t>
+      </w:r>
+      <w:r>
+        <w:t xml:space="preserve"> de </w:t>
+      </w:r>
+      <w:r>
+        <w:t>re</w:t>
+      </w:r>
+      <w:r>
+        <w:t xml:space="preserve">conduire l’utilisateur vers la page contact </w:t>
+      </w:r>
+      <w:r>
+        <w:t>pour contacter la compagnie. [souhaitable]</w:t>
+      </w:r>
+    </w:p>
+    <w:p>
+      <w:pPr>
+        <w:ind w:left="1410"/>
+      </w:pPr>
+      <w:r>
+        <w:t xml:space="preserve">Le système permettra </w:t>
+      </w:r>
+      <w:r>
+        <w:t>à l’utilisateur de faire des calculs pour le financ</w:t>
+      </w:r>
+      <w:r>
+        <w:t xml:space="preserve">ement </w:t>
+      </w:r>
+      <w:r>
+        <w:t xml:space="preserve">de la voiture choisie. </w:t>
+      </w:r>
+    </w:p>
+    <w:p>
+      <w:pPr>
+        <w:ind w:left="1410"/>
+      </w:pPr>
+      <w:r>
+        <w:t xml:space="preserve">Le système permettra </w:t>
+      </w:r>
+      <w:r>
+        <w:t xml:space="preserve">de reconduire l’utilisateur vers la page de paiement pour saisir </w:t>
+      </w:r>
+      <w:r>
+        <w:t>les informations personnelles</w:t>
+      </w:r>
+      <w:r>
+        <w:t xml:space="preserve"> afin de </w:t>
+      </w:r>
+      <w:r>
+        <w:t xml:space="preserve">saisir les informations personnelles et confirmer l’achat. </w:t>
+      </w:r>
     </w:p>
     <w:p>
       <w:pPr>
         <w:pStyle w:val="Heading2"/>
         <w:numPr>
           <w:ilvl w:val="1"/>
-          <w:numId w:val="4"/>
+          <w:numId w:val="18"/>
         </w:numPr>
         <w:rPr>
           <w:lang w:val="fr"/>
@@ -4673,6 +5137,7 @@
         <w:rPr>
           <w:lang w:val="fr"/>
         </w:rPr>
+        <w:lastRenderedPageBreak/>
         <w:t>La sécurité</w:t>
       </w:r>
       <w:r>
@@ -4753,7 +5218,7 @@
         <w:pStyle w:val="Heading1"/>
         <w:numPr>
           <w:ilvl w:val="0"/>
-          <w:numId w:val="4"/>
+          <w:numId w:val="18"/>
         </w:numPr>
       </w:pPr>
       <w:bookmarkStart w:id="8" w:name="_Toc160636217"/>
@@ -4980,7 +5445,7 @@
         <w:pStyle w:val="Heading1"/>
         <w:numPr>
           <w:ilvl w:val="0"/>
-          <w:numId w:val="4"/>
+          <w:numId w:val="18"/>
         </w:numPr>
         <w:rPr>
           <w:lang w:val="fr"/>
@@ -5072,7 +5537,7 @@
         <w:pStyle w:val="Heading2"/>
         <w:numPr>
           <w:ilvl w:val="1"/>
-          <w:numId w:val="4"/>
+          <w:numId w:val="18"/>
         </w:numPr>
         <w:rPr>
           <w:color w:val="0563C1" w:themeColor="hyperlink"/>
@@ -5085,7 +5550,7 @@
           <w:noProof/>
         </w:rPr>
         <w:drawing>
-          <wp:anchor distT="0" distB="0" distL="114300" distR="114300" simplePos="0" relativeHeight="251669504" behindDoc="0" locked="0" layoutInCell="1" allowOverlap="1" wp14:anchorId="32893C62" wp14:editId="48F647C0">
+          <wp:anchor distT="0" distB="0" distL="114300" distR="114300" simplePos="0" relativeHeight="251658248" behindDoc="0" locked="0" layoutInCell="1" allowOverlap="1" wp14:anchorId="32893C62" wp14:editId="48F647C0">
             <wp:simplePos x="0" y="0"/>
             <wp:positionH relativeFrom="column">
               <wp:posOffset>2147606</wp:posOffset>
@@ -5145,7 +5610,7 @@
           <w:noProof/>
         </w:rPr>
         <w:drawing>
-          <wp:anchor distT="0" distB="0" distL="114300" distR="114300" simplePos="0" relativeHeight="251668480" behindDoc="0" locked="0" layoutInCell="1" allowOverlap="1" wp14:anchorId="7A26A4D1" wp14:editId="015AE7F5">
+          <wp:anchor distT="0" distB="0" distL="114300" distR="114300" simplePos="0" relativeHeight="251658247" behindDoc="0" locked="0" layoutInCell="1" allowOverlap="1" wp14:anchorId="7A26A4D1" wp14:editId="015AE7F5">
             <wp:simplePos x="0" y="0"/>
             <wp:positionH relativeFrom="column">
               <wp:posOffset>0</wp:posOffset>
@@ -5813,7 +6278,7 @@
         <w:pStyle w:val="Heading2"/>
         <w:numPr>
           <w:ilvl w:val="1"/>
-          <w:numId w:val="4"/>
+          <w:numId w:val="18"/>
         </w:numPr>
         <w:rPr>
           <w:lang w:val="fr"/>
@@ -5857,7 +6322,7 @@
           <w:noProof/>
         </w:rPr>
         <w:drawing>
-          <wp:anchor distT="0" distB="0" distL="114300" distR="114300" simplePos="0" relativeHeight="251667456" behindDoc="0" locked="0" layoutInCell="1" allowOverlap="1" wp14:anchorId="78C82C28" wp14:editId="44B3B4CA">
+          <wp:anchor distT="0" distB="0" distL="114300" distR="114300" simplePos="0" relativeHeight="251658246" behindDoc="0" locked="0" layoutInCell="1" allowOverlap="1" wp14:anchorId="78C82C28" wp14:editId="44B3B4CA">
             <wp:simplePos x="0" y="0"/>
             <wp:positionH relativeFrom="column">
               <wp:posOffset>0</wp:posOffset>
@@ -6175,7 +6640,7 @@
         <w:pStyle w:val="Heading2"/>
         <w:numPr>
           <w:ilvl w:val="1"/>
-          <w:numId w:val="4"/>
+          <w:numId w:val="18"/>
         </w:numPr>
       </w:pPr>
       <w:bookmarkStart w:id="12" w:name="_Toc160636221"/>
@@ -6219,7 +6684,7 @@
           <w:noProof/>
         </w:rPr>
         <w:drawing>
-          <wp:anchor distT="0" distB="0" distL="114300" distR="114300" simplePos="0" relativeHeight="251662336" behindDoc="0" locked="0" layoutInCell="1" allowOverlap="1" wp14:anchorId="02D246E9" wp14:editId="062C3C12">
+          <wp:anchor distT="0" distB="0" distL="114300" distR="114300" simplePos="0" relativeHeight="251658241" behindDoc="0" locked="0" layoutInCell="1" allowOverlap="1" wp14:anchorId="02D246E9" wp14:editId="283C8CE5">
             <wp:simplePos x="0" y="0"/>
             <wp:positionH relativeFrom="column">
               <wp:posOffset>3362822</wp:posOffset>
@@ -6279,7 +6744,7 @@
           <w:noProof/>
         </w:rPr>
         <w:drawing>
-          <wp:anchor distT="0" distB="0" distL="114300" distR="114300" simplePos="0" relativeHeight="251661312" behindDoc="0" locked="0" layoutInCell="1" allowOverlap="1" wp14:anchorId="6EF28B6D" wp14:editId="423351F7">
+          <wp:anchor distT="0" distB="0" distL="114300" distR="114300" simplePos="0" relativeHeight="251658240" behindDoc="0" locked="0" layoutInCell="1" allowOverlap="1" wp14:anchorId="6EF28B6D" wp14:editId="423351F7">
             <wp:simplePos x="0" y="0"/>
             <wp:positionH relativeFrom="margin">
               <wp:align>left</wp:align>
@@ -6491,7 +6956,7 @@
         <w:pStyle w:val="Heading2"/>
         <w:numPr>
           <w:ilvl w:val="1"/>
-          <w:numId w:val="4"/>
+          <w:numId w:val="18"/>
         </w:numPr>
       </w:pPr>
       <w:bookmarkStart w:id="13" w:name="_Toc160636222"/>
@@ -6522,7 +6987,7 @@
           <w:noProof/>
         </w:rPr>
         <w:drawing>
-          <wp:anchor distT="0" distB="0" distL="114300" distR="114300" simplePos="0" relativeHeight="251663360" behindDoc="0" locked="0" layoutInCell="1" allowOverlap="1" wp14:anchorId="27608C3A" wp14:editId="5C7197C1">
+          <wp:anchor distT="0" distB="0" distL="114300" distR="114300" simplePos="0" relativeHeight="251658242" behindDoc="0" locked="0" layoutInCell="1" allowOverlap="1" wp14:anchorId="27608C3A" wp14:editId="5C7197C1">
             <wp:simplePos x="0" y="0"/>
             <wp:positionH relativeFrom="column">
               <wp:posOffset>0</wp:posOffset>
@@ -6721,7 +7186,7 @@
         <w:pStyle w:val="Heading2"/>
         <w:numPr>
           <w:ilvl w:val="1"/>
-          <w:numId w:val="4"/>
+          <w:numId w:val="18"/>
         </w:numPr>
         <w:rPr>
           <w:noProof/>
@@ -6761,7 +7226,7 @@
           <w:noProof/>
         </w:rPr>
         <w:drawing>
-          <wp:anchor distT="0" distB="0" distL="114300" distR="114300" simplePos="0" relativeHeight="251664384" behindDoc="0" locked="0" layoutInCell="1" allowOverlap="1" wp14:anchorId="64A8EE96" wp14:editId="33D59D31">
+          <wp:anchor distT="0" distB="0" distL="114300" distR="114300" simplePos="0" relativeHeight="251658243" behindDoc="0" locked="0" layoutInCell="1" allowOverlap="1" wp14:anchorId="64A8EE96" wp14:editId="33D59D31">
             <wp:simplePos x="0" y="0"/>
             <wp:positionH relativeFrom="column">
               <wp:posOffset>0</wp:posOffset>
@@ -6877,7 +7342,7 @@
         <w:pStyle w:val="ListParagraph"/>
         <w:numPr>
           <w:ilvl w:val="1"/>
-          <w:numId w:val="4"/>
+          <w:numId w:val="18"/>
         </w:numPr>
         <w:rPr>
           <w:rStyle w:val="Heading2Char"/>
@@ -6905,7 +7370,7 @@
           <w:noProof/>
         </w:rPr>
         <w:drawing>
-          <wp:anchor distT="0" distB="0" distL="114300" distR="114300" simplePos="0" relativeHeight="251665408" behindDoc="0" locked="0" layoutInCell="1" allowOverlap="1" wp14:anchorId="05764910" wp14:editId="61F478F0">
+          <wp:anchor distT="0" distB="0" distL="114300" distR="114300" simplePos="0" relativeHeight="251658244" behindDoc="0" locked="0" layoutInCell="1" allowOverlap="1" wp14:anchorId="05764910" wp14:editId="61F478F0">
             <wp:simplePos x="0" y="0"/>
             <wp:positionH relativeFrom="column">
               <wp:posOffset>0</wp:posOffset>
@@ -7034,7 +7499,7 @@
         <w:pStyle w:val="Heading2"/>
         <w:numPr>
           <w:ilvl w:val="1"/>
-          <w:numId w:val="4"/>
+          <w:numId w:val="18"/>
         </w:numPr>
       </w:pPr>
       <w:bookmarkStart w:id="16" w:name="_Toc160636225"/>
@@ -7070,7 +7535,7 @@
           <w:noProof/>
         </w:rPr>
         <w:drawing>
-          <wp:anchor distT="0" distB="0" distL="114300" distR="114300" simplePos="0" relativeHeight="251666432" behindDoc="1" locked="0" layoutInCell="1" allowOverlap="1" wp14:anchorId="70E52F05" wp14:editId="1AA12F0F">
+          <wp:anchor distT="0" distB="0" distL="114300" distR="114300" simplePos="0" relativeHeight="251658245" behindDoc="1" locked="0" layoutInCell="1" allowOverlap="1" wp14:anchorId="70E52F05" wp14:editId="1AA12F0F">
             <wp:simplePos x="0" y="0"/>
             <wp:positionH relativeFrom="column">
               <wp:posOffset>0</wp:posOffset>
@@ -7190,7 +7655,7 @@
         <w:pStyle w:val="Heading1"/>
         <w:numPr>
           <w:ilvl w:val="0"/>
-          <w:numId w:val="4"/>
+          <w:numId w:val="18"/>
         </w:numPr>
       </w:pPr>
       <w:bookmarkStart w:id="17" w:name="_Toc160636226"/>
@@ -8357,6 +8822,232 @@
     </w:lvl>
   </w:abstractNum>
   <w:abstractNum w:abstractNumId="11" w15:restartNumberingAfterBreak="0">
+    <w:nsid w:val="3E2B4016"/>
+    <w:multiLevelType w:val="multilevel"/>
+    <w:tmpl w:val="B48E22B4"/>
+    <w:lvl w:ilvl="0">
+      <w:start w:val="4"/>
+      <w:numFmt w:val="decimal"/>
+      <w:lvlText w:val="%1"/>
+      <w:lvlJc w:val="left"/>
+      <w:pPr>
+        <w:ind w:left="660" w:hanging="660"/>
+      </w:pPr>
+      <w:rPr>
+        <w:rFonts w:hint="default"/>
+      </w:rPr>
+    </w:lvl>
+    <w:lvl w:ilvl="1">
+      <w:start w:val="1"/>
+      <w:numFmt w:val="decimal"/>
+      <w:lvlText w:val="%1.%2"/>
+      <w:lvlJc w:val="left"/>
+      <w:pPr>
+        <w:ind w:left="1140" w:hanging="660"/>
+      </w:pPr>
+      <w:rPr>
+        <w:rFonts w:hint="default"/>
+      </w:rPr>
+    </w:lvl>
+    <w:lvl w:ilvl="2">
+      <w:start w:val="1"/>
+      <w:numFmt w:val="decimal"/>
+      <w:lvlText w:val="%1.%2.%3"/>
+      <w:lvlJc w:val="left"/>
+      <w:pPr>
+        <w:ind w:left="1680" w:hanging="720"/>
+      </w:pPr>
+      <w:rPr>
+        <w:rFonts w:hint="default"/>
+      </w:rPr>
+    </w:lvl>
+    <w:lvl w:ilvl="3">
+      <w:start w:val="3"/>
+      <w:numFmt w:val="decimal"/>
+      <w:lvlText w:val="%1.%2.%3.%4"/>
+      <w:lvlJc w:val="left"/>
+      <w:pPr>
+        <w:ind w:left="2160" w:hanging="720"/>
+      </w:pPr>
+      <w:rPr>
+        <w:rFonts w:hint="default"/>
+      </w:rPr>
+    </w:lvl>
+    <w:lvl w:ilvl="4">
+      <w:start w:val="1"/>
+      <w:numFmt w:val="decimal"/>
+      <w:lvlText w:val="%1.%2.%3.%4.%5"/>
+      <w:lvlJc w:val="left"/>
+      <w:pPr>
+        <w:ind w:left="3000" w:hanging="1080"/>
+      </w:pPr>
+      <w:rPr>
+        <w:rFonts w:hint="default"/>
+      </w:rPr>
+    </w:lvl>
+    <w:lvl w:ilvl="5">
+      <w:start w:val="1"/>
+      <w:numFmt w:val="decimal"/>
+      <w:lvlText w:val="%1.%2.%3.%4.%5.%6"/>
+      <w:lvlJc w:val="left"/>
+      <w:pPr>
+        <w:ind w:left="3480" w:hanging="1080"/>
+      </w:pPr>
+      <w:rPr>
+        <w:rFonts w:hint="default"/>
+      </w:rPr>
+    </w:lvl>
+    <w:lvl w:ilvl="6">
+      <w:start w:val="1"/>
+      <w:numFmt w:val="decimal"/>
+      <w:lvlText w:val="%1.%2.%3.%4.%5.%6.%7"/>
+      <w:lvlJc w:val="left"/>
+      <w:pPr>
+        <w:ind w:left="4320" w:hanging="1440"/>
+      </w:pPr>
+      <w:rPr>
+        <w:rFonts w:hint="default"/>
+      </w:rPr>
+    </w:lvl>
+    <w:lvl w:ilvl="7">
+      <w:start w:val="1"/>
+      <w:numFmt w:val="decimal"/>
+      <w:lvlText w:val="%1.%2.%3.%4.%5.%6.%7.%8"/>
+      <w:lvlJc w:val="left"/>
+      <w:pPr>
+        <w:ind w:left="4800" w:hanging="1440"/>
+      </w:pPr>
+      <w:rPr>
+        <w:rFonts w:hint="default"/>
+      </w:rPr>
+    </w:lvl>
+    <w:lvl w:ilvl="8">
+      <w:start w:val="1"/>
+      <w:numFmt w:val="decimal"/>
+      <w:lvlText w:val="%1.%2.%3.%4.%5.%6.%7.%8.%9"/>
+      <w:lvlJc w:val="left"/>
+      <w:pPr>
+        <w:ind w:left="5280" w:hanging="1440"/>
+      </w:pPr>
+      <w:rPr>
+        <w:rFonts w:hint="default"/>
+      </w:rPr>
+    </w:lvl>
+  </w:abstractNum>
+  <w:abstractNum w:abstractNumId="12" w15:restartNumberingAfterBreak="0">
+    <w:nsid w:val="4A1F55C3"/>
+    <w:multiLevelType w:val="multilevel"/>
+    <w:tmpl w:val="A0DE10D6"/>
+    <w:lvl w:ilvl="0">
+      <w:start w:val="4"/>
+      <w:numFmt w:val="decimal"/>
+      <w:lvlText w:val="%1"/>
+      <w:lvlJc w:val="left"/>
+      <w:pPr>
+        <w:ind w:left="825" w:hanging="825"/>
+      </w:pPr>
+      <w:rPr>
+        <w:rFonts w:hint="default"/>
+      </w:rPr>
+    </w:lvl>
+    <w:lvl w:ilvl="1">
+      <w:start w:val="1"/>
+      <w:numFmt w:val="decimal"/>
+      <w:lvlText w:val="%1.%2"/>
+      <w:lvlJc w:val="left"/>
+      <w:pPr>
+        <w:ind w:left="1305" w:hanging="825"/>
+      </w:pPr>
+      <w:rPr>
+        <w:rFonts w:hint="default"/>
+      </w:rPr>
+    </w:lvl>
+    <w:lvl w:ilvl="2">
+      <w:start w:val="1"/>
+      <w:numFmt w:val="decimal"/>
+      <w:lvlText w:val="%1.%2.%3"/>
+      <w:lvlJc w:val="left"/>
+      <w:pPr>
+        <w:ind w:left="1785" w:hanging="825"/>
+      </w:pPr>
+      <w:rPr>
+        <w:rFonts w:hint="default"/>
+      </w:rPr>
+    </w:lvl>
+    <w:lvl w:ilvl="3">
+      <w:start w:val="1"/>
+      <w:numFmt w:val="decimal"/>
+      <w:lvlText w:val="%1.%2.%3.%4"/>
+      <w:lvlJc w:val="left"/>
+      <w:pPr>
+        <w:ind w:left="2265" w:hanging="825"/>
+      </w:pPr>
+      <w:rPr>
+        <w:rFonts w:hint="default"/>
+      </w:rPr>
+    </w:lvl>
+    <w:lvl w:ilvl="4">
+      <w:start w:val="5"/>
+      <w:numFmt w:val="decimal"/>
+      <w:lvlText w:val="%1.%2.%3.%4.%5"/>
+      <w:lvlJc w:val="left"/>
+      <w:pPr>
+        <w:ind w:left="3000" w:hanging="1080"/>
+      </w:pPr>
+      <w:rPr>
+        <w:rFonts w:hint="default"/>
+      </w:rPr>
+    </w:lvl>
+    <w:lvl w:ilvl="5">
+      <w:start w:val="1"/>
+      <w:numFmt w:val="decimal"/>
+      <w:lvlText w:val="%1.%2.%3.%4.%5.%6"/>
+      <w:lvlJc w:val="left"/>
+      <w:pPr>
+        <w:ind w:left="3480" w:hanging="1080"/>
+      </w:pPr>
+      <w:rPr>
+        <w:rFonts w:hint="default"/>
+      </w:rPr>
+    </w:lvl>
+    <w:lvl w:ilvl="6">
+      <w:start w:val="1"/>
+      <w:numFmt w:val="decimal"/>
+      <w:lvlText w:val="%1.%2.%3.%4.%5.%6.%7"/>
+      <w:lvlJc w:val="left"/>
+      <w:pPr>
+        <w:ind w:left="4320" w:hanging="1440"/>
+      </w:pPr>
+      <w:rPr>
+        <w:rFonts w:hint="default"/>
+      </w:rPr>
+    </w:lvl>
+    <w:lvl w:ilvl="7">
+      <w:start w:val="1"/>
+      <w:numFmt w:val="decimal"/>
+      <w:lvlText w:val="%1.%2.%3.%4.%5.%6.%7.%8"/>
+      <w:lvlJc w:val="left"/>
+      <w:pPr>
+        <w:ind w:left="4800" w:hanging="1440"/>
+      </w:pPr>
+      <w:rPr>
+        <w:rFonts w:hint="default"/>
+      </w:rPr>
+    </w:lvl>
+    <w:lvl w:ilvl="8">
+      <w:start w:val="1"/>
+      <w:numFmt w:val="decimal"/>
+      <w:lvlText w:val="%1.%2.%3.%4.%5.%6.%7.%8.%9"/>
+      <w:lvlJc w:val="left"/>
+      <w:pPr>
+        <w:ind w:left="5280" w:hanging="1440"/>
+      </w:pPr>
+      <w:rPr>
+        <w:rFonts w:hint="default"/>
+      </w:rPr>
+    </w:lvl>
+  </w:abstractNum>
+  <w:abstractNum w:abstractNumId="13" w15:restartNumberingAfterBreak="0">
     <w:nsid w:val="564013DE"/>
     <w:multiLevelType w:val="multilevel"/>
     <w:tmpl w:val="0C0C001F"/>
@@ -8442,7 +9133,7 @@
       </w:pPr>
     </w:lvl>
   </w:abstractNum>
-  <w:abstractNum w:abstractNumId="12" w15:restartNumberingAfterBreak="0">
+  <w:abstractNum w:abstractNumId="14" w15:restartNumberingAfterBreak="0">
     <w:nsid w:val="56AF40B0"/>
     <w:multiLevelType w:val="multilevel"/>
     <w:tmpl w:val="F0CEBD80"/>
@@ -8564,7 +9255,120 @@
       </w:rPr>
     </w:lvl>
   </w:abstractNum>
-  <w:abstractNum w:abstractNumId="13" w15:restartNumberingAfterBreak="0">
+  <w:abstractNum w:abstractNumId="15" w15:restartNumberingAfterBreak="0">
+    <w:nsid w:val="5CD511D2"/>
+    <w:multiLevelType w:val="multilevel"/>
+    <w:tmpl w:val="B48E22B4"/>
+    <w:lvl w:ilvl="0">
+      <w:start w:val="4"/>
+      <w:numFmt w:val="decimal"/>
+      <w:lvlText w:val="%1"/>
+      <w:lvlJc w:val="left"/>
+      <w:pPr>
+        <w:ind w:left="660" w:hanging="660"/>
+      </w:pPr>
+      <w:rPr>
+        <w:rFonts w:hint="default"/>
+      </w:rPr>
+    </w:lvl>
+    <w:lvl w:ilvl="1">
+      <w:start w:val="1"/>
+      <w:numFmt w:val="decimal"/>
+      <w:lvlText w:val="%1.%2"/>
+      <w:lvlJc w:val="left"/>
+      <w:pPr>
+        <w:ind w:left="1140" w:hanging="660"/>
+      </w:pPr>
+      <w:rPr>
+        <w:rFonts w:hint="default"/>
+      </w:rPr>
+    </w:lvl>
+    <w:lvl w:ilvl="2">
+      <w:start w:val="1"/>
+      <w:numFmt w:val="decimal"/>
+      <w:lvlText w:val="%1.%2.%3"/>
+      <w:lvlJc w:val="left"/>
+      <w:pPr>
+        <w:ind w:left="1680" w:hanging="720"/>
+      </w:pPr>
+      <w:rPr>
+        <w:rFonts w:hint="default"/>
+      </w:rPr>
+    </w:lvl>
+    <w:lvl w:ilvl="3">
+      <w:start w:val="3"/>
+      <w:numFmt w:val="decimal"/>
+      <w:lvlText w:val="%1.%2.%3.%4"/>
+      <w:lvlJc w:val="left"/>
+      <w:pPr>
+        <w:ind w:left="2160" w:hanging="720"/>
+      </w:pPr>
+      <w:rPr>
+        <w:rFonts w:hint="default"/>
+      </w:rPr>
+    </w:lvl>
+    <w:lvl w:ilvl="4">
+      <w:start w:val="1"/>
+      <w:numFmt w:val="decimal"/>
+      <w:lvlText w:val="%1.%2.%3.%4.%5"/>
+      <w:lvlJc w:val="left"/>
+      <w:pPr>
+        <w:ind w:left="3000" w:hanging="1080"/>
+      </w:pPr>
+      <w:rPr>
+        <w:rFonts w:hint="default"/>
+      </w:rPr>
+    </w:lvl>
+    <w:lvl w:ilvl="5">
+      <w:start w:val="1"/>
+      <w:numFmt w:val="decimal"/>
+      <w:lvlText w:val="%1.%2.%3.%4.%5.%6"/>
+      <w:lvlJc w:val="left"/>
+      <w:pPr>
+        <w:ind w:left="3480" w:hanging="1080"/>
+      </w:pPr>
+      <w:rPr>
+        <w:rFonts w:hint="default"/>
+      </w:rPr>
+    </w:lvl>
+    <w:lvl w:ilvl="6">
+      <w:start w:val="1"/>
+      <w:numFmt w:val="decimal"/>
+      <w:lvlText w:val="%1.%2.%3.%4.%5.%6.%7"/>
+      <w:lvlJc w:val="left"/>
+      <w:pPr>
+        <w:ind w:left="4320" w:hanging="1440"/>
+      </w:pPr>
+      <w:rPr>
+        <w:rFonts w:hint="default"/>
+      </w:rPr>
+    </w:lvl>
+    <w:lvl w:ilvl="7">
+      <w:start w:val="1"/>
+      <w:numFmt w:val="decimal"/>
+      <w:lvlText w:val="%1.%2.%3.%4.%5.%6.%7.%8"/>
+      <w:lvlJc w:val="left"/>
+      <w:pPr>
+        <w:ind w:left="4800" w:hanging="1440"/>
+      </w:pPr>
+      <w:rPr>
+        <w:rFonts w:hint="default"/>
+      </w:rPr>
+    </w:lvl>
+    <w:lvl w:ilvl="8">
+      <w:start w:val="1"/>
+      <w:numFmt w:val="decimal"/>
+      <w:lvlText w:val="%1.%2.%3.%4.%5.%6.%7.%8.%9"/>
+      <w:lvlJc w:val="left"/>
+      <w:pPr>
+        <w:ind w:left="5280" w:hanging="1440"/>
+      </w:pPr>
+      <w:rPr>
+        <w:rFonts w:hint="default"/>
+      </w:rPr>
+    </w:lvl>
+  </w:abstractNum>
+  <w:abstractNum w:abstractNumId="16" w15:restartNumberingAfterBreak="0">
     <w:nsid w:val="64572C9D"/>
     <w:multiLevelType w:val="hybridMultilevel"/>
     <w:tmpl w:val="597C45B8"/>
@@ -8650,7 +9454,7 @@
       </w:pPr>
     </w:lvl>
   </w:abstractNum>
-  <w:abstractNum w:abstractNumId="14" w15:restartNumberingAfterBreak="0">
+  <w:abstractNum w:abstractNumId="17" w15:restartNumberingAfterBreak="0">
     <w:nsid w:val="64FA05C6"/>
     <w:multiLevelType w:val="hybridMultilevel"/>
     <w:tmpl w:val="530C7012"/>
@@ -8739,7 +9543,233 @@
       </w:pPr>
     </w:lvl>
   </w:abstractNum>
-  <w:abstractNum w:abstractNumId="15" w15:restartNumberingAfterBreak="0">
+  <w:abstractNum w:abstractNumId="18" w15:restartNumberingAfterBreak="0">
+    <w:nsid w:val="68B072C1"/>
+    <w:multiLevelType w:val="multilevel"/>
+    <w:tmpl w:val="3FD8D0D0"/>
+    <w:lvl w:ilvl="0">
+      <w:start w:val="4"/>
+      <w:numFmt w:val="decimal"/>
+      <w:lvlText w:val="%1"/>
+      <w:lvlJc w:val="left"/>
+      <w:pPr>
+        <w:ind w:left="660" w:hanging="660"/>
+      </w:pPr>
+      <w:rPr>
+        <w:rFonts w:hint="default"/>
+      </w:rPr>
+    </w:lvl>
+    <w:lvl w:ilvl="1">
+      <w:start w:val="2"/>
+      <w:numFmt w:val="decimal"/>
+      <w:lvlText w:val="%1.%2"/>
+      <w:lvlJc w:val="left"/>
+      <w:pPr>
+        <w:ind w:left="1020" w:hanging="660"/>
+      </w:pPr>
+      <w:rPr>
+        <w:rFonts w:hint="default"/>
+      </w:rPr>
+    </w:lvl>
+    <w:lvl w:ilvl="2">
+      <w:start w:val="1"/>
+      <w:numFmt w:val="decimal"/>
+      <w:lvlText w:val="%1.%2.%3"/>
+      <w:lvlJc w:val="left"/>
+      <w:pPr>
+        <w:ind w:left="1440" w:hanging="720"/>
+      </w:pPr>
+      <w:rPr>
+        <w:rFonts w:hint="default"/>
+      </w:rPr>
+    </w:lvl>
+    <w:lvl w:ilvl="3">
+      <w:start w:val="1"/>
+      <w:numFmt w:val="decimal"/>
+      <w:lvlText w:val="%1.%2.%3.%4"/>
+      <w:lvlJc w:val="left"/>
+      <w:pPr>
+        <w:ind w:left="1800" w:hanging="720"/>
+      </w:pPr>
+      <w:rPr>
+        <w:rFonts w:hint="default"/>
+      </w:rPr>
+    </w:lvl>
+    <w:lvl w:ilvl="4">
+      <w:start w:val="1"/>
+      <w:numFmt w:val="decimal"/>
+      <w:lvlText w:val="%1.%2.%3.%4.%5"/>
+      <w:lvlJc w:val="left"/>
+      <w:pPr>
+        <w:ind w:left="2520" w:hanging="1080"/>
+      </w:pPr>
+      <w:rPr>
+        <w:rFonts w:hint="default"/>
+      </w:rPr>
+    </w:lvl>
+    <w:lvl w:ilvl="5">
+      <w:start w:val="1"/>
+      <w:numFmt w:val="decimal"/>
+      <w:lvlText w:val="%1.%2.%3.%4.%5.%6"/>
+      <w:lvlJc w:val="left"/>
+      <w:pPr>
+        <w:ind w:left="2880" w:hanging="1080"/>
+      </w:pPr>
+      <w:rPr>
+        <w:rFonts w:hint="default"/>
+      </w:rPr>
+    </w:lvl>
+    <w:lvl w:ilvl="6">
+      <w:start w:val="1"/>
+      <w:numFmt w:val="decimal"/>
+      <w:lvlText w:val="%1.%2.%3.%4.%5.%6.%7"/>
+      <w:lvlJc w:val="left"/>
+      <w:pPr>
+        <w:ind w:left="3600" w:hanging="1440"/>
+      </w:pPr>
+      <w:rPr>
+        <w:rFonts w:hint="default"/>
+      </w:rPr>
+    </w:lvl>
+    <w:lvl w:ilvl="7">
+      <w:start w:val="1"/>
+      <w:numFmt w:val="decimal"/>
+      <w:lvlText w:val="%1.%2.%3.%4.%5.%6.%7.%8"/>
+      <w:lvlJc w:val="left"/>
+      <w:pPr>
+        <w:ind w:left="3960" w:hanging="1440"/>
+      </w:pPr>
+      <w:rPr>
+        <w:rFonts w:hint="default"/>
+      </w:rPr>
+    </w:lvl>
+    <w:lvl w:ilvl="8">
+      <w:start w:val="1"/>
+      <w:numFmt w:val="decimal"/>
+      <w:lvlText w:val="%1.%2.%3.%4.%5.%6.%7.%8.%9"/>
+      <w:lvlJc w:val="left"/>
+      <w:pPr>
+        <w:ind w:left="4320" w:hanging="1440"/>
+      </w:pPr>
+      <w:rPr>
+        <w:rFonts w:hint="default"/>
+      </w:rPr>
+    </w:lvl>
+  </w:abstractNum>
+  <w:abstractNum w:abstractNumId="19" w15:restartNumberingAfterBreak="0">
+    <w:nsid w:val="69621BA7"/>
+    <w:multiLevelType w:val="multilevel"/>
+    <w:tmpl w:val="B48E22B4"/>
+    <w:lvl w:ilvl="0">
+      <w:start w:val="4"/>
+      <w:numFmt w:val="decimal"/>
+      <w:lvlText w:val="%1"/>
+      <w:lvlJc w:val="left"/>
+      <w:pPr>
+        <w:ind w:left="660" w:hanging="660"/>
+      </w:pPr>
+      <w:rPr>
+        <w:rFonts w:hint="default"/>
+      </w:rPr>
+    </w:lvl>
+    <w:lvl w:ilvl="1">
+      <w:start w:val="1"/>
+      <w:numFmt w:val="decimal"/>
+      <w:lvlText w:val="%1.%2"/>
+      <w:lvlJc w:val="left"/>
+      <w:pPr>
+        <w:ind w:left="1140" w:hanging="660"/>
+      </w:pPr>
+      <w:rPr>
+        <w:rFonts w:hint="default"/>
+      </w:rPr>
+    </w:lvl>
+    <w:lvl w:ilvl="2">
+      <w:start w:val="1"/>
+      <w:numFmt w:val="decimal"/>
+      <w:lvlText w:val="%1.%2.%3"/>
+      <w:lvlJc w:val="left"/>
+      <w:pPr>
+        <w:ind w:left="1680" w:hanging="720"/>
+      </w:pPr>
+      <w:rPr>
+        <w:rFonts w:hint="default"/>
+      </w:rPr>
+    </w:lvl>
+    <w:lvl w:ilvl="3">
+      <w:start w:val="3"/>
+      <w:numFmt w:val="decimal"/>
+      <w:lvlText w:val="%1.%2.%3.%4"/>
+      <w:lvlJc w:val="left"/>
+      <w:pPr>
+        <w:ind w:left="2160" w:hanging="720"/>
+      </w:pPr>
+      <w:rPr>
+        <w:rFonts w:hint="default"/>
+      </w:rPr>
+    </w:lvl>
+    <w:lvl w:ilvl="4">
+      <w:start w:val="1"/>
+      <w:numFmt w:val="decimal"/>
+      <w:lvlText w:val="%1.%2.%3.%4.%5"/>
+      <w:lvlJc w:val="left"/>
+      <w:pPr>
+        <w:ind w:left="3000" w:hanging="1080"/>
+      </w:pPr>
+      <w:rPr>
+        <w:rFonts w:hint="default"/>
+      </w:rPr>
+    </w:lvl>
+    <w:lvl w:ilvl="5">
+      <w:start w:val="1"/>
+      <w:numFmt w:val="decimal"/>
+      <w:lvlText w:val="%1.%2.%3.%4.%5.%6"/>
+      <w:lvlJc w:val="left"/>
+      <w:pPr>
+        <w:ind w:left="3480" w:hanging="1080"/>
+      </w:pPr>
+      <w:rPr>
+        <w:rFonts w:hint="default"/>
+      </w:rPr>
+    </w:lvl>
+    <w:lvl w:ilvl="6">
+      <w:start w:val="1"/>
+      <w:numFmt w:val="decimal"/>
+      <w:lvlText w:val="%1.%2.%3.%4.%5.%6.%7"/>
+      <w:lvlJc w:val="left"/>
+      <w:pPr>
+        <w:ind w:left="4320" w:hanging="1440"/>
+      </w:pPr>
+      <w:rPr>
+        <w:rFonts w:hint="default"/>
+      </w:rPr>
+    </w:lvl>
+    <w:lvl w:ilvl="7">
+      <w:start w:val="1"/>
+      <w:numFmt w:val="decimal"/>
+      <w:lvlText w:val="%1.%2.%3.%4.%5.%6.%7.%8"/>
+      <w:lvlJc w:val="left"/>
+      <w:pPr>
+        <w:ind w:left="4800" w:hanging="1440"/>
+      </w:pPr>
+      <w:rPr>
+        <w:rFonts w:hint="default"/>
+      </w:rPr>
+    </w:lvl>
+    <w:lvl w:ilvl="8">
+      <w:start w:val="1"/>
+      <w:numFmt w:val="decimal"/>
+      <w:lvlText w:val="%1.%2.%3.%4.%5.%6.%7.%8.%9"/>
+      <w:lvlJc w:val="left"/>
+      <w:pPr>
+        <w:ind w:left="5280" w:hanging="1440"/>
+      </w:pPr>
+      <w:rPr>
+        <w:rFonts w:hint="default"/>
+      </w:rPr>
+    </w:lvl>
+  </w:abstractNum>
+  <w:abstractNum w:abstractNumId="20" w15:restartNumberingAfterBreak="0">
     <w:nsid w:val="6FAD7D46"/>
     <w:multiLevelType w:val="hybridMultilevel"/>
     <w:tmpl w:val="79A29CDE"/>
@@ -8823,6 +9853,119 @@
       <w:pPr>
         <w:ind w:left="6480" w:hanging="180"/>
       </w:pPr>
+    </w:lvl>
+  </w:abstractNum>
+  <w:abstractNum w:abstractNumId="21" w15:restartNumberingAfterBreak="0">
+    <w:nsid w:val="76AA3867"/>
+    <w:multiLevelType w:val="multilevel"/>
+    <w:tmpl w:val="B48E22B4"/>
+    <w:lvl w:ilvl="0">
+      <w:start w:val="4"/>
+      <w:numFmt w:val="decimal"/>
+      <w:lvlText w:val="%1"/>
+      <w:lvlJc w:val="left"/>
+      <w:pPr>
+        <w:ind w:left="660" w:hanging="660"/>
+      </w:pPr>
+      <w:rPr>
+        <w:rFonts w:hint="default"/>
+      </w:rPr>
+    </w:lvl>
+    <w:lvl w:ilvl="1">
+      <w:start w:val="1"/>
+      <w:numFmt w:val="decimal"/>
+      <w:lvlText w:val="%1.%2"/>
+      <w:lvlJc w:val="left"/>
+      <w:pPr>
+        <w:ind w:left="1140" w:hanging="660"/>
+      </w:pPr>
+      <w:rPr>
+        <w:rFonts w:hint="default"/>
+      </w:rPr>
+    </w:lvl>
+    <w:lvl w:ilvl="2">
+      <w:start w:val="1"/>
+      <w:numFmt w:val="decimal"/>
+      <w:lvlText w:val="%1.%2.%3"/>
+      <w:lvlJc w:val="left"/>
+      <w:pPr>
+        <w:ind w:left="1680" w:hanging="720"/>
+      </w:pPr>
+      <w:rPr>
+        <w:rFonts w:hint="default"/>
+      </w:rPr>
+    </w:lvl>
+    <w:lvl w:ilvl="3">
+      <w:start w:val="3"/>
+      <w:numFmt w:val="decimal"/>
+      <w:lvlText w:val="%1.%2.%3.%4"/>
+      <w:lvlJc w:val="left"/>
+      <w:pPr>
+        <w:ind w:left="2160" w:hanging="720"/>
+      </w:pPr>
+      <w:rPr>
+        <w:rFonts w:hint="default"/>
+      </w:rPr>
+    </w:lvl>
+    <w:lvl w:ilvl="4">
+      <w:start w:val="1"/>
+      <w:numFmt w:val="decimal"/>
+      <w:lvlText w:val="%1.%2.%3.%4.%5"/>
+      <w:lvlJc w:val="left"/>
+      <w:pPr>
+        <w:ind w:left="3000" w:hanging="1080"/>
+      </w:pPr>
+      <w:rPr>
+        <w:rFonts w:hint="default"/>
+      </w:rPr>
+    </w:lvl>
+    <w:lvl w:ilvl="5">
+      <w:start w:val="1"/>
+      <w:numFmt w:val="decimal"/>
+      <w:lvlText w:val="%1.%2.%3.%4.%5.%6"/>
+      <w:lvlJc w:val="left"/>
+      <w:pPr>
+        <w:ind w:left="3480" w:hanging="1080"/>
+      </w:pPr>
+      <w:rPr>
+        <w:rFonts w:hint="default"/>
+      </w:rPr>
+    </w:lvl>
+    <w:lvl w:ilvl="6">
+      <w:start w:val="1"/>
+      <w:numFmt w:val="decimal"/>
+      <w:lvlText w:val="%1.%2.%3.%4.%5.%6.%7"/>
+      <w:lvlJc w:val="left"/>
+      <w:pPr>
+        <w:ind w:left="4320" w:hanging="1440"/>
+      </w:pPr>
+      <w:rPr>
+        <w:rFonts w:hint="default"/>
+      </w:rPr>
+    </w:lvl>
+    <w:lvl w:ilvl="7">
+      <w:start w:val="1"/>
+      <w:numFmt w:val="decimal"/>
+      <w:lvlText w:val="%1.%2.%3.%4.%5.%6.%7.%8"/>
+      <w:lvlJc w:val="left"/>
+      <w:pPr>
+        <w:ind w:left="4800" w:hanging="1440"/>
+      </w:pPr>
+      <w:rPr>
+        <w:rFonts w:hint="default"/>
+      </w:rPr>
+    </w:lvl>
+    <w:lvl w:ilvl="8">
+      <w:start w:val="1"/>
+      <w:numFmt w:val="decimal"/>
+      <w:lvlText w:val="%1.%2.%3.%4.%5.%6.%7.%8.%9"/>
+      <w:lvlJc w:val="left"/>
+      <w:pPr>
+        <w:ind w:left="5280" w:hanging="1440"/>
+      </w:pPr>
+      <w:rPr>
+        <w:rFonts w:hint="default"/>
+      </w:rPr>
     </w:lvl>
   </w:abstractNum>
   <w:num w:numId="1" w16cid:durableId="1676036675">
@@ -8832,7 +9975,7 @@
     <w:abstractNumId w:val="3"/>
   </w:num>
   <w:num w:numId="3" w16cid:durableId="1060791360">
-    <w:abstractNumId w:val="15"/>
+    <w:abstractNumId w:val="20"/>
     <w:lvlOverride w:ilvl="0">
       <w:startOverride w:val="1"/>
     </w:lvlOverride>
@@ -8865,13 +10008,13 @@
     <w:abstractNumId w:val="2"/>
   </w:num>
   <w:num w:numId="5" w16cid:durableId="587080022">
-    <w:abstractNumId w:val="14"/>
+    <w:abstractNumId w:val="17"/>
   </w:num>
   <w:num w:numId="6" w16cid:durableId="68894558">
     <w:abstractNumId w:val="8"/>
   </w:num>
   <w:num w:numId="7" w16cid:durableId="1520661997">
-    <w:abstractNumId w:val="11"/>
+    <w:abstractNumId w:val="13"/>
   </w:num>
   <w:num w:numId="8" w16cid:durableId="2106000884">
     <w:abstractNumId w:val="4"/>
@@ -8880,13 +10023,13 @@
     <w:abstractNumId w:val="9"/>
   </w:num>
   <w:num w:numId="10" w16cid:durableId="911307969">
-    <w:abstractNumId w:val="13"/>
+    <w:abstractNumId w:val="16"/>
   </w:num>
   <w:num w:numId="11" w16cid:durableId="501433568">
     <w:abstractNumId w:val="0"/>
   </w:num>
   <w:num w:numId="12" w16cid:durableId="1861165270">
-    <w:abstractNumId w:val="12"/>
+    <w:abstractNumId w:val="14"/>
   </w:num>
   <w:num w:numId="13" w16cid:durableId="440345389">
     <w:abstractNumId w:val="6"/>
@@ -8899,6 +10042,27 @@
   </w:num>
   <w:num w:numId="16" w16cid:durableId="1264150412">
     <w:abstractNumId w:val="5"/>
+  </w:num>
+  <w:num w:numId="17" w16cid:durableId="968323634">
+    <w:abstractNumId w:val="18"/>
+  </w:num>
+  <w:num w:numId="18" w16cid:durableId="1582175993">
+    <w:abstractNumId w:val="15"/>
+  </w:num>
+  <w:num w:numId="19" w16cid:durableId="739596626">
+    <w:abstractNumId w:val="12"/>
+  </w:num>
+  <w:num w:numId="20" w16cid:durableId="1171408024">
+    <w:abstractNumId w:val="20"/>
+  </w:num>
+  <w:num w:numId="21" w16cid:durableId="967397088">
+    <w:abstractNumId w:val="11"/>
+  </w:num>
+  <w:num w:numId="22" w16cid:durableId="1674607233">
+    <w:abstractNumId w:val="19"/>
+  </w:num>
+  <w:num w:numId="23" w16cid:durableId="1994135249">
+    <w:abstractNumId w:val="21"/>
   </w:num>
 </w:numbering>
 </file>

</xml_diff>

<commit_message>
Petit correction sur l'organisation du Word
</commit_message>
<xml_diff>
--- a/Livrable 1.docx
+++ b/Livrable 1.docx
@@ -4515,82 +4515,124 @@
     </w:p>
     <w:p>
       <w:pPr>
-        <w:ind w:left="1080"/>
-        <w:rPr>
-          <w:lang w:val="fr"/>
-        </w:rPr>
-      </w:pPr>
-      <w:r>
-        <w:rPr>
-          <w:lang w:val="fr"/>
-        </w:rPr>
-        <w:t>4.1.</w:t>
-      </w:r>
-      <w:r>
-        <w:rPr>
-          <w:lang w:val="fr"/>
-        </w:rPr>
-        <w:t xml:space="preserve">2.1 </w:t>
-      </w:r>
-      <w:r>
-        <w:rPr>
+        <w:pStyle w:val="Heading3"/>
+        <w:numPr>
+          <w:ilvl w:val="3"/>
+          <w:numId w:val="18"/>
+        </w:numPr>
+        <w:rPr>
+          <w:rFonts w:asciiTheme="minorHAnsi" w:hAnsiTheme="minorHAnsi" w:cstheme="minorHAnsi"/>
+          <w:color w:val="auto"/>
+          <w:sz w:val="22"/>
+          <w:szCs w:val="22"/>
+          <w:lang w:val="fr"/>
+        </w:rPr>
+      </w:pPr>
+      <w:r>
+        <w:rPr>
+          <w:rFonts w:asciiTheme="minorHAnsi" w:hAnsiTheme="minorHAnsi" w:cstheme="minorHAnsi"/>
+          <w:color w:val="auto"/>
+          <w:sz w:val="22"/>
+          <w:szCs w:val="22"/>
           <w:lang w:val="fr"/>
         </w:rPr>
         <w:t>Le système</w:t>
       </w:r>
       <w:r>
         <w:rPr>
+          <w:rFonts w:asciiTheme="minorHAnsi" w:hAnsiTheme="minorHAnsi" w:cstheme="minorHAnsi"/>
+          <w:color w:val="auto"/>
+          <w:sz w:val="22"/>
+          <w:szCs w:val="22"/>
           <w:lang w:val="fr"/>
         </w:rPr>
         <w:t xml:space="preserve"> permettra à l’utilisateur de </w:t>
       </w:r>
       <w:r>
         <w:rPr>
+          <w:rFonts w:asciiTheme="minorHAnsi" w:hAnsiTheme="minorHAnsi" w:cstheme="minorHAnsi"/>
+          <w:color w:val="auto"/>
+          <w:sz w:val="22"/>
+          <w:szCs w:val="22"/>
           <w:lang w:val="fr"/>
         </w:rPr>
         <w:t xml:space="preserve">se connecter à </w:t>
       </w:r>
       <w:r>
         <w:rPr>
+          <w:rFonts w:asciiTheme="minorHAnsi" w:hAnsiTheme="minorHAnsi" w:cstheme="minorHAnsi"/>
+          <w:color w:val="auto"/>
+          <w:sz w:val="22"/>
+          <w:szCs w:val="22"/>
           <w:lang w:val="fr"/>
         </w:rPr>
         <w:t>son</w:t>
       </w:r>
       <w:r>
         <w:rPr>
+          <w:rFonts w:asciiTheme="minorHAnsi" w:hAnsiTheme="minorHAnsi" w:cstheme="minorHAnsi"/>
+          <w:color w:val="auto"/>
+          <w:sz w:val="22"/>
+          <w:szCs w:val="22"/>
           <w:lang w:val="fr"/>
         </w:rPr>
         <w:t xml:space="preserve"> compte</w:t>
       </w:r>
       <w:r>
         <w:rPr>
+          <w:rFonts w:asciiTheme="minorHAnsi" w:hAnsiTheme="minorHAnsi" w:cstheme="minorHAnsi"/>
+          <w:color w:val="auto"/>
+          <w:sz w:val="22"/>
+          <w:szCs w:val="22"/>
           <w:lang w:val="fr"/>
         </w:rPr>
         <w:t xml:space="preserve"> avec le courriel et mot de passe</w:t>
       </w:r>
       <w:r>
         <w:rPr>
+          <w:rFonts w:asciiTheme="minorHAnsi" w:hAnsiTheme="minorHAnsi" w:cstheme="minorHAnsi"/>
+          <w:color w:val="auto"/>
+          <w:sz w:val="22"/>
+          <w:szCs w:val="22"/>
           <w:lang w:val="fr"/>
         </w:rPr>
         <w:t xml:space="preserve"> qui est déjà créer</w:t>
       </w:r>
       <w:r>
         <w:rPr>
+          <w:rFonts w:asciiTheme="minorHAnsi" w:hAnsiTheme="minorHAnsi" w:cstheme="minorHAnsi"/>
+          <w:color w:val="auto"/>
+          <w:sz w:val="22"/>
+          <w:szCs w:val="22"/>
           <w:lang w:val="fr"/>
         </w:rPr>
         <w:t xml:space="preserve">. </w:t>
       </w:r>
       <w:r>
         <w:rPr>
+          <w:rFonts w:asciiTheme="minorHAnsi" w:hAnsiTheme="minorHAnsi" w:cstheme="minorHAnsi"/>
+          <w:color w:val="auto"/>
+          <w:sz w:val="22"/>
+          <w:szCs w:val="22"/>
           <w:lang w:val="fr"/>
         </w:rPr>
         <w:t>[</w:t>
       </w:r>
       <w:r>
+        <w:rPr>
+          <w:rFonts w:asciiTheme="minorHAnsi" w:hAnsiTheme="minorHAnsi" w:cstheme="minorHAnsi"/>
+          <w:color w:val="auto"/>
+          <w:sz w:val="22"/>
+          <w:szCs w:val="22"/>
+        </w:rPr>
         <w:t>essentielle</w:t>
       </w:r>
       <w:r>
         <w:rPr>
+          <w:rFonts w:asciiTheme="minorHAnsi" w:hAnsiTheme="minorHAnsi" w:cstheme="minorHAnsi"/>
+          <w:color w:val="auto"/>
+          <w:sz w:val="22"/>
+          <w:szCs w:val="22"/>
           <w:lang w:val="fr"/>
         </w:rPr>
         <w:t>]</w:t>
@@ -4598,37 +4640,40 @@
     </w:p>
     <w:p>
       <w:pPr>
-        <w:ind w:left="1080"/>
-        <w:rPr>
-          <w:lang w:val="fr"/>
-        </w:rPr>
-      </w:pPr>
-      <w:r>
-        <w:rPr>
-          <w:lang w:val="fr"/>
-        </w:rPr>
-        <w:t xml:space="preserve">4.1.2.2 </w:t>
-      </w:r>
-      <w:r>
-        <w:rPr>
+        <w:pStyle w:val="Heading3"/>
+        <w:numPr>
+          <w:ilvl w:val="3"/>
+          <w:numId w:val="18"/>
+        </w:numPr>
+        <w:rPr>
+          <w:color w:val="auto"/>
+          <w:lang w:val="fr"/>
+        </w:rPr>
+      </w:pPr>
+      <w:r>
+        <w:rPr>
+          <w:color w:val="auto"/>
           <w:lang w:val="fr"/>
         </w:rPr>
         <w:t xml:space="preserve">Le système permettra </w:t>
       </w:r>
       <w:r>
         <w:rPr>
+          <w:color w:val="auto"/>
           <w:lang w:val="fr"/>
         </w:rPr>
         <w:t>d’afficher</w:t>
       </w:r>
       <w:r>
         <w:rPr>
+          <w:color w:val="auto"/>
           <w:lang w:val="fr"/>
         </w:rPr>
         <w:t xml:space="preserve"> des messages d’erreur</w:t>
       </w:r>
       <w:r>
         <w:rPr>
+          <w:color w:val="auto"/>
           <w:lang w:val="fr"/>
         </w:rPr>
         <w:t>s si les informations saisies ne respectent pas les consignes. [essentielle]</w:t>
@@ -4637,218 +4682,199 @@
     <w:p>
       <w:pPr>
         <w:pStyle w:val="Heading3"/>
-        <w:ind w:firstLine="708"/>
-        <w:rPr>
-          <w:lang w:val="fr"/>
-        </w:rPr>
-      </w:pPr>
-      <w:r>
-        <w:rPr>
-          <w:lang w:val="fr"/>
-        </w:rPr>
-        <w:t>4.1.</w:t>
-      </w:r>
-      <w:r>
-        <w:rPr>
-          <w:lang w:val="fr"/>
-        </w:rPr>
-        <w:t>3</w:t>
-      </w:r>
-      <w:r>
-        <w:rPr>
-          <w:lang w:val="fr"/>
-        </w:rPr>
+        <w:numPr>
+          <w:ilvl w:val="2"/>
+          <w:numId w:val="18"/>
+        </w:numPr>
+        <w:rPr>
+          <w:lang w:val="fr"/>
+        </w:rPr>
+      </w:pPr>
+      <w:r>
+        <w:rPr>
+          <w:lang w:val="fr"/>
+        </w:rPr>
+        <w:t xml:space="preserve">Rechercher la voiture de choix </w:t>
+      </w:r>
+    </w:p>
+    <w:p>
+      <w:pPr>
+        <w:pStyle w:val="ListParagraph"/>
+        <w:numPr>
+          <w:ilvl w:val="3"/>
+          <w:numId w:val="18"/>
+        </w:numPr>
+        <w:rPr>
+          <w:lang w:val="fr"/>
+        </w:rPr>
+      </w:pPr>
+      <w:r>
+        <w:rPr>
+          <w:lang w:val="fr"/>
+        </w:rPr>
+        <w:t xml:space="preserve">Le système </w:t>
+      </w:r>
+      <w:r>
+        <w:rPr>
+          <w:lang w:val="fr"/>
+        </w:rPr>
+        <w:t xml:space="preserve">permettra à l’utilisateur de chercher </w:t>
+      </w:r>
+      <w:r>
+        <w:rPr>
+          <w:lang w:val="fr"/>
+        </w:rPr>
+        <w:t>une voiture spécifique</w:t>
+      </w:r>
+      <w:r>
+        <w:rPr>
+          <w:lang w:val="fr"/>
+        </w:rPr>
+        <w:t xml:space="preserve"> dans la barre de recherche</w:t>
+      </w:r>
+      <w:r>
+        <w:rPr>
+          <w:lang w:val="fr"/>
+        </w:rPr>
+        <w:t>.</w:t>
+      </w:r>
+      <w:r>
+        <w:rPr>
+          <w:lang w:val="fr"/>
+        </w:rPr>
+        <w:t xml:space="preserve"> [souhaitable]</w:t>
+      </w:r>
+    </w:p>
+    <w:p>
+      <w:pPr>
+        <w:pStyle w:val="Heading3"/>
+        <w:numPr>
+          <w:ilvl w:val="2"/>
+          <w:numId w:val="18"/>
+        </w:numPr>
+        <w:rPr>
+          <w:rStyle w:val="Heading3Char"/>
+        </w:rPr>
+      </w:pPr>
+      <w:r>
+        <w:rPr>
+          <w:rStyle w:val="Heading3Char"/>
+        </w:rPr>
+        <w:t>Contacter la compagnie</w:t>
+      </w:r>
+    </w:p>
+    <w:p>
+      <w:pPr>
+        <w:pStyle w:val="ListParagraph"/>
+        <w:numPr>
+          <w:ilvl w:val="3"/>
+          <w:numId w:val="18"/>
+        </w:numPr>
+      </w:pPr>
+      <w:r>
+        <w:t xml:space="preserve">Le système permettra à l’utilisateur de </w:t>
+      </w:r>
+      <w:r>
+        <w:t>remplir un formulaire pour contacter la compagnie. [souhaitable]</w:t>
+      </w:r>
+    </w:p>
+    <w:p>
+      <w:pPr>
+        <w:pStyle w:val="ListParagraph"/>
+        <w:numPr>
+          <w:ilvl w:val="3"/>
+          <w:numId w:val="18"/>
+        </w:numPr>
+      </w:pPr>
+      <w:r>
+        <w:t xml:space="preserve">Le système </w:t>
+      </w:r>
+      <w:r>
+        <w:t>permettra d</w:t>
+      </w:r>
+      <w:r>
+        <w:t xml:space="preserve">’afficher des messages d’erreurs si les informations saisies ne respectent pas les consignes. </w:t>
+      </w:r>
+      <w:r>
+        <w:t>[essentielle]</w:t>
+      </w:r>
+    </w:p>
+    <w:p>
+      <w:pPr>
+        <w:pStyle w:val="Heading3"/>
+        <w:numPr>
+          <w:ilvl w:val="2"/>
+          <w:numId w:val="18"/>
+        </w:numPr>
+      </w:pPr>
+      <w:r>
+        <w:t>Commander</w:t>
+      </w:r>
+      <w:r>
+        <w:t xml:space="preserve"> une voiture</w:t>
+      </w:r>
+    </w:p>
+    <w:p>
+      <w:pPr>
+        <w:pStyle w:val="ListParagraph"/>
+        <w:numPr>
+          <w:ilvl w:val="3"/>
+          <w:numId w:val="18"/>
+        </w:numPr>
+      </w:pPr>
+      <w:r>
+        <w:t xml:space="preserve">Le système </w:t>
+      </w:r>
+      <w:r>
+        <w:t xml:space="preserve">permettra à l’utilisateur de </w:t>
+      </w:r>
+      <w:r>
+        <w:t>c</w:t>
+      </w:r>
+      <w:r>
+        <w:t>ommander une voiture</w:t>
+      </w:r>
+      <w:r>
+        <w:t>. [souhaitable]</w:t>
+      </w:r>
+    </w:p>
+    <w:p>
+      <w:pPr>
+        <w:pStyle w:val="ListParagraph"/>
+        <w:numPr>
+          <w:ilvl w:val="3"/>
+          <w:numId w:val="18"/>
+        </w:numPr>
+      </w:pPr>
+      <w:r>
+        <w:t>Le système permettra à l’utilisateur d’effectuer des paiements en ligne</w:t>
+      </w:r>
+      <w:r>
+        <w:t>. [souhaitable]</w:t>
+      </w:r>
+    </w:p>
+    <w:p>
+      <w:pPr>
+        <w:pStyle w:val="Heading3"/>
+        <w:numPr>
+          <w:ilvl w:val="2"/>
+          <w:numId w:val="18"/>
+        </w:numPr>
+      </w:pPr>
+      <w:r>
+        <w:t>Observation du page détaillés</w:t>
+      </w:r>
+      <w:r>
         <w:t xml:space="preserve"> </w:t>
       </w:r>
-      <w:r>
-        <w:rPr>
-          <w:lang w:val="fr"/>
-        </w:rPr>
-        <w:t xml:space="preserve">Rechercher la voiture de choix </w:t>
-      </w:r>
-    </w:p>
-    <w:p>
-      <w:pPr>
-        <w:ind w:left="1416"/>
-        <w:rPr>
-          <w:lang w:val="fr"/>
-        </w:rPr>
-      </w:pPr>
-      <w:r>
-        <w:rPr>
-          <w:lang w:val="fr"/>
-        </w:rPr>
-        <w:t>4.1.</w:t>
-      </w:r>
-      <w:r>
-        <w:rPr>
-          <w:lang w:val="fr"/>
-        </w:rPr>
-        <w:t>3</w:t>
-      </w:r>
-      <w:r>
-        <w:rPr>
-          <w:lang w:val="fr"/>
-        </w:rPr>
-        <w:t>.1</w:t>
-      </w:r>
-      <w:r>
-        <w:rPr>
-          <w:lang w:val="fr"/>
-        </w:rPr>
-        <w:t xml:space="preserve"> </w:t>
-      </w:r>
-      <w:r>
-        <w:rPr>
-          <w:lang w:val="fr"/>
-        </w:rPr>
-        <w:t xml:space="preserve">Le système </w:t>
-      </w:r>
-      <w:r>
-        <w:rPr>
-          <w:lang w:val="fr"/>
-        </w:rPr>
-        <w:t xml:space="preserve">permettra à l’utilisateur de chercher </w:t>
-      </w:r>
-      <w:r>
-        <w:rPr>
-          <w:lang w:val="fr"/>
-        </w:rPr>
-        <w:t>une voiture spécifique</w:t>
-      </w:r>
-      <w:r>
-        <w:rPr>
-          <w:lang w:val="fr"/>
-        </w:rPr>
-        <w:t xml:space="preserve"> dans la barre de recherche</w:t>
-      </w:r>
-      <w:r>
-        <w:rPr>
-          <w:lang w:val="fr"/>
-        </w:rPr>
-        <w:t>.</w:t>
-      </w:r>
-      <w:r>
-        <w:rPr>
-          <w:lang w:val="fr"/>
-        </w:rPr>
-        <w:t xml:space="preserve"> [souhaitable]</w:t>
-      </w:r>
-    </w:p>
-    <w:p>
-      <w:pPr>
-        <w:pStyle w:val="Heading3"/>
-        <w:ind w:firstLine="708"/>
-        <w:rPr>
-          <w:rStyle w:val="Heading3Char"/>
-        </w:rPr>
-      </w:pPr>
-      <w:r>
-        <w:rPr>
-          <w:lang w:val="fr"/>
-        </w:rPr>
-        <w:t xml:space="preserve">4.1.4 </w:t>
-      </w:r>
-      <w:r>
-        <w:rPr>
-          <w:rStyle w:val="Heading3Char"/>
-        </w:rPr>
-        <w:t>Contacter la compagnie</w:t>
-      </w:r>
-    </w:p>
-    <w:p>
-      <w:pPr>
-        <w:ind w:left="1410"/>
-      </w:pPr>
-      <w:r>
-        <w:t>4.1.4</w:t>
-      </w:r>
-      <w:r>
-        <w:t xml:space="preserve">.1 Le système permettra à l’utilisateur de </w:t>
-      </w:r>
-      <w:r>
-        <w:t>remplir un formulaire pour contacter la compagnie. [souhaitable]</w:t>
-      </w:r>
-    </w:p>
-    <w:p>
-      <w:pPr>
-        <w:ind w:left="1410"/>
-      </w:pPr>
-      <w:r>
-        <w:t xml:space="preserve">4.1.4.2 Le système </w:t>
-      </w:r>
-      <w:r>
-        <w:t>permettra d</w:t>
-      </w:r>
-      <w:r>
-        <w:t xml:space="preserve">’afficher des messages d’erreurs si les informations saisies ne respectent pas les consignes. </w:t>
-      </w:r>
-      <w:r>
-        <w:t>[essentielle]</w:t>
-      </w:r>
-    </w:p>
-    <w:p>
-      <w:pPr>
-        <w:pStyle w:val="Heading3"/>
-        <w:ind w:firstLine="708"/>
-      </w:pPr>
-      <w:r>
-        <w:t xml:space="preserve">4.1.5 </w:t>
-      </w:r>
-      <w:r>
-        <w:t>Commander</w:t>
-      </w:r>
-      <w:r>
-        <w:t xml:space="preserve"> une voiture</w:t>
-      </w:r>
-    </w:p>
-    <w:p>
-      <w:pPr>
-        <w:ind w:left="432" w:firstLine="708"/>
-      </w:pPr>
-      <w:r>
-        <w:t xml:space="preserve">Le système </w:t>
-      </w:r>
-      <w:r>
-        <w:t xml:space="preserve">permettra à l’utilisateur de </w:t>
-      </w:r>
-      <w:r>
-        <w:t>c</w:t>
-      </w:r>
-      <w:r>
-        <w:t>ommander une voiture</w:t>
-      </w:r>
-      <w:r>
-        <w:t>. [souhaitable]</w:t>
-      </w:r>
-    </w:p>
-    <w:p>
-      <w:pPr>
-        <w:ind w:left="1140"/>
-      </w:pPr>
-      <w:r>
-        <w:t>Le système permettra à l’utilisateur d’effectuer des paiements en ligne</w:t>
-      </w:r>
-      <w:r>
-        <w:t>. [souhaitable]</w:t>
-      </w:r>
-    </w:p>
-    <w:p/>
-    <w:p>
-      <w:pPr>
-        <w:pStyle w:val="Heading3"/>
-        <w:ind w:firstLine="708"/>
-      </w:pPr>
-      <w:r>
-        <w:t>4.1.6 Observation du page détaillés</w:t>
-      </w:r>
-      <w:r>
-        <w:t xml:space="preserve"> </w:t>
-      </w:r>
-    </w:p>
-    <w:p>
-      <w:pPr>
-        <w:ind w:left="1410"/>
+    </w:p>
+    <w:p>
+      <w:pPr>
+        <w:pStyle w:val="ListParagraph"/>
+        <w:numPr>
+          <w:ilvl w:val="3"/>
+          <w:numId w:val="18"/>
+        </w:numPr>
       </w:pPr>
       <w:r>
         <w:t>Le système permettra d’</w:t>
@@ -4862,7 +4888,11 @@
     </w:p>
     <w:p>
       <w:pPr>
-        <w:ind w:left="1410"/>
+        <w:pStyle w:val="ListParagraph"/>
+        <w:numPr>
+          <w:ilvl w:val="3"/>
+          <w:numId w:val="18"/>
+        </w:numPr>
       </w:pPr>
       <w:r>
         <w:t>Le système permettra</w:t>
@@ -4882,7 +4912,11 @@
     </w:p>
     <w:p>
       <w:pPr>
-        <w:ind w:left="1410"/>
+        <w:pStyle w:val="ListParagraph"/>
+        <w:numPr>
+          <w:ilvl w:val="3"/>
+          <w:numId w:val="18"/>
+        </w:numPr>
       </w:pPr>
       <w:r>
         <w:t xml:space="preserve">Le système permettra </w:t>
@@ -4899,7 +4933,11 @@
     </w:p>
     <w:p>
       <w:pPr>
-        <w:ind w:left="1410"/>
+        <w:pStyle w:val="ListParagraph"/>
+        <w:numPr>
+          <w:ilvl w:val="3"/>
+          <w:numId w:val="18"/>
+        </w:numPr>
       </w:pPr>
       <w:r>
         <w:t xml:space="preserve">Le système permettra </w:t>
@@ -5137,7 +5175,6 @@
         <w:rPr>
           <w:lang w:val="fr"/>
         </w:rPr>
-        <w:lastRenderedPageBreak/>
         <w:t>La sécurité</w:t>
       </w:r>
       <w:r>
@@ -5226,6 +5263,7 @@
         <w:rPr>
           <w:lang w:val="fr"/>
         </w:rPr>
+        <w:lastRenderedPageBreak/>
         <w:t>Modèle de la base de données</w:t>
       </w:r>
       <w:bookmarkEnd w:id="8"/>
@@ -6684,7 +6722,7 @@
           <w:noProof/>
         </w:rPr>
         <w:drawing>
-          <wp:anchor distT="0" distB="0" distL="114300" distR="114300" simplePos="0" relativeHeight="251658241" behindDoc="0" locked="0" layoutInCell="1" allowOverlap="1" wp14:anchorId="02D246E9" wp14:editId="283C8CE5">
+          <wp:anchor distT="0" distB="0" distL="114300" distR="114300" simplePos="0" relativeHeight="251658241" behindDoc="0" locked="0" layoutInCell="1" allowOverlap="1" wp14:anchorId="02D246E9" wp14:editId="510541B4">
             <wp:simplePos x="0" y="0"/>
             <wp:positionH relativeFrom="column">
               <wp:posOffset>3362822</wp:posOffset>
@@ -8070,6 +8108,92 @@
     </w:lvl>
   </w:abstractNum>
   <w:abstractNum w:abstractNumId="3" w15:restartNumberingAfterBreak="0">
+    <w:nsid w:val="13C47CF6"/>
+    <w:multiLevelType w:val="multilevel"/>
+    <w:tmpl w:val="0C0C001F"/>
+    <w:lvl w:ilvl="0">
+      <w:start w:val="1"/>
+      <w:numFmt w:val="decimal"/>
+      <w:lvlText w:val="%1."/>
+      <w:lvlJc w:val="left"/>
+      <w:pPr>
+        <w:ind w:left="1440" w:hanging="360"/>
+      </w:pPr>
+    </w:lvl>
+    <w:lvl w:ilvl="1">
+      <w:start w:val="1"/>
+      <w:numFmt w:val="decimal"/>
+      <w:lvlText w:val="%1.%2."/>
+      <w:lvlJc w:val="left"/>
+      <w:pPr>
+        <w:ind w:left="1872" w:hanging="432"/>
+      </w:pPr>
+    </w:lvl>
+    <w:lvl w:ilvl="2">
+      <w:start w:val="1"/>
+      <w:numFmt w:val="decimal"/>
+      <w:lvlText w:val="%1.%2.%3."/>
+      <w:lvlJc w:val="left"/>
+      <w:pPr>
+        <w:ind w:left="2304" w:hanging="504"/>
+      </w:pPr>
+    </w:lvl>
+    <w:lvl w:ilvl="3">
+      <w:start w:val="1"/>
+      <w:numFmt w:val="decimal"/>
+      <w:lvlText w:val="%1.%2.%3.%4."/>
+      <w:lvlJc w:val="left"/>
+      <w:pPr>
+        <w:ind w:left="2808" w:hanging="648"/>
+      </w:pPr>
+    </w:lvl>
+    <w:lvl w:ilvl="4">
+      <w:start w:val="1"/>
+      <w:numFmt w:val="decimal"/>
+      <w:lvlText w:val="%1.%2.%3.%4.%5."/>
+      <w:lvlJc w:val="left"/>
+      <w:pPr>
+        <w:ind w:left="3312" w:hanging="792"/>
+      </w:pPr>
+    </w:lvl>
+    <w:lvl w:ilvl="5">
+      <w:start w:val="1"/>
+      <w:numFmt w:val="decimal"/>
+      <w:lvlText w:val="%1.%2.%3.%4.%5.%6."/>
+      <w:lvlJc w:val="left"/>
+      <w:pPr>
+        <w:ind w:left="3816" w:hanging="936"/>
+      </w:pPr>
+    </w:lvl>
+    <w:lvl w:ilvl="6">
+      <w:start w:val="1"/>
+      <w:numFmt w:val="decimal"/>
+      <w:lvlText w:val="%1.%2.%3.%4.%5.%6.%7."/>
+      <w:lvlJc w:val="left"/>
+      <w:pPr>
+        <w:ind w:left="4320" w:hanging="1080"/>
+      </w:pPr>
+    </w:lvl>
+    <w:lvl w:ilvl="7">
+      <w:start w:val="1"/>
+      <w:numFmt w:val="decimal"/>
+      <w:lvlText w:val="%1.%2.%3.%4.%5.%6.%7.%8."/>
+      <w:lvlJc w:val="left"/>
+      <w:pPr>
+        <w:ind w:left="4824" w:hanging="1224"/>
+      </w:pPr>
+    </w:lvl>
+    <w:lvl w:ilvl="8">
+      <w:start w:val="1"/>
+      <w:numFmt w:val="decimal"/>
+      <w:lvlText w:val="%1.%2.%3.%4.%5.%6.%7.%8.%9."/>
+      <w:lvlJc w:val="left"/>
+      <w:pPr>
+        <w:ind w:left="5400" w:hanging="1440"/>
+      </w:pPr>
+    </w:lvl>
+  </w:abstractNum>
+  <w:abstractNum w:abstractNumId="4" w15:restartNumberingAfterBreak="0">
     <w:nsid w:val="178463D4"/>
     <w:multiLevelType w:val="hybridMultilevel"/>
     <w:tmpl w:val="2B06EC8C"/>
@@ -8181,7 +8305,7 @@
       </w:rPr>
     </w:lvl>
   </w:abstractNum>
-  <w:abstractNum w:abstractNumId="4" w15:restartNumberingAfterBreak="0">
+  <w:abstractNum w:abstractNumId="5" w15:restartNumberingAfterBreak="0">
     <w:nsid w:val="205B6F81"/>
     <w:multiLevelType w:val="multilevel"/>
     <w:tmpl w:val="5F04755A"/>
@@ -8302,7 +8426,7 @@
       </w:rPr>
     </w:lvl>
   </w:abstractNum>
-  <w:abstractNum w:abstractNumId="5" w15:restartNumberingAfterBreak="0">
+  <w:abstractNum w:abstractNumId="6" w15:restartNumberingAfterBreak="0">
     <w:nsid w:val="21AB4BA9"/>
     <w:multiLevelType w:val="multilevel"/>
     <w:tmpl w:val="0C0C001F"/>
@@ -8388,7 +8512,7 @@
       </w:pPr>
     </w:lvl>
   </w:abstractNum>
-  <w:abstractNum w:abstractNumId="6" w15:restartNumberingAfterBreak="0">
+  <w:abstractNum w:abstractNumId="7" w15:restartNumberingAfterBreak="0">
     <w:nsid w:val="21D10D1B"/>
     <w:multiLevelType w:val="multilevel"/>
     <w:tmpl w:val="0C0C001F"/>
@@ -8474,7 +8598,7 @@
       </w:pPr>
     </w:lvl>
   </w:abstractNum>
-  <w:abstractNum w:abstractNumId="7" w15:restartNumberingAfterBreak="0">
+  <w:abstractNum w:abstractNumId="8" w15:restartNumberingAfterBreak="0">
     <w:nsid w:val="28FF6692"/>
     <w:multiLevelType w:val="multilevel"/>
     <w:tmpl w:val="0C0C001F"/>
@@ -8560,7 +8684,7 @@
       </w:pPr>
     </w:lvl>
   </w:abstractNum>
-  <w:abstractNum w:abstractNumId="8" w15:restartNumberingAfterBreak="0">
+  <w:abstractNum w:abstractNumId="9" w15:restartNumberingAfterBreak="0">
     <w:nsid w:val="29142C96"/>
     <w:multiLevelType w:val="hybridMultilevel"/>
     <w:tmpl w:val="7ABC1304"/>
@@ -8649,7 +8773,7 @@
       </w:pPr>
     </w:lvl>
   </w:abstractNum>
-  <w:abstractNum w:abstractNumId="9" w15:restartNumberingAfterBreak="0">
+  <w:abstractNum w:abstractNumId="10" w15:restartNumberingAfterBreak="0">
     <w:nsid w:val="3487622C"/>
     <w:multiLevelType w:val="hybridMultilevel"/>
     <w:tmpl w:val="EEA84C0E"/>
@@ -8735,7 +8859,7 @@
       </w:pPr>
     </w:lvl>
   </w:abstractNum>
-  <w:abstractNum w:abstractNumId="10" w15:restartNumberingAfterBreak="0">
+  <w:abstractNum w:abstractNumId="11" w15:restartNumberingAfterBreak="0">
     <w:nsid w:val="3C9F5B22"/>
     <w:multiLevelType w:val="multilevel"/>
     <w:tmpl w:val="0C0C001F"/>
@@ -8821,7 +8945,7 @@
       </w:pPr>
     </w:lvl>
   </w:abstractNum>
-  <w:abstractNum w:abstractNumId="11" w15:restartNumberingAfterBreak="0">
+  <w:abstractNum w:abstractNumId="12" w15:restartNumberingAfterBreak="0">
     <w:nsid w:val="3E2B4016"/>
     <w:multiLevelType w:val="multilevel"/>
     <w:tmpl w:val="B48E22B4"/>
@@ -8934,7 +9058,179 @@
       </w:rPr>
     </w:lvl>
   </w:abstractNum>
-  <w:abstractNum w:abstractNumId="12" w15:restartNumberingAfterBreak="0">
+  <w:abstractNum w:abstractNumId="13" w15:restartNumberingAfterBreak="0">
+    <w:nsid w:val="4071753B"/>
+    <w:multiLevelType w:val="multilevel"/>
+    <w:tmpl w:val="0C0C001F"/>
+    <w:lvl w:ilvl="0">
+      <w:start w:val="1"/>
+      <w:numFmt w:val="decimal"/>
+      <w:lvlText w:val="%1."/>
+      <w:lvlJc w:val="left"/>
+      <w:pPr>
+        <w:ind w:left="360" w:hanging="360"/>
+      </w:pPr>
+    </w:lvl>
+    <w:lvl w:ilvl="1">
+      <w:start w:val="1"/>
+      <w:numFmt w:val="decimal"/>
+      <w:lvlText w:val="%1.%2."/>
+      <w:lvlJc w:val="left"/>
+      <w:pPr>
+        <w:ind w:left="792" w:hanging="432"/>
+      </w:pPr>
+    </w:lvl>
+    <w:lvl w:ilvl="2">
+      <w:start w:val="1"/>
+      <w:numFmt w:val="decimal"/>
+      <w:lvlText w:val="%1.%2.%3."/>
+      <w:lvlJc w:val="left"/>
+      <w:pPr>
+        <w:ind w:left="1224" w:hanging="504"/>
+      </w:pPr>
+    </w:lvl>
+    <w:lvl w:ilvl="3">
+      <w:start w:val="1"/>
+      <w:numFmt w:val="decimal"/>
+      <w:lvlText w:val="%1.%2.%3.%4."/>
+      <w:lvlJc w:val="left"/>
+      <w:pPr>
+        <w:ind w:left="1728" w:hanging="648"/>
+      </w:pPr>
+    </w:lvl>
+    <w:lvl w:ilvl="4">
+      <w:start w:val="1"/>
+      <w:numFmt w:val="decimal"/>
+      <w:lvlText w:val="%1.%2.%3.%4.%5."/>
+      <w:lvlJc w:val="left"/>
+      <w:pPr>
+        <w:ind w:left="2232" w:hanging="792"/>
+      </w:pPr>
+    </w:lvl>
+    <w:lvl w:ilvl="5">
+      <w:start w:val="1"/>
+      <w:numFmt w:val="decimal"/>
+      <w:lvlText w:val="%1.%2.%3.%4.%5.%6."/>
+      <w:lvlJc w:val="left"/>
+      <w:pPr>
+        <w:ind w:left="2736" w:hanging="936"/>
+      </w:pPr>
+    </w:lvl>
+    <w:lvl w:ilvl="6">
+      <w:start w:val="1"/>
+      <w:numFmt w:val="decimal"/>
+      <w:lvlText w:val="%1.%2.%3.%4.%5.%6.%7."/>
+      <w:lvlJc w:val="left"/>
+      <w:pPr>
+        <w:ind w:left="3240" w:hanging="1080"/>
+      </w:pPr>
+    </w:lvl>
+    <w:lvl w:ilvl="7">
+      <w:start w:val="1"/>
+      <w:numFmt w:val="decimal"/>
+      <w:lvlText w:val="%1.%2.%3.%4.%5.%6.%7.%8."/>
+      <w:lvlJc w:val="left"/>
+      <w:pPr>
+        <w:ind w:left="3744" w:hanging="1224"/>
+      </w:pPr>
+    </w:lvl>
+    <w:lvl w:ilvl="8">
+      <w:start w:val="1"/>
+      <w:numFmt w:val="decimal"/>
+      <w:lvlText w:val="%1.%2.%3.%4.%5.%6.%7.%8.%9."/>
+      <w:lvlJc w:val="left"/>
+      <w:pPr>
+        <w:ind w:left="4320" w:hanging="1440"/>
+      </w:pPr>
+    </w:lvl>
+  </w:abstractNum>
+  <w:abstractNum w:abstractNumId="14" w15:restartNumberingAfterBreak="0">
+    <w:nsid w:val="41A64A8F"/>
+    <w:multiLevelType w:val="multilevel"/>
+    <w:tmpl w:val="0C0C001F"/>
+    <w:lvl w:ilvl="0">
+      <w:start w:val="1"/>
+      <w:numFmt w:val="decimal"/>
+      <w:lvlText w:val="%1."/>
+      <w:lvlJc w:val="left"/>
+      <w:pPr>
+        <w:ind w:left="360" w:hanging="360"/>
+      </w:pPr>
+    </w:lvl>
+    <w:lvl w:ilvl="1">
+      <w:start w:val="1"/>
+      <w:numFmt w:val="decimal"/>
+      <w:lvlText w:val="%1.%2."/>
+      <w:lvlJc w:val="left"/>
+      <w:pPr>
+        <w:ind w:left="792" w:hanging="432"/>
+      </w:pPr>
+    </w:lvl>
+    <w:lvl w:ilvl="2">
+      <w:start w:val="1"/>
+      <w:numFmt w:val="decimal"/>
+      <w:lvlText w:val="%1.%2.%3."/>
+      <w:lvlJc w:val="left"/>
+      <w:pPr>
+        <w:ind w:left="1224" w:hanging="504"/>
+      </w:pPr>
+    </w:lvl>
+    <w:lvl w:ilvl="3">
+      <w:start w:val="1"/>
+      <w:numFmt w:val="decimal"/>
+      <w:lvlText w:val="%1.%2.%3.%4."/>
+      <w:lvlJc w:val="left"/>
+      <w:pPr>
+        <w:ind w:left="1728" w:hanging="648"/>
+      </w:pPr>
+    </w:lvl>
+    <w:lvl w:ilvl="4">
+      <w:start w:val="1"/>
+      <w:numFmt w:val="decimal"/>
+      <w:lvlText w:val="%1.%2.%3.%4.%5."/>
+      <w:lvlJc w:val="left"/>
+      <w:pPr>
+        <w:ind w:left="2232" w:hanging="792"/>
+      </w:pPr>
+    </w:lvl>
+    <w:lvl w:ilvl="5">
+      <w:start w:val="1"/>
+      <w:numFmt w:val="decimal"/>
+      <w:lvlText w:val="%1.%2.%3.%4.%5.%6."/>
+      <w:lvlJc w:val="left"/>
+      <w:pPr>
+        <w:ind w:left="2736" w:hanging="936"/>
+      </w:pPr>
+    </w:lvl>
+    <w:lvl w:ilvl="6">
+      <w:start w:val="1"/>
+      <w:numFmt w:val="decimal"/>
+      <w:lvlText w:val="%1.%2.%3.%4.%5.%6.%7."/>
+      <w:lvlJc w:val="left"/>
+      <w:pPr>
+        <w:ind w:left="3240" w:hanging="1080"/>
+      </w:pPr>
+    </w:lvl>
+    <w:lvl w:ilvl="7">
+      <w:start w:val="1"/>
+      <w:numFmt w:val="decimal"/>
+      <w:lvlText w:val="%1.%2.%3.%4.%5.%6.%7.%8."/>
+      <w:lvlJc w:val="left"/>
+      <w:pPr>
+        <w:ind w:left="3744" w:hanging="1224"/>
+      </w:pPr>
+    </w:lvl>
+    <w:lvl w:ilvl="8">
+      <w:start w:val="1"/>
+      <w:numFmt w:val="decimal"/>
+      <w:lvlText w:val="%1.%2.%3.%4.%5.%6.%7.%8.%9."/>
+      <w:lvlJc w:val="left"/>
+      <w:pPr>
+        <w:ind w:left="4320" w:hanging="1440"/>
+      </w:pPr>
+    </w:lvl>
+  </w:abstractNum>
+  <w:abstractNum w:abstractNumId="15" w15:restartNumberingAfterBreak="0">
     <w:nsid w:val="4A1F55C3"/>
     <w:multiLevelType w:val="multilevel"/>
     <w:tmpl w:val="A0DE10D6"/>
@@ -9047,7 +9343,7 @@
       </w:rPr>
     </w:lvl>
   </w:abstractNum>
-  <w:abstractNum w:abstractNumId="13" w15:restartNumberingAfterBreak="0">
+  <w:abstractNum w:abstractNumId="16" w15:restartNumberingAfterBreak="0">
     <w:nsid w:val="564013DE"/>
     <w:multiLevelType w:val="multilevel"/>
     <w:tmpl w:val="0C0C001F"/>
@@ -9133,7 +9429,7 @@
       </w:pPr>
     </w:lvl>
   </w:abstractNum>
-  <w:abstractNum w:abstractNumId="14" w15:restartNumberingAfterBreak="0">
+  <w:abstractNum w:abstractNumId="17" w15:restartNumberingAfterBreak="0">
     <w:nsid w:val="56AF40B0"/>
     <w:multiLevelType w:val="multilevel"/>
     <w:tmpl w:val="F0CEBD80"/>
@@ -9255,7 +9551,7 @@
       </w:rPr>
     </w:lvl>
   </w:abstractNum>
-  <w:abstractNum w:abstractNumId="15" w15:restartNumberingAfterBreak="0">
+  <w:abstractNum w:abstractNumId="18" w15:restartNumberingAfterBreak="0">
     <w:nsid w:val="5CD511D2"/>
     <w:multiLevelType w:val="multilevel"/>
     <w:tmpl w:val="B48E22B4"/>
@@ -9368,7 +9664,7 @@
       </w:rPr>
     </w:lvl>
   </w:abstractNum>
-  <w:abstractNum w:abstractNumId="16" w15:restartNumberingAfterBreak="0">
+  <w:abstractNum w:abstractNumId="19" w15:restartNumberingAfterBreak="0">
     <w:nsid w:val="64572C9D"/>
     <w:multiLevelType w:val="hybridMultilevel"/>
     <w:tmpl w:val="597C45B8"/>
@@ -9454,7 +9750,7 @@
       </w:pPr>
     </w:lvl>
   </w:abstractNum>
-  <w:abstractNum w:abstractNumId="17" w15:restartNumberingAfterBreak="0">
+  <w:abstractNum w:abstractNumId="20" w15:restartNumberingAfterBreak="0">
     <w:nsid w:val="64FA05C6"/>
     <w:multiLevelType w:val="hybridMultilevel"/>
     <w:tmpl w:val="530C7012"/>
@@ -9543,7 +9839,7 @@
       </w:pPr>
     </w:lvl>
   </w:abstractNum>
-  <w:abstractNum w:abstractNumId="18" w15:restartNumberingAfterBreak="0">
+  <w:abstractNum w:abstractNumId="21" w15:restartNumberingAfterBreak="0">
     <w:nsid w:val="68B072C1"/>
     <w:multiLevelType w:val="multilevel"/>
     <w:tmpl w:val="3FD8D0D0"/>
@@ -9656,7 +9952,7 @@
       </w:rPr>
     </w:lvl>
   </w:abstractNum>
-  <w:abstractNum w:abstractNumId="19" w15:restartNumberingAfterBreak="0">
+  <w:abstractNum w:abstractNumId="22" w15:restartNumberingAfterBreak="0">
     <w:nsid w:val="69621BA7"/>
     <w:multiLevelType w:val="multilevel"/>
     <w:tmpl w:val="B48E22B4"/>
@@ -9769,7 +10065,7 @@
       </w:rPr>
     </w:lvl>
   </w:abstractNum>
-  <w:abstractNum w:abstractNumId="20" w15:restartNumberingAfterBreak="0">
+  <w:abstractNum w:abstractNumId="23" w15:restartNumberingAfterBreak="0">
     <w:nsid w:val="6FAD7D46"/>
     <w:multiLevelType w:val="hybridMultilevel"/>
     <w:tmpl w:val="79A29CDE"/>
@@ -9855,7 +10151,7 @@
       </w:pPr>
     </w:lvl>
   </w:abstractNum>
-  <w:abstractNum w:abstractNumId="21" w15:restartNumberingAfterBreak="0">
+  <w:abstractNum w:abstractNumId="24" w15:restartNumberingAfterBreak="0">
     <w:nsid w:val="76AA3867"/>
     <w:multiLevelType w:val="multilevel"/>
     <w:tmpl w:val="B48E22B4"/>
@@ -9972,10 +10268,10 @@
     <w:abstractNumId w:val="1"/>
   </w:num>
   <w:num w:numId="2" w16cid:durableId="1023750098">
-    <w:abstractNumId w:val="3"/>
+    <w:abstractNumId w:val="4"/>
   </w:num>
   <w:num w:numId="3" w16cid:durableId="1060791360">
-    <w:abstractNumId w:val="20"/>
+    <w:abstractNumId w:val="23"/>
     <w:lvlOverride w:ilvl="0">
       <w:startOverride w:val="1"/>
     </w:lvlOverride>
@@ -10008,61 +10304,70 @@
     <w:abstractNumId w:val="2"/>
   </w:num>
   <w:num w:numId="5" w16cid:durableId="587080022">
-    <w:abstractNumId w:val="17"/>
+    <w:abstractNumId w:val="20"/>
   </w:num>
   <w:num w:numId="6" w16cid:durableId="68894558">
-    <w:abstractNumId w:val="8"/>
+    <w:abstractNumId w:val="9"/>
   </w:num>
   <w:num w:numId="7" w16cid:durableId="1520661997">
-    <w:abstractNumId w:val="13"/>
+    <w:abstractNumId w:val="16"/>
   </w:num>
   <w:num w:numId="8" w16cid:durableId="2106000884">
-    <w:abstractNumId w:val="4"/>
+    <w:abstractNumId w:val="5"/>
   </w:num>
   <w:num w:numId="9" w16cid:durableId="1303382988">
-    <w:abstractNumId w:val="9"/>
+    <w:abstractNumId w:val="10"/>
   </w:num>
   <w:num w:numId="10" w16cid:durableId="911307969">
-    <w:abstractNumId w:val="16"/>
+    <w:abstractNumId w:val="19"/>
   </w:num>
   <w:num w:numId="11" w16cid:durableId="501433568">
     <w:abstractNumId w:val="0"/>
   </w:num>
   <w:num w:numId="12" w16cid:durableId="1861165270">
-    <w:abstractNumId w:val="14"/>
+    <w:abstractNumId w:val="17"/>
   </w:num>
   <w:num w:numId="13" w16cid:durableId="440345389">
+    <w:abstractNumId w:val="7"/>
+  </w:num>
+  <w:num w:numId="14" w16cid:durableId="593586457">
+    <w:abstractNumId w:val="8"/>
+  </w:num>
+  <w:num w:numId="15" w16cid:durableId="103691959">
+    <w:abstractNumId w:val="11"/>
+  </w:num>
+  <w:num w:numId="16" w16cid:durableId="1264150412">
     <w:abstractNumId w:val="6"/>
   </w:num>
-  <w:num w:numId="14" w16cid:durableId="593586457">
-    <w:abstractNumId w:val="7"/>
+  <w:num w:numId="17" w16cid:durableId="968323634">
+    <w:abstractNumId w:val="21"/>
   </w:num>
-  <w:num w:numId="15" w16cid:durableId="103691959">
-    <w:abstractNumId w:val="10"/>
-  </w:num>
-  <w:num w:numId="16" w16cid:durableId="1264150412">
-    <w:abstractNumId w:val="5"/>
-  </w:num>
-  <w:num w:numId="17" w16cid:durableId="968323634">
+  <w:num w:numId="18" w16cid:durableId="1582175993">
     <w:abstractNumId w:val="18"/>
   </w:num>
-  <w:num w:numId="18" w16cid:durableId="1582175993">
+  <w:num w:numId="19" w16cid:durableId="739596626">
     <w:abstractNumId w:val="15"/>
   </w:num>
-  <w:num w:numId="19" w16cid:durableId="739596626">
+  <w:num w:numId="20" w16cid:durableId="1171408024">
+    <w:abstractNumId w:val="23"/>
+  </w:num>
+  <w:num w:numId="21" w16cid:durableId="967397088">
     <w:abstractNumId w:val="12"/>
   </w:num>
-  <w:num w:numId="20" w16cid:durableId="1171408024">
-    <w:abstractNumId w:val="20"/>
-  </w:num>
-  <w:num w:numId="21" w16cid:durableId="967397088">
-    <w:abstractNumId w:val="11"/>
-  </w:num>
   <w:num w:numId="22" w16cid:durableId="1674607233">
-    <w:abstractNumId w:val="19"/>
+    <w:abstractNumId w:val="22"/>
   </w:num>
   <w:num w:numId="23" w16cid:durableId="1994135249">
-    <w:abstractNumId w:val="21"/>
+    <w:abstractNumId w:val="24"/>
+  </w:num>
+  <w:num w:numId="24" w16cid:durableId="1670596237">
+    <w:abstractNumId w:val="13"/>
+  </w:num>
+  <w:num w:numId="25" w16cid:durableId="444428986">
+    <w:abstractNumId w:val="3"/>
+  </w:num>
+  <w:num w:numId="26" w16cid:durableId="1954361952">
+    <w:abstractNumId w:val="14"/>
   </w:num>
 </w:numbering>
 </file>
@@ -10535,7 +10840,6 @@
   <w:style w:type="character" w:default="1" w:styleId="DefaultParagraphFont">
     <w:name w:val="Default Paragraph Font"/>
     <w:uiPriority w:val="1"/>
-    <w:semiHidden/>
     <w:unhideWhenUsed/>
   </w:style>
   <w:style w:type="table" w:default="1" w:styleId="TableNormal">

</xml_diff>

<commit_message>
Modification pour les champs invalides dans la page contact et server.js
</commit_message>
<xml_diff>
--- a/Livrable 1.docx
+++ b/Livrable 1.docx
@@ -424,108 +424,70 @@
           <w:szCs w:val="24"/>
         </w:rPr>
       </w:pPr>
-      <w:proofErr w:type="spellStart"/>
       <w:r>
         <w:rPr>
           <w:rFonts w:ascii="Calibri" w:eastAsia="Calibri" w:hAnsi="Calibri" w:cs="Calibri"/>
           <w:sz w:val="24"/>
           <w:szCs w:val="24"/>
         </w:rPr>
-        <w:t>Dhanju</w:t>
-      </w:r>
-      <w:proofErr w:type="spellEnd"/>
-      <w:r>
+        <w:t>Dhanju, Manbir (2235096),</w:t>
+      </w:r>
+    </w:p>
+    <w:p>
+      <w:pPr>
+        <w:spacing w:after="0"/>
+        <w:jc w:val="center"/>
         <w:rPr>
           <w:rFonts w:ascii="Calibri" w:eastAsia="Calibri" w:hAnsi="Calibri" w:cs="Calibri"/>
           <w:sz w:val="24"/>
           <w:szCs w:val="24"/>
         </w:rPr>
-        <w:t xml:space="preserve">, </w:t>
-      </w:r>
-      <w:proofErr w:type="spellStart"/>
+      </w:pPr>
       <w:r>
         <w:rPr>
           <w:rFonts w:ascii="Calibri" w:eastAsia="Calibri" w:hAnsi="Calibri" w:cs="Calibri"/>
           <w:sz w:val="24"/>
           <w:szCs w:val="24"/>
         </w:rPr>
-        <w:t>Manbir</w:t>
-      </w:r>
-      <w:proofErr w:type="spellEnd"/>
-      <w:r>
+        <w:t xml:space="preserve">Tran, Jimmy (2247081), </w:t>
+      </w:r>
+    </w:p>
+    <w:p>
+      <w:pPr>
+        <w:spacing w:after="0"/>
+        <w:jc w:val="center"/>
         <w:rPr>
           <w:rFonts w:ascii="Calibri" w:eastAsia="Calibri" w:hAnsi="Calibri" w:cs="Calibri"/>
           <w:sz w:val="24"/>
           <w:szCs w:val="24"/>
         </w:rPr>
-        <w:t xml:space="preserve"> (2235096),</w:t>
-      </w:r>
-    </w:p>
-    <w:p>
-      <w:pPr>
-        <w:spacing w:after="0"/>
-        <w:jc w:val="center"/>
+      </w:pPr>
+      <w:r>
         <w:rPr>
           <w:rFonts w:ascii="Calibri" w:eastAsia="Calibri" w:hAnsi="Calibri" w:cs="Calibri"/>
           <w:sz w:val="24"/>
           <w:szCs w:val="24"/>
         </w:rPr>
-      </w:pPr>
-      <w:r>
+        <w:t>Saliba, Marc (2235899),</w:t>
+      </w:r>
+    </w:p>
+    <w:p>
+      <w:pPr>
+        <w:spacing w:after="0"/>
+        <w:jc w:val="center"/>
         <w:rPr>
           <w:rFonts w:ascii="Calibri" w:eastAsia="Calibri" w:hAnsi="Calibri" w:cs="Calibri"/>
           <w:sz w:val="24"/>
           <w:szCs w:val="24"/>
         </w:rPr>
-        <w:t xml:space="preserve">Tran, Jimmy (2247081), </w:t>
-      </w:r>
-    </w:p>
-    <w:p>
-      <w:pPr>
-        <w:spacing w:after="0"/>
-        <w:jc w:val="center"/>
+      </w:pPr>
+      <w:r>
         <w:rPr>
           <w:rFonts w:ascii="Calibri" w:eastAsia="Calibri" w:hAnsi="Calibri" w:cs="Calibri"/>
           <w:sz w:val="24"/>
           <w:szCs w:val="24"/>
         </w:rPr>
-      </w:pPr>
-      <w:r>
-        <w:rPr>
-          <w:rFonts w:ascii="Calibri" w:eastAsia="Calibri" w:hAnsi="Calibri" w:cs="Calibri"/>
-          <w:sz w:val="24"/>
-          <w:szCs w:val="24"/>
-        </w:rPr>
-        <w:t>Saliba, Marc (2235899),</w:t>
-      </w:r>
-    </w:p>
-    <w:p>
-      <w:pPr>
-        <w:spacing w:after="0"/>
-        <w:jc w:val="center"/>
-        <w:rPr>
-          <w:rFonts w:ascii="Calibri" w:eastAsia="Calibri" w:hAnsi="Calibri" w:cs="Calibri"/>
-          <w:sz w:val="24"/>
-          <w:szCs w:val="24"/>
-        </w:rPr>
-      </w:pPr>
-      <w:proofErr w:type="spellStart"/>
-      <w:r>
-        <w:rPr>
-          <w:rFonts w:ascii="Calibri" w:eastAsia="Calibri" w:hAnsi="Calibri" w:cs="Calibri"/>
-          <w:sz w:val="24"/>
-          <w:szCs w:val="24"/>
-        </w:rPr>
-        <w:t>Aldilli</w:t>
-      </w:r>
-      <w:proofErr w:type="spellEnd"/>
-      <w:r>
-        <w:rPr>
-          <w:rFonts w:ascii="Calibri" w:eastAsia="Calibri" w:hAnsi="Calibri" w:cs="Calibri"/>
-          <w:sz w:val="24"/>
-          <w:szCs w:val="24"/>
-        </w:rPr>
-        <w:t>, Jad (2255199)</w:t>
+        <w:t>Aldilli, Jad (2255199)</w:t>
       </w:r>
     </w:p>
     <w:p>
@@ -2551,14 +2513,12 @@
               </w:rPr>
               <w:t xml:space="preserve"> des pages </w:t>
             </w:r>
-            <w:proofErr w:type="spellStart"/>
             <w:r>
               <w:rPr>
                 <w:lang w:val="fr"/>
               </w:rPr>
               <w:t>Figma</w:t>
             </w:r>
-            <w:proofErr w:type="spellEnd"/>
           </w:p>
         </w:tc>
       </w:tr>
@@ -2640,14 +2600,12 @@
               </w:rPr>
               <w:t xml:space="preserve">pages </w:t>
             </w:r>
-            <w:proofErr w:type="spellStart"/>
             <w:r>
               <w:rPr>
                 <w:lang w:val="fr"/>
               </w:rPr>
               <w:t>Figma</w:t>
             </w:r>
-            <w:proofErr w:type="spellEnd"/>
             <w:r>
               <w:rPr>
                 <w:lang w:val="fr"/>
@@ -4386,13 +4344,7 @@
         </w:rPr>
       </w:pPr>
       <w:r>
-        <w:t>Le système permettra d</w:t>
-      </w:r>
-      <w:r>
-        <w:t>’insérer ses informations personnelles</w:t>
-      </w:r>
-      <w:r>
-        <w:t> </w:t>
+        <w:t>Le système permettra d’insérer ses informations personnelles </w:t>
       </w:r>
       <w:r>
         <w:t>[</w:t>
@@ -6219,7 +6171,7 @@
           <w:noProof/>
         </w:rPr>
         <w:drawing>
-          <wp:anchor distT="0" distB="0" distL="114300" distR="114300" simplePos="0" relativeHeight="251662336" behindDoc="0" locked="0" layoutInCell="1" allowOverlap="1" wp14:anchorId="02D246E9" wp14:editId="062C3C12">
+          <wp:anchor distT="0" distB="0" distL="114300" distR="114300" simplePos="0" relativeHeight="251662336" behindDoc="0" locked="0" layoutInCell="1" allowOverlap="1" wp14:anchorId="02D246E9" wp14:editId="32EABB64">
             <wp:simplePos x="0" y="0"/>
             <wp:positionH relativeFrom="column">
               <wp:posOffset>3362822</wp:posOffset>
@@ -6598,7 +6550,13 @@
         <w:t>vous offre.</w:t>
       </w:r>
       <w:r>
-        <w:t xml:space="preserve"> Ce page contient une barre de recherche avec des filtres pour </w:t>
+        <w:t xml:space="preserve"> Ce</w:t>
+      </w:r>
+      <w:r>
+        <w:t>tte</w:t>
+      </w:r>
+      <w:r>
+        <w:t xml:space="preserve"> page contient une barre de recherche avec des filtres pour </w:t>
       </w:r>
       <w:r>
         <w:t>effectuer</w:t>

</xml_diff>

<commit_message>
modification des champs invalides dans page contact.
</commit_message>
<xml_diff>
--- a/Livrable 1.docx
+++ b/Livrable 1.docx
@@ -424,70 +424,108 @@
           <w:szCs w:val="24"/>
         </w:rPr>
       </w:pPr>
+      <w:proofErr w:type="spellStart"/>
       <w:r>
         <w:rPr>
           <w:rFonts w:ascii="Calibri" w:eastAsia="Calibri" w:hAnsi="Calibri" w:cs="Calibri"/>
           <w:sz w:val="24"/>
           <w:szCs w:val="24"/>
         </w:rPr>
-        <w:t>Dhanju, Manbir (2235096),</w:t>
-      </w:r>
-    </w:p>
-    <w:p>
-      <w:pPr>
-        <w:spacing w:after="0"/>
-        <w:jc w:val="center"/>
+        <w:t>Dhanju</w:t>
+      </w:r>
+      <w:proofErr w:type="spellEnd"/>
+      <w:r>
         <w:rPr>
           <w:rFonts w:ascii="Calibri" w:eastAsia="Calibri" w:hAnsi="Calibri" w:cs="Calibri"/>
           <w:sz w:val="24"/>
           <w:szCs w:val="24"/>
         </w:rPr>
-      </w:pPr>
+        <w:t xml:space="preserve">, </w:t>
+      </w:r>
+      <w:proofErr w:type="spellStart"/>
       <w:r>
         <w:rPr>
           <w:rFonts w:ascii="Calibri" w:eastAsia="Calibri" w:hAnsi="Calibri" w:cs="Calibri"/>
           <w:sz w:val="24"/>
           <w:szCs w:val="24"/>
         </w:rPr>
-        <w:t xml:space="preserve">Tran, Jimmy (2247081), </w:t>
-      </w:r>
-    </w:p>
-    <w:p>
-      <w:pPr>
-        <w:spacing w:after="0"/>
-        <w:jc w:val="center"/>
+        <w:t>Manbir</w:t>
+      </w:r>
+      <w:proofErr w:type="spellEnd"/>
+      <w:r>
         <w:rPr>
           <w:rFonts w:ascii="Calibri" w:eastAsia="Calibri" w:hAnsi="Calibri" w:cs="Calibri"/>
           <w:sz w:val="24"/>
           <w:szCs w:val="24"/>
         </w:rPr>
-      </w:pPr>
-      <w:r>
+        <w:t xml:space="preserve"> (2235096),</w:t>
+      </w:r>
+    </w:p>
+    <w:p>
+      <w:pPr>
+        <w:spacing w:after="0"/>
+        <w:jc w:val="center"/>
         <w:rPr>
           <w:rFonts w:ascii="Calibri" w:eastAsia="Calibri" w:hAnsi="Calibri" w:cs="Calibri"/>
           <w:sz w:val="24"/>
           <w:szCs w:val="24"/>
         </w:rPr>
-        <w:t>Saliba, Marc (2235899),</w:t>
-      </w:r>
-    </w:p>
-    <w:p>
-      <w:pPr>
-        <w:spacing w:after="0"/>
-        <w:jc w:val="center"/>
+      </w:pPr>
+      <w:r>
         <w:rPr>
           <w:rFonts w:ascii="Calibri" w:eastAsia="Calibri" w:hAnsi="Calibri" w:cs="Calibri"/>
           <w:sz w:val="24"/>
           <w:szCs w:val="24"/>
         </w:rPr>
-      </w:pPr>
-      <w:r>
+        <w:t xml:space="preserve">Tran, Jimmy (2247081), </w:t>
+      </w:r>
+    </w:p>
+    <w:p>
+      <w:pPr>
+        <w:spacing w:after="0"/>
+        <w:jc w:val="center"/>
         <w:rPr>
           <w:rFonts w:ascii="Calibri" w:eastAsia="Calibri" w:hAnsi="Calibri" w:cs="Calibri"/>
           <w:sz w:val="24"/>
           <w:szCs w:val="24"/>
         </w:rPr>
-        <w:t>Aldilli, Jad (2255199)</w:t>
+      </w:pPr>
+      <w:r>
+        <w:rPr>
+          <w:rFonts w:ascii="Calibri" w:eastAsia="Calibri" w:hAnsi="Calibri" w:cs="Calibri"/>
+          <w:sz w:val="24"/>
+          <w:szCs w:val="24"/>
+        </w:rPr>
+        <w:t>Saliba, Marc (2235899),</w:t>
+      </w:r>
+    </w:p>
+    <w:p>
+      <w:pPr>
+        <w:spacing w:after="0"/>
+        <w:jc w:val="center"/>
+        <w:rPr>
+          <w:rFonts w:ascii="Calibri" w:eastAsia="Calibri" w:hAnsi="Calibri" w:cs="Calibri"/>
+          <w:sz w:val="24"/>
+          <w:szCs w:val="24"/>
+        </w:rPr>
+      </w:pPr>
+      <w:proofErr w:type="spellStart"/>
+      <w:r>
+        <w:rPr>
+          <w:rFonts w:ascii="Calibri" w:eastAsia="Calibri" w:hAnsi="Calibri" w:cs="Calibri"/>
+          <w:sz w:val="24"/>
+          <w:szCs w:val="24"/>
+        </w:rPr>
+        <w:t>Aldilli</w:t>
+      </w:r>
+      <w:proofErr w:type="spellEnd"/>
+      <w:r>
+        <w:rPr>
+          <w:rFonts w:ascii="Calibri" w:eastAsia="Calibri" w:hAnsi="Calibri" w:cs="Calibri"/>
+          <w:sz w:val="24"/>
+          <w:szCs w:val="24"/>
+        </w:rPr>
+        <w:t>, Jad (2255199)</w:t>
       </w:r>
     </w:p>
     <w:p>
@@ -2513,12 +2551,14 @@
               </w:rPr>
               <w:t xml:space="preserve"> des pages </w:t>
             </w:r>
+            <w:proofErr w:type="spellStart"/>
             <w:r>
               <w:rPr>
                 <w:lang w:val="fr"/>
               </w:rPr>
               <w:t>Figma</w:t>
             </w:r>
+            <w:proofErr w:type="spellEnd"/>
           </w:p>
         </w:tc>
       </w:tr>
@@ -2600,12 +2640,14 @@
               </w:rPr>
               <w:t xml:space="preserve">pages </w:t>
             </w:r>
+            <w:proofErr w:type="spellStart"/>
             <w:r>
               <w:rPr>
                 <w:lang w:val="fr"/>
               </w:rPr>
               <w:t>Figma</w:t>
             </w:r>
+            <w:proofErr w:type="spellEnd"/>
             <w:r>
               <w:rPr>
                 <w:lang w:val="fr"/>
@@ -4344,7 +4386,13 @@
         </w:rPr>
       </w:pPr>
       <w:r>
-        <w:t>Le système permettra d’insérer ses informations personnelles </w:t>
+        <w:t>Le système permettra d</w:t>
+      </w:r>
+      <w:r>
+        <w:t>’insérer ses informations personnelles</w:t>
+      </w:r>
+      <w:r>
+        <w:t> </w:t>
       </w:r>
       <w:r>
         <w:t>[</w:t>
@@ -6171,7 +6219,7 @@
           <w:noProof/>
         </w:rPr>
         <w:drawing>
-          <wp:anchor distT="0" distB="0" distL="114300" distR="114300" simplePos="0" relativeHeight="251662336" behindDoc="0" locked="0" layoutInCell="1" allowOverlap="1" wp14:anchorId="02D246E9" wp14:editId="32EABB64">
+          <wp:anchor distT="0" distB="0" distL="114300" distR="114300" simplePos="0" relativeHeight="251662336" behindDoc="0" locked="0" layoutInCell="1" allowOverlap="1" wp14:anchorId="02D246E9" wp14:editId="062C3C12">
             <wp:simplePos x="0" y="0"/>
             <wp:positionH relativeFrom="column">
               <wp:posOffset>3362822</wp:posOffset>
@@ -6550,13 +6598,7 @@
         <w:t>vous offre.</w:t>
       </w:r>
       <w:r>
-        <w:t xml:space="preserve"> Ce</w:t>
-      </w:r>
-      <w:r>
-        <w:t>tte</w:t>
-      </w:r>
-      <w:r>
-        <w:t xml:space="preserve"> page contient une barre de recherche avec des filtres pour </w:t>
+        <w:t xml:space="preserve"> Ce page contient une barre de recherche avec des filtres pour </w:t>
       </w:r>
       <w:r>
         <w:t>effectuer</w:t>

</xml_diff>

<commit_message>
Ajout des exigences non fonctionnelle
</commit_message>
<xml_diff>
--- a/Livrable 1.docx
+++ b/Livrable 1.docx
@@ -3424,19 +3424,7 @@
         <w:rPr>
           <w:lang w:val="fr"/>
         </w:rPr>
-        <w:t xml:space="preserve">e nous avons compris de </w:t>
-      </w:r>
-      <w:r>
-        <w:rPr>
-          <w:lang w:val="fr"/>
-        </w:rPr>
-        <w:t>vos</w:t>
-      </w:r>
-      <w:r>
-        <w:rPr>
-          <w:lang w:val="fr"/>
-        </w:rPr>
-        <w:t xml:space="preserve"> exigences</w:t>
+        <w:t>e nous avons compris</w:t>
       </w:r>
       <w:r>
         <w:rPr>
@@ -3444,219 +3432,6 @@
         </w:rPr>
         <w:t>.</w:t>
       </w:r>
-      <w:r>
-        <w:rPr>
-          <w:lang w:val="fr"/>
-        </w:rPr>
-        <w:t xml:space="preserve"> </w:t>
-      </w:r>
-      <w:r>
-        <w:rPr>
-          <w:highlight w:val="yellow"/>
-          <w:lang w:val="fr"/>
-        </w:rPr>
-        <w:t>V</w:t>
-      </w:r>
-      <w:r>
-        <w:rPr>
-          <w:highlight w:val="yellow"/>
-          <w:lang w:val="fr"/>
-        </w:rPr>
-        <w:t>os clients de votre compagnie</w:t>
-      </w:r>
-      <w:r>
-        <w:rPr>
-          <w:highlight w:val="yellow"/>
-          <w:lang w:val="fr"/>
-        </w:rPr>
-        <w:t xml:space="preserve"> </w:t>
-      </w:r>
-      <w:r>
-        <w:rPr>
-          <w:highlight w:val="yellow"/>
-          <w:lang w:val="fr"/>
-        </w:rPr>
-        <w:t>ont</w:t>
-      </w:r>
-      <w:r>
-        <w:rPr>
-          <w:highlight w:val="yellow"/>
-          <w:lang w:val="fr"/>
-        </w:rPr>
-        <w:t xml:space="preserve"> </w:t>
-      </w:r>
-      <w:r>
-        <w:rPr>
-          <w:highlight w:val="yellow"/>
-          <w:lang w:val="fr"/>
-        </w:rPr>
-        <w:t>la possibilité de</w:t>
-      </w:r>
-      <w:r>
-        <w:rPr>
-          <w:highlight w:val="yellow"/>
-          <w:lang w:val="fr"/>
-        </w:rPr>
-        <w:t xml:space="preserve"> s</w:t>
-      </w:r>
-      <w:r>
-        <w:rPr>
-          <w:highlight w:val="yellow"/>
-          <w:lang w:val="fr"/>
-        </w:rPr>
-        <w:t>’</w:t>
-      </w:r>
-      <w:r>
-        <w:rPr>
-          <w:highlight w:val="yellow"/>
-          <w:lang w:val="fr"/>
-        </w:rPr>
-        <w:t>inscrire</w:t>
-      </w:r>
-      <w:r>
-        <w:rPr>
-          <w:highlight w:val="yellow"/>
-          <w:lang w:val="fr"/>
-        </w:rPr>
-        <w:t xml:space="preserve"> </w:t>
-      </w:r>
-      <w:r>
-        <w:rPr>
-          <w:highlight w:val="yellow"/>
-          <w:lang w:val="fr"/>
-        </w:rPr>
-        <w:t xml:space="preserve">afin de </w:t>
-      </w:r>
-      <w:r>
-        <w:rPr>
-          <w:highlight w:val="yellow"/>
-          <w:lang w:val="fr"/>
-        </w:rPr>
-        <w:t>bé</w:t>
-      </w:r>
-      <w:r>
-        <w:rPr>
-          <w:highlight w:val="yellow"/>
-          <w:lang w:val="fr"/>
-        </w:rPr>
-        <w:t>néficier</w:t>
-      </w:r>
-      <w:r>
-        <w:rPr>
-          <w:highlight w:val="yellow"/>
-          <w:lang w:val="fr"/>
-        </w:rPr>
-        <w:t xml:space="preserve"> vos</w:t>
-      </w:r>
-      <w:r>
-        <w:rPr>
-          <w:highlight w:val="yellow"/>
-          <w:lang w:val="fr"/>
-        </w:rPr>
-        <w:t xml:space="preserve"> services</w:t>
-      </w:r>
-      <w:r>
-        <w:rPr>
-          <w:highlight w:val="yellow"/>
-          <w:lang w:val="fr"/>
-        </w:rPr>
-        <w:t xml:space="preserve"> offerts</w:t>
-      </w:r>
-      <w:r>
-        <w:rPr>
-          <w:highlight w:val="yellow"/>
-          <w:lang w:val="fr"/>
-        </w:rPr>
-        <w:t xml:space="preserve"> grâce </w:t>
-      </w:r>
-      <w:r>
-        <w:rPr>
-          <w:highlight w:val="yellow"/>
-          <w:lang w:val="fr"/>
-        </w:rPr>
-        <w:t>à</w:t>
-      </w:r>
-      <w:r>
-        <w:rPr>
-          <w:highlight w:val="yellow"/>
-          <w:lang w:val="fr"/>
-        </w:rPr>
-        <w:t xml:space="preserve"> notre site</w:t>
-      </w:r>
-      <w:r>
-        <w:rPr>
-          <w:highlight w:val="yellow"/>
-          <w:lang w:val="fr"/>
-        </w:rPr>
-        <w:t xml:space="preserve"> web</w:t>
-      </w:r>
-      <w:r>
-        <w:rPr>
-          <w:lang w:val="fr"/>
-        </w:rPr>
-        <w:t>.</w:t>
-      </w:r>
-      <w:r>
-        <w:rPr>
-          <w:lang w:val="fr"/>
-        </w:rPr>
-        <w:t xml:space="preserve"> </w:t>
-      </w:r>
-      <w:r>
-        <w:rPr>
-          <w:lang w:val="fr"/>
-        </w:rPr>
-        <w:t>Ensuite</w:t>
-      </w:r>
-      <w:r>
-        <w:rPr>
-          <w:lang w:val="fr"/>
-        </w:rPr>
-        <w:t xml:space="preserve">, </w:t>
-      </w:r>
-      <w:r>
-        <w:rPr>
-          <w:lang w:val="fr"/>
-        </w:rPr>
-        <w:t>une fois connectés</w:t>
-      </w:r>
-      <w:r>
-        <w:rPr>
-          <w:lang w:val="fr"/>
-        </w:rPr>
-        <w:t xml:space="preserve">, </w:t>
-      </w:r>
-      <w:r>
-        <w:rPr>
-          <w:lang w:val="fr"/>
-        </w:rPr>
-        <w:t>vos clients</w:t>
-      </w:r>
-      <w:r>
-        <w:rPr>
-          <w:lang w:val="fr"/>
-        </w:rPr>
-        <w:t xml:space="preserve"> peuvent </w:t>
-      </w:r>
-      <w:r>
-        <w:rPr>
-          <w:lang w:val="fr"/>
-        </w:rPr>
-        <w:t xml:space="preserve">commander </w:t>
-      </w:r>
-      <w:r>
-        <w:rPr>
-          <w:lang w:val="fr"/>
-        </w:rPr>
-        <w:t xml:space="preserve">des voitures en ligne. </w:t>
-      </w:r>
-    </w:p>
-    <w:p>
-      <w:pPr>
-        <w:rPr>
-          <w:lang w:val="fr"/>
-        </w:rPr>
-      </w:pPr>
     </w:p>
     <w:p>
       <w:pPr>
@@ -3784,7 +3559,19 @@
         <w:rPr>
           <w:lang w:val="fr"/>
         </w:rPr>
-        <w:t xml:space="preserve"> informations </w:t>
+        <w:t xml:space="preserve"> </w:t>
+      </w:r>
+      <w:r>
+        <w:rPr>
+          <w:lang w:val="fr"/>
+        </w:rPr>
+        <w:t>d’</w:t>
+      </w:r>
+      <w:r>
+        <w:rPr>
+          <w:lang w:val="fr"/>
+        </w:rPr>
+        <w:t xml:space="preserve">informations </w:t>
       </w:r>
       <w:r>
         <w:rPr>
@@ -4009,28 +3796,28 @@
           <w:shd w:val="pct15" w:color="auto" w:fill="FFFFFF"/>
           <w:lang w:val="fr"/>
         </w:rPr>
-        <w:t>Nous avons identifié les besoins de</w:t>
+        <w:t xml:space="preserve">Nous avons identifié les besoins </w:t>
       </w:r>
       <w:r>
         <w:rPr>
           <w:shd w:val="pct15" w:color="auto" w:fill="FFFFFF"/>
           <w:lang w:val="fr"/>
         </w:rPr>
-        <w:t xml:space="preserve"> vos</w:t>
+        <w:t xml:space="preserve">pour faciliter l’accès </w:t>
       </w:r>
       <w:r>
         <w:rPr>
           <w:shd w:val="pct15" w:color="auto" w:fill="FFFFFF"/>
           <w:lang w:val="fr"/>
         </w:rPr>
-        <w:t xml:space="preserve"> </w:t>
+        <w:t xml:space="preserve">à </w:t>
       </w:r>
       <w:r>
         <w:rPr>
           <w:shd w:val="pct15" w:color="auto" w:fill="FFFFFF"/>
           <w:lang w:val="fr"/>
         </w:rPr>
-        <w:t>clients</w:t>
+        <w:t>la navigation dans le site web</w:t>
       </w:r>
       <w:r>
         <w:rPr>
@@ -4230,13 +4017,7 @@
         <w:rPr>
           <w:lang w:val="fr"/>
         </w:rPr>
-        <w:t>organisée</w:t>
-      </w:r>
-      <w:r>
-        <w:rPr>
-          <w:lang w:val="fr"/>
-        </w:rPr>
-        <w:t xml:space="preserve"> de voitures</w:t>
+        <w:t>de catalogue sur les voitures</w:t>
       </w:r>
     </w:p>
     <w:p/>
@@ -4295,10 +4076,22 @@
         <w:t xml:space="preserve"> notre rôle de maintenir l</w:t>
       </w:r>
       <w:r>
-        <w:t>es serveurs de la base de données ou faire fonctionner le site web.</w:t>
-      </w:r>
-      <w:r>
-        <w:t xml:space="preserve"> Tous les travaux extra nécessaires afin de faire fonctionner le site est votre responsabilité. </w:t>
+        <w:t xml:space="preserve">es serveurs de la base de données ou </w:t>
+      </w:r>
+      <w:r>
+        <w:t xml:space="preserve">la mise à jour sur </w:t>
+      </w:r>
+      <w:r>
+        <w:t>le site web.</w:t>
+      </w:r>
+      <w:r>
+        <w:t xml:space="preserve"> </w:t>
+      </w:r>
+      <w:r>
+        <w:t>Tous les travaux additionnels qui seront nécessaires pour que le site fonctionne comme vous l’entendez sont à votre charge.</w:t>
+      </w:r>
+      <w:r>
+        <w:t xml:space="preserve"> </w:t>
       </w:r>
     </w:p>
     <w:p/>
@@ -4389,40 +4182,17 @@
     </w:p>
     <w:p>
       <w:pPr>
-        <w:ind w:left="1440"/>
-        <w:rPr>
-          <w:lang w:val="fr"/>
-        </w:rPr>
-      </w:pPr>
-      <w:r>
-        <w:t>4.1.1.2</w:t>
-      </w:r>
-      <w:r>
-        <w:t xml:space="preserve"> </w:t>
-      </w:r>
-      <w:r>
-        <w:t>Le système permettra de choisir son pseudonyme </w:t>
-      </w:r>
-      <w:r>
-        <w:t>[</w:t>
-      </w:r>
-      <w:r>
-        <w:t>essentielle]</w:t>
-      </w:r>
-    </w:p>
-    <w:p>
-      <w:pPr>
         <w:pStyle w:val="ListParagraph"/>
         <w:numPr>
           <w:ilvl w:val="3"/>
-          <w:numId w:val="18"/>
+          <w:numId w:val="4"/>
         </w:numPr>
         <w:rPr>
           <w:lang w:val="fr"/>
         </w:rPr>
       </w:pPr>
       <w:r>
-        <w:t>Le système permettra d’insérer ses informations personnelles </w:t>
+        <w:t>Le système permettra de choisir son pseudonyme </w:t>
       </w:r>
       <w:r>
         <w:t>[</w:t>
@@ -4436,14 +4206,14 @@
         <w:pStyle w:val="ListParagraph"/>
         <w:numPr>
           <w:ilvl w:val="3"/>
-          <w:numId w:val="18"/>
+          <w:numId w:val="4"/>
         </w:numPr>
         <w:rPr>
           <w:lang w:val="fr"/>
         </w:rPr>
       </w:pPr>
       <w:r>
-        <w:t xml:space="preserve">Le système permettra de choisir son mot de passe </w:t>
+        <w:t>Le système permettra d’insérer ses informations personnelles </w:t>
       </w:r>
       <w:r>
         <w:t>[</w:t>
@@ -4457,14 +4227,34 @@
         <w:pStyle w:val="ListParagraph"/>
         <w:numPr>
           <w:ilvl w:val="3"/>
-          <w:numId w:val="18"/>
+          <w:numId w:val="4"/>
         </w:numPr>
         <w:rPr>
           <w:lang w:val="fr"/>
         </w:rPr>
       </w:pPr>
       <w:r>
-        <w:lastRenderedPageBreak/>
+        <w:t xml:space="preserve">Le système permettra de choisir son mot de passe </w:t>
+      </w:r>
+      <w:r>
+        <w:t>[</w:t>
+      </w:r>
+      <w:r>
+        <w:t>essentielle]</w:t>
+      </w:r>
+    </w:p>
+    <w:p>
+      <w:pPr>
+        <w:pStyle w:val="ListParagraph"/>
+        <w:numPr>
+          <w:ilvl w:val="3"/>
+          <w:numId w:val="4"/>
+        </w:numPr>
+        <w:rPr>
+          <w:lang w:val="fr"/>
+        </w:rPr>
+      </w:pPr>
+      <w:r>
         <w:t xml:space="preserve">Le système </w:t>
       </w:r>
       <w:r>
@@ -4500,7 +4290,7 @@
         <w:pStyle w:val="Heading3"/>
         <w:numPr>
           <w:ilvl w:val="2"/>
-          <w:numId w:val="18"/>
+          <w:numId w:val="4"/>
         </w:numPr>
         <w:rPr>
           <w:lang w:val="fr"/>
@@ -4510,6 +4300,7 @@
         <w:rPr>
           <w:lang w:val="fr"/>
         </w:rPr>
+        <w:lastRenderedPageBreak/>
         <w:t>S’inscrire dans leur compte personnel</w:t>
       </w:r>
     </w:p>
@@ -4518,7 +4309,7 @@
         <w:pStyle w:val="Heading3"/>
         <w:numPr>
           <w:ilvl w:val="3"/>
-          <w:numId w:val="18"/>
+          <w:numId w:val="4"/>
         </w:numPr>
         <w:rPr>
           <w:rFonts w:asciiTheme="minorHAnsi" w:hAnsiTheme="minorHAnsi" w:cstheme="minorHAnsi"/>
@@ -4596,7 +4387,7 @@
           <w:szCs w:val="22"/>
           <w:lang w:val="fr"/>
         </w:rPr>
-        <w:t xml:space="preserve"> qui est déjà créer</w:t>
+        <w:t xml:space="preserve"> qui est déjà cré</w:t>
       </w:r>
       <w:r>
         <w:rPr>
@@ -4606,7 +4397,7 @@
           <w:szCs w:val="22"/>
           <w:lang w:val="fr"/>
         </w:rPr>
-        <w:t xml:space="preserve">. </w:t>
+        <w:t>é</w:t>
       </w:r>
       <w:r>
         <w:rPr>
@@ -4616,7 +4407,7 @@
           <w:szCs w:val="22"/>
           <w:lang w:val="fr"/>
         </w:rPr>
-        <w:t>[</w:t>
+        <w:t xml:space="preserve">. </w:t>
       </w:r>
       <w:r>
         <w:rPr>
@@ -4624,8 +4415,9 @@
           <w:color w:val="auto"/>
           <w:sz w:val="22"/>
           <w:szCs w:val="22"/>
-        </w:rPr>
-        <w:t>essentielle</w:t>
+          <w:lang w:val="fr"/>
+        </w:rPr>
+        <w:t>[</w:t>
       </w:r>
       <w:r>
         <w:rPr>
@@ -4633,6 +4425,15 @@
           <w:color w:val="auto"/>
           <w:sz w:val="22"/>
           <w:szCs w:val="22"/>
+        </w:rPr>
+        <w:t>essentielle</w:t>
+      </w:r>
+      <w:r>
+        <w:rPr>
+          <w:rFonts w:asciiTheme="minorHAnsi" w:hAnsiTheme="minorHAnsi" w:cstheme="minorHAnsi"/>
+          <w:color w:val="auto"/>
+          <w:sz w:val="22"/>
+          <w:szCs w:val="22"/>
           <w:lang w:val="fr"/>
         </w:rPr>
         <w:t>]</w:t>
@@ -4643,37 +4444,52 @@
         <w:pStyle w:val="Heading3"/>
         <w:numPr>
           <w:ilvl w:val="3"/>
-          <w:numId w:val="18"/>
+          <w:numId w:val="4"/>
         </w:numPr>
         <w:rPr>
+          <w:rFonts w:asciiTheme="minorHAnsi" w:hAnsiTheme="minorHAnsi" w:cstheme="minorHAnsi"/>
           <w:color w:val="auto"/>
-          <w:lang w:val="fr"/>
-        </w:rPr>
-      </w:pPr>
-      <w:r>
-        <w:rPr>
+          <w:sz w:val="22"/>
+          <w:szCs w:val="22"/>
+          <w:lang w:val="fr"/>
+        </w:rPr>
+      </w:pPr>
+      <w:r>
+        <w:rPr>
+          <w:rFonts w:asciiTheme="minorHAnsi" w:hAnsiTheme="minorHAnsi" w:cstheme="minorHAnsi"/>
           <w:color w:val="auto"/>
+          <w:sz w:val="22"/>
+          <w:szCs w:val="22"/>
           <w:lang w:val="fr"/>
         </w:rPr>
         <w:t xml:space="preserve">Le système permettra </w:t>
       </w:r>
       <w:r>
         <w:rPr>
+          <w:rFonts w:asciiTheme="minorHAnsi" w:hAnsiTheme="minorHAnsi" w:cstheme="minorHAnsi"/>
           <w:color w:val="auto"/>
+          <w:sz w:val="22"/>
+          <w:szCs w:val="22"/>
           <w:lang w:val="fr"/>
         </w:rPr>
         <w:t>d’afficher</w:t>
       </w:r>
       <w:r>
         <w:rPr>
+          <w:rFonts w:asciiTheme="minorHAnsi" w:hAnsiTheme="minorHAnsi" w:cstheme="minorHAnsi"/>
           <w:color w:val="auto"/>
+          <w:sz w:val="22"/>
+          <w:szCs w:val="22"/>
           <w:lang w:val="fr"/>
         </w:rPr>
         <w:t xml:space="preserve"> des messages d’erreur</w:t>
       </w:r>
       <w:r>
         <w:rPr>
+          <w:rFonts w:asciiTheme="minorHAnsi" w:hAnsiTheme="minorHAnsi" w:cstheme="minorHAnsi"/>
           <w:color w:val="auto"/>
+          <w:sz w:val="22"/>
+          <w:szCs w:val="22"/>
           <w:lang w:val="fr"/>
         </w:rPr>
         <w:t>s si les informations saisies ne respectent pas les consignes. [essentielle]</w:t>
@@ -4684,7 +4500,7 @@
         <w:pStyle w:val="Heading3"/>
         <w:numPr>
           <w:ilvl w:val="2"/>
-          <w:numId w:val="18"/>
+          <w:numId w:val="4"/>
         </w:numPr>
         <w:rPr>
           <w:lang w:val="fr"/>
@@ -4702,7 +4518,7 @@
         <w:pStyle w:val="ListParagraph"/>
         <w:numPr>
           <w:ilvl w:val="3"/>
-          <w:numId w:val="18"/>
+          <w:numId w:val="4"/>
         </w:numPr>
         <w:rPr>
           <w:lang w:val="fr"/>
@@ -4750,7 +4566,7 @@
         <w:pStyle w:val="Heading3"/>
         <w:numPr>
           <w:ilvl w:val="2"/>
-          <w:numId w:val="18"/>
+          <w:numId w:val="4"/>
         </w:numPr>
         <w:rPr>
           <w:rStyle w:val="Heading3Char"/>
@@ -4768,7 +4584,7 @@
         <w:pStyle w:val="ListParagraph"/>
         <w:numPr>
           <w:ilvl w:val="3"/>
-          <w:numId w:val="18"/>
+          <w:numId w:val="4"/>
         </w:numPr>
       </w:pPr>
       <w:r>
@@ -4783,7 +4599,7 @@
         <w:pStyle w:val="ListParagraph"/>
         <w:numPr>
           <w:ilvl w:val="3"/>
-          <w:numId w:val="18"/>
+          <w:numId w:val="4"/>
         </w:numPr>
       </w:pPr>
       <w:r>
@@ -4804,7 +4620,7 @@
         <w:pStyle w:val="Heading3"/>
         <w:numPr>
           <w:ilvl w:val="2"/>
-          <w:numId w:val="18"/>
+          <w:numId w:val="4"/>
         </w:numPr>
       </w:pPr>
       <w:r>
@@ -4819,7 +4635,7 @@
         <w:pStyle w:val="ListParagraph"/>
         <w:numPr>
           <w:ilvl w:val="3"/>
-          <w:numId w:val="18"/>
+          <w:numId w:val="4"/>
         </w:numPr>
       </w:pPr>
       <w:r>
@@ -4843,7 +4659,7 @@
         <w:pStyle w:val="ListParagraph"/>
         <w:numPr>
           <w:ilvl w:val="3"/>
-          <w:numId w:val="18"/>
+          <w:numId w:val="4"/>
         </w:numPr>
       </w:pPr>
       <w:r>
@@ -4858,11 +4674,14 @@
         <w:pStyle w:val="Heading3"/>
         <w:numPr>
           <w:ilvl w:val="2"/>
-          <w:numId w:val="18"/>
+          <w:numId w:val="4"/>
         </w:numPr>
       </w:pPr>
       <w:r>
-        <w:t>Observation du page détaillés</w:t>
+        <w:t>Observation du page détaillé</w:t>
+      </w:r>
+      <w:r>
+        <w:t>e</w:t>
       </w:r>
       <w:r>
         <w:t xml:space="preserve"> </w:t>
@@ -4873,7 +4692,7 @@
         <w:pStyle w:val="ListParagraph"/>
         <w:numPr>
           <w:ilvl w:val="3"/>
-          <w:numId w:val="18"/>
+          <w:numId w:val="4"/>
         </w:numPr>
       </w:pPr>
       <w:r>
@@ -4883,7 +4702,13 @@
         <w:t xml:space="preserve">afficher les détails </w:t>
       </w:r>
       <w:r>
-        <w:t>de la voiture sélectionné par l’utilisateur.</w:t>
+        <w:t>de la voiture sélectionné</w:t>
+      </w:r>
+      <w:r>
+        <w:t>e</w:t>
+      </w:r>
+      <w:r>
+        <w:t xml:space="preserve"> par l’utilisateur.</w:t>
       </w:r>
     </w:p>
     <w:p>
@@ -4891,7 +4716,7 @@
         <w:pStyle w:val="ListParagraph"/>
         <w:numPr>
           <w:ilvl w:val="3"/>
-          <w:numId w:val="18"/>
+          <w:numId w:val="4"/>
         </w:numPr>
       </w:pPr>
       <w:r>
@@ -4915,7 +4740,7 @@
         <w:pStyle w:val="ListParagraph"/>
         <w:numPr>
           <w:ilvl w:val="3"/>
-          <w:numId w:val="18"/>
+          <w:numId w:val="4"/>
         </w:numPr>
       </w:pPr>
       <w:r>
@@ -4936,7 +4761,7 @@
         <w:pStyle w:val="ListParagraph"/>
         <w:numPr>
           <w:ilvl w:val="3"/>
-          <w:numId w:val="18"/>
+          <w:numId w:val="4"/>
         </w:numPr>
       </w:pPr>
       <w:r>
@@ -4960,7 +4785,7 @@
         <w:pStyle w:val="Heading2"/>
         <w:numPr>
           <w:ilvl w:val="1"/>
-          <w:numId w:val="18"/>
+          <w:numId w:val="4"/>
         </w:numPr>
         <w:rPr>
           <w:lang w:val="fr"/>
@@ -4975,23 +4800,28 @@
     </w:p>
     <w:p>
       <w:pPr>
-        <w:rPr>
-          <w:lang w:val="fr"/>
-        </w:rPr>
-      </w:pPr>
-      <w:r>
-        <w:rPr>
-          <w:lang w:val="fr"/>
-        </w:rPr>
-        <w:t>Comment notre site ferait cela :</w:t>
+        <w:pStyle w:val="Heading3"/>
+        <w:numPr>
+          <w:ilvl w:val="2"/>
+          <w:numId w:val="4"/>
+        </w:numPr>
+        <w:rPr>
+          <w:lang w:val="fr"/>
+        </w:rPr>
+      </w:pPr>
+      <w:r>
+        <w:rPr>
+          <w:lang w:val="fr"/>
+        </w:rPr>
+        <w:t>Performances</w:t>
       </w:r>
     </w:p>
     <w:p>
       <w:pPr>
         <w:pStyle w:val="ListParagraph"/>
         <w:numPr>
-          <w:ilvl w:val="0"/>
-          <w:numId w:val="2"/>
+          <w:ilvl w:val="3"/>
+          <w:numId w:val="4"/>
         </w:numPr>
         <w:rPr>
           <w:lang w:val="fr"/>
@@ -5001,25 +4831,13 @@
         <w:rPr>
           <w:lang w:val="fr"/>
         </w:rPr>
-        <w:t>La</w:t>
-      </w:r>
-      <w:r>
-        <w:rPr>
-          <w:lang w:val="fr"/>
-        </w:rPr>
-        <w:t xml:space="preserve"> sécurité </w:t>
-      </w:r>
-      <w:r>
-        <w:rPr>
-          <w:lang w:val="fr"/>
-        </w:rPr>
-        <w:t>de compte</w:t>
-      </w:r>
-      <w:r>
-        <w:rPr>
-          <w:lang w:val="fr"/>
-        </w:rPr>
-        <w:t xml:space="preserve"> doit être assez bonne</w:t>
+        <w:t xml:space="preserve">Le système doit charger </w:t>
+      </w:r>
+      <w:r>
+        <w:rPr>
+          <w:lang w:val="fr"/>
+        </w:rPr>
+        <w:t>le site web en moins que 2 secondes</w:t>
       </w:r>
       <w:r>
         <w:rPr>
@@ -5028,42 +4846,15 @@
         <w:t xml:space="preserve"> </w:t>
       </w:r>
       <w:r>
-        <w:rPr>
-          <w:lang w:val="fr"/>
-        </w:rPr>
-        <w:t>pour</w:t>
-      </w:r>
-      <w:r>
-        <w:rPr>
-          <w:lang w:val="fr"/>
-        </w:rPr>
-        <w:t xml:space="preserve"> contre</w:t>
-      </w:r>
-      <w:r>
-        <w:rPr>
-          <w:lang w:val="fr"/>
-        </w:rPr>
-        <w:t>r</w:t>
-      </w:r>
-      <w:r>
-        <w:rPr>
-          <w:lang w:val="fr"/>
-        </w:rPr>
-        <w:t xml:space="preserve"> les injections</w:t>
-      </w:r>
-      <w:r>
-        <w:rPr>
-          <w:lang w:val="fr"/>
-        </w:rPr>
-        <w:t>.</w:t>
+        <w:t>[souhaitable]</w:t>
       </w:r>
     </w:p>
     <w:p>
       <w:pPr>
         <w:pStyle w:val="ListParagraph"/>
         <w:numPr>
-          <w:ilvl w:val="0"/>
-          <w:numId w:val="2"/>
+          <w:ilvl w:val="3"/>
+          <w:numId w:val="4"/>
         </w:numPr>
         <w:rPr>
           <w:lang w:val="fr"/>
@@ -5073,21 +4864,42 @@
         <w:rPr>
           <w:lang w:val="fr"/>
         </w:rPr>
-        <w:t>L</w:t>
-      </w:r>
-      <w:r>
-        <w:rPr>
-          <w:lang w:val="fr"/>
-        </w:rPr>
-        <w:t>’interface doit être facile à comprendre</w:t>
+        <w:t>Le système doit charger le site web efficacement les images et les informations reliées aux véhicules en moins de 3 secondes</w:t>
+      </w:r>
+      <w:r>
+        <w:rPr>
+          <w:lang w:val="fr"/>
+        </w:rPr>
+        <w:t xml:space="preserve"> </w:t>
+      </w:r>
+      <w:r>
+        <w:t>[souhaitable]</w:t>
+      </w:r>
+    </w:p>
+    <w:p>
+      <w:pPr>
+        <w:pStyle w:val="Heading3"/>
+        <w:numPr>
+          <w:ilvl w:val="2"/>
+          <w:numId w:val="4"/>
+        </w:numPr>
+        <w:rPr>
+          <w:lang w:val="fr"/>
+        </w:rPr>
+      </w:pPr>
+      <w:r>
+        <w:rPr>
+          <w:lang w:val="fr"/>
+        </w:rPr>
+        <w:t>Sécurité</w:t>
       </w:r>
     </w:p>
     <w:p>
       <w:pPr>
         <w:pStyle w:val="ListParagraph"/>
         <w:numPr>
-          <w:ilvl w:val="0"/>
-          <w:numId w:val="2"/>
+          <w:ilvl w:val="3"/>
+          <w:numId w:val="4"/>
         </w:numPr>
         <w:rPr>
           <w:lang w:val="fr"/>
@@ -5097,19 +4909,19 @@
         <w:rPr>
           <w:lang w:val="fr"/>
         </w:rPr>
-        <w:t xml:space="preserve">La navigation </w:t>
-      </w:r>
-      <w:r>
-        <w:rPr>
-          <w:lang w:val="fr"/>
-        </w:rPr>
-        <w:t>du site</w:t>
-      </w:r>
-      <w:r>
-        <w:rPr>
-          <w:lang w:val="fr"/>
-        </w:rPr>
-        <w:t xml:space="preserve"> pour les clients</w:t>
+        <w:t>Le système doit traiter les insert</w:t>
+      </w:r>
+      <w:r>
+        <w:rPr>
+          <w:lang w:val="fr"/>
+        </w:rPr>
+        <w:t>ion</w:t>
+      </w:r>
+      <w:r>
+        <w:rPr>
+          <w:lang w:val="fr"/>
+        </w:rPr>
+        <w:t>s dans les « INPUT » contre des injections SQL</w:t>
       </w:r>
       <w:r>
         <w:rPr>
@@ -5118,30 +4930,15 @@
         <w:t xml:space="preserve"> </w:t>
       </w:r>
       <w:r>
-        <w:rPr>
-          <w:lang w:val="fr"/>
-        </w:rPr>
-        <w:t>doit être</w:t>
-      </w:r>
-      <w:r>
-        <w:rPr>
-          <w:lang w:val="fr"/>
-        </w:rPr>
-        <w:t xml:space="preserve"> </w:t>
-      </w:r>
-      <w:r>
-        <w:rPr>
-          <w:lang w:val="fr"/>
-        </w:rPr>
-        <w:t>fluide</w:t>
+        <w:t>[essentielle]</w:t>
       </w:r>
     </w:p>
     <w:p>
       <w:pPr>
         <w:pStyle w:val="ListParagraph"/>
         <w:numPr>
-          <w:ilvl w:val="0"/>
-          <w:numId w:val="2"/>
+          <w:ilvl w:val="3"/>
+          <w:numId w:val="4"/>
         </w:numPr>
         <w:rPr>
           <w:lang w:val="fr"/>
@@ -5151,111 +4948,31 @@
         <w:rPr>
           <w:lang w:val="fr"/>
         </w:rPr>
-        <w:t>Les éléments doivent être retrouvable</w:t>
-      </w:r>
-      <w:r>
-        <w:rPr>
-          <w:lang w:val="fr"/>
-        </w:rPr>
-        <w:t>s</w:t>
-      </w:r>
-    </w:p>
-    <w:p>
-      <w:pPr>
-        <w:pStyle w:val="ListParagraph"/>
-        <w:numPr>
-          <w:ilvl w:val="0"/>
-          <w:numId w:val="2"/>
-        </w:numPr>
-        <w:rPr>
-          <w:lang w:val="fr"/>
-        </w:rPr>
-      </w:pPr>
-      <w:r>
-        <w:rPr>
-          <w:lang w:val="fr"/>
-        </w:rPr>
-        <w:t>La sécurité</w:t>
-      </w:r>
-      <w:r>
-        <w:rPr>
-          <w:lang w:val="fr"/>
-        </w:rPr>
-        <w:t xml:space="preserve"> lors du paiement</w:t>
-      </w:r>
-      <w:r>
-        <w:rPr>
-          <w:lang w:val="fr"/>
-        </w:rPr>
-        <w:t>,</w:t>
-      </w:r>
-      <w:r>
-        <w:rPr>
-          <w:lang w:val="fr"/>
-        </w:rPr>
-        <w:t xml:space="preserve"> de la commande</w:t>
-      </w:r>
-      <w:r>
-        <w:rPr>
-          <w:lang w:val="fr"/>
-        </w:rPr>
-        <w:t xml:space="preserve"> et du contact </w:t>
-      </w:r>
-      <w:r>
-        <w:rPr>
-          <w:lang w:val="fr"/>
-        </w:rPr>
-        <w:t>doit être très fort</w:t>
-      </w:r>
-      <w:r>
-        <w:rPr>
-          <w:lang w:val="fr"/>
-        </w:rPr>
-        <w:t>e</w:t>
-      </w:r>
-      <w:r>
-        <w:rPr>
-          <w:lang w:val="fr"/>
-        </w:rPr>
-        <w:t xml:space="preserve"> afin de protéger les données personnelles des utilisateurs.</w:t>
-      </w:r>
-    </w:p>
-    <w:p>
-      <w:pPr>
-        <w:pStyle w:val="ListParagraph"/>
-        <w:numPr>
-          <w:ilvl w:val="0"/>
-          <w:numId w:val="2"/>
-        </w:numPr>
-        <w:rPr>
-          <w:lang w:val="fr"/>
-        </w:rPr>
-      </w:pPr>
-      <w:r>
-        <w:rPr>
-          <w:lang w:val="fr"/>
-        </w:rPr>
-        <w:t xml:space="preserve">Avoir une base de </w:t>
-      </w:r>
-      <w:r>
-        <w:rPr>
-          <w:lang w:val="fr"/>
-        </w:rPr>
-        <w:t>données sécuritaire</w:t>
-      </w:r>
-      <w:r>
-        <w:rPr>
-          <w:lang w:val="fr"/>
-        </w:rPr>
-        <w:t xml:space="preserve"> et fiable</w:t>
-      </w:r>
+        <w:t>Le système doit être conforme aux normes de sécurité et aux protocoles de cryptage spécifiques à l’industrie</w:t>
+      </w:r>
+      <w:r>
+        <w:rPr>
+          <w:lang w:val="fr"/>
+        </w:rPr>
+        <w:t xml:space="preserve"> </w:t>
+      </w:r>
+      <w:r>
+        <w:t>[essentielle]</w:t>
+      </w:r>
+    </w:p>
+    <w:p>
+      <w:pPr>
+        <w:rPr>
+          <w:lang w:val="fr"/>
+        </w:rPr>
+      </w:pPr>
     </w:p>
     <w:p>
       <w:pPr>
         <w:pStyle w:val="Heading1"/>
         <w:numPr>
           <w:ilvl w:val="0"/>
-          <w:numId w:val="18"/>
+          <w:numId w:val="4"/>
         </w:numPr>
       </w:pPr>
       <w:bookmarkStart w:id="8" w:name="_Toc160636217"/>
@@ -5483,7 +5200,7 @@
         <w:pStyle w:val="Heading1"/>
         <w:numPr>
           <w:ilvl w:val="0"/>
-          <w:numId w:val="18"/>
+          <w:numId w:val="4"/>
         </w:numPr>
         <w:rPr>
           <w:lang w:val="fr"/>
@@ -5529,6 +5246,12 @@
           <w:lang w:val="fr"/>
         </w:rPr>
         <w:t xml:space="preserve">un aperçu visuel sur le prototype </w:t>
+      </w:r>
+      <w:r>
+        <w:rPr>
+          <w:lang w:val="fr"/>
+        </w:rPr>
+        <w:t xml:space="preserve">de </w:t>
       </w:r>
       <w:r>
         <w:rPr>
@@ -5575,7 +5298,7 @@
         <w:pStyle w:val="Heading2"/>
         <w:numPr>
           <w:ilvl w:val="1"/>
-          <w:numId w:val="18"/>
+          <w:numId w:val="4"/>
         </w:numPr>
         <w:rPr>
           <w:color w:val="0563C1" w:themeColor="hyperlink"/>
@@ -6160,7 +5883,10 @@
         <w:t xml:space="preserve"> va vous </w:t>
       </w:r>
       <w:r>
-        <w:t>redirigés</w:t>
+        <w:t>redirig</w:t>
+      </w:r>
+      <w:r>
+        <w:t>er</w:t>
       </w:r>
       <w:r>
         <w:t xml:space="preserve"> </w:t>
@@ -6262,13 +5988,25 @@
         <w:t>a</w:t>
       </w:r>
       <w:r>
-        <w:t xml:space="preserve"> page détaillés </w:t>
+        <w:t xml:space="preserve"> page détaillé</w:t>
+      </w:r>
+      <w:r>
+        <w:t>e</w:t>
+      </w:r>
+      <w:r>
+        <w:t xml:space="preserve"> </w:t>
       </w:r>
       <w:r>
         <w:t>de la voiture</w:t>
       </w:r>
       <w:r>
-        <w:t xml:space="preserve"> sélectionné. </w:t>
+        <w:t xml:space="preserve"> sélectionné</w:t>
+      </w:r>
+      <w:r>
+        <w:t>e</w:t>
+      </w:r>
+      <w:r>
+        <w:t xml:space="preserve">. </w:t>
       </w:r>
       <w:r>
         <w:t xml:space="preserve">Par la suite, il y a une </w:t>
@@ -6301,7 +6039,13 @@
         <w:t>sur</w:t>
       </w:r>
       <w:r>
-        <w:t xml:space="preserve"> tous les pages</w:t>
+        <w:t xml:space="preserve"> tou</w:t>
+      </w:r>
+      <w:r>
+        <w:t>te</w:t>
+      </w:r>
+      <w:r>
+        <w:t>s les pages</w:t>
       </w:r>
       <w:r>
         <w:t xml:space="preserve">. </w:t>
@@ -6310,13 +6054,12 @@
         <w:t xml:space="preserve"> </w:t>
       </w:r>
     </w:p>
-    <w:p/>
     <w:p>
       <w:pPr>
         <w:pStyle w:val="Heading2"/>
         <w:numPr>
           <w:ilvl w:val="1"/>
-          <w:numId w:val="18"/>
+          <w:numId w:val="4"/>
         </w:numPr>
         <w:rPr>
           <w:lang w:val="fr"/>
@@ -6327,6 +6070,7 @@
         <w:rPr>
           <w:lang w:val="fr"/>
         </w:rPr>
+        <w:lastRenderedPageBreak/>
         <w:t xml:space="preserve">Page </w:t>
       </w:r>
       <w:r>
@@ -6473,118 +6217,124 @@
         <w:t xml:space="preserve"> cliqu</w:t>
       </w:r>
       <w:r>
+        <w:t>ez</w:t>
+      </w:r>
+      <w:r>
+        <w:t xml:space="preserve"> sur le logo, cela va </w:t>
+      </w:r>
+      <w:r>
+        <w:t>vous amener</w:t>
+      </w:r>
+      <w:r>
+        <w:t xml:space="preserve"> </w:t>
+      </w:r>
+      <w:r>
+        <w:t>vers</w:t>
+      </w:r>
+      <w:r>
+        <w:t xml:space="preserve"> l</w:t>
+      </w:r>
+      <w:r>
+        <w:t>a</w:t>
+      </w:r>
+      <w:r>
+        <w:t xml:space="preserve"> page d’accueil. Dans ce</w:t>
+      </w:r>
+      <w:r>
+        <w:t>tte</w:t>
+      </w:r>
+      <w:r>
+        <w:t xml:space="preserve"> page, les clients ont l’option de s’inscrire </w:t>
+      </w:r>
+      <w:r>
+        <w:t>s’ils désirent de</w:t>
+      </w:r>
+      <w:r>
+        <w:t xml:space="preserve"> faire des achats. Ils ont besoin de </w:t>
+      </w:r>
+      <w:r>
+        <w:t xml:space="preserve">saisir </w:t>
+      </w:r>
+      <w:r>
+        <w:t xml:space="preserve">leur </w:t>
+      </w:r>
+      <w:r>
+        <w:t>n</w:t>
+      </w:r>
+      <w:r>
+        <w:t>om de famille,</w:t>
+      </w:r>
+      <w:r>
+        <w:t xml:space="preserve"> leur prénom</w:t>
+      </w:r>
+      <w:r>
+        <w:t>,</w:t>
+      </w:r>
+      <w:r>
+        <w:t xml:space="preserve"> courriel</w:t>
+      </w:r>
+      <w:r>
+        <w:t>, téléphone</w:t>
+      </w:r>
+      <w:r>
+        <w:t>,</w:t>
+      </w:r>
+      <w:r>
+        <w:t xml:space="preserve"> un mot de passe pou</w:t>
+      </w:r>
+      <w:r>
+        <w:t xml:space="preserve">r </w:t>
+      </w:r>
+      <w:r>
+        <w:t>leur compte</w:t>
+      </w:r>
+      <w:r>
+        <w:t xml:space="preserve"> en ligne</w:t>
+      </w:r>
+      <w:r>
+        <w:t xml:space="preserve"> et </w:t>
+      </w:r>
+      <w:r>
+        <w:t>un champ</w:t>
+      </w:r>
+      <w:r>
+        <w:t xml:space="preserve"> pour confirmer leur</w:t>
+      </w:r>
+      <w:r>
+        <w:t xml:space="preserve"> mot de passe</w:t>
+      </w:r>
+      <w:r>
+        <w:t xml:space="preserve">. </w:t>
+      </w:r>
+      <w:r>
+        <w:t>Le bouton s’inscrire sera acti</w:t>
+      </w:r>
+      <w:r>
+        <w:t>f</w:t>
+      </w:r>
+      <w:r>
+        <w:t xml:space="preserve"> si tous les champs sont bien </w:t>
+      </w:r>
+      <w:r>
+        <w:t>saisis</w:t>
+      </w:r>
+      <w:r>
+        <w:t xml:space="preserve">. </w:t>
+      </w:r>
+      <w:r>
+        <w:t>L’encadr</w:t>
+      </w:r>
+      <w:r>
         <w:t>é</w:t>
       </w:r>
       <w:r>
-        <w:t xml:space="preserve"> sur le logo, cela va </w:t>
-      </w:r>
-      <w:r>
-        <w:t>vous amener</w:t>
-      </w:r>
-      <w:r>
-        <w:t xml:space="preserve"> </w:t>
-      </w:r>
-      <w:r>
-        <w:t>vers</w:t>
-      </w:r>
-      <w:r>
-        <w:t xml:space="preserve"> l</w:t>
+        <w:t xml:space="preserve"> des champs ser</w:t>
       </w:r>
       <w:r>
         <w:t>a</w:t>
       </w:r>
       <w:r>
-        <w:t xml:space="preserve"> page d’accueil. Dans ce</w:t>
-      </w:r>
-      <w:r>
-        <w:t>tte</w:t>
-      </w:r>
-      <w:r>
-        <w:t xml:space="preserve"> page, les clients ont l’option de s’inscrire </w:t>
-      </w:r>
-      <w:r>
-        <w:t>s’ils désirent de</w:t>
-      </w:r>
-      <w:r>
-        <w:t xml:space="preserve"> faire des achats. Ils ont besoin de </w:t>
-      </w:r>
-      <w:r>
-        <w:t xml:space="preserve">saisir </w:t>
-      </w:r>
-      <w:r>
-        <w:t xml:space="preserve">leur </w:t>
-      </w:r>
-      <w:r>
-        <w:t>n</w:t>
-      </w:r>
-      <w:r>
-        <w:t>om de famille,</w:t>
-      </w:r>
-      <w:r>
-        <w:t xml:space="preserve"> leurs prénom</w:t>
-      </w:r>
-      <w:r>
-        <w:t>,</w:t>
-      </w:r>
-      <w:r>
-        <w:t xml:space="preserve"> courriel</w:t>
-      </w:r>
-      <w:r>
-        <w:t>, téléphone</w:t>
-      </w:r>
-      <w:r>
-        <w:t>,</w:t>
-      </w:r>
-      <w:r>
-        <w:t xml:space="preserve"> un mot de passe pou</w:t>
-      </w:r>
-      <w:r>
-        <w:t xml:space="preserve">r </w:t>
-      </w:r>
-      <w:r>
-        <w:t>leur compte</w:t>
-      </w:r>
-      <w:r>
-        <w:t xml:space="preserve"> en ligne</w:t>
-      </w:r>
-      <w:r>
-        <w:t xml:space="preserve"> et </w:t>
-      </w:r>
-      <w:r>
-        <w:t>un champ</w:t>
-      </w:r>
-      <w:r>
-        <w:t xml:space="preserve"> pour confirmer leur</w:t>
-      </w:r>
-      <w:r>
-        <w:t xml:space="preserve"> mot de passe</w:t>
-      </w:r>
-      <w:r>
-        <w:t xml:space="preserve">. </w:t>
-      </w:r>
-      <w:r>
-        <w:t>Le bouton s’inscrire sera acti</w:t>
-      </w:r>
-      <w:r>
-        <w:t>f</w:t>
-      </w:r>
-      <w:r>
-        <w:t xml:space="preserve"> si tous les champs sont bien </w:t>
-      </w:r>
-      <w:r>
-        <w:t>saisis</w:t>
-      </w:r>
-      <w:r>
-        <w:t xml:space="preserve">. </w:t>
-      </w:r>
-      <w:r>
-        <w:t>L’encadr</w:t>
-      </w:r>
-      <w:r>
-        <w:t>é</w:t>
-      </w:r>
-      <w:r>
-        <w:t xml:space="preserve"> des champs seront de couleur rouge si les champs sont invalide</w:t>
+        <w:t xml:space="preserve"> de couleur rouge si les champs sont invalide</w:t>
       </w:r>
       <w:r>
         <w:t>s.</w:t>
@@ -6678,11 +6428,12 @@
         <w:pStyle w:val="Heading2"/>
         <w:numPr>
           <w:ilvl w:val="1"/>
-          <w:numId w:val="18"/>
+          <w:numId w:val="4"/>
         </w:numPr>
       </w:pPr>
       <w:bookmarkStart w:id="12" w:name="_Toc160636221"/>
       <w:r>
+        <w:lastRenderedPageBreak/>
         <w:t xml:space="preserve">Page de </w:t>
       </w:r>
       <w:r>
@@ -6722,7 +6473,7 @@
           <w:noProof/>
         </w:rPr>
         <w:drawing>
-          <wp:anchor distT="0" distB="0" distL="114300" distR="114300" simplePos="0" relativeHeight="251658241" behindDoc="0" locked="0" layoutInCell="1" allowOverlap="1" wp14:anchorId="02D246E9" wp14:editId="510541B4">
+          <wp:anchor distT="0" distB="0" distL="114300" distR="114300" simplePos="0" relativeHeight="251658241" behindDoc="0" locked="0" layoutInCell="1" allowOverlap="1" wp14:anchorId="02D246E9" wp14:editId="3953425E">
             <wp:simplePos x="0" y="0"/>
             <wp:positionH relativeFrom="column">
               <wp:posOffset>3362822</wp:posOffset>
@@ -6841,7 +6592,19 @@
         <w:rPr>
           <w:lang w:val="fr"/>
         </w:rPr>
-        <w:t>Le page de conne</w:t>
+        <w:t>L</w:t>
+      </w:r>
+      <w:r>
+        <w:rPr>
+          <w:lang w:val="fr"/>
+        </w:rPr>
+        <w:t>a</w:t>
+      </w:r>
+      <w:r>
+        <w:rPr>
+          <w:lang w:val="fr"/>
+        </w:rPr>
+        <w:t xml:space="preserve"> page de conne</w:t>
       </w:r>
       <w:r>
         <w:rPr>
@@ -6909,7 +6672,19 @@
         <w:rPr>
           <w:lang w:val="fr"/>
         </w:rPr>
-        <w:t>L’encadré des champs seront de couleur rouge si les champs sont invalides</w:t>
+        <w:t>L’encadré des champs ser</w:t>
+      </w:r>
+      <w:r>
+        <w:rPr>
+          <w:lang w:val="fr"/>
+        </w:rPr>
+        <w:t>a</w:t>
+      </w:r>
+      <w:r>
+        <w:rPr>
+          <w:lang w:val="fr"/>
+        </w:rPr>
+        <w:t xml:space="preserve"> de couleur rouge si les champs sont invalides</w:t>
       </w:r>
       <w:r>
         <w:rPr>
@@ -6994,7 +6769,7 @@
         <w:pStyle w:val="Heading2"/>
         <w:numPr>
           <w:ilvl w:val="1"/>
-          <w:numId w:val="18"/>
+          <w:numId w:val="4"/>
         </w:numPr>
       </w:pPr>
       <w:bookmarkStart w:id="13" w:name="_Toc160636222"/>
@@ -7101,7 +6876,13 @@
         <w:t>vous offre.</w:t>
       </w:r>
       <w:r>
-        <w:t xml:space="preserve"> Ce page contient une barre de recherche avec des filtres pour </w:t>
+        <w:t xml:space="preserve"> Ce</w:t>
+      </w:r>
+      <w:r>
+        <w:t>tte</w:t>
+      </w:r>
+      <w:r>
+        <w:t xml:space="preserve"> page contient une barre de recherche avec des filtres pour </w:t>
       </w:r>
       <w:r>
         <w:t>effectuer</w:t>
@@ -7188,7 +6969,7 @@
         <w:t xml:space="preserve"> amene</w:t>
       </w:r>
       <w:r>
-        <w:t>z</w:t>
+        <w:t>r</w:t>
       </w:r>
       <w:r>
         <w:t xml:space="preserve"> vers un</w:t>
@@ -7224,7 +7005,7 @@
         <w:pStyle w:val="Heading2"/>
         <w:numPr>
           <w:ilvl w:val="1"/>
-          <w:numId w:val="18"/>
+          <w:numId w:val="4"/>
         </w:numPr>
         <w:rPr>
           <w:noProof/>
@@ -7380,7 +7161,7 @@
         <w:pStyle w:val="ListParagraph"/>
         <w:numPr>
           <w:ilvl w:val="1"/>
-          <w:numId w:val="18"/>
+          <w:numId w:val="4"/>
         </w:numPr>
         <w:rPr>
           <w:rStyle w:val="Heading2Char"/>
@@ -7470,23 +7251,10 @@
         <w:t>. L’utilisateur doit insérer leur numéro de la carte, le CVC, la date d’expiration</w:t>
       </w:r>
       <w:r>
-        <w:t xml:space="preserve">. Vous devez </w:t>
-      </w:r>
-      <w:r>
-        <w:t>accepter les termes et conditions</w:t>
-      </w:r>
-      <w:r>
-        <w:t xml:space="preserve"> puis cliquer sur le bouton </w:t>
-      </w:r>
-      <w:r>
-        <w:rPr>
-          <w:b/>
-          <w:bCs/>
-        </w:rPr>
-        <w:t>confirmer</w:t>
-      </w:r>
-      <w:r>
-        <w:t>.</w:t>
+        <w:t xml:space="preserve">. </w:t>
+      </w:r>
+      <w:r>
+        <w:t>Vous devez accepter les conditions, puis appuyer sur le bouton « Confirmer ».</w:t>
       </w:r>
       <w:r>
         <w:t xml:space="preserve"> Les informations insér</w:t>
@@ -7537,7 +7305,7 @@
         <w:pStyle w:val="Heading2"/>
         <w:numPr>
           <w:ilvl w:val="1"/>
-          <w:numId w:val="18"/>
+          <w:numId w:val="4"/>
         </w:numPr>
       </w:pPr>
       <w:bookmarkStart w:id="16" w:name="_Toc160636225"/>
@@ -7659,20 +7427,10 @@
         <w:t xml:space="preserve"> sont correctes. </w:t>
       </w:r>
       <w:r>
-        <w:t xml:space="preserve">Pour finir, il y a </w:t>
-      </w:r>
-      <w:r>
-        <w:t xml:space="preserve">un bouton </w:t>
-      </w:r>
-      <w:r>
-        <w:rPr>
-          <w:b/>
-          <w:bCs/>
-        </w:rPr>
-        <w:t>envoyer</w:t>
-      </w:r>
-      <w:r>
-        <w:t xml:space="preserve">. </w:t>
+        <w:t>Pour terminer, il y a un bouton Envoyer.</w:t>
+      </w:r>
+      <w:r>
+        <w:t xml:space="preserve"> </w:t>
       </w:r>
     </w:p>
     <w:p>
@@ -7693,7 +7451,7 @@
         <w:pStyle w:val="Heading1"/>
         <w:numPr>
           <w:ilvl w:val="0"/>
-          <w:numId w:val="18"/>
+          <w:numId w:val="4"/>
         </w:numPr>
       </w:pPr>
       <w:bookmarkStart w:id="17" w:name="_Toc160636226"/>
@@ -8194,6 +7952,137 @@
     </w:lvl>
   </w:abstractNum>
   <w:abstractNum w:abstractNumId="4" w15:restartNumberingAfterBreak="0">
+    <w:nsid w:val="146942D7"/>
+    <w:multiLevelType w:val="multilevel"/>
+    <w:tmpl w:val="F1B2F798"/>
+    <w:lvl w:ilvl="0">
+      <w:start w:val="6"/>
+      <w:numFmt w:val="decimal"/>
+      <w:lvlText w:val="%1"/>
+      <w:lvlJc w:val="left"/>
+      <w:pPr>
+        <w:ind w:left="360" w:hanging="360"/>
+      </w:pPr>
+      <w:rPr>
+        <w:rFonts w:hint="default"/>
+        <w:color w:val="2F5496" w:themeColor="accent1" w:themeShade="BF"/>
+        <w:u w:val="none"/>
+      </w:rPr>
+    </w:lvl>
+    <w:lvl w:ilvl="1">
+      <w:start w:val="1"/>
+      <w:numFmt w:val="decimal"/>
+      <w:lvlText w:val="%1.%2"/>
+      <w:lvlJc w:val="left"/>
+      <w:pPr>
+        <w:ind w:left="1152" w:hanging="360"/>
+      </w:pPr>
+      <w:rPr>
+        <w:rFonts w:hint="default"/>
+        <w:color w:val="2F5496" w:themeColor="accent1" w:themeShade="BF"/>
+        <w:u w:val="none"/>
+      </w:rPr>
+    </w:lvl>
+    <w:lvl w:ilvl="2">
+      <w:start w:val="1"/>
+      <w:numFmt w:val="decimal"/>
+      <w:lvlText w:val="%1.%2.%3"/>
+      <w:lvlJc w:val="left"/>
+      <w:pPr>
+        <w:ind w:left="2304" w:hanging="720"/>
+      </w:pPr>
+      <w:rPr>
+        <w:rFonts w:hint="default"/>
+        <w:color w:val="2F5496" w:themeColor="accent1" w:themeShade="BF"/>
+        <w:u w:val="none"/>
+      </w:rPr>
+    </w:lvl>
+    <w:lvl w:ilvl="3">
+      <w:start w:val="1"/>
+      <w:numFmt w:val="decimal"/>
+      <w:lvlText w:val="%1.%2.%3.%4"/>
+      <w:lvlJc w:val="left"/>
+      <w:pPr>
+        <w:ind w:left="3096" w:hanging="720"/>
+      </w:pPr>
+      <w:rPr>
+        <w:rFonts w:hint="default"/>
+        <w:color w:val="2F5496" w:themeColor="accent1" w:themeShade="BF"/>
+        <w:u w:val="none"/>
+      </w:rPr>
+    </w:lvl>
+    <w:lvl w:ilvl="4">
+      <w:start w:val="1"/>
+      <w:numFmt w:val="decimal"/>
+      <w:lvlText w:val="%1.%2.%3.%4.%5"/>
+      <w:lvlJc w:val="left"/>
+      <w:pPr>
+        <w:ind w:left="4248" w:hanging="1080"/>
+      </w:pPr>
+      <w:rPr>
+        <w:rFonts w:hint="default"/>
+        <w:color w:val="2F5496" w:themeColor="accent1" w:themeShade="BF"/>
+        <w:u w:val="none"/>
+      </w:rPr>
+    </w:lvl>
+    <w:lvl w:ilvl="5">
+      <w:start w:val="1"/>
+      <w:numFmt w:val="decimal"/>
+      <w:lvlText w:val="%1.%2.%3.%4.%5.%6"/>
+      <w:lvlJc w:val="left"/>
+      <w:pPr>
+        <w:ind w:left="5400" w:hanging="1440"/>
+      </w:pPr>
+      <w:rPr>
+        <w:rFonts w:hint="default"/>
+        <w:color w:val="2F5496" w:themeColor="accent1" w:themeShade="BF"/>
+        <w:u w:val="none"/>
+      </w:rPr>
+    </w:lvl>
+    <w:lvl w:ilvl="6">
+      <w:start w:val="1"/>
+      <w:numFmt w:val="decimal"/>
+      <w:lvlText w:val="%1.%2.%3.%4.%5.%6.%7"/>
+      <w:lvlJc w:val="left"/>
+      <w:pPr>
+        <w:ind w:left="6192" w:hanging="1440"/>
+      </w:pPr>
+      <w:rPr>
+        <w:rFonts w:hint="default"/>
+        <w:color w:val="2F5496" w:themeColor="accent1" w:themeShade="BF"/>
+        <w:u w:val="none"/>
+      </w:rPr>
+    </w:lvl>
+    <w:lvl w:ilvl="7">
+      <w:start w:val="1"/>
+      <w:numFmt w:val="decimal"/>
+      <w:lvlText w:val="%1.%2.%3.%4.%5.%6.%7.%8"/>
+      <w:lvlJc w:val="left"/>
+      <w:pPr>
+        <w:ind w:left="7344" w:hanging="1800"/>
+      </w:pPr>
+      <w:rPr>
+        <w:rFonts w:hint="default"/>
+        <w:color w:val="2F5496" w:themeColor="accent1" w:themeShade="BF"/>
+        <w:u w:val="none"/>
+      </w:rPr>
+    </w:lvl>
+    <w:lvl w:ilvl="8">
+      <w:start w:val="1"/>
+      <w:numFmt w:val="decimal"/>
+      <w:lvlText w:val="%1.%2.%3.%4.%5.%6.%7.%8.%9"/>
+      <w:lvlJc w:val="left"/>
+      <w:pPr>
+        <w:ind w:left="8136" w:hanging="1800"/>
+      </w:pPr>
+      <w:rPr>
+        <w:rFonts w:hint="default"/>
+        <w:color w:val="2F5496" w:themeColor="accent1" w:themeShade="BF"/>
+        <w:u w:val="none"/>
+      </w:rPr>
+    </w:lvl>
+  </w:abstractNum>
+  <w:abstractNum w:abstractNumId="5" w15:restartNumberingAfterBreak="0">
     <w:nsid w:val="178463D4"/>
     <w:multiLevelType w:val="hybridMultilevel"/>
     <w:tmpl w:val="2B06EC8C"/>
@@ -8305,7 +8194,7 @@
       </w:rPr>
     </w:lvl>
   </w:abstractNum>
-  <w:abstractNum w:abstractNumId="5" w15:restartNumberingAfterBreak="0">
+  <w:abstractNum w:abstractNumId="6" w15:restartNumberingAfterBreak="0">
     <w:nsid w:val="205B6F81"/>
     <w:multiLevelType w:val="multilevel"/>
     <w:tmpl w:val="5F04755A"/>
@@ -8426,7 +8315,7 @@
       </w:rPr>
     </w:lvl>
   </w:abstractNum>
-  <w:abstractNum w:abstractNumId="6" w15:restartNumberingAfterBreak="0">
+  <w:abstractNum w:abstractNumId="7" w15:restartNumberingAfterBreak="0">
     <w:nsid w:val="21AB4BA9"/>
     <w:multiLevelType w:val="multilevel"/>
     <w:tmpl w:val="0C0C001F"/>
@@ -8512,7 +8401,7 @@
       </w:pPr>
     </w:lvl>
   </w:abstractNum>
-  <w:abstractNum w:abstractNumId="7" w15:restartNumberingAfterBreak="0">
+  <w:abstractNum w:abstractNumId="8" w15:restartNumberingAfterBreak="0">
     <w:nsid w:val="21D10D1B"/>
     <w:multiLevelType w:val="multilevel"/>
     <w:tmpl w:val="0C0C001F"/>
@@ -8598,7 +8487,7 @@
       </w:pPr>
     </w:lvl>
   </w:abstractNum>
-  <w:abstractNum w:abstractNumId="8" w15:restartNumberingAfterBreak="0">
+  <w:abstractNum w:abstractNumId="9" w15:restartNumberingAfterBreak="0">
     <w:nsid w:val="28FF6692"/>
     <w:multiLevelType w:val="multilevel"/>
     <w:tmpl w:val="0C0C001F"/>
@@ -8684,7 +8573,7 @@
       </w:pPr>
     </w:lvl>
   </w:abstractNum>
-  <w:abstractNum w:abstractNumId="9" w15:restartNumberingAfterBreak="0">
+  <w:abstractNum w:abstractNumId="10" w15:restartNumberingAfterBreak="0">
     <w:nsid w:val="29142C96"/>
     <w:multiLevelType w:val="hybridMultilevel"/>
     <w:tmpl w:val="7ABC1304"/>
@@ -8773,7 +8662,7 @@
       </w:pPr>
     </w:lvl>
   </w:abstractNum>
-  <w:abstractNum w:abstractNumId="10" w15:restartNumberingAfterBreak="0">
+  <w:abstractNum w:abstractNumId="11" w15:restartNumberingAfterBreak="0">
     <w:nsid w:val="3487622C"/>
     <w:multiLevelType w:val="hybridMultilevel"/>
     <w:tmpl w:val="EEA84C0E"/>
@@ -8859,7 +8748,7 @@
       </w:pPr>
     </w:lvl>
   </w:abstractNum>
-  <w:abstractNum w:abstractNumId="11" w15:restartNumberingAfterBreak="0">
+  <w:abstractNum w:abstractNumId="12" w15:restartNumberingAfterBreak="0">
     <w:nsid w:val="3C9F5B22"/>
     <w:multiLevelType w:val="multilevel"/>
     <w:tmpl w:val="0C0C001F"/>
@@ -8945,7 +8834,7 @@
       </w:pPr>
     </w:lvl>
   </w:abstractNum>
-  <w:abstractNum w:abstractNumId="12" w15:restartNumberingAfterBreak="0">
+  <w:abstractNum w:abstractNumId="13" w15:restartNumberingAfterBreak="0">
     <w:nsid w:val="3E2B4016"/>
     <w:multiLevelType w:val="multilevel"/>
     <w:tmpl w:val="B48E22B4"/>
@@ -9058,7 +8947,138 @@
       </w:rPr>
     </w:lvl>
   </w:abstractNum>
-  <w:abstractNum w:abstractNumId="13" w15:restartNumberingAfterBreak="0">
+  <w:abstractNum w:abstractNumId="14" w15:restartNumberingAfterBreak="0">
+    <w:nsid w:val="3ED40120"/>
+    <w:multiLevelType w:val="multilevel"/>
+    <w:tmpl w:val="F1B2F798"/>
+    <w:lvl w:ilvl="0">
+      <w:start w:val="6"/>
+      <w:numFmt w:val="decimal"/>
+      <w:lvlText w:val="%1"/>
+      <w:lvlJc w:val="left"/>
+      <w:pPr>
+        <w:ind w:left="360" w:hanging="360"/>
+      </w:pPr>
+      <w:rPr>
+        <w:rFonts w:hint="default"/>
+        <w:color w:val="2F5496" w:themeColor="accent1" w:themeShade="BF"/>
+        <w:u w:val="none"/>
+      </w:rPr>
+    </w:lvl>
+    <w:lvl w:ilvl="1">
+      <w:start w:val="1"/>
+      <w:numFmt w:val="decimal"/>
+      <w:lvlText w:val="%1.%2"/>
+      <w:lvlJc w:val="left"/>
+      <w:pPr>
+        <w:ind w:left="1152" w:hanging="360"/>
+      </w:pPr>
+      <w:rPr>
+        <w:rFonts w:hint="default"/>
+        <w:color w:val="2F5496" w:themeColor="accent1" w:themeShade="BF"/>
+        <w:u w:val="none"/>
+      </w:rPr>
+    </w:lvl>
+    <w:lvl w:ilvl="2">
+      <w:start w:val="1"/>
+      <w:numFmt w:val="decimal"/>
+      <w:lvlText w:val="%1.%2.%3"/>
+      <w:lvlJc w:val="left"/>
+      <w:pPr>
+        <w:ind w:left="2304" w:hanging="720"/>
+      </w:pPr>
+      <w:rPr>
+        <w:rFonts w:hint="default"/>
+        <w:color w:val="2F5496" w:themeColor="accent1" w:themeShade="BF"/>
+        <w:u w:val="none"/>
+      </w:rPr>
+    </w:lvl>
+    <w:lvl w:ilvl="3">
+      <w:start w:val="1"/>
+      <w:numFmt w:val="decimal"/>
+      <w:lvlText w:val="%1.%2.%3.%4"/>
+      <w:lvlJc w:val="left"/>
+      <w:pPr>
+        <w:ind w:left="3096" w:hanging="720"/>
+      </w:pPr>
+      <w:rPr>
+        <w:rFonts w:hint="default"/>
+        <w:color w:val="2F5496" w:themeColor="accent1" w:themeShade="BF"/>
+        <w:u w:val="none"/>
+      </w:rPr>
+    </w:lvl>
+    <w:lvl w:ilvl="4">
+      <w:start w:val="1"/>
+      <w:numFmt w:val="decimal"/>
+      <w:lvlText w:val="%1.%2.%3.%4.%5"/>
+      <w:lvlJc w:val="left"/>
+      <w:pPr>
+        <w:ind w:left="4248" w:hanging="1080"/>
+      </w:pPr>
+      <w:rPr>
+        <w:rFonts w:hint="default"/>
+        <w:color w:val="2F5496" w:themeColor="accent1" w:themeShade="BF"/>
+        <w:u w:val="none"/>
+      </w:rPr>
+    </w:lvl>
+    <w:lvl w:ilvl="5">
+      <w:start w:val="1"/>
+      <w:numFmt w:val="decimal"/>
+      <w:lvlText w:val="%1.%2.%3.%4.%5.%6"/>
+      <w:lvlJc w:val="left"/>
+      <w:pPr>
+        <w:ind w:left="5400" w:hanging="1440"/>
+      </w:pPr>
+      <w:rPr>
+        <w:rFonts w:hint="default"/>
+        <w:color w:val="2F5496" w:themeColor="accent1" w:themeShade="BF"/>
+        <w:u w:val="none"/>
+      </w:rPr>
+    </w:lvl>
+    <w:lvl w:ilvl="6">
+      <w:start w:val="1"/>
+      <w:numFmt w:val="decimal"/>
+      <w:lvlText w:val="%1.%2.%3.%4.%5.%6.%7"/>
+      <w:lvlJc w:val="left"/>
+      <w:pPr>
+        <w:ind w:left="6192" w:hanging="1440"/>
+      </w:pPr>
+      <w:rPr>
+        <w:rFonts w:hint="default"/>
+        <w:color w:val="2F5496" w:themeColor="accent1" w:themeShade="BF"/>
+        <w:u w:val="none"/>
+      </w:rPr>
+    </w:lvl>
+    <w:lvl w:ilvl="7">
+      <w:start w:val="1"/>
+      <w:numFmt w:val="decimal"/>
+      <w:lvlText w:val="%1.%2.%3.%4.%5.%6.%7.%8"/>
+      <w:lvlJc w:val="left"/>
+      <w:pPr>
+        <w:ind w:left="7344" w:hanging="1800"/>
+      </w:pPr>
+      <w:rPr>
+        <w:rFonts w:hint="default"/>
+        <w:color w:val="2F5496" w:themeColor="accent1" w:themeShade="BF"/>
+        <w:u w:val="none"/>
+      </w:rPr>
+    </w:lvl>
+    <w:lvl w:ilvl="8">
+      <w:start w:val="1"/>
+      <w:numFmt w:val="decimal"/>
+      <w:lvlText w:val="%1.%2.%3.%4.%5.%6.%7.%8.%9"/>
+      <w:lvlJc w:val="left"/>
+      <w:pPr>
+        <w:ind w:left="8136" w:hanging="1800"/>
+      </w:pPr>
+      <w:rPr>
+        <w:rFonts w:hint="default"/>
+        <w:color w:val="2F5496" w:themeColor="accent1" w:themeShade="BF"/>
+        <w:u w:val="none"/>
+      </w:rPr>
+    </w:lvl>
+  </w:abstractNum>
+  <w:abstractNum w:abstractNumId="15" w15:restartNumberingAfterBreak="0">
     <w:nsid w:val="4071753B"/>
     <w:multiLevelType w:val="multilevel"/>
     <w:tmpl w:val="0C0C001F"/>
@@ -9144,7 +9164,7 @@
       </w:pPr>
     </w:lvl>
   </w:abstractNum>
-  <w:abstractNum w:abstractNumId="14" w15:restartNumberingAfterBreak="0">
+  <w:abstractNum w:abstractNumId="16" w15:restartNumberingAfterBreak="0">
     <w:nsid w:val="41A64A8F"/>
     <w:multiLevelType w:val="multilevel"/>
     <w:tmpl w:val="0C0C001F"/>
@@ -9230,7 +9250,138 @@
       </w:pPr>
     </w:lvl>
   </w:abstractNum>
-  <w:abstractNum w:abstractNumId="15" w15:restartNumberingAfterBreak="0">
+  <w:abstractNum w:abstractNumId="17" w15:restartNumberingAfterBreak="0">
+    <w:nsid w:val="49DF2D15"/>
+    <w:multiLevelType w:val="multilevel"/>
+    <w:tmpl w:val="F1B2F798"/>
+    <w:lvl w:ilvl="0">
+      <w:start w:val="6"/>
+      <w:numFmt w:val="decimal"/>
+      <w:lvlText w:val="%1"/>
+      <w:lvlJc w:val="left"/>
+      <w:pPr>
+        <w:ind w:left="360" w:hanging="360"/>
+      </w:pPr>
+      <w:rPr>
+        <w:rFonts w:hint="default"/>
+        <w:color w:val="2F5496" w:themeColor="accent1" w:themeShade="BF"/>
+        <w:u w:val="none"/>
+      </w:rPr>
+    </w:lvl>
+    <w:lvl w:ilvl="1">
+      <w:start w:val="1"/>
+      <w:numFmt w:val="decimal"/>
+      <w:lvlText w:val="%1.%2"/>
+      <w:lvlJc w:val="left"/>
+      <w:pPr>
+        <w:ind w:left="1152" w:hanging="360"/>
+      </w:pPr>
+      <w:rPr>
+        <w:rFonts w:hint="default"/>
+        <w:color w:val="2F5496" w:themeColor="accent1" w:themeShade="BF"/>
+        <w:u w:val="none"/>
+      </w:rPr>
+    </w:lvl>
+    <w:lvl w:ilvl="2">
+      <w:start w:val="1"/>
+      <w:numFmt w:val="decimal"/>
+      <w:lvlText w:val="%1.%2.%3"/>
+      <w:lvlJc w:val="left"/>
+      <w:pPr>
+        <w:ind w:left="2304" w:hanging="720"/>
+      </w:pPr>
+      <w:rPr>
+        <w:rFonts w:hint="default"/>
+        <w:color w:val="2F5496" w:themeColor="accent1" w:themeShade="BF"/>
+        <w:u w:val="none"/>
+      </w:rPr>
+    </w:lvl>
+    <w:lvl w:ilvl="3">
+      <w:start w:val="1"/>
+      <w:numFmt w:val="decimal"/>
+      <w:lvlText w:val="%1.%2.%3.%4"/>
+      <w:lvlJc w:val="left"/>
+      <w:pPr>
+        <w:ind w:left="3096" w:hanging="720"/>
+      </w:pPr>
+      <w:rPr>
+        <w:rFonts w:hint="default"/>
+        <w:color w:val="2F5496" w:themeColor="accent1" w:themeShade="BF"/>
+        <w:u w:val="none"/>
+      </w:rPr>
+    </w:lvl>
+    <w:lvl w:ilvl="4">
+      <w:start w:val="1"/>
+      <w:numFmt w:val="decimal"/>
+      <w:lvlText w:val="%1.%2.%3.%4.%5"/>
+      <w:lvlJc w:val="left"/>
+      <w:pPr>
+        <w:ind w:left="4248" w:hanging="1080"/>
+      </w:pPr>
+      <w:rPr>
+        <w:rFonts w:hint="default"/>
+        <w:color w:val="2F5496" w:themeColor="accent1" w:themeShade="BF"/>
+        <w:u w:val="none"/>
+      </w:rPr>
+    </w:lvl>
+    <w:lvl w:ilvl="5">
+      <w:start w:val="1"/>
+      <w:numFmt w:val="decimal"/>
+      <w:lvlText w:val="%1.%2.%3.%4.%5.%6"/>
+      <w:lvlJc w:val="left"/>
+      <w:pPr>
+        <w:ind w:left="5400" w:hanging="1440"/>
+      </w:pPr>
+      <w:rPr>
+        <w:rFonts w:hint="default"/>
+        <w:color w:val="2F5496" w:themeColor="accent1" w:themeShade="BF"/>
+        <w:u w:val="none"/>
+      </w:rPr>
+    </w:lvl>
+    <w:lvl w:ilvl="6">
+      <w:start w:val="1"/>
+      <w:numFmt w:val="decimal"/>
+      <w:lvlText w:val="%1.%2.%3.%4.%5.%6.%7"/>
+      <w:lvlJc w:val="left"/>
+      <w:pPr>
+        <w:ind w:left="6192" w:hanging="1440"/>
+      </w:pPr>
+      <w:rPr>
+        <w:rFonts w:hint="default"/>
+        <w:color w:val="2F5496" w:themeColor="accent1" w:themeShade="BF"/>
+        <w:u w:val="none"/>
+      </w:rPr>
+    </w:lvl>
+    <w:lvl w:ilvl="7">
+      <w:start w:val="1"/>
+      <w:numFmt w:val="decimal"/>
+      <w:lvlText w:val="%1.%2.%3.%4.%5.%6.%7.%8"/>
+      <w:lvlJc w:val="left"/>
+      <w:pPr>
+        <w:ind w:left="7344" w:hanging="1800"/>
+      </w:pPr>
+      <w:rPr>
+        <w:rFonts w:hint="default"/>
+        <w:color w:val="2F5496" w:themeColor="accent1" w:themeShade="BF"/>
+        <w:u w:val="none"/>
+      </w:rPr>
+    </w:lvl>
+    <w:lvl w:ilvl="8">
+      <w:start w:val="1"/>
+      <w:numFmt w:val="decimal"/>
+      <w:lvlText w:val="%1.%2.%3.%4.%5.%6.%7.%8.%9"/>
+      <w:lvlJc w:val="left"/>
+      <w:pPr>
+        <w:ind w:left="8136" w:hanging="1800"/>
+      </w:pPr>
+      <w:rPr>
+        <w:rFonts w:hint="default"/>
+        <w:color w:val="2F5496" w:themeColor="accent1" w:themeShade="BF"/>
+        <w:u w:val="none"/>
+      </w:rPr>
+    </w:lvl>
+  </w:abstractNum>
+  <w:abstractNum w:abstractNumId="18" w15:restartNumberingAfterBreak="0">
     <w:nsid w:val="4A1F55C3"/>
     <w:multiLevelType w:val="multilevel"/>
     <w:tmpl w:val="A0DE10D6"/>
@@ -9343,7 +9494,93 @@
       </w:rPr>
     </w:lvl>
   </w:abstractNum>
-  <w:abstractNum w:abstractNumId="16" w15:restartNumberingAfterBreak="0">
+  <w:abstractNum w:abstractNumId="19" w15:restartNumberingAfterBreak="0">
+    <w:nsid w:val="501B53C2"/>
+    <w:multiLevelType w:val="multilevel"/>
+    <w:tmpl w:val="0C0C001F"/>
+    <w:lvl w:ilvl="0">
+      <w:start w:val="1"/>
+      <w:numFmt w:val="decimal"/>
+      <w:lvlText w:val="%1."/>
+      <w:lvlJc w:val="left"/>
+      <w:pPr>
+        <w:ind w:left="360" w:hanging="360"/>
+      </w:pPr>
+    </w:lvl>
+    <w:lvl w:ilvl="1">
+      <w:start w:val="1"/>
+      <w:numFmt w:val="decimal"/>
+      <w:lvlText w:val="%1.%2."/>
+      <w:lvlJc w:val="left"/>
+      <w:pPr>
+        <w:ind w:left="792" w:hanging="432"/>
+      </w:pPr>
+    </w:lvl>
+    <w:lvl w:ilvl="2">
+      <w:start w:val="1"/>
+      <w:numFmt w:val="decimal"/>
+      <w:lvlText w:val="%1.%2.%3."/>
+      <w:lvlJc w:val="left"/>
+      <w:pPr>
+        <w:ind w:left="1224" w:hanging="504"/>
+      </w:pPr>
+    </w:lvl>
+    <w:lvl w:ilvl="3">
+      <w:start w:val="1"/>
+      <w:numFmt w:val="decimal"/>
+      <w:lvlText w:val="%1.%2.%3.%4."/>
+      <w:lvlJc w:val="left"/>
+      <w:pPr>
+        <w:ind w:left="1728" w:hanging="648"/>
+      </w:pPr>
+    </w:lvl>
+    <w:lvl w:ilvl="4">
+      <w:start w:val="1"/>
+      <w:numFmt w:val="decimal"/>
+      <w:lvlText w:val="%1.%2.%3.%4.%5."/>
+      <w:lvlJc w:val="left"/>
+      <w:pPr>
+        <w:ind w:left="2232" w:hanging="792"/>
+      </w:pPr>
+    </w:lvl>
+    <w:lvl w:ilvl="5">
+      <w:start w:val="1"/>
+      <w:numFmt w:val="decimal"/>
+      <w:lvlText w:val="%1.%2.%3.%4.%5.%6."/>
+      <w:lvlJc w:val="left"/>
+      <w:pPr>
+        <w:ind w:left="2736" w:hanging="936"/>
+      </w:pPr>
+    </w:lvl>
+    <w:lvl w:ilvl="6">
+      <w:start w:val="1"/>
+      <w:numFmt w:val="decimal"/>
+      <w:lvlText w:val="%1.%2.%3.%4.%5.%6.%7."/>
+      <w:lvlJc w:val="left"/>
+      <w:pPr>
+        <w:ind w:left="3240" w:hanging="1080"/>
+      </w:pPr>
+    </w:lvl>
+    <w:lvl w:ilvl="7">
+      <w:start w:val="1"/>
+      <w:numFmt w:val="decimal"/>
+      <w:lvlText w:val="%1.%2.%3.%4.%5.%6.%7.%8."/>
+      <w:lvlJc w:val="left"/>
+      <w:pPr>
+        <w:ind w:left="3744" w:hanging="1224"/>
+      </w:pPr>
+    </w:lvl>
+    <w:lvl w:ilvl="8">
+      <w:start w:val="1"/>
+      <w:numFmt w:val="decimal"/>
+      <w:lvlText w:val="%1.%2.%3.%4.%5.%6.%7.%8.%9."/>
+      <w:lvlJc w:val="left"/>
+      <w:pPr>
+        <w:ind w:left="4320" w:hanging="1440"/>
+      </w:pPr>
+    </w:lvl>
+  </w:abstractNum>
+  <w:abstractNum w:abstractNumId="20" w15:restartNumberingAfterBreak="0">
     <w:nsid w:val="564013DE"/>
     <w:multiLevelType w:val="multilevel"/>
     <w:tmpl w:val="0C0C001F"/>
@@ -9429,7 +9666,7 @@
       </w:pPr>
     </w:lvl>
   </w:abstractNum>
-  <w:abstractNum w:abstractNumId="17" w15:restartNumberingAfterBreak="0">
+  <w:abstractNum w:abstractNumId="21" w15:restartNumberingAfterBreak="0">
     <w:nsid w:val="56AF40B0"/>
     <w:multiLevelType w:val="multilevel"/>
     <w:tmpl w:val="F0CEBD80"/>
@@ -9551,10 +9788,10 @@
       </w:rPr>
     </w:lvl>
   </w:abstractNum>
-  <w:abstractNum w:abstractNumId="18" w15:restartNumberingAfterBreak="0">
+  <w:abstractNum w:abstractNumId="22" w15:restartNumberingAfterBreak="0">
     <w:nsid w:val="5CD511D2"/>
     <w:multiLevelType w:val="multilevel"/>
-    <w:tmpl w:val="B48E22B4"/>
+    <w:tmpl w:val="B0AA04D8"/>
     <w:lvl w:ilvl="0">
       <w:start w:val="4"/>
       <w:numFmt w:val="decimal"/>
@@ -9592,7 +9829,7 @@
       </w:rPr>
     </w:lvl>
     <w:lvl w:ilvl="3">
-      <w:start w:val="3"/>
+      <w:start w:val="2"/>
       <w:numFmt w:val="decimal"/>
       <w:lvlText w:val="%1.%2.%3.%4"/>
       <w:lvlJc w:val="left"/>
@@ -9664,7 +9901,7 @@
       </w:rPr>
     </w:lvl>
   </w:abstractNum>
-  <w:abstractNum w:abstractNumId="19" w15:restartNumberingAfterBreak="0">
+  <w:abstractNum w:abstractNumId="23" w15:restartNumberingAfterBreak="0">
     <w:nsid w:val="64572C9D"/>
     <w:multiLevelType w:val="hybridMultilevel"/>
     <w:tmpl w:val="597C45B8"/>
@@ -9750,7 +9987,7 @@
       </w:pPr>
     </w:lvl>
   </w:abstractNum>
-  <w:abstractNum w:abstractNumId="20" w15:restartNumberingAfterBreak="0">
+  <w:abstractNum w:abstractNumId="24" w15:restartNumberingAfterBreak="0">
     <w:nsid w:val="64FA05C6"/>
     <w:multiLevelType w:val="hybridMultilevel"/>
     <w:tmpl w:val="530C7012"/>
@@ -9839,7 +10076,7 @@
       </w:pPr>
     </w:lvl>
   </w:abstractNum>
-  <w:abstractNum w:abstractNumId="21" w15:restartNumberingAfterBreak="0">
+  <w:abstractNum w:abstractNumId="25" w15:restartNumberingAfterBreak="0">
     <w:nsid w:val="68B072C1"/>
     <w:multiLevelType w:val="multilevel"/>
     <w:tmpl w:val="3FD8D0D0"/>
@@ -9952,7 +10189,7 @@
       </w:rPr>
     </w:lvl>
   </w:abstractNum>
-  <w:abstractNum w:abstractNumId="22" w15:restartNumberingAfterBreak="0">
+  <w:abstractNum w:abstractNumId="26" w15:restartNumberingAfterBreak="0">
     <w:nsid w:val="69621BA7"/>
     <w:multiLevelType w:val="multilevel"/>
     <w:tmpl w:val="B48E22B4"/>
@@ -10065,7 +10302,120 @@
       </w:rPr>
     </w:lvl>
   </w:abstractNum>
-  <w:abstractNum w:abstractNumId="23" w15:restartNumberingAfterBreak="0">
+  <w:abstractNum w:abstractNumId="27" w15:restartNumberingAfterBreak="0">
+    <w:nsid w:val="6D0B7F3D"/>
+    <w:multiLevelType w:val="multilevel"/>
+    <w:tmpl w:val="24C62F20"/>
+    <w:lvl w:ilvl="0">
+      <w:start w:val="4"/>
+      <w:numFmt w:val="decimal"/>
+      <w:lvlText w:val="%1"/>
+      <w:lvlJc w:val="left"/>
+      <w:pPr>
+        <w:ind w:left="480" w:hanging="480"/>
+      </w:pPr>
+      <w:rPr>
+        <w:rFonts w:hint="default"/>
+      </w:rPr>
+    </w:lvl>
+    <w:lvl w:ilvl="1">
+      <w:start w:val="1"/>
+      <w:numFmt w:val="decimal"/>
+      <w:lvlText w:val="%1.%2"/>
+      <w:lvlJc w:val="left"/>
+      <w:pPr>
+        <w:ind w:left="480" w:hanging="480"/>
+      </w:pPr>
+      <w:rPr>
+        <w:rFonts w:hint="default"/>
+      </w:rPr>
+    </w:lvl>
+    <w:lvl w:ilvl="2">
+      <w:start w:val="2"/>
+      <w:numFmt w:val="decimal"/>
+      <w:lvlText w:val="%1.%2.%3"/>
+      <w:lvlJc w:val="left"/>
+      <w:pPr>
+        <w:ind w:left="720" w:hanging="720"/>
+      </w:pPr>
+      <w:rPr>
+        <w:rFonts w:hint="default"/>
+      </w:rPr>
+    </w:lvl>
+    <w:lvl w:ilvl="3">
+      <w:start w:val="1"/>
+      <w:numFmt w:val="decimal"/>
+      <w:lvlText w:val="%1.%2.%3.%4"/>
+      <w:lvlJc w:val="left"/>
+      <w:pPr>
+        <w:ind w:left="720" w:hanging="720"/>
+      </w:pPr>
+      <w:rPr>
+        <w:rFonts w:hint="default"/>
+      </w:rPr>
+    </w:lvl>
+    <w:lvl w:ilvl="4">
+      <w:start w:val="1"/>
+      <w:numFmt w:val="decimal"/>
+      <w:lvlText w:val="%1.%2.%3.%4.%5"/>
+      <w:lvlJc w:val="left"/>
+      <w:pPr>
+        <w:ind w:left="1080" w:hanging="1080"/>
+      </w:pPr>
+      <w:rPr>
+        <w:rFonts w:hint="default"/>
+      </w:rPr>
+    </w:lvl>
+    <w:lvl w:ilvl="5">
+      <w:start w:val="1"/>
+      <w:numFmt w:val="decimal"/>
+      <w:lvlText w:val="%1.%2.%3.%4.%5.%6"/>
+      <w:lvlJc w:val="left"/>
+      <w:pPr>
+        <w:ind w:left="1080" w:hanging="1080"/>
+      </w:pPr>
+      <w:rPr>
+        <w:rFonts w:hint="default"/>
+      </w:rPr>
+    </w:lvl>
+    <w:lvl w:ilvl="6">
+      <w:start w:val="1"/>
+      <w:numFmt w:val="decimal"/>
+      <w:lvlText w:val="%1.%2.%3.%4.%5.%6.%7"/>
+      <w:lvlJc w:val="left"/>
+      <w:pPr>
+        <w:ind w:left="1440" w:hanging="1440"/>
+      </w:pPr>
+      <w:rPr>
+        <w:rFonts w:hint="default"/>
+      </w:rPr>
+    </w:lvl>
+    <w:lvl w:ilvl="7">
+      <w:start w:val="1"/>
+      <w:numFmt w:val="decimal"/>
+      <w:lvlText w:val="%1.%2.%3.%4.%5.%6.%7.%8"/>
+      <w:lvlJc w:val="left"/>
+      <w:pPr>
+        <w:ind w:left="1440" w:hanging="1440"/>
+      </w:pPr>
+      <w:rPr>
+        <w:rFonts w:hint="default"/>
+      </w:rPr>
+    </w:lvl>
+    <w:lvl w:ilvl="8">
+      <w:start w:val="1"/>
+      <w:numFmt w:val="decimal"/>
+      <w:lvlText w:val="%1.%2.%3.%4.%5.%6.%7.%8.%9"/>
+      <w:lvlJc w:val="left"/>
+      <w:pPr>
+        <w:ind w:left="1800" w:hanging="1800"/>
+      </w:pPr>
+      <w:rPr>
+        <w:rFonts w:hint="default"/>
+      </w:rPr>
+    </w:lvl>
+  </w:abstractNum>
+  <w:abstractNum w:abstractNumId="28" w15:restartNumberingAfterBreak="0">
     <w:nsid w:val="6FAD7D46"/>
     <w:multiLevelType w:val="hybridMultilevel"/>
     <w:tmpl w:val="79A29CDE"/>
@@ -10151,7 +10501,7 @@
       </w:pPr>
     </w:lvl>
   </w:abstractNum>
-  <w:abstractNum w:abstractNumId="24" w15:restartNumberingAfterBreak="0">
+  <w:abstractNum w:abstractNumId="29" w15:restartNumberingAfterBreak="0">
     <w:nsid w:val="76AA3867"/>
     <w:multiLevelType w:val="multilevel"/>
     <w:tmpl w:val="B48E22B4"/>
@@ -10268,10 +10618,10 @@
     <w:abstractNumId w:val="1"/>
   </w:num>
   <w:num w:numId="2" w16cid:durableId="1023750098">
-    <w:abstractNumId w:val="4"/>
+    <w:abstractNumId w:val="5"/>
   </w:num>
   <w:num w:numId="3" w16cid:durableId="1060791360">
-    <w:abstractNumId w:val="23"/>
+    <w:abstractNumId w:val="28"/>
     <w:lvlOverride w:ilvl="0">
       <w:startOverride w:val="1"/>
     </w:lvlOverride>
@@ -10304,70 +10654,85 @@
     <w:abstractNumId w:val="2"/>
   </w:num>
   <w:num w:numId="5" w16cid:durableId="587080022">
+    <w:abstractNumId w:val="24"/>
+  </w:num>
+  <w:num w:numId="6" w16cid:durableId="68894558">
+    <w:abstractNumId w:val="10"/>
+  </w:num>
+  <w:num w:numId="7" w16cid:durableId="1520661997">
     <w:abstractNumId w:val="20"/>
   </w:num>
-  <w:num w:numId="6" w16cid:durableId="68894558">
-    <w:abstractNumId w:val="9"/>
-  </w:num>
-  <w:num w:numId="7" w16cid:durableId="1520661997">
-    <w:abstractNumId w:val="16"/>
-  </w:num>
   <w:num w:numId="8" w16cid:durableId="2106000884">
-    <w:abstractNumId w:val="5"/>
+    <w:abstractNumId w:val="6"/>
   </w:num>
   <w:num w:numId="9" w16cid:durableId="1303382988">
-    <w:abstractNumId w:val="10"/>
+    <w:abstractNumId w:val="11"/>
   </w:num>
   <w:num w:numId="10" w16cid:durableId="911307969">
-    <w:abstractNumId w:val="19"/>
+    <w:abstractNumId w:val="23"/>
   </w:num>
   <w:num w:numId="11" w16cid:durableId="501433568">
     <w:abstractNumId w:val="0"/>
   </w:num>
   <w:num w:numId="12" w16cid:durableId="1861165270">
-    <w:abstractNumId w:val="17"/>
+    <w:abstractNumId w:val="21"/>
   </w:num>
   <w:num w:numId="13" w16cid:durableId="440345389">
+    <w:abstractNumId w:val="8"/>
+  </w:num>
+  <w:num w:numId="14" w16cid:durableId="593586457">
+    <w:abstractNumId w:val="9"/>
+  </w:num>
+  <w:num w:numId="15" w16cid:durableId="103691959">
+    <w:abstractNumId w:val="12"/>
+  </w:num>
+  <w:num w:numId="16" w16cid:durableId="1264150412">
     <w:abstractNumId w:val="7"/>
   </w:num>
-  <w:num w:numId="14" w16cid:durableId="593586457">
-    <w:abstractNumId w:val="8"/>
-  </w:num>
-  <w:num w:numId="15" w16cid:durableId="103691959">
-    <w:abstractNumId w:val="11"/>
-  </w:num>
-  <w:num w:numId="16" w16cid:durableId="1264150412">
-    <w:abstractNumId w:val="6"/>
-  </w:num>
   <w:num w:numId="17" w16cid:durableId="968323634">
-    <w:abstractNumId w:val="21"/>
+    <w:abstractNumId w:val="25"/>
   </w:num>
   <w:num w:numId="18" w16cid:durableId="1582175993">
+    <w:abstractNumId w:val="22"/>
+  </w:num>
+  <w:num w:numId="19" w16cid:durableId="739596626">
     <w:abstractNumId w:val="18"/>
   </w:num>
-  <w:num w:numId="19" w16cid:durableId="739596626">
-    <w:abstractNumId w:val="15"/>
-  </w:num>
   <w:num w:numId="20" w16cid:durableId="1171408024">
-    <w:abstractNumId w:val="23"/>
+    <w:abstractNumId w:val="28"/>
   </w:num>
   <w:num w:numId="21" w16cid:durableId="967397088">
-    <w:abstractNumId w:val="12"/>
+    <w:abstractNumId w:val="13"/>
   </w:num>
   <w:num w:numId="22" w16cid:durableId="1674607233">
-    <w:abstractNumId w:val="22"/>
+    <w:abstractNumId w:val="26"/>
   </w:num>
   <w:num w:numId="23" w16cid:durableId="1994135249">
-    <w:abstractNumId w:val="24"/>
+    <w:abstractNumId w:val="29"/>
   </w:num>
   <w:num w:numId="24" w16cid:durableId="1670596237">
-    <w:abstractNumId w:val="13"/>
+    <w:abstractNumId w:val="15"/>
   </w:num>
   <w:num w:numId="25" w16cid:durableId="444428986">
     <w:abstractNumId w:val="3"/>
   </w:num>
   <w:num w:numId="26" w16cid:durableId="1954361952">
+    <w:abstractNumId w:val="16"/>
+  </w:num>
+  <w:num w:numId="27" w16cid:durableId="1387532190">
+    <w:abstractNumId w:val="19"/>
+  </w:num>
+  <w:num w:numId="28" w16cid:durableId="578365551">
+    <w:abstractNumId w:val="27"/>
+  </w:num>
+  <w:num w:numId="29" w16cid:durableId="154686704">
+    <w:abstractNumId w:val="4"/>
+  </w:num>
+  <w:num w:numId="30" w16cid:durableId="154609444">
     <w:abstractNumId w:val="14"/>
+  </w:num>
+  <w:num w:numId="31" w16cid:durableId="87818241">
+    <w:abstractNumId w:val="17"/>
   </w:num>
 </w:numbering>
 </file>
@@ -10840,6 +11205,7 @@
   <w:style w:type="character" w:default="1" w:styleId="DefaultParagraphFont">
     <w:name w:val="Default Paragraph Font"/>
     <w:uiPriority w:val="1"/>
+    <w:semiHidden/>
     <w:unhideWhenUsed/>
   </w:style>
   <w:style w:type="table" w:default="1" w:styleId="TableNormal">

</xml_diff>

<commit_message>
Travailler sur document word (ajouter)
</commit_message>
<xml_diff>
--- a/Livrable 1.docx
+++ b/Livrable 1.docx
@@ -481,23 +481,13 @@
           <w:szCs w:val="24"/>
         </w:rPr>
       </w:pPr>
-      <w:proofErr w:type="spellStart"/>
       <w:r>
         <w:rPr>
           <w:rFonts w:ascii="Calibri" w:eastAsia="Calibri" w:hAnsi="Calibri" w:cs="Calibri"/>
           <w:sz w:val="24"/>
           <w:szCs w:val="24"/>
         </w:rPr>
-        <w:t>Aldilli</w:t>
-      </w:r>
-      <w:proofErr w:type="spellEnd"/>
-      <w:r>
-        <w:rPr>
-          <w:rFonts w:ascii="Calibri" w:eastAsia="Calibri" w:hAnsi="Calibri" w:cs="Calibri"/>
-          <w:sz w:val="24"/>
-          <w:szCs w:val="24"/>
-        </w:rPr>
-        <w:t>, Jad (2255199)</w:t>
+        <w:t>Aldilli, Jad (2255199)</w:t>
       </w:r>
     </w:p>
     <w:p>
@@ -2523,14 +2513,12 @@
               </w:rPr>
               <w:t xml:space="preserve"> des pages </w:t>
             </w:r>
-            <w:proofErr w:type="spellStart"/>
             <w:r>
               <w:rPr>
                 <w:lang w:val="fr"/>
               </w:rPr>
               <w:t>Figma</w:t>
             </w:r>
-            <w:proofErr w:type="spellEnd"/>
           </w:p>
         </w:tc>
       </w:tr>
@@ -2612,14 +2600,12 @@
               </w:rPr>
               <w:t xml:space="preserve">pages </w:t>
             </w:r>
-            <w:proofErr w:type="spellStart"/>
             <w:r>
               <w:rPr>
                 <w:lang w:val="fr"/>
               </w:rPr>
               <w:t>Figma</w:t>
             </w:r>
-            <w:proofErr w:type="spellEnd"/>
             <w:r>
               <w:rPr>
                 <w:lang w:val="fr"/>
@@ -6473,7 +6459,7 @@
           <w:noProof/>
         </w:rPr>
         <w:drawing>
-          <wp:anchor distT="0" distB="0" distL="114300" distR="114300" simplePos="0" relativeHeight="251658241" behindDoc="0" locked="0" layoutInCell="1" allowOverlap="1" wp14:anchorId="02D246E9" wp14:editId="554DE199">
+          <wp:anchor distT="0" distB="0" distL="114300" distR="114300" simplePos="0" relativeHeight="251658241" behindDoc="0" locked="0" layoutInCell="1" allowOverlap="1" wp14:anchorId="02D246E9" wp14:editId="0E7D705D">
             <wp:simplePos x="0" y="0"/>
             <wp:positionH relativeFrom="column">
               <wp:posOffset>3362822</wp:posOffset>
@@ -7431,6 +7417,88 @@
       </w:r>
     </w:p>
     <w:p>
+      <w:r>
+        <w:br w:type="page"/>
+      </w:r>
+    </w:p>
+    <w:p>
+      <w:r>
+        <w:lastRenderedPageBreak/>
+        <w:drawing>
+          <wp:inline distT="0" distB="0" distL="0" distR="0" wp14:anchorId="03115AC2" wp14:editId="4416994C">
+            <wp:extent cx="3094766" cy="4071668"/>
+            <wp:effectExtent l="0" t="0" r="0" b="5080"/>
+            <wp:docPr id="1998101177" name="Picture 1"/>
+            <wp:cNvGraphicFramePr>
+              <a:graphicFrameLocks xmlns:a="http://schemas.openxmlformats.org/drawingml/2006/main" noChangeAspect="1"/>
+            </wp:cNvGraphicFramePr>
+            <a:graphic xmlns:a="http://schemas.openxmlformats.org/drawingml/2006/main">
+              <a:graphicData uri="http://schemas.openxmlformats.org/drawingml/2006/picture">
+                <pic:pic xmlns:pic="http://schemas.openxmlformats.org/drawingml/2006/picture">
+                  <pic:nvPicPr>
+                    <pic:cNvPr id="1998101177" name=""/>
+                    <pic:cNvPicPr/>
+                  </pic:nvPicPr>
+                  <pic:blipFill>
+                    <a:blip r:embed="rId20"/>
+                    <a:stretch>
+                      <a:fillRect/>
+                    </a:stretch>
+                  </pic:blipFill>
+                  <pic:spPr>
+                    <a:xfrm>
+                      <a:off x="0" y="0"/>
+                      <a:ext cx="3102145" cy="4081376"/>
+                    </a:xfrm>
+                    <a:prstGeom prst="rect">
+                      <a:avLst/>
+                    </a:prstGeom>
+                  </pic:spPr>
+                </pic:pic>
+              </a:graphicData>
+            </a:graphic>
+          </wp:inline>
+        </w:drawing>
+      </w:r>
+      <w:r>
+        <w:drawing>
+          <wp:inline distT="0" distB="0" distL="0" distR="0" wp14:anchorId="71085E9D" wp14:editId="5CB56CFF">
+            <wp:extent cx="3082835" cy="4028536"/>
+            <wp:effectExtent l="0" t="0" r="3810" b="0"/>
+            <wp:docPr id="183330329" name="Picture 1" descr="A screenshot of a car&#10;&#10;Description automatically generated"/>
+            <wp:cNvGraphicFramePr>
+              <a:graphicFrameLocks xmlns:a="http://schemas.openxmlformats.org/drawingml/2006/main" noChangeAspect="1"/>
+            </wp:cNvGraphicFramePr>
+            <a:graphic xmlns:a="http://schemas.openxmlformats.org/drawingml/2006/main">
+              <a:graphicData uri="http://schemas.openxmlformats.org/drawingml/2006/picture">
+                <pic:pic xmlns:pic="http://schemas.openxmlformats.org/drawingml/2006/picture">
+                  <pic:nvPicPr>
+                    <pic:cNvPr id="183330329" name="Picture 1" descr="A screenshot of a car&#10;&#10;Description automatically generated"/>
+                    <pic:cNvPicPr/>
+                  </pic:nvPicPr>
+                  <pic:blipFill>
+                    <a:blip r:embed="rId21"/>
+                    <a:stretch>
+                      <a:fillRect/>
+                    </a:stretch>
+                  </pic:blipFill>
+                  <pic:spPr>
+                    <a:xfrm>
+                      <a:off x="0" y="0"/>
+                      <a:ext cx="3092347" cy="4040966"/>
+                    </a:xfrm>
+                    <a:prstGeom prst="rect">
+                      <a:avLst/>
+                    </a:prstGeom>
+                  </pic:spPr>
+                </pic:pic>
+              </a:graphicData>
+            </a:graphic>
+          </wp:inline>
+        </w:drawing>
+      </w:r>
+    </w:p>
+    <w:p>
       <w:pPr>
         <w:sectPr>
           <w:pgSz w:w="15840" w:h="12240" w:orient="landscape"/>
@@ -7440,6 +7508,66 @@
         </w:sectPr>
       </w:pPr>
       <w:r>
+        <w:t xml:space="preserve">La page commande </w:t>
+      </w:r>
+      <w:r>
+        <w:t>affiche le</w:t>
+      </w:r>
+      <w:r>
+        <w:t xml:space="preserve"> statut de votre commande de la voiture</w:t>
+      </w:r>
+      <w:r>
+        <w:t>. I</w:t>
+      </w:r>
+      <w:r>
+        <w:t>l affiche</w:t>
+      </w:r>
+      <w:r>
+        <w:t xml:space="preserve"> une photo de</w:t>
+      </w:r>
+      <w:r>
+        <w:t xml:space="preserve"> </w:t>
+      </w:r>
+      <w:r>
+        <w:t>votre voiture commandée</w:t>
+      </w:r>
+      <w:r>
+        <w:t xml:space="preserve">, le </w:t>
+      </w:r>
+      <w:r>
+        <w:t xml:space="preserve">statut, le prix d’achat et </w:t>
+      </w:r>
+      <w:r>
+        <w:t xml:space="preserve">une estimation de </w:t>
+      </w:r>
+      <w:r>
+        <w:t>la date de livraison</w:t>
+      </w:r>
+      <w:r>
+        <w:t xml:space="preserve">. </w:t>
+      </w:r>
+      <w:r>
+        <w:t xml:space="preserve"> </w:t>
+      </w:r>
+      <w:r>
+        <w:t xml:space="preserve">En bas, il y a </w:t>
+      </w:r>
+      <w:r>
+        <w:t>un bouton</w:t>
+      </w:r>
+      <w:r>
+        <w:t xml:space="preserve"> </w:t>
+      </w:r>
+      <w:r>
+        <w:t xml:space="preserve">pour contacter </w:t>
+      </w:r>
+      <w:r>
+        <w:t>la compagnie si l’utilisateur a des questions sur sa commande</w:t>
+      </w:r>
+      <w:r>
+        <w:t>.</w:t>
+      </w:r>
+      <w:r>
         <w:br w:type="page"/>
       </w:r>
     </w:p>
@@ -7467,7 +7595,7 @@
       </w:r>
     </w:p>
     <w:p>
-      <w:hyperlink r:id="rId20">
+      <w:hyperlink r:id="rId22">
         <w:r>
           <w:rPr>
             <w:rStyle w:val="Hyperlink"/>

</xml_diff>

<commit_message>
Ajouter clé de lecture
</commit_message>
<xml_diff>
--- a/Livrable 1.docx
+++ b/Livrable 1.docx
@@ -443,51 +443,71 @@
           <w:szCs w:val="24"/>
         </w:rPr>
       </w:pPr>
+      <w:proofErr w:type="spellStart"/>
       <w:r>
         <w:rPr>
           <w:rFonts w:ascii="Calibri" w:eastAsia="Calibri" w:hAnsi="Calibri" w:cs="Calibri"/>
           <w:sz w:val="24"/>
           <w:szCs w:val="24"/>
         </w:rPr>
-        <w:t xml:space="preserve">Tran, Jimmy (2247081), </w:t>
-      </w:r>
-    </w:p>
-    <w:p>
-      <w:pPr>
-        <w:spacing w:after="0"/>
-        <w:jc w:val="center"/>
+        <w:t>Tran</w:t>
+      </w:r>
+      <w:proofErr w:type="spellEnd"/>
+      <w:r>
         <w:rPr>
           <w:rFonts w:ascii="Calibri" w:eastAsia="Calibri" w:hAnsi="Calibri" w:cs="Calibri"/>
           <w:sz w:val="24"/>
           <w:szCs w:val="24"/>
         </w:rPr>
-      </w:pPr>
-      <w:r>
+        <w:t xml:space="preserve">, Jimmy (2247081), </w:t>
+      </w:r>
+    </w:p>
+    <w:p>
+      <w:pPr>
+        <w:spacing w:after="0"/>
+        <w:jc w:val="center"/>
         <w:rPr>
           <w:rFonts w:ascii="Calibri" w:eastAsia="Calibri" w:hAnsi="Calibri" w:cs="Calibri"/>
           <w:sz w:val="24"/>
           <w:szCs w:val="24"/>
         </w:rPr>
-        <w:t>Saliba, Marc (2235899),</w:t>
-      </w:r>
-    </w:p>
-    <w:p>
-      <w:pPr>
-        <w:spacing w:after="0"/>
-        <w:jc w:val="center"/>
+      </w:pPr>
+      <w:r>
         <w:rPr>
           <w:rFonts w:ascii="Calibri" w:eastAsia="Calibri" w:hAnsi="Calibri" w:cs="Calibri"/>
           <w:sz w:val="24"/>
           <w:szCs w:val="24"/>
         </w:rPr>
-      </w:pPr>
-      <w:r>
+        <w:t>Saliba, Marc (2235899),</w:t>
+      </w:r>
+    </w:p>
+    <w:p>
+      <w:pPr>
+        <w:spacing w:after="0"/>
+        <w:jc w:val="center"/>
         <w:rPr>
           <w:rFonts w:ascii="Calibri" w:eastAsia="Calibri" w:hAnsi="Calibri" w:cs="Calibri"/>
           <w:sz w:val="24"/>
           <w:szCs w:val="24"/>
         </w:rPr>
-        <w:t>Aldilli, Jad (2255199)</w:t>
+      </w:pPr>
+      <w:proofErr w:type="spellStart"/>
+      <w:r>
+        <w:rPr>
+          <w:rFonts w:ascii="Calibri" w:eastAsia="Calibri" w:hAnsi="Calibri" w:cs="Calibri"/>
+          <w:sz w:val="24"/>
+          <w:szCs w:val="24"/>
+        </w:rPr>
+        <w:t>Aldilli</w:t>
+      </w:r>
+      <w:proofErr w:type="spellEnd"/>
+      <w:r>
+        <w:rPr>
+          <w:rFonts w:ascii="Calibri" w:eastAsia="Calibri" w:hAnsi="Calibri" w:cs="Calibri"/>
+          <w:sz w:val="24"/>
+          <w:szCs w:val="24"/>
+        </w:rPr>
+        <w:t>, Jad (2255199)</w:t>
       </w:r>
     </w:p>
     <w:p>
@@ -615,6 +635,7 @@
           <w:docPartUnique/>
         </w:docPartObj>
       </w:sdtPr>
+      <w:sdtEndPr/>
       <w:sdtContent>
         <w:p>
           <w:pPr>
@@ -2513,12 +2534,14 @@
               </w:rPr>
               <w:t xml:space="preserve"> des pages </w:t>
             </w:r>
+            <w:proofErr w:type="spellStart"/>
             <w:r>
               <w:rPr>
                 <w:lang w:val="fr"/>
               </w:rPr>
               <w:t>Figma</w:t>
             </w:r>
+            <w:proofErr w:type="spellEnd"/>
           </w:p>
         </w:tc>
       </w:tr>
@@ -2600,12 +2623,14 @@
               </w:rPr>
               <w:t xml:space="preserve">pages </w:t>
             </w:r>
+            <w:proofErr w:type="spellStart"/>
             <w:r>
               <w:rPr>
                 <w:lang w:val="fr"/>
               </w:rPr>
               <w:t>Figma</w:t>
             </w:r>
+            <w:proofErr w:type="spellEnd"/>
             <w:r>
               <w:rPr>
                 <w:lang w:val="fr"/>
@@ -5163,7 +5188,4303 @@
       </w:r>
     </w:p>
     <w:p>
-      <w:r>
+      <w:pPr>
+        <w:rPr>
+          <w:b/>
+          <w:bCs/>
+        </w:rPr>
+      </w:pPr>
+    </w:p>
+    <w:tbl>
+      <w:tblPr>
+        <w:tblStyle w:val="GridTable4-Accent1"/>
+        <w:tblW w:w="9559" w:type="dxa"/>
+        <w:tblLook w:val="04A0" w:firstRow="1" w:lastRow="0" w:firstColumn="1" w:lastColumn="0" w:noHBand="0" w:noVBand="1"/>
+      </w:tblPr>
+      <w:tblGrid>
+        <w:gridCol w:w="2063"/>
+        <w:gridCol w:w="1112"/>
+        <w:gridCol w:w="620"/>
+        <w:gridCol w:w="1545"/>
+        <w:gridCol w:w="2538"/>
+        <w:gridCol w:w="1681"/>
+      </w:tblGrid>
+      <w:tr>
+        <w:trPr>
+          <w:cnfStyle w:val="100000000000" w:firstRow="1" w:lastRow="0" w:firstColumn="0" w:lastColumn="0" w:oddVBand="0" w:evenVBand="0" w:oddHBand="0" w:evenHBand="0" w:firstRowFirstColumn="0" w:firstRowLastColumn="0" w:lastRowFirstColumn="0" w:lastRowLastColumn="0"/>
+          <w:trHeight w:val="1000"/>
+        </w:trPr>
+        <w:tc>
+          <w:tcPr>
+            <w:cnfStyle w:val="001000000000" w:firstRow="0" w:lastRow="0" w:firstColumn="1" w:lastColumn="0" w:oddVBand="0" w:evenVBand="0" w:oddHBand="0" w:evenHBand="0" w:firstRowFirstColumn="0" w:firstRowLastColumn="0" w:lastRowFirstColumn="0" w:lastRowLastColumn="0"/>
+            <w:tcW w:w="2063" w:type="dxa"/>
+            <w:hideMark/>
+          </w:tcPr>
+          <w:p>
+            <w:pPr>
+              <w:jc w:val="center"/>
+              <w:rPr>
+                <w:rFonts w:ascii="Times New Roman" w:hAnsi="Times New Roman" w:cs="Times New Roman"/>
+                <w:color w:val="FFFFFF" w:themeColor="background1"/>
+              </w:rPr>
+            </w:pPr>
+            <w:r>
+              <w:rPr>
+                <w:rFonts w:ascii="Times New Roman" w:hAnsi="Times New Roman" w:cs="Times New Roman"/>
+                <w:color w:val="FFFFFF" w:themeColor="background1"/>
+              </w:rPr>
+              <w:t>Cas d’utilisation</w:t>
+            </w:r>
+          </w:p>
+        </w:tc>
+        <w:tc>
+          <w:tcPr>
+            <w:tcW w:w="1732" w:type="dxa"/>
+            <w:gridSpan w:val="2"/>
+            <w:hideMark/>
+          </w:tcPr>
+          <w:p>
+            <w:pPr>
+              <w:jc w:val="center"/>
+              <w:cnfStyle w:val="100000000000" w:firstRow="1" w:lastRow="0" w:firstColumn="0" w:lastColumn="0" w:oddVBand="0" w:evenVBand="0" w:oddHBand="0" w:evenHBand="0" w:firstRowFirstColumn="0" w:firstRowLastColumn="0" w:lastRowFirstColumn="0" w:lastRowLastColumn="0"/>
+              <w:rPr>
+                <w:rFonts w:ascii="Times New Roman" w:hAnsi="Times New Roman" w:cs="Times New Roman"/>
+              </w:rPr>
+            </w:pPr>
+            <w:r>
+              <w:rPr>
+                <w:rFonts w:ascii="Times New Roman" w:hAnsi="Times New Roman" w:cs="Times New Roman"/>
+              </w:rPr>
+              <w:t>Opération</w:t>
+            </w:r>
+          </w:p>
+          <w:p>
+            <w:pPr>
+              <w:jc w:val="center"/>
+              <w:cnfStyle w:val="100000000000" w:firstRow="1" w:lastRow="0" w:firstColumn="0" w:lastColumn="0" w:oddVBand="0" w:evenVBand="0" w:oddHBand="0" w:evenHBand="0" w:firstRowFirstColumn="0" w:firstRowLastColumn="0" w:lastRowFirstColumn="0" w:lastRowLastColumn="0"/>
+              <w:rPr>
+                <w:rFonts w:ascii="Times New Roman" w:hAnsi="Times New Roman" w:cs="Times New Roman"/>
+                <w:lang w:val="en-CA"/>
+              </w:rPr>
+            </w:pPr>
+            <w:r>
+              <w:rPr>
+                <w:rFonts w:ascii="Times New Roman" w:hAnsi="Times New Roman" w:cs="Times New Roman"/>
+                <w:lang w:val="en-CA"/>
+              </w:rPr>
+              <w:t>CREATE, READ, UPDATE et DELETE</w:t>
+            </w:r>
+          </w:p>
+        </w:tc>
+        <w:tc>
+          <w:tcPr>
+            <w:tcW w:w="1545" w:type="dxa"/>
+            <w:hideMark/>
+          </w:tcPr>
+          <w:p>
+            <w:pPr>
+              <w:jc w:val="center"/>
+              <w:cnfStyle w:val="100000000000" w:firstRow="1" w:lastRow="0" w:firstColumn="0" w:lastColumn="0" w:oddVBand="0" w:evenVBand="0" w:oddHBand="0" w:evenHBand="0" w:firstRowFirstColumn="0" w:firstRowLastColumn="0" w:lastRowFirstColumn="0" w:lastRowLastColumn="0"/>
+              <w:rPr>
+                <w:rFonts w:ascii="Times New Roman" w:hAnsi="Times New Roman" w:cs="Times New Roman"/>
+                <w:lang w:val="en-CA"/>
+              </w:rPr>
+            </w:pPr>
+            <w:r>
+              <w:rPr>
+                <w:rFonts w:ascii="Times New Roman" w:hAnsi="Times New Roman" w:cs="Times New Roman"/>
+                <w:lang w:val="en-CA"/>
+              </w:rPr>
+              <w:t>Table</w:t>
+            </w:r>
+          </w:p>
+          <w:p>
+            <w:pPr>
+              <w:jc w:val="center"/>
+              <w:cnfStyle w:val="100000000000" w:firstRow="1" w:lastRow="0" w:firstColumn="0" w:lastColumn="0" w:oddVBand="0" w:evenVBand="0" w:oddHBand="0" w:evenHBand="0" w:firstRowFirstColumn="0" w:firstRowLastColumn="0" w:lastRowFirstColumn="0" w:lastRowLastColumn="0"/>
+              <w:rPr>
+                <w:rFonts w:ascii="Times New Roman" w:hAnsi="Times New Roman" w:cs="Times New Roman"/>
+                <w:lang w:val="en-CA"/>
+              </w:rPr>
+            </w:pPr>
+            <w:r>
+              <w:rPr>
+                <w:rFonts w:ascii="Times New Roman" w:hAnsi="Times New Roman" w:cs="Times New Roman"/>
+                <w:lang w:val="en-CA"/>
+              </w:rPr>
+              <w:t xml:space="preserve"> </w:t>
+            </w:r>
+            <w:proofErr w:type="spellStart"/>
+            <w:r>
+              <w:rPr>
+                <w:rFonts w:ascii="Times New Roman" w:hAnsi="Times New Roman" w:cs="Times New Roman"/>
+                <w:lang w:val="en-CA"/>
+              </w:rPr>
+              <w:t>visée</w:t>
+            </w:r>
+            <w:proofErr w:type="spellEnd"/>
+          </w:p>
+        </w:tc>
+        <w:tc>
+          <w:tcPr>
+            <w:tcW w:w="2538" w:type="dxa"/>
+            <w:hideMark/>
+          </w:tcPr>
+          <w:p>
+            <w:pPr>
+              <w:jc w:val="center"/>
+              <w:cnfStyle w:val="100000000000" w:firstRow="1" w:lastRow="0" w:firstColumn="0" w:lastColumn="0" w:oddVBand="0" w:evenVBand="0" w:oddHBand="0" w:evenHBand="0" w:firstRowFirstColumn="0" w:firstRowLastColumn="0" w:lastRowFirstColumn="0" w:lastRowLastColumn="0"/>
+              <w:rPr>
+                <w:rFonts w:ascii="Times New Roman" w:hAnsi="Times New Roman" w:cs="Times New Roman"/>
+              </w:rPr>
+            </w:pPr>
+            <w:r>
+              <w:rPr>
+                <w:rFonts w:ascii="Times New Roman" w:hAnsi="Times New Roman" w:cs="Times New Roman"/>
+              </w:rPr>
+              <w:t>Champs</w:t>
+            </w:r>
+          </w:p>
+          <w:p>
+            <w:pPr>
+              <w:jc w:val="center"/>
+              <w:cnfStyle w:val="100000000000" w:firstRow="1" w:lastRow="0" w:firstColumn="0" w:lastColumn="0" w:oddVBand="0" w:evenVBand="0" w:oddHBand="0" w:evenHBand="0" w:firstRowFirstColumn="0" w:firstRowLastColumn="0" w:lastRowFirstColumn="0" w:lastRowLastColumn="0"/>
+              <w:rPr>
+                <w:rFonts w:ascii="Times New Roman" w:hAnsi="Times New Roman" w:cs="Times New Roman"/>
+              </w:rPr>
+            </w:pPr>
+            <w:r>
+              <w:rPr>
+                <w:rFonts w:ascii="Times New Roman" w:hAnsi="Times New Roman" w:cs="Times New Roman"/>
+              </w:rPr>
+              <w:t>#clé primaire, *NOT NULL</w:t>
+            </w:r>
+          </w:p>
+        </w:tc>
+        <w:tc>
+          <w:tcPr>
+            <w:tcW w:w="1681" w:type="dxa"/>
+            <w:hideMark/>
+          </w:tcPr>
+          <w:p>
+            <w:pPr>
+              <w:jc w:val="center"/>
+              <w:cnfStyle w:val="100000000000" w:firstRow="1" w:lastRow="0" w:firstColumn="0" w:lastColumn="0" w:oddVBand="0" w:evenVBand="0" w:oddHBand="0" w:evenHBand="0" w:firstRowFirstColumn="0" w:firstRowLastColumn="0" w:lastRowFirstColumn="0" w:lastRowLastColumn="0"/>
+              <w:rPr>
+                <w:rFonts w:ascii="Times New Roman" w:hAnsi="Times New Roman" w:cs="Times New Roman"/>
+                <w:lang w:val="en-CA"/>
+              </w:rPr>
+            </w:pPr>
+            <w:proofErr w:type="spellStart"/>
+            <w:r>
+              <w:rPr>
+                <w:rFonts w:ascii="Times New Roman" w:hAnsi="Times New Roman" w:cs="Times New Roman"/>
+                <w:lang w:val="en-CA"/>
+              </w:rPr>
+              <w:t>Particularités</w:t>
+            </w:r>
+            <w:proofErr w:type="spellEnd"/>
+          </w:p>
+        </w:tc>
+      </w:tr>
+      <w:tr>
+        <w:trPr>
+          <w:cnfStyle w:val="000000100000" w:firstRow="0" w:lastRow="0" w:firstColumn="0" w:lastColumn="0" w:oddVBand="0" w:evenVBand="0" w:oddHBand="1" w:evenHBand="0" w:firstRowFirstColumn="0" w:firstRowLastColumn="0" w:lastRowFirstColumn="0" w:lastRowLastColumn="0"/>
+          <w:trHeight w:val="165"/>
+        </w:trPr>
+        <w:tc>
+          <w:tcPr>
+            <w:cnfStyle w:val="001000000000" w:firstRow="0" w:lastRow="0" w:firstColumn="1" w:lastColumn="0" w:oddVBand="0" w:evenVBand="0" w:oddHBand="0" w:evenHBand="0" w:firstRowFirstColumn="0" w:firstRowLastColumn="0" w:lastRowFirstColumn="0" w:lastRowLastColumn="0"/>
+            <w:tcW w:w="2063" w:type="dxa"/>
+            <w:hideMark/>
+          </w:tcPr>
+          <w:p>
+            <w:pPr>
+              <w:rPr>
+                <w:b w:val="0"/>
+                <w:bCs w:val="0"/>
+              </w:rPr>
+            </w:pPr>
+            <w:proofErr w:type="spellStart"/>
+            <w:r>
+              <w:rPr>
+                <w:rFonts w:ascii="Times New Roman" w:hAnsi="Times New Roman" w:cs="Times New Roman"/>
+                <w:b w:val="0"/>
+                <w:bCs w:val="0"/>
+                <w:lang w:val="en-CA"/>
+              </w:rPr>
+              <w:t>S’inscrire</w:t>
+            </w:r>
+            <w:proofErr w:type="spellEnd"/>
+            <w:r>
+              <w:rPr>
+                <w:rFonts w:ascii="Times New Roman" w:hAnsi="Times New Roman" w:cs="Times New Roman"/>
+                <w:b w:val="0"/>
+                <w:bCs w:val="0"/>
+                <w:lang w:val="en-CA"/>
+              </w:rPr>
+              <w:t xml:space="preserve"> et </w:t>
+            </w:r>
+            <w:proofErr w:type="spellStart"/>
+            <w:r>
+              <w:rPr>
+                <w:rFonts w:ascii="Times New Roman" w:hAnsi="Times New Roman" w:cs="Times New Roman"/>
+                <w:b w:val="0"/>
+                <w:bCs w:val="0"/>
+                <w:lang w:val="en-CA"/>
+              </w:rPr>
+              <w:t>s’authent</w:t>
+            </w:r>
+            <w:r>
+              <w:rPr>
+                <w:rFonts w:ascii="Times New Roman" w:hAnsi="Times New Roman" w:cs="Times New Roman"/>
+                <w:b w:val="0"/>
+                <w:bCs w:val="0"/>
+                <w:lang w:val="en-CA"/>
+              </w:rPr>
+              <w:t>ifier</w:t>
+            </w:r>
+            <w:proofErr w:type="spellEnd"/>
+          </w:p>
+        </w:tc>
+        <w:tc>
+          <w:tcPr>
+            <w:tcW w:w="1112" w:type="dxa"/>
+            <w:hideMark/>
+          </w:tcPr>
+          <w:p>
+            <w:pPr>
+              <w:cnfStyle w:val="000000100000" w:firstRow="0" w:lastRow="0" w:firstColumn="0" w:lastColumn="0" w:oddVBand="0" w:evenVBand="0" w:oddHBand="1" w:evenHBand="0" w:firstRowFirstColumn="0" w:firstRowLastColumn="0" w:lastRowFirstColumn="0" w:lastRowLastColumn="0"/>
+              <w:rPr>
+                <w:rFonts w:ascii="Times New Roman" w:hAnsi="Times New Roman" w:cs="Times New Roman"/>
+                <w:lang w:val="en-CA"/>
+              </w:rPr>
+            </w:pPr>
+            <w:r>
+              <w:rPr>
+                <w:rFonts w:ascii="Times New Roman" w:hAnsi="Times New Roman" w:cs="Times New Roman"/>
+                <w:lang w:val="en-CA"/>
+              </w:rPr>
+              <w:t>C</w:t>
+            </w:r>
+          </w:p>
+        </w:tc>
+        <w:tc>
+          <w:tcPr>
+            <w:tcW w:w="620" w:type="dxa"/>
+            <w:hideMark/>
+          </w:tcPr>
+          <w:p>
+            <w:pPr>
+              <w:cnfStyle w:val="000000100000" w:firstRow="0" w:lastRow="0" w:firstColumn="0" w:lastColumn="0" w:oddVBand="0" w:evenVBand="0" w:oddHBand="1" w:evenHBand="0" w:firstRowFirstColumn="0" w:firstRowLastColumn="0" w:lastRowFirstColumn="0" w:lastRowLastColumn="0"/>
+              <w:rPr>
+                <w:rFonts w:ascii="Times New Roman" w:hAnsi="Times New Roman" w:cs="Times New Roman"/>
+                <w:lang w:val="en-CA"/>
+              </w:rPr>
+            </w:pPr>
+            <w:r>
+              <w:rPr>
+                <w:rFonts w:ascii="Times New Roman" w:hAnsi="Times New Roman" w:cs="Times New Roman"/>
+                <w:lang w:val="en-CA"/>
+              </w:rPr>
+              <w:t>x</w:t>
+            </w:r>
+          </w:p>
+        </w:tc>
+        <w:tc>
+          <w:tcPr>
+            <w:tcW w:w="1545" w:type="dxa"/>
+            <w:hideMark/>
+          </w:tcPr>
+          <w:p>
+            <w:pPr>
+              <w:cnfStyle w:val="000000100000" w:firstRow="0" w:lastRow="0" w:firstColumn="0" w:lastColumn="0" w:oddVBand="0" w:evenVBand="0" w:oddHBand="1" w:evenHBand="0" w:firstRowFirstColumn="0" w:firstRowLastColumn="0" w:lastRowFirstColumn="0" w:lastRowLastColumn="0"/>
+              <w:rPr>
+                <w:rFonts w:ascii="Times New Roman" w:hAnsi="Times New Roman" w:cs="Times New Roman"/>
+                <w:lang w:val="en-CA"/>
+              </w:rPr>
+            </w:pPr>
+            <w:proofErr w:type="spellStart"/>
+            <w:r>
+              <w:rPr>
+                <w:rFonts w:ascii="Times New Roman" w:hAnsi="Times New Roman" w:cs="Times New Roman"/>
+                <w:lang w:val="en-CA"/>
+              </w:rPr>
+              <w:t>utilisateurs</w:t>
+            </w:r>
+            <w:proofErr w:type="spellEnd"/>
+          </w:p>
+        </w:tc>
+        <w:tc>
+          <w:tcPr>
+            <w:tcW w:w="2538" w:type="dxa"/>
+            <w:hideMark/>
+          </w:tcPr>
+          <w:p>
+            <w:pPr>
+              <w:cnfStyle w:val="000000100000" w:firstRow="0" w:lastRow="0" w:firstColumn="0" w:lastColumn="0" w:oddVBand="0" w:evenVBand="0" w:oddHBand="1" w:evenHBand="0" w:firstRowFirstColumn="0" w:firstRowLastColumn="0" w:lastRowFirstColumn="0" w:lastRowLastColumn="0"/>
+              <w:rPr>
+                <w:rFonts w:ascii="Times New Roman" w:hAnsi="Times New Roman" w:cs="Times New Roman"/>
+                <w:lang w:val="en-CA"/>
+              </w:rPr>
+            </w:pPr>
+            <w:r>
+              <w:rPr>
+                <w:rFonts w:ascii="Times New Roman" w:hAnsi="Times New Roman" w:cs="Times New Roman"/>
+                <w:lang w:val="en-CA"/>
+              </w:rPr>
+              <w:t>#</w:t>
+            </w:r>
+            <w:r>
+              <w:rPr>
+                <w:rFonts w:ascii="Times New Roman" w:hAnsi="Times New Roman" w:cs="Times New Roman"/>
+                <w:lang w:val="en-CA"/>
+              </w:rPr>
+              <w:t>*</w:t>
+            </w:r>
+            <w:r>
+              <w:rPr>
+                <w:rFonts w:ascii="Times New Roman" w:hAnsi="Times New Roman" w:cs="Times New Roman"/>
+                <w:lang w:val="en-CA"/>
+              </w:rPr>
+              <w:t>id</w:t>
+            </w:r>
+            <w:r>
+              <w:rPr>
+                <w:rFonts w:ascii="Times New Roman" w:hAnsi="Times New Roman" w:cs="Times New Roman"/>
+                <w:lang w:val="en-CA"/>
+              </w:rPr>
+              <w:t>_utilisateurs</w:t>
+            </w:r>
+          </w:p>
+        </w:tc>
+        <w:tc>
+          <w:tcPr>
+            <w:tcW w:w="1681" w:type="dxa"/>
+          </w:tcPr>
+          <w:p>
+            <w:pPr>
+              <w:cnfStyle w:val="000000100000" w:firstRow="0" w:lastRow="0" w:firstColumn="0" w:lastColumn="0" w:oddVBand="0" w:evenVBand="0" w:oddHBand="1" w:evenHBand="0" w:firstRowFirstColumn="0" w:firstRowLastColumn="0" w:lastRowFirstColumn="0" w:lastRowLastColumn="0"/>
+              <w:rPr>
+                <w:rFonts w:ascii="Times New Roman" w:hAnsi="Times New Roman" w:cs="Times New Roman"/>
+                <w:lang w:val="en-CA"/>
+              </w:rPr>
+            </w:pPr>
+          </w:p>
+        </w:tc>
+      </w:tr>
+      <w:tr>
+        <w:trPr>
+          <w:trHeight w:val="165"/>
+        </w:trPr>
+        <w:tc>
+          <w:tcPr>
+            <w:cnfStyle w:val="001000000000" w:firstRow="0" w:lastRow="0" w:firstColumn="1" w:lastColumn="0" w:oddVBand="0" w:evenVBand="0" w:oddHBand="0" w:evenHBand="0" w:firstRowFirstColumn="0" w:firstRowLastColumn="0" w:lastRowFirstColumn="0" w:lastRowLastColumn="0"/>
+            <w:tcW w:w="2063" w:type="dxa"/>
+            <w:vMerge w:val="restart"/>
+          </w:tcPr>
+          <w:p>
+            <w:pPr>
+              <w:rPr>
+                <w:rFonts w:ascii="Times New Roman" w:hAnsi="Times New Roman" w:cs="Times New Roman"/>
+                <w:lang w:val="en-CA"/>
+              </w:rPr>
+            </w:pPr>
+          </w:p>
+        </w:tc>
+        <w:tc>
+          <w:tcPr>
+            <w:tcW w:w="1112" w:type="dxa"/>
+            <w:hideMark/>
+          </w:tcPr>
+          <w:p>
+            <w:pPr>
+              <w:cnfStyle w:val="000000000000" w:firstRow="0" w:lastRow="0" w:firstColumn="0" w:lastColumn="0" w:oddVBand="0" w:evenVBand="0" w:oddHBand="0" w:evenHBand="0" w:firstRowFirstColumn="0" w:firstRowLastColumn="0" w:lastRowFirstColumn="0" w:lastRowLastColumn="0"/>
+              <w:rPr>
+                <w:rFonts w:ascii="Times New Roman" w:hAnsi="Times New Roman" w:cs="Times New Roman"/>
+                <w:lang w:val="en-CA"/>
+              </w:rPr>
+            </w:pPr>
+            <w:r>
+              <w:rPr>
+                <w:rFonts w:ascii="Times New Roman" w:hAnsi="Times New Roman" w:cs="Times New Roman"/>
+                <w:lang w:val="en-CA"/>
+              </w:rPr>
+              <w:t>R</w:t>
+            </w:r>
+          </w:p>
+        </w:tc>
+        <w:tc>
+          <w:tcPr>
+            <w:tcW w:w="620" w:type="dxa"/>
+          </w:tcPr>
+          <w:p>
+            <w:pPr>
+              <w:cnfStyle w:val="000000000000" w:firstRow="0" w:lastRow="0" w:firstColumn="0" w:lastColumn="0" w:oddVBand="0" w:evenVBand="0" w:oddHBand="0" w:evenHBand="0" w:firstRowFirstColumn="0" w:firstRowLastColumn="0" w:lastRowFirstColumn="0" w:lastRowLastColumn="0"/>
+              <w:rPr>
+                <w:rFonts w:ascii="Times New Roman" w:hAnsi="Times New Roman" w:cs="Times New Roman"/>
+                <w:lang w:val="en-CA"/>
+              </w:rPr>
+            </w:pPr>
+            <w:r>
+              <w:rPr>
+                <w:rFonts w:ascii="Times New Roman" w:hAnsi="Times New Roman" w:cs="Times New Roman"/>
+                <w:lang w:val="en-CA"/>
+              </w:rPr>
+              <w:t>x</w:t>
+            </w:r>
+          </w:p>
+        </w:tc>
+        <w:tc>
+          <w:tcPr>
+            <w:tcW w:w="1545" w:type="dxa"/>
+          </w:tcPr>
+          <w:p>
+            <w:pPr>
+              <w:cnfStyle w:val="000000000000" w:firstRow="0" w:lastRow="0" w:firstColumn="0" w:lastColumn="0" w:oddVBand="0" w:evenVBand="0" w:oddHBand="0" w:evenHBand="0" w:firstRowFirstColumn="0" w:firstRowLastColumn="0" w:lastRowFirstColumn="0" w:lastRowLastColumn="0"/>
+              <w:rPr>
+                <w:rFonts w:ascii="Times New Roman" w:hAnsi="Times New Roman" w:cs="Times New Roman"/>
+                <w:lang w:val="en-CA"/>
+              </w:rPr>
+            </w:pPr>
+          </w:p>
+        </w:tc>
+        <w:tc>
+          <w:tcPr>
+            <w:tcW w:w="2538" w:type="dxa"/>
+            <w:hideMark/>
+          </w:tcPr>
+          <w:p>
+            <w:pPr>
+              <w:cnfStyle w:val="000000000000" w:firstRow="0" w:lastRow="0" w:firstColumn="0" w:lastColumn="0" w:oddVBand="0" w:evenVBand="0" w:oddHBand="0" w:evenHBand="0" w:firstRowFirstColumn="0" w:firstRowLastColumn="0" w:lastRowFirstColumn="0" w:lastRowLastColumn="0"/>
+              <w:rPr>
+                <w:rFonts w:ascii="Times New Roman" w:hAnsi="Times New Roman" w:cs="Times New Roman"/>
+                <w:lang w:val="en-CA"/>
+              </w:rPr>
+            </w:pPr>
+            <w:r>
+              <w:rPr>
+                <w:rFonts w:ascii="Times New Roman" w:hAnsi="Times New Roman" w:cs="Times New Roman"/>
+                <w:lang w:val="en-CA"/>
+              </w:rPr>
+              <w:t>*</w:t>
+            </w:r>
+            <w:proofErr w:type="gramStart"/>
+            <w:r>
+              <w:rPr>
+                <w:rFonts w:ascii="Times New Roman" w:hAnsi="Times New Roman" w:cs="Times New Roman"/>
+                <w:lang w:val="en-CA"/>
+              </w:rPr>
+              <w:t>n</w:t>
+            </w:r>
+            <w:r>
+              <w:rPr>
+                <w:rFonts w:ascii="Times New Roman" w:hAnsi="Times New Roman" w:cs="Times New Roman"/>
+                <w:lang w:val="en-CA"/>
+              </w:rPr>
+              <w:t>om</w:t>
+            </w:r>
+            <w:proofErr w:type="gramEnd"/>
+          </w:p>
+        </w:tc>
+        <w:tc>
+          <w:tcPr>
+            <w:tcW w:w="1681" w:type="dxa"/>
+          </w:tcPr>
+          <w:p>
+            <w:pPr>
+              <w:cnfStyle w:val="000000000000" w:firstRow="0" w:lastRow="0" w:firstColumn="0" w:lastColumn="0" w:oddVBand="0" w:evenVBand="0" w:oddHBand="0" w:evenHBand="0" w:firstRowFirstColumn="0" w:firstRowLastColumn="0" w:lastRowFirstColumn="0" w:lastRowLastColumn="0"/>
+              <w:rPr>
+                <w:rFonts w:ascii="Times New Roman" w:hAnsi="Times New Roman" w:cs="Times New Roman"/>
+                <w:lang w:val="en-CA"/>
+              </w:rPr>
+            </w:pPr>
+          </w:p>
+        </w:tc>
+      </w:tr>
+      <w:tr>
+        <w:trPr>
+          <w:cnfStyle w:val="000000100000" w:firstRow="0" w:lastRow="0" w:firstColumn="0" w:lastColumn="0" w:oddVBand="0" w:evenVBand="0" w:oddHBand="1" w:evenHBand="0" w:firstRowFirstColumn="0" w:firstRowLastColumn="0" w:lastRowFirstColumn="0" w:lastRowLastColumn="0"/>
+          <w:trHeight w:val="165"/>
+        </w:trPr>
+        <w:tc>
+          <w:tcPr>
+            <w:cnfStyle w:val="001000000000" w:firstRow="0" w:lastRow="0" w:firstColumn="1" w:lastColumn="0" w:oddVBand="0" w:evenVBand="0" w:oddHBand="0" w:evenHBand="0" w:firstRowFirstColumn="0" w:firstRowLastColumn="0" w:lastRowFirstColumn="0" w:lastRowLastColumn="0"/>
+            <w:tcW w:w="0" w:type="auto"/>
+            <w:vMerge/>
+            <w:hideMark/>
+          </w:tcPr>
+          <w:p>
+            <w:pPr>
+              <w:rPr>
+                <w:rFonts w:ascii="Times New Roman" w:hAnsi="Times New Roman" w:cs="Times New Roman"/>
+                <w:sz w:val="24"/>
+                <w:szCs w:val="24"/>
+                <w:lang w:val="en-CA" w:eastAsia="ja-JP"/>
+              </w:rPr>
+            </w:pPr>
+          </w:p>
+        </w:tc>
+        <w:tc>
+          <w:tcPr>
+            <w:tcW w:w="1112" w:type="dxa"/>
+            <w:hideMark/>
+          </w:tcPr>
+          <w:p>
+            <w:pPr>
+              <w:cnfStyle w:val="000000100000" w:firstRow="0" w:lastRow="0" w:firstColumn="0" w:lastColumn="0" w:oddVBand="0" w:evenVBand="0" w:oddHBand="1" w:evenHBand="0" w:firstRowFirstColumn="0" w:firstRowLastColumn="0" w:lastRowFirstColumn="0" w:lastRowLastColumn="0"/>
+              <w:rPr>
+                <w:rFonts w:ascii="Times New Roman" w:hAnsi="Times New Roman" w:cs="Times New Roman"/>
+                <w:lang w:val="en-CA"/>
+              </w:rPr>
+            </w:pPr>
+            <w:r>
+              <w:rPr>
+                <w:rFonts w:ascii="Times New Roman" w:hAnsi="Times New Roman" w:cs="Times New Roman"/>
+                <w:lang w:val="en-CA"/>
+              </w:rPr>
+              <w:t>U</w:t>
+            </w:r>
+          </w:p>
+        </w:tc>
+        <w:tc>
+          <w:tcPr>
+            <w:tcW w:w="620" w:type="dxa"/>
+          </w:tcPr>
+          <w:p>
+            <w:pPr>
+              <w:cnfStyle w:val="000000100000" w:firstRow="0" w:lastRow="0" w:firstColumn="0" w:lastColumn="0" w:oddVBand="0" w:evenVBand="0" w:oddHBand="1" w:evenHBand="0" w:firstRowFirstColumn="0" w:firstRowLastColumn="0" w:lastRowFirstColumn="0" w:lastRowLastColumn="0"/>
+              <w:rPr>
+                <w:rFonts w:ascii="Times New Roman" w:hAnsi="Times New Roman" w:cs="Times New Roman"/>
+                <w:lang w:val="en-CA"/>
+              </w:rPr>
+            </w:pPr>
+          </w:p>
+        </w:tc>
+        <w:tc>
+          <w:tcPr>
+            <w:tcW w:w="1545" w:type="dxa"/>
+          </w:tcPr>
+          <w:p>
+            <w:pPr>
+              <w:cnfStyle w:val="000000100000" w:firstRow="0" w:lastRow="0" w:firstColumn="0" w:lastColumn="0" w:oddVBand="0" w:evenVBand="0" w:oddHBand="1" w:evenHBand="0" w:firstRowFirstColumn="0" w:firstRowLastColumn="0" w:lastRowFirstColumn="0" w:lastRowLastColumn="0"/>
+              <w:rPr>
+                <w:rFonts w:ascii="Times New Roman" w:hAnsi="Times New Roman" w:cs="Times New Roman"/>
+                <w:lang w:val="en-CA"/>
+              </w:rPr>
+            </w:pPr>
+          </w:p>
+        </w:tc>
+        <w:tc>
+          <w:tcPr>
+            <w:tcW w:w="2538" w:type="dxa"/>
+            <w:hideMark/>
+          </w:tcPr>
+          <w:p>
+            <w:pPr>
+              <w:cnfStyle w:val="000000100000" w:firstRow="0" w:lastRow="0" w:firstColumn="0" w:lastColumn="0" w:oddVBand="0" w:evenVBand="0" w:oddHBand="1" w:evenHBand="0" w:firstRowFirstColumn="0" w:firstRowLastColumn="0" w:lastRowFirstColumn="0" w:lastRowLastColumn="0"/>
+              <w:rPr>
+                <w:rFonts w:ascii="Times New Roman" w:hAnsi="Times New Roman" w:cs="Times New Roman"/>
+                <w:lang w:val="en-CA"/>
+              </w:rPr>
+            </w:pPr>
+            <w:r>
+              <w:rPr>
+                <w:rFonts w:ascii="Times New Roman" w:hAnsi="Times New Roman" w:cs="Times New Roman"/>
+                <w:lang w:val="en-CA"/>
+              </w:rPr>
+              <w:t>*</w:t>
+            </w:r>
+            <w:proofErr w:type="spellStart"/>
+            <w:proofErr w:type="gramStart"/>
+            <w:r>
+              <w:rPr>
+                <w:rFonts w:ascii="Times New Roman" w:hAnsi="Times New Roman" w:cs="Times New Roman"/>
+                <w:lang w:val="en-CA"/>
+              </w:rPr>
+              <w:t>p</w:t>
+            </w:r>
+            <w:r>
+              <w:rPr>
+                <w:rFonts w:ascii="Times New Roman" w:hAnsi="Times New Roman" w:cs="Times New Roman"/>
+                <w:lang w:val="en-CA"/>
+              </w:rPr>
+              <w:t>renom</w:t>
+            </w:r>
+            <w:proofErr w:type="spellEnd"/>
+            <w:proofErr w:type="gramEnd"/>
+          </w:p>
+        </w:tc>
+        <w:tc>
+          <w:tcPr>
+            <w:tcW w:w="1681" w:type="dxa"/>
+          </w:tcPr>
+          <w:p>
+            <w:pPr>
+              <w:cnfStyle w:val="000000100000" w:firstRow="0" w:lastRow="0" w:firstColumn="0" w:lastColumn="0" w:oddVBand="0" w:evenVBand="0" w:oddHBand="1" w:evenHBand="0" w:firstRowFirstColumn="0" w:firstRowLastColumn="0" w:lastRowFirstColumn="0" w:lastRowLastColumn="0"/>
+              <w:rPr>
+                <w:rFonts w:ascii="Times New Roman" w:hAnsi="Times New Roman" w:cs="Times New Roman"/>
+                <w:lang w:val="en-CA"/>
+              </w:rPr>
+            </w:pPr>
+          </w:p>
+        </w:tc>
+      </w:tr>
+      <w:tr>
+        <w:trPr>
+          <w:trHeight w:val="165"/>
+        </w:trPr>
+        <w:tc>
+          <w:tcPr>
+            <w:cnfStyle w:val="001000000000" w:firstRow="0" w:lastRow="0" w:firstColumn="1" w:lastColumn="0" w:oddVBand="0" w:evenVBand="0" w:oddHBand="0" w:evenHBand="0" w:firstRowFirstColumn="0" w:firstRowLastColumn="0" w:lastRowFirstColumn="0" w:lastRowLastColumn="0"/>
+            <w:tcW w:w="0" w:type="auto"/>
+            <w:vMerge/>
+            <w:hideMark/>
+          </w:tcPr>
+          <w:p>
+            <w:pPr>
+              <w:rPr>
+                <w:rFonts w:ascii="Times New Roman" w:hAnsi="Times New Roman" w:cs="Times New Roman"/>
+                <w:sz w:val="24"/>
+                <w:szCs w:val="24"/>
+                <w:lang w:val="en-CA" w:eastAsia="ja-JP"/>
+              </w:rPr>
+            </w:pPr>
+          </w:p>
+        </w:tc>
+        <w:tc>
+          <w:tcPr>
+            <w:tcW w:w="1112" w:type="dxa"/>
+            <w:hideMark/>
+          </w:tcPr>
+          <w:p>
+            <w:pPr>
+              <w:cnfStyle w:val="000000000000" w:firstRow="0" w:lastRow="0" w:firstColumn="0" w:lastColumn="0" w:oddVBand="0" w:evenVBand="0" w:oddHBand="0" w:evenHBand="0" w:firstRowFirstColumn="0" w:firstRowLastColumn="0" w:lastRowFirstColumn="0" w:lastRowLastColumn="0"/>
+              <w:rPr>
+                <w:rFonts w:ascii="Times New Roman" w:hAnsi="Times New Roman" w:cs="Times New Roman"/>
+                <w:lang w:val="en-CA"/>
+              </w:rPr>
+            </w:pPr>
+            <w:r>
+              <w:rPr>
+                <w:rFonts w:ascii="Times New Roman" w:hAnsi="Times New Roman" w:cs="Times New Roman"/>
+                <w:lang w:val="en-CA"/>
+              </w:rPr>
+              <w:t>D</w:t>
+            </w:r>
+          </w:p>
+        </w:tc>
+        <w:tc>
+          <w:tcPr>
+            <w:tcW w:w="620" w:type="dxa"/>
+          </w:tcPr>
+          <w:p>
+            <w:pPr>
+              <w:cnfStyle w:val="000000000000" w:firstRow="0" w:lastRow="0" w:firstColumn="0" w:lastColumn="0" w:oddVBand="0" w:evenVBand="0" w:oddHBand="0" w:evenHBand="0" w:firstRowFirstColumn="0" w:firstRowLastColumn="0" w:lastRowFirstColumn="0" w:lastRowLastColumn="0"/>
+              <w:rPr>
+                <w:rFonts w:ascii="Times New Roman" w:hAnsi="Times New Roman" w:cs="Times New Roman"/>
+                <w:lang w:val="en-CA"/>
+              </w:rPr>
+            </w:pPr>
+          </w:p>
+        </w:tc>
+        <w:tc>
+          <w:tcPr>
+            <w:tcW w:w="1545" w:type="dxa"/>
+          </w:tcPr>
+          <w:p>
+            <w:pPr>
+              <w:cnfStyle w:val="000000000000" w:firstRow="0" w:lastRow="0" w:firstColumn="0" w:lastColumn="0" w:oddVBand="0" w:evenVBand="0" w:oddHBand="0" w:evenHBand="0" w:firstRowFirstColumn="0" w:firstRowLastColumn="0" w:lastRowFirstColumn="0" w:lastRowLastColumn="0"/>
+              <w:rPr>
+                <w:rFonts w:ascii="Times New Roman" w:hAnsi="Times New Roman" w:cs="Times New Roman"/>
+                <w:lang w:val="en-CA"/>
+              </w:rPr>
+            </w:pPr>
+          </w:p>
+        </w:tc>
+        <w:tc>
+          <w:tcPr>
+            <w:tcW w:w="2538" w:type="dxa"/>
+            <w:hideMark/>
+          </w:tcPr>
+          <w:p>
+            <w:pPr>
+              <w:cnfStyle w:val="000000000000" w:firstRow="0" w:lastRow="0" w:firstColumn="0" w:lastColumn="0" w:oddVBand="0" w:evenVBand="0" w:oddHBand="0" w:evenHBand="0" w:firstRowFirstColumn="0" w:firstRowLastColumn="0" w:lastRowFirstColumn="0" w:lastRowLastColumn="0"/>
+              <w:rPr>
+                <w:rFonts w:ascii="Times New Roman" w:hAnsi="Times New Roman" w:cs="Times New Roman"/>
+                <w:lang w:val="en-CA"/>
+              </w:rPr>
+            </w:pPr>
+            <w:r>
+              <w:rPr>
+                <w:rFonts w:ascii="Times New Roman" w:hAnsi="Times New Roman" w:cs="Times New Roman"/>
+                <w:lang w:val="en-CA"/>
+              </w:rPr>
+              <w:t>*</w:t>
+            </w:r>
+            <w:proofErr w:type="gramStart"/>
+            <w:r>
+              <w:rPr>
+                <w:rFonts w:ascii="Times New Roman" w:hAnsi="Times New Roman" w:cs="Times New Roman"/>
+                <w:lang w:val="en-CA"/>
+              </w:rPr>
+              <w:t>email</w:t>
+            </w:r>
+            <w:proofErr w:type="gramEnd"/>
+          </w:p>
+        </w:tc>
+        <w:tc>
+          <w:tcPr>
+            <w:tcW w:w="1681" w:type="dxa"/>
+          </w:tcPr>
+          <w:p>
+            <w:pPr>
+              <w:cnfStyle w:val="000000000000" w:firstRow="0" w:lastRow="0" w:firstColumn="0" w:lastColumn="0" w:oddVBand="0" w:evenVBand="0" w:oddHBand="0" w:evenHBand="0" w:firstRowFirstColumn="0" w:firstRowLastColumn="0" w:lastRowFirstColumn="0" w:lastRowLastColumn="0"/>
+              <w:rPr>
+                <w:rFonts w:ascii="Times New Roman" w:hAnsi="Times New Roman" w:cs="Times New Roman"/>
+                <w:lang w:val="en-CA"/>
+              </w:rPr>
+            </w:pPr>
+          </w:p>
+        </w:tc>
+      </w:tr>
+      <w:tr>
+        <w:trPr>
+          <w:cnfStyle w:val="000000100000" w:firstRow="0" w:lastRow="0" w:firstColumn="0" w:lastColumn="0" w:oddVBand="0" w:evenVBand="0" w:oddHBand="1" w:evenHBand="0" w:firstRowFirstColumn="0" w:firstRowLastColumn="0" w:lastRowFirstColumn="0" w:lastRowLastColumn="0"/>
+          <w:trHeight w:val="165"/>
+        </w:trPr>
+        <w:tc>
+          <w:tcPr>
+            <w:cnfStyle w:val="001000000000" w:firstRow="0" w:lastRow="0" w:firstColumn="1" w:lastColumn="0" w:oddVBand="0" w:evenVBand="0" w:oddHBand="0" w:evenHBand="0" w:firstRowFirstColumn="0" w:firstRowLastColumn="0" w:lastRowFirstColumn="0" w:lastRowLastColumn="0"/>
+            <w:tcW w:w="0" w:type="auto"/>
+            <w:vMerge/>
+            <w:hideMark/>
+          </w:tcPr>
+          <w:p>
+            <w:pPr>
+              <w:rPr>
+                <w:rFonts w:ascii="Times New Roman" w:hAnsi="Times New Roman" w:cs="Times New Roman"/>
+                <w:sz w:val="24"/>
+                <w:szCs w:val="24"/>
+                <w:lang w:val="en-CA" w:eastAsia="ja-JP"/>
+              </w:rPr>
+            </w:pPr>
+          </w:p>
+        </w:tc>
+        <w:tc>
+          <w:tcPr>
+            <w:tcW w:w="1112" w:type="dxa"/>
+          </w:tcPr>
+          <w:p>
+            <w:pPr>
+              <w:cnfStyle w:val="000000100000" w:firstRow="0" w:lastRow="0" w:firstColumn="0" w:lastColumn="0" w:oddVBand="0" w:evenVBand="0" w:oddHBand="1" w:evenHBand="0" w:firstRowFirstColumn="0" w:firstRowLastColumn="0" w:lastRowFirstColumn="0" w:lastRowLastColumn="0"/>
+              <w:rPr>
+                <w:rFonts w:ascii="Times New Roman" w:hAnsi="Times New Roman" w:cs="Times New Roman"/>
+                <w:lang w:val="en-CA"/>
+              </w:rPr>
+            </w:pPr>
+          </w:p>
+        </w:tc>
+        <w:tc>
+          <w:tcPr>
+            <w:tcW w:w="620" w:type="dxa"/>
+          </w:tcPr>
+          <w:p>
+            <w:pPr>
+              <w:cnfStyle w:val="000000100000" w:firstRow="0" w:lastRow="0" w:firstColumn="0" w:lastColumn="0" w:oddVBand="0" w:evenVBand="0" w:oddHBand="1" w:evenHBand="0" w:firstRowFirstColumn="0" w:firstRowLastColumn="0" w:lastRowFirstColumn="0" w:lastRowLastColumn="0"/>
+              <w:rPr>
+                <w:rFonts w:ascii="Times New Roman" w:hAnsi="Times New Roman" w:cs="Times New Roman"/>
+                <w:lang w:val="en-CA"/>
+              </w:rPr>
+            </w:pPr>
+          </w:p>
+        </w:tc>
+        <w:tc>
+          <w:tcPr>
+            <w:tcW w:w="1545" w:type="dxa"/>
+          </w:tcPr>
+          <w:p>
+            <w:pPr>
+              <w:cnfStyle w:val="000000100000" w:firstRow="0" w:lastRow="0" w:firstColumn="0" w:lastColumn="0" w:oddVBand="0" w:evenVBand="0" w:oddHBand="1" w:evenHBand="0" w:firstRowFirstColumn="0" w:firstRowLastColumn="0" w:lastRowFirstColumn="0" w:lastRowLastColumn="0"/>
+              <w:rPr>
+                <w:rFonts w:ascii="Times New Roman" w:hAnsi="Times New Roman" w:cs="Times New Roman"/>
+                <w:lang w:val="en-CA"/>
+              </w:rPr>
+            </w:pPr>
+          </w:p>
+        </w:tc>
+        <w:tc>
+          <w:tcPr>
+            <w:tcW w:w="2538" w:type="dxa"/>
+            <w:hideMark/>
+          </w:tcPr>
+          <w:p>
+            <w:pPr>
+              <w:cnfStyle w:val="000000100000" w:firstRow="0" w:lastRow="0" w:firstColumn="0" w:lastColumn="0" w:oddVBand="0" w:evenVBand="0" w:oddHBand="1" w:evenHBand="0" w:firstRowFirstColumn="0" w:firstRowLastColumn="0" w:lastRowFirstColumn="0" w:lastRowLastColumn="0"/>
+              <w:rPr>
+                <w:rFonts w:ascii="Times New Roman" w:hAnsi="Times New Roman" w:cs="Times New Roman"/>
+                <w:lang w:val="en-CA"/>
+              </w:rPr>
+            </w:pPr>
+            <w:r>
+              <w:rPr>
+                <w:rFonts w:ascii="Times New Roman" w:hAnsi="Times New Roman" w:cs="Times New Roman"/>
+                <w:lang w:val="en-CA"/>
+              </w:rPr>
+              <w:t>*</w:t>
+            </w:r>
+            <w:proofErr w:type="spellStart"/>
+            <w:proofErr w:type="gramStart"/>
+            <w:r>
+              <w:rPr>
+                <w:rFonts w:ascii="Times New Roman" w:hAnsi="Times New Roman" w:cs="Times New Roman"/>
+                <w:lang w:val="en-CA"/>
+              </w:rPr>
+              <w:t>mot</w:t>
+            </w:r>
+            <w:r>
+              <w:rPr>
+                <w:rFonts w:ascii="Times New Roman" w:hAnsi="Times New Roman" w:cs="Times New Roman"/>
+                <w:lang w:val="en-CA"/>
+              </w:rPr>
+              <w:t>depasse</w:t>
+            </w:r>
+            <w:proofErr w:type="spellEnd"/>
+            <w:proofErr w:type="gramEnd"/>
+          </w:p>
+        </w:tc>
+        <w:tc>
+          <w:tcPr>
+            <w:tcW w:w="1681" w:type="dxa"/>
+          </w:tcPr>
+          <w:p>
+            <w:pPr>
+              <w:cnfStyle w:val="000000100000" w:firstRow="0" w:lastRow="0" w:firstColumn="0" w:lastColumn="0" w:oddVBand="0" w:evenVBand="0" w:oddHBand="1" w:evenHBand="0" w:firstRowFirstColumn="0" w:firstRowLastColumn="0" w:lastRowFirstColumn="0" w:lastRowLastColumn="0"/>
+              <w:rPr>
+                <w:rFonts w:ascii="Times New Roman" w:hAnsi="Times New Roman" w:cs="Times New Roman"/>
+                <w:lang w:val="en-CA"/>
+              </w:rPr>
+            </w:pPr>
+          </w:p>
+        </w:tc>
+      </w:tr>
+      <w:tr>
+        <w:trPr>
+          <w:trHeight w:val="165"/>
+        </w:trPr>
+        <w:tc>
+          <w:tcPr>
+            <w:cnfStyle w:val="001000000000" w:firstRow="0" w:lastRow="0" w:firstColumn="1" w:lastColumn="0" w:oddVBand="0" w:evenVBand="0" w:oddHBand="0" w:evenHBand="0" w:firstRowFirstColumn="0" w:firstRowLastColumn="0" w:lastRowFirstColumn="0" w:lastRowLastColumn="0"/>
+            <w:tcW w:w="0" w:type="auto"/>
+          </w:tcPr>
+          <w:p>
+            <w:pPr>
+              <w:rPr>
+                <w:rFonts w:ascii="Times New Roman" w:hAnsi="Times New Roman" w:cs="Times New Roman"/>
+                <w:sz w:val="24"/>
+                <w:szCs w:val="24"/>
+                <w:lang w:val="en-CA" w:eastAsia="ja-JP"/>
+              </w:rPr>
+            </w:pPr>
+          </w:p>
+        </w:tc>
+        <w:tc>
+          <w:tcPr>
+            <w:tcW w:w="1112" w:type="dxa"/>
+          </w:tcPr>
+          <w:p>
+            <w:pPr>
+              <w:cnfStyle w:val="000000000000" w:firstRow="0" w:lastRow="0" w:firstColumn="0" w:lastColumn="0" w:oddVBand="0" w:evenVBand="0" w:oddHBand="0" w:evenHBand="0" w:firstRowFirstColumn="0" w:firstRowLastColumn="0" w:lastRowFirstColumn="0" w:lastRowLastColumn="0"/>
+              <w:rPr>
+                <w:rFonts w:ascii="Times New Roman" w:hAnsi="Times New Roman" w:cs="Times New Roman"/>
+                <w:lang w:val="en-CA"/>
+              </w:rPr>
+            </w:pPr>
+          </w:p>
+        </w:tc>
+        <w:tc>
+          <w:tcPr>
+            <w:tcW w:w="620" w:type="dxa"/>
+          </w:tcPr>
+          <w:p>
+            <w:pPr>
+              <w:cnfStyle w:val="000000000000" w:firstRow="0" w:lastRow="0" w:firstColumn="0" w:lastColumn="0" w:oddVBand="0" w:evenVBand="0" w:oddHBand="0" w:evenHBand="0" w:firstRowFirstColumn="0" w:firstRowLastColumn="0" w:lastRowFirstColumn="0" w:lastRowLastColumn="0"/>
+              <w:rPr>
+                <w:rFonts w:ascii="Times New Roman" w:hAnsi="Times New Roman" w:cs="Times New Roman"/>
+                <w:lang w:val="en-CA"/>
+              </w:rPr>
+            </w:pPr>
+          </w:p>
+        </w:tc>
+        <w:tc>
+          <w:tcPr>
+            <w:tcW w:w="1545" w:type="dxa"/>
+          </w:tcPr>
+          <w:p>
+            <w:pPr>
+              <w:cnfStyle w:val="000000000000" w:firstRow="0" w:lastRow="0" w:firstColumn="0" w:lastColumn="0" w:oddVBand="0" w:evenVBand="0" w:oddHBand="0" w:evenHBand="0" w:firstRowFirstColumn="0" w:firstRowLastColumn="0" w:lastRowFirstColumn="0" w:lastRowLastColumn="0"/>
+              <w:rPr>
+                <w:rFonts w:ascii="Times New Roman" w:hAnsi="Times New Roman" w:cs="Times New Roman"/>
+                <w:lang w:val="en-CA"/>
+              </w:rPr>
+            </w:pPr>
+          </w:p>
+        </w:tc>
+        <w:tc>
+          <w:tcPr>
+            <w:tcW w:w="2538" w:type="dxa"/>
+          </w:tcPr>
+          <w:p>
+            <w:pPr>
+              <w:cnfStyle w:val="000000000000" w:firstRow="0" w:lastRow="0" w:firstColumn="0" w:lastColumn="0" w:oddVBand="0" w:evenVBand="0" w:oddHBand="0" w:evenHBand="0" w:firstRowFirstColumn="0" w:firstRowLastColumn="0" w:lastRowFirstColumn="0" w:lastRowLastColumn="0"/>
+              <w:rPr>
+                <w:rFonts w:ascii="Times New Roman" w:hAnsi="Times New Roman" w:cs="Times New Roman"/>
+                <w:lang w:val="en-CA"/>
+              </w:rPr>
+            </w:pPr>
+            <w:r>
+              <w:rPr>
+                <w:rFonts w:ascii="Times New Roman" w:hAnsi="Times New Roman" w:cs="Times New Roman"/>
+                <w:lang w:val="en-CA"/>
+              </w:rPr>
+              <w:t>*</w:t>
+            </w:r>
+            <w:proofErr w:type="gramStart"/>
+            <w:r>
+              <w:rPr>
+                <w:rFonts w:ascii="Times New Roman" w:hAnsi="Times New Roman" w:cs="Times New Roman"/>
+                <w:lang w:val="en-CA"/>
+              </w:rPr>
+              <w:t>telephone</w:t>
+            </w:r>
+            <w:proofErr w:type="gramEnd"/>
+          </w:p>
+        </w:tc>
+        <w:tc>
+          <w:tcPr>
+            <w:tcW w:w="1681" w:type="dxa"/>
+          </w:tcPr>
+          <w:p>
+            <w:pPr>
+              <w:cnfStyle w:val="000000000000" w:firstRow="0" w:lastRow="0" w:firstColumn="0" w:lastColumn="0" w:oddVBand="0" w:evenVBand="0" w:oddHBand="0" w:evenHBand="0" w:firstRowFirstColumn="0" w:firstRowLastColumn="0" w:lastRowFirstColumn="0" w:lastRowLastColumn="0"/>
+              <w:rPr>
+                <w:rFonts w:ascii="Times New Roman" w:hAnsi="Times New Roman" w:cs="Times New Roman"/>
+                <w:lang w:val="en-CA"/>
+              </w:rPr>
+            </w:pPr>
+          </w:p>
+        </w:tc>
+      </w:tr>
+      <w:tr>
+        <w:trPr>
+          <w:cnfStyle w:val="000000100000" w:firstRow="0" w:lastRow="0" w:firstColumn="0" w:lastColumn="0" w:oddVBand="0" w:evenVBand="0" w:oddHBand="1" w:evenHBand="0" w:firstRowFirstColumn="0" w:firstRowLastColumn="0" w:lastRowFirstColumn="0" w:lastRowLastColumn="0"/>
+          <w:trHeight w:val="165"/>
+        </w:trPr>
+        <w:tc>
+          <w:tcPr>
+            <w:cnfStyle w:val="001000000000" w:firstRow="0" w:lastRow="0" w:firstColumn="1" w:lastColumn="0" w:oddVBand="0" w:evenVBand="0" w:oddHBand="0" w:evenHBand="0" w:firstRowFirstColumn="0" w:firstRowLastColumn="0" w:lastRowFirstColumn="0" w:lastRowLastColumn="0"/>
+            <w:tcW w:w="0" w:type="auto"/>
+          </w:tcPr>
+          <w:p>
+            <w:pPr>
+              <w:rPr>
+                <w:rFonts w:ascii="Times New Roman" w:hAnsi="Times New Roman" w:cs="Times New Roman"/>
+                <w:sz w:val="24"/>
+                <w:szCs w:val="24"/>
+                <w:lang w:val="en-CA" w:eastAsia="ja-JP"/>
+              </w:rPr>
+            </w:pPr>
+          </w:p>
+        </w:tc>
+        <w:tc>
+          <w:tcPr>
+            <w:tcW w:w="1112" w:type="dxa"/>
+          </w:tcPr>
+          <w:p>
+            <w:pPr>
+              <w:cnfStyle w:val="000000100000" w:firstRow="0" w:lastRow="0" w:firstColumn="0" w:lastColumn="0" w:oddVBand="0" w:evenVBand="0" w:oddHBand="1" w:evenHBand="0" w:firstRowFirstColumn="0" w:firstRowLastColumn="0" w:lastRowFirstColumn="0" w:lastRowLastColumn="0"/>
+              <w:rPr>
+                <w:rFonts w:ascii="Times New Roman" w:hAnsi="Times New Roman" w:cs="Times New Roman"/>
+                <w:lang w:val="en-CA"/>
+              </w:rPr>
+            </w:pPr>
+          </w:p>
+        </w:tc>
+        <w:tc>
+          <w:tcPr>
+            <w:tcW w:w="620" w:type="dxa"/>
+          </w:tcPr>
+          <w:p>
+            <w:pPr>
+              <w:cnfStyle w:val="000000100000" w:firstRow="0" w:lastRow="0" w:firstColumn="0" w:lastColumn="0" w:oddVBand="0" w:evenVBand="0" w:oddHBand="1" w:evenHBand="0" w:firstRowFirstColumn="0" w:firstRowLastColumn="0" w:lastRowFirstColumn="0" w:lastRowLastColumn="0"/>
+              <w:rPr>
+                <w:rFonts w:ascii="Times New Roman" w:hAnsi="Times New Roman" w:cs="Times New Roman"/>
+                <w:lang w:val="en-CA"/>
+              </w:rPr>
+            </w:pPr>
+          </w:p>
+        </w:tc>
+        <w:tc>
+          <w:tcPr>
+            <w:tcW w:w="1545" w:type="dxa"/>
+          </w:tcPr>
+          <w:p>
+            <w:pPr>
+              <w:cnfStyle w:val="000000100000" w:firstRow="0" w:lastRow="0" w:firstColumn="0" w:lastColumn="0" w:oddVBand="0" w:evenVBand="0" w:oddHBand="1" w:evenHBand="0" w:firstRowFirstColumn="0" w:firstRowLastColumn="0" w:lastRowFirstColumn="0" w:lastRowLastColumn="0"/>
+              <w:rPr>
+                <w:rFonts w:ascii="Times New Roman" w:hAnsi="Times New Roman" w:cs="Times New Roman"/>
+                <w:lang w:val="en-CA"/>
+              </w:rPr>
+            </w:pPr>
+          </w:p>
+        </w:tc>
+        <w:tc>
+          <w:tcPr>
+            <w:tcW w:w="2538" w:type="dxa"/>
+          </w:tcPr>
+          <w:p>
+            <w:pPr>
+              <w:cnfStyle w:val="000000100000" w:firstRow="0" w:lastRow="0" w:firstColumn="0" w:lastColumn="0" w:oddVBand="0" w:evenVBand="0" w:oddHBand="1" w:evenHBand="0" w:firstRowFirstColumn="0" w:firstRowLastColumn="0" w:lastRowFirstColumn="0" w:lastRowLastColumn="0"/>
+              <w:rPr>
+                <w:rFonts w:ascii="Times New Roman" w:hAnsi="Times New Roman" w:cs="Times New Roman"/>
+                <w:lang w:val="en-CA"/>
+              </w:rPr>
+            </w:pPr>
+            <w:r>
+              <w:rPr>
+                <w:rFonts w:ascii="Times New Roman" w:hAnsi="Times New Roman" w:cs="Times New Roman"/>
+                <w:lang w:val="en-CA"/>
+              </w:rPr>
+              <w:t>*</w:t>
+            </w:r>
+            <w:proofErr w:type="spellStart"/>
+            <w:proofErr w:type="gramStart"/>
+            <w:r>
+              <w:rPr>
+                <w:rFonts w:ascii="Times New Roman" w:hAnsi="Times New Roman" w:cs="Times New Roman"/>
+                <w:lang w:val="en-CA"/>
+              </w:rPr>
+              <w:t>adresse</w:t>
+            </w:r>
+            <w:proofErr w:type="spellEnd"/>
+            <w:proofErr w:type="gramEnd"/>
+            <w:r>
+              <w:rPr>
+                <w:rFonts w:ascii="Times New Roman" w:hAnsi="Times New Roman" w:cs="Times New Roman"/>
+                <w:lang w:val="en-CA"/>
+              </w:rPr>
+              <w:t xml:space="preserve"> </w:t>
+            </w:r>
+          </w:p>
+        </w:tc>
+        <w:tc>
+          <w:tcPr>
+            <w:tcW w:w="1681" w:type="dxa"/>
+          </w:tcPr>
+          <w:p>
+            <w:pPr>
+              <w:cnfStyle w:val="000000100000" w:firstRow="0" w:lastRow="0" w:firstColumn="0" w:lastColumn="0" w:oddVBand="0" w:evenVBand="0" w:oddHBand="1" w:evenHBand="0" w:firstRowFirstColumn="0" w:firstRowLastColumn="0" w:lastRowFirstColumn="0" w:lastRowLastColumn="0"/>
+              <w:rPr>
+                <w:rFonts w:ascii="Times New Roman" w:hAnsi="Times New Roman" w:cs="Times New Roman"/>
+                <w:lang w:val="en-CA"/>
+              </w:rPr>
+            </w:pPr>
+          </w:p>
+        </w:tc>
+      </w:tr>
+      <w:tr>
+        <w:trPr>
+          <w:trHeight w:val="327"/>
+        </w:trPr>
+        <w:tc>
+          <w:tcPr>
+            <w:cnfStyle w:val="001000000000" w:firstRow="0" w:lastRow="0" w:firstColumn="1" w:lastColumn="0" w:oddVBand="0" w:evenVBand="0" w:oddHBand="0" w:evenHBand="0" w:firstRowFirstColumn="0" w:firstRowLastColumn="0" w:lastRowFirstColumn="0" w:lastRowLastColumn="0"/>
+            <w:tcW w:w="2063" w:type="dxa"/>
+            <w:hideMark/>
+          </w:tcPr>
+          <w:p>
+            <w:pPr>
+              <w:rPr>
+                <w:rFonts w:ascii="Times New Roman" w:hAnsi="Times New Roman" w:cs="Times New Roman"/>
+              </w:rPr>
+            </w:pPr>
+            <w:r>
+              <w:rPr>
+                <w:rFonts w:ascii="Times New Roman" w:hAnsi="Times New Roman" w:cs="Times New Roman"/>
+              </w:rPr>
+              <w:lastRenderedPageBreak/>
+              <w:t>Consulter liste de voitures</w:t>
+            </w:r>
+          </w:p>
+        </w:tc>
+        <w:tc>
+          <w:tcPr>
+            <w:tcW w:w="1112" w:type="dxa"/>
+            <w:hideMark/>
+          </w:tcPr>
+          <w:p>
+            <w:pPr>
+              <w:cnfStyle w:val="000000000000" w:firstRow="0" w:lastRow="0" w:firstColumn="0" w:lastColumn="0" w:oddVBand="0" w:evenVBand="0" w:oddHBand="0" w:evenHBand="0" w:firstRowFirstColumn="0" w:firstRowLastColumn="0" w:lastRowFirstColumn="0" w:lastRowLastColumn="0"/>
+              <w:rPr>
+                <w:rFonts w:ascii="Times New Roman" w:hAnsi="Times New Roman" w:cs="Times New Roman"/>
+                <w:lang w:val="en-CA"/>
+              </w:rPr>
+            </w:pPr>
+            <w:r>
+              <w:rPr>
+                <w:rFonts w:ascii="Times New Roman" w:hAnsi="Times New Roman" w:cs="Times New Roman"/>
+                <w:lang w:val="en-CA"/>
+              </w:rPr>
+              <w:t>C</w:t>
+            </w:r>
+          </w:p>
+        </w:tc>
+        <w:tc>
+          <w:tcPr>
+            <w:tcW w:w="620" w:type="dxa"/>
+            <w:hideMark/>
+          </w:tcPr>
+          <w:p>
+            <w:pPr>
+              <w:cnfStyle w:val="000000000000" w:firstRow="0" w:lastRow="0" w:firstColumn="0" w:lastColumn="0" w:oddVBand="0" w:evenVBand="0" w:oddHBand="0" w:evenHBand="0" w:firstRowFirstColumn="0" w:firstRowLastColumn="0" w:lastRowFirstColumn="0" w:lastRowLastColumn="0"/>
+              <w:rPr>
+                <w:rFonts w:ascii="Times New Roman" w:hAnsi="Times New Roman" w:cs="Times New Roman"/>
+                <w:lang w:val="en-CA"/>
+              </w:rPr>
+            </w:pPr>
+          </w:p>
+        </w:tc>
+        <w:tc>
+          <w:tcPr>
+            <w:tcW w:w="1545" w:type="dxa"/>
+            <w:hideMark/>
+          </w:tcPr>
+          <w:p>
+            <w:pPr>
+              <w:cnfStyle w:val="000000000000" w:firstRow="0" w:lastRow="0" w:firstColumn="0" w:lastColumn="0" w:oddVBand="0" w:evenVBand="0" w:oddHBand="0" w:evenHBand="0" w:firstRowFirstColumn="0" w:firstRowLastColumn="0" w:lastRowFirstColumn="0" w:lastRowLastColumn="0"/>
+              <w:rPr>
+                <w:rFonts w:ascii="Times New Roman" w:hAnsi="Times New Roman" w:cs="Times New Roman"/>
+                <w:lang w:val="en-CA"/>
+              </w:rPr>
+            </w:pPr>
+            <w:r>
+              <w:rPr>
+                <w:rFonts w:ascii="Times New Roman" w:hAnsi="Times New Roman" w:cs="Times New Roman"/>
+                <w:lang w:val="en-CA"/>
+              </w:rPr>
+              <w:t>voitures</w:t>
+            </w:r>
+          </w:p>
+        </w:tc>
+        <w:tc>
+          <w:tcPr>
+            <w:tcW w:w="2538" w:type="dxa"/>
+            <w:hideMark/>
+          </w:tcPr>
+          <w:p>
+            <w:pPr>
+              <w:cnfStyle w:val="000000000000" w:firstRow="0" w:lastRow="0" w:firstColumn="0" w:lastColumn="0" w:oddVBand="0" w:evenVBand="0" w:oddHBand="0" w:evenHBand="0" w:firstRowFirstColumn="0" w:firstRowLastColumn="0" w:lastRowFirstColumn="0" w:lastRowLastColumn="0"/>
+              <w:rPr>
+                <w:rFonts w:ascii="Times New Roman" w:hAnsi="Times New Roman" w:cs="Times New Roman"/>
+                <w:lang w:val="en-CA"/>
+              </w:rPr>
+            </w:pPr>
+            <w:r>
+              <w:rPr>
+                <w:rFonts w:ascii="Times New Roman" w:hAnsi="Times New Roman" w:cs="Times New Roman"/>
+                <w:lang w:val="en-CA"/>
+              </w:rPr>
+              <w:t>#*</w:t>
+            </w:r>
+            <w:r>
+              <w:rPr>
+                <w:rFonts w:ascii="Times New Roman" w:hAnsi="Times New Roman" w:cs="Times New Roman"/>
+                <w:lang w:val="en-CA"/>
+              </w:rPr>
+              <w:t>id_voiture</w:t>
+            </w:r>
+          </w:p>
+        </w:tc>
+        <w:tc>
+          <w:tcPr>
+            <w:tcW w:w="1681" w:type="dxa"/>
+          </w:tcPr>
+          <w:p>
+            <w:pPr>
+              <w:cnfStyle w:val="000000000000" w:firstRow="0" w:lastRow="0" w:firstColumn="0" w:lastColumn="0" w:oddVBand="0" w:evenVBand="0" w:oddHBand="0" w:evenHBand="0" w:firstRowFirstColumn="0" w:firstRowLastColumn="0" w:lastRowFirstColumn="0" w:lastRowLastColumn="0"/>
+              <w:rPr>
+                <w:rFonts w:ascii="Times New Roman" w:hAnsi="Times New Roman" w:cs="Times New Roman"/>
+                <w:lang w:val="en-CA"/>
+              </w:rPr>
+            </w:pPr>
+          </w:p>
+        </w:tc>
+      </w:tr>
+      <w:tr>
+        <w:trPr>
+          <w:cnfStyle w:val="000000100000" w:firstRow="0" w:lastRow="0" w:firstColumn="0" w:lastColumn="0" w:oddVBand="0" w:evenVBand="0" w:oddHBand="1" w:evenHBand="0" w:firstRowFirstColumn="0" w:firstRowLastColumn="0" w:lastRowFirstColumn="0" w:lastRowLastColumn="0"/>
+          <w:trHeight w:val="344"/>
+        </w:trPr>
+        <w:tc>
+          <w:tcPr>
+            <w:cnfStyle w:val="001000000000" w:firstRow="0" w:lastRow="0" w:firstColumn="1" w:lastColumn="0" w:oddVBand="0" w:evenVBand="0" w:oddHBand="0" w:evenHBand="0" w:firstRowFirstColumn="0" w:firstRowLastColumn="0" w:lastRowFirstColumn="0" w:lastRowLastColumn="0"/>
+            <w:tcW w:w="2063" w:type="dxa"/>
+            <w:vMerge w:val="restart"/>
+          </w:tcPr>
+          <w:p>
+            <w:pPr>
+              <w:rPr>
+                <w:rFonts w:ascii="Times New Roman" w:hAnsi="Times New Roman" w:cs="Times New Roman"/>
+                <w:lang w:val="en-CA"/>
+              </w:rPr>
+            </w:pPr>
+          </w:p>
+        </w:tc>
+        <w:tc>
+          <w:tcPr>
+            <w:tcW w:w="1112" w:type="dxa"/>
+            <w:hideMark/>
+          </w:tcPr>
+          <w:p>
+            <w:pPr>
+              <w:cnfStyle w:val="000000100000" w:firstRow="0" w:lastRow="0" w:firstColumn="0" w:lastColumn="0" w:oddVBand="0" w:evenVBand="0" w:oddHBand="1" w:evenHBand="0" w:firstRowFirstColumn="0" w:firstRowLastColumn="0" w:lastRowFirstColumn="0" w:lastRowLastColumn="0"/>
+              <w:rPr>
+                <w:rFonts w:ascii="Times New Roman" w:hAnsi="Times New Roman" w:cs="Times New Roman"/>
+                <w:lang w:val="en-CA"/>
+              </w:rPr>
+            </w:pPr>
+            <w:r>
+              <w:rPr>
+                <w:rFonts w:ascii="Times New Roman" w:hAnsi="Times New Roman" w:cs="Times New Roman"/>
+                <w:lang w:val="en-CA"/>
+              </w:rPr>
+              <w:t>R</w:t>
+            </w:r>
+          </w:p>
+        </w:tc>
+        <w:tc>
+          <w:tcPr>
+            <w:tcW w:w="620" w:type="dxa"/>
+          </w:tcPr>
+          <w:p>
+            <w:pPr>
+              <w:cnfStyle w:val="000000100000" w:firstRow="0" w:lastRow="0" w:firstColumn="0" w:lastColumn="0" w:oddVBand="0" w:evenVBand="0" w:oddHBand="1" w:evenHBand="0" w:firstRowFirstColumn="0" w:firstRowLastColumn="0" w:lastRowFirstColumn="0" w:lastRowLastColumn="0"/>
+              <w:rPr>
+                <w:rFonts w:ascii="Times New Roman" w:hAnsi="Times New Roman" w:cs="Times New Roman"/>
+                <w:lang w:val="en-CA"/>
+              </w:rPr>
+            </w:pPr>
+            <w:r>
+              <w:rPr>
+                <w:rFonts w:ascii="Times New Roman" w:hAnsi="Times New Roman" w:cs="Times New Roman"/>
+                <w:lang w:val="en-CA"/>
+              </w:rPr>
+              <w:t>x</w:t>
+            </w:r>
+          </w:p>
+        </w:tc>
+        <w:tc>
+          <w:tcPr>
+            <w:tcW w:w="1545" w:type="dxa"/>
+          </w:tcPr>
+          <w:p>
+            <w:pPr>
+              <w:cnfStyle w:val="000000100000" w:firstRow="0" w:lastRow="0" w:firstColumn="0" w:lastColumn="0" w:oddVBand="0" w:evenVBand="0" w:oddHBand="1" w:evenHBand="0" w:firstRowFirstColumn="0" w:firstRowLastColumn="0" w:lastRowFirstColumn="0" w:lastRowLastColumn="0"/>
+              <w:rPr>
+                <w:rFonts w:ascii="Times New Roman" w:hAnsi="Times New Roman" w:cs="Times New Roman"/>
+                <w:lang w:val="en-CA"/>
+              </w:rPr>
+            </w:pPr>
+          </w:p>
+        </w:tc>
+        <w:tc>
+          <w:tcPr>
+            <w:tcW w:w="2538" w:type="dxa"/>
+            <w:hideMark/>
+          </w:tcPr>
+          <w:p>
+            <w:pPr>
+              <w:cnfStyle w:val="000000100000" w:firstRow="0" w:lastRow="0" w:firstColumn="0" w:lastColumn="0" w:oddVBand="0" w:evenVBand="0" w:oddHBand="1" w:evenHBand="0" w:firstRowFirstColumn="0" w:firstRowLastColumn="0" w:lastRowFirstColumn="0" w:lastRowLastColumn="0"/>
+              <w:rPr>
+                <w:rFonts w:ascii="Times New Roman" w:hAnsi="Times New Roman" w:cs="Times New Roman"/>
+                <w:lang w:val="en-CA"/>
+              </w:rPr>
+            </w:pPr>
+            <w:r>
+              <w:rPr>
+                <w:rFonts w:ascii="Times New Roman" w:hAnsi="Times New Roman" w:cs="Times New Roman"/>
+                <w:lang w:val="en-CA"/>
+              </w:rPr>
+              <w:t>*</w:t>
+            </w:r>
+            <w:proofErr w:type="gramStart"/>
+            <w:r>
+              <w:rPr>
+                <w:rFonts w:ascii="Times New Roman" w:hAnsi="Times New Roman" w:cs="Times New Roman"/>
+                <w:lang w:val="en-CA"/>
+              </w:rPr>
+              <w:t>marque</w:t>
+            </w:r>
+            <w:proofErr w:type="gramEnd"/>
+          </w:p>
+        </w:tc>
+        <w:tc>
+          <w:tcPr>
+            <w:tcW w:w="1681" w:type="dxa"/>
+          </w:tcPr>
+          <w:p>
+            <w:pPr>
+              <w:cnfStyle w:val="000000100000" w:firstRow="0" w:lastRow="0" w:firstColumn="0" w:lastColumn="0" w:oddVBand="0" w:evenVBand="0" w:oddHBand="1" w:evenHBand="0" w:firstRowFirstColumn="0" w:firstRowLastColumn="0" w:lastRowFirstColumn="0" w:lastRowLastColumn="0"/>
+              <w:rPr>
+                <w:rFonts w:ascii="Times New Roman" w:hAnsi="Times New Roman" w:cs="Times New Roman"/>
+                <w:lang w:val="en-CA"/>
+              </w:rPr>
+            </w:pPr>
+          </w:p>
+        </w:tc>
+      </w:tr>
+      <w:tr>
+        <w:trPr>
+          <w:trHeight w:val="165"/>
+        </w:trPr>
+        <w:tc>
+          <w:tcPr>
+            <w:cnfStyle w:val="001000000000" w:firstRow="0" w:lastRow="0" w:firstColumn="1" w:lastColumn="0" w:oddVBand="0" w:evenVBand="0" w:oddHBand="0" w:evenHBand="0" w:firstRowFirstColumn="0" w:firstRowLastColumn="0" w:lastRowFirstColumn="0" w:lastRowLastColumn="0"/>
+            <w:tcW w:w="0" w:type="auto"/>
+            <w:vMerge/>
+            <w:hideMark/>
+          </w:tcPr>
+          <w:p>
+            <w:pPr>
+              <w:rPr>
+                <w:rFonts w:ascii="Times New Roman" w:hAnsi="Times New Roman" w:cs="Times New Roman"/>
+                <w:sz w:val="24"/>
+                <w:szCs w:val="24"/>
+                <w:lang w:val="en-CA" w:eastAsia="ja-JP"/>
+              </w:rPr>
+            </w:pPr>
+          </w:p>
+        </w:tc>
+        <w:tc>
+          <w:tcPr>
+            <w:tcW w:w="1112" w:type="dxa"/>
+            <w:hideMark/>
+          </w:tcPr>
+          <w:p>
+            <w:pPr>
+              <w:cnfStyle w:val="000000000000" w:firstRow="0" w:lastRow="0" w:firstColumn="0" w:lastColumn="0" w:oddVBand="0" w:evenVBand="0" w:oddHBand="0" w:evenHBand="0" w:firstRowFirstColumn="0" w:firstRowLastColumn="0" w:lastRowFirstColumn="0" w:lastRowLastColumn="0"/>
+              <w:rPr>
+                <w:rFonts w:ascii="Times New Roman" w:hAnsi="Times New Roman" w:cs="Times New Roman"/>
+                <w:lang w:val="en-CA"/>
+              </w:rPr>
+            </w:pPr>
+            <w:r>
+              <w:rPr>
+                <w:rFonts w:ascii="Times New Roman" w:hAnsi="Times New Roman" w:cs="Times New Roman"/>
+                <w:lang w:val="en-CA"/>
+              </w:rPr>
+              <w:t>U</w:t>
+            </w:r>
+          </w:p>
+        </w:tc>
+        <w:tc>
+          <w:tcPr>
+            <w:tcW w:w="620" w:type="dxa"/>
+          </w:tcPr>
+          <w:p>
+            <w:pPr>
+              <w:cnfStyle w:val="000000000000" w:firstRow="0" w:lastRow="0" w:firstColumn="0" w:lastColumn="0" w:oddVBand="0" w:evenVBand="0" w:oddHBand="0" w:evenHBand="0" w:firstRowFirstColumn="0" w:firstRowLastColumn="0" w:lastRowFirstColumn="0" w:lastRowLastColumn="0"/>
+              <w:rPr>
+                <w:rFonts w:ascii="Times New Roman" w:hAnsi="Times New Roman" w:cs="Times New Roman"/>
+                <w:lang w:val="en-CA"/>
+              </w:rPr>
+            </w:pPr>
+          </w:p>
+        </w:tc>
+        <w:tc>
+          <w:tcPr>
+            <w:tcW w:w="1545" w:type="dxa"/>
+          </w:tcPr>
+          <w:p>
+            <w:pPr>
+              <w:cnfStyle w:val="000000000000" w:firstRow="0" w:lastRow="0" w:firstColumn="0" w:lastColumn="0" w:oddVBand="0" w:evenVBand="0" w:oddHBand="0" w:evenHBand="0" w:firstRowFirstColumn="0" w:firstRowLastColumn="0" w:lastRowFirstColumn="0" w:lastRowLastColumn="0"/>
+              <w:rPr>
+                <w:rFonts w:ascii="Times New Roman" w:hAnsi="Times New Roman" w:cs="Times New Roman"/>
+                <w:lang w:val="en-CA"/>
+              </w:rPr>
+            </w:pPr>
+          </w:p>
+        </w:tc>
+        <w:tc>
+          <w:tcPr>
+            <w:tcW w:w="2538" w:type="dxa"/>
+            <w:hideMark/>
+          </w:tcPr>
+          <w:p>
+            <w:pPr>
+              <w:cnfStyle w:val="000000000000" w:firstRow="0" w:lastRow="0" w:firstColumn="0" w:lastColumn="0" w:oddVBand="0" w:evenVBand="0" w:oddHBand="0" w:evenHBand="0" w:firstRowFirstColumn="0" w:firstRowLastColumn="0" w:lastRowFirstColumn="0" w:lastRowLastColumn="0"/>
+              <w:rPr>
+                <w:rFonts w:ascii="Times New Roman" w:hAnsi="Times New Roman" w:cs="Times New Roman"/>
+                <w:lang w:val="en-CA"/>
+              </w:rPr>
+            </w:pPr>
+            <w:r>
+              <w:rPr>
+                <w:rFonts w:ascii="Times New Roman" w:hAnsi="Times New Roman" w:cs="Times New Roman"/>
+                <w:lang w:val="en-CA"/>
+              </w:rPr>
+              <w:t>*</w:t>
+            </w:r>
+            <w:proofErr w:type="spellStart"/>
+            <w:proofErr w:type="gramStart"/>
+            <w:r>
+              <w:rPr>
+                <w:rFonts w:ascii="Times New Roman" w:hAnsi="Times New Roman" w:cs="Times New Roman"/>
+                <w:lang w:val="en-CA"/>
+              </w:rPr>
+              <w:t>modele</w:t>
+            </w:r>
+            <w:proofErr w:type="spellEnd"/>
+            <w:proofErr w:type="gramEnd"/>
+          </w:p>
+        </w:tc>
+        <w:tc>
+          <w:tcPr>
+            <w:tcW w:w="1681" w:type="dxa"/>
+            <w:hideMark/>
+          </w:tcPr>
+          <w:p>
+            <w:pPr>
+              <w:cnfStyle w:val="000000000000" w:firstRow="0" w:lastRow="0" w:firstColumn="0" w:lastColumn="0" w:oddVBand="0" w:evenVBand="0" w:oddHBand="0" w:evenHBand="0" w:firstRowFirstColumn="0" w:firstRowLastColumn="0" w:lastRowFirstColumn="0" w:lastRowLastColumn="0"/>
+              <w:rPr>
+                <w:rFonts w:ascii="Times New Roman" w:hAnsi="Times New Roman" w:cs="Times New Roman"/>
+                <w:lang w:val="en-CA"/>
+              </w:rPr>
+            </w:pPr>
+          </w:p>
+        </w:tc>
+      </w:tr>
+      <w:tr>
+        <w:trPr>
+          <w:cnfStyle w:val="000000100000" w:firstRow="0" w:lastRow="0" w:firstColumn="0" w:lastColumn="0" w:oddVBand="0" w:evenVBand="0" w:oddHBand="1" w:evenHBand="0" w:firstRowFirstColumn="0" w:firstRowLastColumn="0" w:lastRowFirstColumn="0" w:lastRowLastColumn="0"/>
+          <w:trHeight w:val="165"/>
+        </w:trPr>
+        <w:tc>
+          <w:tcPr>
+            <w:cnfStyle w:val="001000000000" w:firstRow="0" w:lastRow="0" w:firstColumn="1" w:lastColumn="0" w:oddVBand="0" w:evenVBand="0" w:oddHBand="0" w:evenHBand="0" w:firstRowFirstColumn="0" w:firstRowLastColumn="0" w:lastRowFirstColumn="0" w:lastRowLastColumn="0"/>
+            <w:tcW w:w="0" w:type="auto"/>
+            <w:vMerge/>
+            <w:hideMark/>
+          </w:tcPr>
+          <w:p>
+            <w:pPr>
+              <w:rPr>
+                <w:rFonts w:ascii="Times New Roman" w:hAnsi="Times New Roman" w:cs="Times New Roman"/>
+                <w:sz w:val="24"/>
+                <w:szCs w:val="24"/>
+                <w:lang w:val="en-CA" w:eastAsia="ja-JP"/>
+              </w:rPr>
+            </w:pPr>
+          </w:p>
+        </w:tc>
+        <w:tc>
+          <w:tcPr>
+            <w:tcW w:w="1112" w:type="dxa"/>
+            <w:hideMark/>
+          </w:tcPr>
+          <w:p>
+            <w:pPr>
+              <w:cnfStyle w:val="000000100000" w:firstRow="0" w:lastRow="0" w:firstColumn="0" w:lastColumn="0" w:oddVBand="0" w:evenVBand="0" w:oddHBand="1" w:evenHBand="0" w:firstRowFirstColumn="0" w:firstRowLastColumn="0" w:lastRowFirstColumn="0" w:lastRowLastColumn="0"/>
+              <w:rPr>
+                <w:rFonts w:ascii="Times New Roman" w:hAnsi="Times New Roman" w:cs="Times New Roman"/>
+                <w:lang w:val="en-CA"/>
+              </w:rPr>
+            </w:pPr>
+            <w:r>
+              <w:rPr>
+                <w:rFonts w:ascii="Times New Roman" w:hAnsi="Times New Roman" w:cs="Times New Roman"/>
+                <w:lang w:val="en-CA"/>
+              </w:rPr>
+              <w:t>D</w:t>
+            </w:r>
+          </w:p>
+        </w:tc>
+        <w:tc>
+          <w:tcPr>
+            <w:tcW w:w="620" w:type="dxa"/>
+          </w:tcPr>
+          <w:p>
+            <w:pPr>
+              <w:cnfStyle w:val="000000100000" w:firstRow="0" w:lastRow="0" w:firstColumn="0" w:lastColumn="0" w:oddVBand="0" w:evenVBand="0" w:oddHBand="1" w:evenHBand="0" w:firstRowFirstColumn="0" w:firstRowLastColumn="0" w:lastRowFirstColumn="0" w:lastRowLastColumn="0"/>
+              <w:rPr>
+                <w:rFonts w:ascii="Times New Roman" w:hAnsi="Times New Roman" w:cs="Times New Roman"/>
+                <w:lang w:val="en-CA"/>
+              </w:rPr>
+            </w:pPr>
+          </w:p>
+        </w:tc>
+        <w:tc>
+          <w:tcPr>
+            <w:tcW w:w="1545" w:type="dxa"/>
+          </w:tcPr>
+          <w:p>
+            <w:pPr>
+              <w:cnfStyle w:val="000000100000" w:firstRow="0" w:lastRow="0" w:firstColumn="0" w:lastColumn="0" w:oddVBand="0" w:evenVBand="0" w:oddHBand="1" w:evenHBand="0" w:firstRowFirstColumn="0" w:firstRowLastColumn="0" w:lastRowFirstColumn="0" w:lastRowLastColumn="0"/>
+              <w:rPr>
+                <w:rFonts w:ascii="Times New Roman" w:hAnsi="Times New Roman" w:cs="Times New Roman"/>
+                <w:lang w:val="en-CA"/>
+              </w:rPr>
+            </w:pPr>
+          </w:p>
+        </w:tc>
+        <w:tc>
+          <w:tcPr>
+            <w:tcW w:w="2538" w:type="dxa"/>
+          </w:tcPr>
+          <w:p>
+            <w:pPr>
+              <w:cnfStyle w:val="000000100000" w:firstRow="0" w:lastRow="0" w:firstColumn="0" w:lastColumn="0" w:oddVBand="0" w:evenVBand="0" w:oddHBand="1" w:evenHBand="0" w:firstRowFirstColumn="0" w:firstRowLastColumn="0" w:lastRowFirstColumn="0" w:lastRowLastColumn="0"/>
+              <w:rPr>
+                <w:rFonts w:ascii="Times New Roman" w:hAnsi="Times New Roman" w:cs="Times New Roman"/>
+                <w:lang w:val="en-CA"/>
+              </w:rPr>
+            </w:pPr>
+            <w:r>
+              <w:rPr>
+                <w:rFonts w:ascii="Times New Roman" w:hAnsi="Times New Roman" w:cs="Times New Roman"/>
+                <w:lang w:val="en-CA"/>
+              </w:rPr>
+              <w:t>*</w:t>
+            </w:r>
+            <w:proofErr w:type="spellStart"/>
+            <w:proofErr w:type="gramStart"/>
+            <w:r>
+              <w:rPr>
+                <w:rFonts w:ascii="Times New Roman" w:hAnsi="Times New Roman" w:cs="Times New Roman"/>
+                <w:lang w:val="en-CA"/>
+              </w:rPr>
+              <w:t>annee</w:t>
+            </w:r>
+            <w:proofErr w:type="spellEnd"/>
+            <w:proofErr w:type="gramEnd"/>
+          </w:p>
+        </w:tc>
+        <w:tc>
+          <w:tcPr>
+            <w:tcW w:w="1681" w:type="dxa"/>
+          </w:tcPr>
+          <w:p>
+            <w:pPr>
+              <w:cnfStyle w:val="000000100000" w:firstRow="0" w:lastRow="0" w:firstColumn="0" w:lastColumn="0" w:oddVBand="0" w:evenVBand="0" w:oddHBand="1" w:evenHBand="0" w:firstRowFirstColumn="0" w:firstRowLastColumn="0" w:lastRowFirstColumn="0" w:lastRowLastColumn="0"/>
+              <w:rPr>
+                <w:rFonts w:ascii="Times New Roman" w:hAnsi="Times New Roman" w:cs="Times New Roman"/>
+                <w:lang w:val="en-CA"/>
+              </w:rPr>
+            </w:pPr>
+          </w:p>
+        </w:tc>
+      </w:tr>
+      <w:tr>
+        <w:trPr>
+          <w:trHeight w:val="165"/>
+        </w:trPr>
+        <w:tc>
+          <w:tcPr>
+            <w:cnfStyle w:val="001000000000" w:firstRow="0" w:lastRow="0" w:firstColumn="1" w:lastColumn="0" w:oddVBand="0" w:evenVBand="0" w:oddHBand="0" w:evenHBand="0" w:firstRowFirstColumn="0" w:firstRowLastColumn="0" w:lastRowFirstColumn="0" w:lastRowLastColumn="0"/>
+            <w:tcW w:w="0" w:type="auto"/>
+          </w:tcPr>
+          <w:p>
+            <w:pPr>
+              <w:rPr>
+                <w:rFonts w:ascii="Times New Roman" w:hAnsi="Times New Roman" w:cs="Times New Roman"/>
+                <w:sz w:val="24"/>
+                <w:szCs w:val="24"/>
+                <w:lang w:val="en-CA" w:eastAsia="ja-JP"/>
+              </w:rPr>
+            </w:pPr>
+          </w:p>
+        </w:tc>
+        <w:tc>
+          <w:tcPr>
+            <w:tcW w:w="1112" w:type="dxa"/>
+          </w:tcPr>
+          <w:p>
+            <w:pPr>
+              <w:cnfStyle w:val="000000000000" w:firstRow="0" w:lastRow="0" w:firstColumn="0" w:lastColumn="0" w:oddVBand="0" w:evenVBand="0" w:oddHBand="0" w:evenHBand="0" w:firstRowFirstColumn="0" w:firstRowLastColumn="0" w:lastRowFirstColumn="0" w:lastRowLastColumn="0"/>
+              <w:rPr>
+                <w:rFonts w:ascii="Times New Roman" w:hAnsi="Times New Roman" w:cs="Times New Roman"/>
+                <w:lang w:val="en-CA"/>
+              </w:rPr>
+            </w:pPr>
+          </w:p>
+        </w:tc>
+        <w:tc>
+          <w:tcPr>
+            <w:tcW w:w="620" w:type="dxa"/>
+          </w:tcPr>
+          <w:p>
+            <w:pPr>
+              <w:cnfStyle w:val="000000000000" w:firstRow="0" w:lastRow="0" w:firstColumn="0" w:lastColumn="0" w:oddVBand="0" w:evenVBand="0" w:oddHBand="0" w:evenHBand="0" w:firstRowFirstColumn="0" w:firstRowLastColumn="0" w:lastRowFirstColumn="0" w:lastRowLastColumn="0"/>
+              <w:rPr>
+                <w:rFonts w:ascii="Times New Roman" w:hAnsi="Times New Roman" w:cs="Times New Roman"/>
+                <w:lang w:val="en-CA"/>
+              </w:rPr>
+            </w:pPr>
+          </w:p>
+        </w:tc>
+        <w:tc>
+          <w:tcPr>
+            <w:tcW w:w="1545" w:type="dxa"/>
+          </w:tcPr>
+          <w:p>
+            <w:pPr>
+              <w:cnfStyle w:val="000000000000" w:firstRow="0" w:lastRow="0" w:firstColumn="0" w:lastColumn="0" w:oddVBand="0" w:evenVBand="0" w:oddHBand="0" w:evenHBand="0" w:firstRowFirstColumn="0" w:firstRowLastColumn="0" w:lastRowFirstColumn="0" w:lastRowLastColumn="0"/>
+              <w:rPr>
+                <w:rFonts w:ascii="Times New Roman" w:hAnsi="Times New Roman" w:cs="Times New Roman"/>
+                <w:lang w:val="en-CA"/>
+              </w:rPr>
+            </w:pPr>
+          </w:p>
+        </w:tc>
+        <w:tc>
+          <w:tcPr>
+            <w:tcW w:w="2538" w:type="dxa"/>
+          </w:tcPr>
+          <w:p>
+            <w:pPr>
+              <w:cnfStyle w:val="000000000000" w:firstRow="0" w:lastRow="0" w:firstColumn="0" w:lastColumn="0" w:oddVBand="0" w:evenVBand="0" w:oddHBand="0" w:evenHBand="0" w:firstRowFirstColumn="0" w:firstRowLastColumn="0" w:lastRowFirstColumn="0" w:lastRowLastColumn="0"/>
+              <w:rPr>
+                <w:rFonts w:ascii="Times New Roman" w:hAnsi="Times New Roman" w:cs="Times New Roman"/>
+                <w:lang w:val="en-CA"/>
+              </w:rPr>
+            </w:pPr>
+            <w:r>
+              <w:rPr>
+                <w:rFonts w:ascii="Times New Roman" w:hAnsi="Times New Roman" w:cs="Times New Roman"/>
+                <w:lang w:val="en-CA"/>
+              </w:rPr>
+              <w:t>*</w:t>
+            </w:r>
+            <w:proofErr w:type="gramStart"/>
+            <w:r>
+              <w:rPr>
+                <w:rFonts w:ascii="Times New Roman" w:hAnsi="Times New Roman" w:cs="Times New Roman"/>
+                <w:lang w:val="en-CA"/>
+              </w:rPr>
+              <w:t>prix</w:t>
+            </w:r>
+            <w:proofErr w:type="gramEnd"/>
+          </w:p>
+        </w:tc>
+        <w:tc>
+          <w:tcPr>
+            <w:tcW w:w="1681" w:type="dxa"/>
+          </w:tcPr>
+          <w:p>
+            <w:pPr>
+              <w:cnfStyle w:val="000000000000" w:firstRow="0" w:lastRow="0" w:firstColumn="0" w:lastColumn="0" w:oddVBand="0" w:evenVBand="0" w:oddHBand="0" w:evenHBand="0" w:firstRowFirstColumn="0" w:firstRowLastColumn="0" w:lastRowFirstColumn="0" w:lastRowLastColumn="0"/>
+              <w:rPr>
+                <w:rFonts w:ascii="Times New Roman" w:hAnsi="Times New Roman" w:cs="Times New Roman"/>
+                <w:lang w:val="en-CA"/>
+              </w:rPr>
+            </w:pPr>
+          </w:p>
+        </w:tc>
+      </w:tr>
+      <w:tr>
+        <w:trPr>
+          <w:cnfStyle w:val="000000100000" w:firstRow="0" w:lastRow="0" w:firstColumn="0" w:lastColumn="0" w:oddVBand="0" w:evenVBand="0" w:oddHBand="1" w:evenHBand="0" w:firstRowFirstColumn="0" w:firstRowLastColumn="0" w:lastRowFirstColumn="0" w:lastRowLastColumn="0"/>
+          <w:trHeight w:val="165"/>
+        </w:trPr>
+        <w:tc>
+          <w:tcPr>
+            <w:cnfStyle w:val="001000000000" w:firstRow="0" w:lastRow="0" w:firstColumn="1" w:lastColumn="0" w:oddVBand="0" w:evenVBand="0" w:oddHBand="0" w:evenHBand="0" w:firstRowFirstColumn="0" w:firstRowLastColumn="0" w:lastRowFirstColumn="0" w:lastRowLastColumn="0"/>
+            <w:tcW w:w="0" w:type="auto"/>
+          </w:tcPr>
+          <w:p>
+            <w:pPr>
+              <w:rPr>
+                <w:rFonts w:ascii="Times New Roman" w:hAnsi="Times New Roman" w:cs="Times New Roman"/>
+                <w:sz w:val="24"/>
+                <w:szCs w:val="24"/>
+                <w:lang w:val="en-CA" w:eastAsia="ja-JP"/>
+              </w:rPr>
+            </w:pPr>
+          </w:p>
+        </w:tc>
+        <w:tc>
+          <w:tcPr>
+            <w:tcW w:w="1112" w:type="dxa"/>
+          </w:tcPr>
+          <w:p>
+            <w:pPr>
+              <w:cnfStyle w:val="000000100000" w:firstRow="0" w:lastRow="0" w:firstColumn="0" w:lastColumn="0" w:oddVBand="0" w:evenVBand="0" w:oddHBand="1" w:evenHBand="0" w:firstRowFirstColumn="0" w:firstRowLastColumn="0" w:lastRowFirstColumn="0" w:lastRowLastColumn="0"/>
+              <w:rPr>
+                <w:rFonts w:ascii="Times New Roman" w:hAnsi="Times New Roman" w:cs="Times New Roman"/>
+                <w:lang w:val="en-CA"/>
+              </w:rPr>
+            </w:pPr>
+          </w:p>
+        </w:tc>
+        <w:tc>
+          <w:tcPr>
+            <w:tcW w:w="620" w:type="dxa"/>
+          </w:tcPr>
+          <w:p>
+            <w:pPr>
+              <w:cnfStyle w:val="000000100000" w:firstRow="0" w:lastRow="0" w:firstColumn="0" w:lastColumn="0" w:oddVBand="0" w:evenVBand="0" w:oddHBand="1" w:evenHBand="0" w:firstRowFirstColumn="0" w:firstRowLastColumn="0" w:lastRowFirstColumn="0" w:lastRowLastColumn="0"/>
+              <w:rPr>
+                <w:rFonts w:ascii="Times New Roman" w:hAnsi="Times New Roman" w:cs="Times New Roman"/>
+                <w:lang w:val="en-CA"/>
+              </w:rPr>
+            </w:pPr>
+          </w:p>
+        </w:tc>
+        <w:tc>
+          <w:tcPr>
+            <w:tcW w:w="1545" w:type="dxa"/>
+          </w:tcPr>
+          <w:p>
+            <w:pPr>
+              <w:cnfStyle w:val="000000100000" w:firstRow="0" w:lastRow="0" w:firstColumn="0" w:lastColumn="0" w:oddVBand="0" w:evenVBand="0" w:oddHBand="1" w:evenHBand="0" w:firstRowFirstColumn="0" w:firstRowLastColumn="0" w:lastRowFirstColumn="0" w:lastRowLastColumn="0"/>
+              <w:rPr>
+                <w:rFonts w:ascii="Times New Roman" w:hAnsi="Times New Roman" w:cs="Times New Roman"/>
+                <w:lang w:val="en-CA"/>
+              </w:rPr>
+            </w:pPr>
+          </w:p>
+        </w:tc>
+        <w:tc>
+          <w:tcPr>
+            <w:tcW w:w="2538" w:type="dxa"/>
+          </w:tcPr>
+          <w:p>
+            <w:pPr>
+              <w:cnfStyle w:val="000000100000" w:firstRow="0" w:lastRow="0" w:firstColumn="0" w:lastColumn="0" w:oddVBand="0" w:evenVBand="0" w:oddHBand="1" w:evenHBand="0" w:firstRowFirstColumn="0" w:firstRowLastColumn="0" w:lastRowFirstColumn="0" w:lastRowLastColumn="0"/>
+              <w:rPr>
+                <w:rFonts w:ascii="Times New Roman" w:hAnsi="Times New Roman" w:cs="Times New Roman"/>
+                <w:lang w:val="en-CA"/>
+              </w:rPr>
+            </w:pPr>
+            <w:r>
+              <w:rPr>
+                <w:rFonts w:ascii="Times New Roman" w:hAnsi="Times New Roman" w:cs="Times New Roman"/>
+                <w:lang w:val="en-CA"/>
+              </w:rPr>
+              <w:t xml:space="preserve">FK: </w:t>
+            </w:r>
+            <w:proofErr w:type="spellStart"/>
+            <w:r>
+              <w:rPr>
+                <w:rFonts w:ascii="Times New Roman" w:hAnsi="Times New Roman" w:cs="Times New Roman"/>
+                <w:lang w:val="en-CA"/>
+              </w:rPr>
+              <w:t>utilisateurs_id_utilisateurs</w:t>
+            </w:r>
+            <w:proofErr w:type="spellEnd"/>
+          </w:p>
+        </w:tc>
+        <w:tc>
+          <w:tcPr>
+            <w:tcW w:w="1681" w:type="dxa"/>
+          </w:tcPr>
+          <w:p>
+            <w:pPr>
+              <w:cnfStyle w:val="000000100000" w:firstRow="0" w:lastRow="0" w:firstColumn="0" w:lastColumn="0" w:oddVBand="0" w:evenVBand="0" w:oddHBand="1" w:evenHBand="0" w:firstRowFirstColumn="0" w:firstRowLastColumn="0" w:lastRowFirstColumn="0" w:lastRowLastColumn="0"/>
+              <w:rPr>
+                <w:rFonts w:ascii="Times New Roman" w:hAnsi="Times New Roman" w:cs="Times New Roman"/>
+                <w:lang w:val="en-CA"/>
+              </w:rPr>
+            </w:pPr>
+            <w:r>
+              <w:rPr>
+                <w:rFonts w:ascii="Times New Roman" w:hAnsi="Times New Roman" w:cs="Times New Roman"/>
+                <w:lang w:val="en-CA"/>
+              </w:rPr>
+              <w:t xml:space="preserve">Clé </w:t>
+            </w:r>
+            <w:proofErr w:type="spellStart"/>
+            <w:r>
+              <w:rPr>
+                <w:rFonts w:ascii="Times New Roman" w:hAnsi="Times New Roman" w:cs="Times New Roman"/>
+                <w:lang w:val="en-CA"/>
+              </w:rPr>
+              <w:t>étrangère</w:t>
+            </w:r>
+            <w:proofErr w:type="spellEnd"/>
+          </w:p>
+        </w:tc>
+      </w:tr>
+      <w:tr>
+        <w:trPr>
+          <w:trHeight w:val="327"/>
+        </w:trPr>
+        <w:tc>
+          <w:tcPr>
+            <w:cnfStyle w:val="001000000000" w:firstRow="0" w:lastRow="0" w:firstColumn="1" w:lastColumn="0" w:oddVBand="0" w:evenVBand="0" w:oddHBand="0" w:evenHBand="0" w:firstRowFirstColumn="0" w:firstRowLastColumn="0" w:lastRowFirstColumn="0" w:lastRowLastColumn="0"/>
+            <w:tcW w:w="2063" w:type="dxa"/>
+            <w:hideMark/>
+          </w:tcPr>
+          <w:p>
+            <w:pPr>
+              <w:rPr>
+                <w:rFonts w:ascii="Times New Roman" w:hAnsi="Times New Roman" w:cs="Times New Roman"/>
+              </w:rPr>
+            </w:pPr>
+            <w:r>
+              <w:rPr>
+                <w:rFonts w:ascii="Times New Roman" w:hAnsi="Times New Roman" w:cs="Times New Roman"/>
+              </w:rPr>
+              <w:t xml:space="preserve">Consulter </w:t>
+            </w:r>
+            <w:r>
+              <w:rPr>
+                <w:rFonts w:ascii="Times New Roman" w:hAnsi="Times New Roman" w:cs="Times New Roman"/>
+              </w:rPr>
+              <w:t>la liste de c</w:t>
+            </w:r>
+            <w:r>
+              <w:rPr>
+                <w:rFonts w:ascii="Times New Roman" w:hAnsi="Times New Roman" w:cs="Times New Roman"/>
+              </w:rPr>
+              <w:t xml:space="preserve">ommande </w:t>
+            </w:r>
+          </w:p>
+        </w:tc>
+        <w:tc>
+          <w:tcPr>
+            <w:tcW w:w="1112" w:type="dxa"/>
+            <w:hideMark/>
+          </w:tcPr>
+          <w:p>
+            <w:pPr>
+              <w:cnfStyle w:val="000000000000" w:firstRow="0" w:lastRow="0" w:firstColumn="0" w:lastColumn="0" w:oddVBand="0" w:evenVBand="0" w:oddHBand="0" w:evenHBand="0" w:firstRowFirstColumn="0" w:firstRowLastColumn="0" w:lastRowFirstColumn="0" w:lastRowLastColumn="0"/>
+              <w:rPr>
+                <w:rFonts w:ascii="Times New Roman" w:hAnsi="Times New Roman" w:cs="Times New Roman"/>
+                <w:lang w:val="en-CA"/>
+              </w:rPr>
+            </w:pPr>
+            <w:r>
+              <w:rPr>
+                <w:rFonts w:ascii="Times New Roman" w:hAnsi="Times New Roman" w:cs="Times New Roman"/>
+                <w:lang w:val="en-CA"/>
+              </w:rPr>
+              <w:t>C</w:t>
+            </w:r>
+          </w:p>
+        </w:tc>
+        <w:tc>
+          <w:tcPr>
+            <w:tcW w:w="620" w:type="dxa"/>
+          </w:tcPr>
+          <w:p>
+            <w:pPr>
+              <w:cnfStyle w:val="000000000000" w:firstRow="0" w:lastRow="0" w:firstColumn="0" w:lastColumn="0" w:oddVBand="0" w:evenVBand="0" w:oddHBand="0" w:evenHBand="0" w:firstRowFirstColumn="0" w:firstRowLastColumn="0" w:lastRowFirstColumn="0" w:lastRowLastColumn="0"/>
+              <w:rPr>
+                <w:rFonts w:ascii="Times New Roman" w:hAnsi="Times New Roman" w:cs="Times New Roman"/>
+                <w:lang w:val="en-CA"/>
+              </w:rPr>
+            </w:pPr>
+          </w:p>
+        </w:tc>
+        <w:tc>
+          <w:tcPr>
+            <w:tcW w:w="1545" w:type="dxa"/>
+            <w:hideMark/>
+          </w:tcPr>
+          <w:p>
+            <w:pPr>
+              <w:cnfStyle w:val="000000000000" w:firstRow="0" w:lastRow="0" w:firstColumn="0" w:lastColumn="0" w:oddVBand="0" w:evenVBand="0" w:oddHBand="0" w:evenHBand="0" w:firstRowFirstColumn="0" w:firstRowLastColumn="0" w:lastRowFirstColumn="0" w:lastRowLastColumn="0"/>
+              <w:rPr>
+                <w:rFonts w:ascii="Times New Roman" w:hAnsi="Times New Roman" w:cs="Times New Roman"/>
+                <w:lang w:val="en-CA"/>
+              </w:rPr>
+            </w:pPr>
+            <w:proofErr w:type="spellStart"/>
+            <w:r>
+              <w:rPr>
+                <w:rFonts w:ascii="Times New Roman" w:hAnsi="Times New Roman" w:cs="Times New Roman"/>
+                <w:lang w:val="en-CA"/>
+              </w:rPr>
+              <w:t>commande</w:t>
+            </w:r>
+            <w:proofErr w:type="spellEnd"/>
+          </w:p>
+        </w:tc>
+        <w:tc>
+          <w:tcPr>
+            <w:tcW w:w="2538" w:type="dxa"/>
+            <w:hideMark/>
+          </w:tcPr>
+          <w:p>
+            <w:pPr>
+              <w:cnfStyle w:val="000000000000" w:firstRow="0" w:lastRow="0" w:firstColumn="0" w:lastColumn="0" w:oddVBand="0" w:evenVBand="0" w:oddHBand="0" w:evenHBand="0" w:firstRowFirstColumn="0" w:firstRowLastColumn="0" w:lastRowFirstColumn="0" w:lastRowLastColumn="0"/>
+              <w:rPr>
+                <w:rFonts w:ascii="Times New Roman" w:hAnsi="Times New Roman" w:cs="Times New Roman"/>
+                <w:lang w:val="en-CA"/>
+              </w:rPr>
+            </w:pPr>
+            <w:r>
+              <w:rPr>
+                <w:rFonts w:ascii="Times New Roman" w:hAnsi="Times New Roman" w:cs="Times New Roman"/>
+                <w:lang w:val="en-CA"/>
+              </w:rPr>
+              <w:t>#*</w:t>
+            </w:r>
+            <w:r>
+              <w:t xml:space="preserve"> </w:t>
+            </w:r>
+            <w:proofErr w:type="spellStart"/>
+            <w:r>
+              <w:rPr>
+                <w:rFonts w:ascii="Times New Roman" w:hAnsi="Times New Roman" w:cs="Times New Roman"/>
+                <w:lang w:val="en-CA"/>
+              </w:rPr>
+              <w:t>id_commande</w:t>
+            </w:r>
+            <w:proofErr w:type="spellEnd"/>
+          </w:p>
+        </w:tc>
+        <w:tc>
+          <w:tcPr>
+            <w:tcW w:w="1681" w:type="dxa"/>
+          </w:tcPr>
+          <w:p>
+            <w:pPr>
+              <w:cnfStyle w:val="000000000000" w:firstRow="0" w:lastRow="0" w:firstColumn="0" w:lastColumn="0" w:oddVBand="0" w:evenVBand="0" w:oddHBand="0" w:evenHBand="0" w:firstRowFirstColumn="0" w:firstRowLastColumn="0" w:lastRowFirstColumn="0" w:lastRowLastColumn="0"/>
+              <w:rPr>
+                <w:rFonts w:ascii="Times New Roman" w:hAnsi="Times New Roman" w:cs="Times New Roman"/>
+                <w:lang w:val="en-CA"/>
+              </w:rPr>
+            </w:pPr>
+          </w:p>
+        </w:tc>
+      </w:tr>
+      <w:tr>
+        <w:trPr>
+          <w:cnfStyle w:val="000000100000" w:firstRow="0" w:lastRow="0" w:firstColumn="0" w:lastColumn="0" w:oddVBand="0" w:evenVBand="0" w:oddHBand="1" w:evenHBand="0" w:firstRowFirstColumn="0" w:firstRowLastColumn="0" w:lastRowFirstColumn="0" w:lastRowLastColumn="0"/>
+          <w:trHeight w:val="344"/>
+        </w:trPr>
+        <w:tc>
+          <w:tcPr>
+            <w:cnfStyle w:val="001000000000" w:firstRow="0" w:lastRow="0" w:firstColumn="1" w:lastColumn="0" w:oddVBand="0" w:evenVBand="0" w:oddHBand="0" w:evenHBand="0" w:firstRowFirstColumn="0" w:firstRowLastColumn="0" w:lastRowFirstColumn="0" w:lastRowLastColumn="0"/>
+            <w:tcW w:w="2063" w:type="dxa"/>
+            <w:vMerge w:val="restart"/>
+          </w:tcPr>
+          <w:p>
+            <w:pPr>
+              <w:rPr>
+                <w:rFonts w:ascii="Times New Roman" w:hAnsi="Times New Roman" w:cs="Times New Roman"/>
+                <w:lang w:val="en-CA"/>
+              </w:rPr>
+            </w:pPr>
+          </w:p>
+        </w:tc>
+        <w:tc>
+          <w:tcPr>
+            <w:tcW w:w="1112" w:type="dxa"/>
+            <w:hideMark/>
+          </w:tcPr>
+          <w:p>
+            <w:pPr>
+              <w:cnfStyle w:val="000000100000" w:firstRow="0" w:lastRow="0" w:firstColumn="0" w:lastColumn="0" w:oddVBand="0" w:evenVBand="0" w:oddHBand="1" w:evenHBand="0" w:firstRowFirstColumn="0" w:firstRowLastColumn="0" w:lastRowFirstColumn="0" w:lastRowLastColumn="0"/>
+              <w:rPr>
+                <w:rFonts w:ascii="Times New Roman" w:hAnsi="Times New Roman" w:cs="Times New Roman"/>
+                <w:lang w:val="en-CA"/>
+              </w:rPr>
+            </w:pPr>
+            <w:r>
+              <w:rPr>
+                <w:rFonts w:ascii="Times New Roman" w:hAnsi="Times New Roman" w:cs="Times New Roman"/>
+                <w:lang w:val="en-CA"/>
+              </w:rPr>
+              <w:t>R</w:t>
+            </w:r>
+          </w:p>
+        </w:tc>
+        <w:tc>
+          <w:tcPr>
+            <w:tcW w:w="620" w:type="dxa"/>
+            <w:hideMark/>
+          </w:tcPr>
+          <w:p>
+            <w:pPr>
+              <w:cnfStyle w:val="000000100000" w:firstRow="0" w:lastRow="0" w:firstColumn="0" w:lastColumn="0" w:oddVBand="0" w:evenVBand="0" w:oddHBand="1" w:evenHBand="0" w:firstRowFirstColumn="0" w:firstRowLastColumn="0" w:lastRowFirstColumn="0" w:lastRowLastColumn="0"/>
+              <w:rPr>
+                <w:rFonts w:ascii="Times New Roman" w:hAnsi="Times New Roman" w:cs="Times New Roman"/>
+                <w:lang w:val="en-CA"/>
+              </w:rPr>
+            </w:pPr>
+            <w:r>
+              <w:rPr>
+                <w:rFonts w:ascii="Times New Roman" w:hAnsi="Times New Roman" w:cs="Times New Roman"/>
+                <w:lang w:val="en-CA"/>
+              </w:rPr>
+              <w:t>X</w:t>
+            </w:r>
+          </w:p>
+        </w:tc>
+        <w:tc>
+          <w:tcPr>
+            <w:tcW w:w="1545" w:type="dxa"/>
+          </w:tcPr>
+          <w:p>
+            <w:pPr>
+              <w:cnfStyle w:val="000000100000" w:firstRow="0" w:lastRow="0" w:firstColumn="0" w:lastColumn="0" w:oddVBand="0" w:evenVBand="0" w:oddHBand="1" w:evenHBand="0" w:firstRowFirstColumn="0" w:firstRowLastColumn="0" w:lastRowFirstColumn="0" w:lastRowLastColumn="0"/>
+              <w:rPr>
+                <w:rFonts w:ascii="Times New Roman" w:hAnsi="Times New Roman" w:cs="Times New Roman"/>
+                <w:lang w:val="en-CA"/>
+              </w:rPr>
+            </w:pPr>
+          </w:p>
+        </w:tc>
+        <w:tc>
+          <w:tcPr>
+            <w:tcW w:w="2538" w:type="dxa"/>
+            <w:hideMark/>
+          </w:tcPr>
+          <w:p>
+            <w:pPr>
+              <w:cnfStyle w:val="000000100000" w:firstRow="0" w:lastRow="0" w:firstColumn="0" w:lastColumn="0" w:oddVBand="0" w:evenVBand="0" w:oddHBand="1" w:evenHBand="0" w:firstRowFirstColumn="0" w:firstRowLastColumn="0" w:lastRowFirstColumn="0" w:lastRowLastColumn="0"/>
+              <w:rPr>
+                <w:rFonts w:ascii="Times New Roman" w:hAnsi="Times New Roman" w:cs="Times New Roman"/>
+                <w:lang w:val="en-CA"/>
+              </w:rPr>
+            </w:pPr>
+            <w:r>
+              <w:rPr>
+                <w:rFonts w:ascii="Times New Roman" w:hAnsi="Times New Roman" w:cs="Times New Roman"/>
+                <w:lang w:val="en-CA"/>
+              </w:rPr>
+              <w:t>*</w:t>
+            </w:r>
+            <w:r>
+              <w:t xml:space="preserve"> </w:t>
+            </w:r>
+            <w:proofErr w:type="spellStart"/>
+            <w:r>
+              <w:rPr>
+                <w:rFonts w:ascii="Times New Roman" w:hAnsi="Times New Roman" w:cs="Times New Roman"/>
+                <w:lang w:val="en-CA"/>
+              </w:rPr>
+              <w:t>dateLivraison</w:t>
+            </w:r>
+            <w:proofErr w:type="spellEnd"/>
+          </w:p>
+        </w:tc>
+        <w:tc>
+          <w:tcPr>
+            <w:tcW w:w="1681" w:type="dxa"/>
+          </w:tcPr>
+          <w:p>
+            <w:pPr>
+              <w:cnfStyle w:val="000000100000" w:firstRow="0" w:lastRow="0" w:firstColumn="0" w:lastColumn="0" w:oddVBand="0" w:evenVBand="0" w:oddHBand="1" w:evenHBand="0" w:firstRowFirstColumn="0" w:firstRowLastColumn="0" w:lastRowFirstColumn="0" w:lastRowLastColumn="0"/>
+              <w:rPr>
+                <w:rFonts w:ascii="Times New Roman" w:hAnsi="Times New Roman" w:cs="Times New Roman"/>
+                <w:lang w:val="en-CA"/>
+              </w:rPr>
+            </w:pPr>
+          </w:p>
+        </w:tc>
+      </w:tr>
+      <w:tr>
+        <w:trPr>
+          <w:trHeight w:val="165"/>
+        </w:trPr>
+        <w:tc>
+          <w:tcPr>
+            <w:cnfStyle w:val="001000000000" w:firstRow="0" w:lastRow="0" w:firstColumn="1" w:lastColumn="0" w:oddVBand="0" w:evenVBand="0" w:oddHBand="0" w:evenHBand="0" w:firstRowFirstColumn="0" w:firstRowLastColumn="0" w:lastRowFirstColumn="0" w:lastRowLastColumn="0"/>
+            <w:tcW w:w="0" w:type="auto"/>
+            <w:vMerge/>
+            <w:hideMark/>
+          </w:tcPr>
+          <w:p>
+            <w:pPr>
+              <w:rPr>
+                <w:rFonts w:ascii="Times New Roman" w:hAnsi="Times New Roman" w:cs="Times New Roman"/>
+                <w:sz w:val="24"/>
+                <w:szCs w:val="24"/>
+                <w:lang w:val="en-CA" w:eastAsia="ja-JP"/>
+              </w:rPr>
+            </w:pPr>
+          </w:p>
+        </w:tc>
+        <w:tc>
+          <w:tcPr>
+            <w:tcW w:w="1112" w:type="dxa"/>
+            <w:hideMark/>
+          </w:tcPr>
+          <w:p>
+            <w:pPr>
+              <w:cnfStyle w:val="000000000000" w:firstRow="0" w:lastRow="0" w:firstColumn="0" w:lastColumn="0" w:oddVBand="0" w:evenVBand="0" w:oddHBand="0" w:evenHBand="0" w:firstRowFirstColumn="0" w:firstRowLastColumn="0" w:lastRowFirstColumn="0" w:lastRowLastColumn="0"/>
+              <w:rPr>
+                <w:rFonts w:ascii="Times New Roman" w:hAnsi="Times New Roman" w:cs="Times New Roman"/>
+                <w:lang w:val="en-CA"/>
+              </w:rPr>
+            </w:pPr>
+            <w:r>
+              <w:rPr>
+                <w:rFonts w:ascii="Times New Roman" w:hAnsi="Times New Roman" w:cs="Times New Roman"/>
+                <w:lang w:val="en-CA"/>
+              </w:rPr>
+              <w:t>U</w:t>
+            </w:r>
+          </w:p>
+        </w:tc>
+        <w:tc>
+          <w:tcPr>
+            <w:tcW w:w="620" w:type="dxa"/>
+          </w:tcPr>
+          <w:p>
+            <w:pPr>
+              <w:cnfStyle w:val="000000000000" w:firstRow="0" w:lastRow="0" w:firstColumn="0" w:lastColumn="0" w:oddVBand="0" w:evenVBand="0" w:oddHBand="0" w:evenHBand="0" w:firstRowFirstColumn="0" w:firstRowLastColumn="0" w:lastRowFirstColumn="0" w:lastRowLastColumn="0"/>
+              <w:rPr>
+                <w:rFonts w:ascii="Times New Roman" w:hAnsi="Times New Roman" w:cs="Times New Roman"/>
+                <w:lang w:val="en-CA"/>
+              </w:rPr>
+            </w:pPr>
+          </w:p>
+        </w:tc>
+        <w:tc>
+          <w:tcPr>
+            <w:tcW w:w="1545" w:type="dxa"/>
+          </w:tcPr>
+          <w:p>
+            <w:pPr>
+              <w:cnfStyle w:val="000000000000" w:firstRow="0" w:lastRow="0" w:firstColumn="0" w:lastColumn="0" w:oddVBand="0" w:evenVBand="0" w:oddHBand="0" w:evenHBand="0" w:firstRowFirstColumn="0" w:firstRowLastColumn="0" w:lastRowFirstColumn="0" w:lastRowLastColumn="0"/>
+              <w:rPr>
+                <w:rFonts w:ascii="Times New Roman" w:hAnsi="Times New Roman" w:cs="Times New Roman"/>
+                <w:lang w:val="en-CA"/>
+              </w:rPr>
+            </w:pPr>
+          </w:p>
+        </w:tc>
+        <w:tc>
+          <w:tcPr>
+            <w:tcW w:w="2538" w:type="dxa"/>
+          </w:tcPr>
+          <w:p>
+            <w:pPr>
+              <w:spacing w:after="160" w:line="259" w:lineRule="auto"/>
+              <w:cnfStyle w:val="000000000000" w:firstRow="0" w:lastRow="0" w:firstColumn="0" w:lastColumn="0" w:oddVBand="0" w:evenVBand="0" w:oddHBand="0" w:evenHBand="0" w:firstRowFirstColumn="0" w:firstRowLastColumn="0" w:lastRowFirstColumn="0" w:lastRowLastColumn="0"/>
+            </w:pPr>
+            <w:r>
+              <w:t>FK :</w:t>
+            </w:r>
+          </w:p>
+          <w:p>
+            <w:pPr>
+              <w:cnfStyle w:val="000000000000" w:firstRow="0" w:lastRow="0" w:firstColumn="0" w:lastColumn="0" w:oddVBand="0" w:evenVBand="0" w:oddHBand="0" w:evenHBand="0" w:firstRowFirstColumn="0" w:firstRowLastColumn="0" w:lastRowFirstColumn="0" w:lastRowLastColumn="0"/>
+              <w:rPr>
+                <w:rFonts w:ascii="Times New Roman" w:hAnsi="Times New Roman" w:cs="Times New Roman"/>
+                <w:lang w:val="en-CA"/>
+              </w:rPr>
+            </w:pPr>
+            <w:proofErr w:type="spellStart"/>
+            <w:r>
+              <w:rPr>
+                <w:rFonts w:ascii="Times New Roman" w:hAnsi="Times New Roman" w:cs="Times New Roman"/>
+                <w:lang w:val="en-CA"/>
+              </w:rPr>
+              <w:t>voitures_id_voiture</w:t>
+            </w:r>
+            <w:proofErr w:type="spellEnd"/>
+          </w:p>
+        </w:tc>
+        <w:tc>
+          <w:tcPr>
+            <w:tcW w:w="1681" w:type="dxa"/>
+            <w:hideMark/>
+          </w:tcPr>
+          <w:p>
+            <w:pPr>
+              <w:cnfStyle w:val="000000000000" w:firstRow="0" w:lastRow="0" w:firstColumn="0" w:lastColumn="0" w:oddVBand="0" w:evenVBand="0" w:oddHBand="0" w:evenHBand="0" w:firstRowFirstColumn="0" w:firstRowLastColumn="0" w:lastRowFirstColumn="0" w:lastRowLastColumn="0"/>
+              <w:rPr>
+                <w:rFonts w:ascii="Times New Roman" w:hAnsi="Times New Roman" w:cs="Times New Roman"/>
+                <w:lang w:val="en-CA"/>
+              </w:rPr>
+            </w:pPr>
+            <w:r>
+              <w:rPr>
+                <w:rFonts w:ascii="Times New Roman" w:hAnsi="Times New Roman" w:cs="Times New Roman"/>
+                <w:lang w:val="en-CA"/>
+              </w:rPr>
+              <w:t xml:space="preserve">Clé </w:t>
+            </w:r>
+            <w:proofErr w:type="spellStart"/>
+            <w:r>
+              <w:rPr>
+                <w:rFonts w:ascii="Times New Roman" w:hAnsi="Times New Roman" w:cs="Times New Roman"/>
+                <w:lang w:val="en-CA"/>
+              </w:rPr>
+              <w:t>étrangère</w:t>
+            </w:r>
+            <w:proofErr w:type="spellEnd"/>
+          </w:p>
+        </w:tc>
+      </w:tr>
+      <w:tr>
+        <w:trPr>
+          <w:cnfStyle w:val="000000100000" w:firstRow="0" w:lastRow="0" w:firstColumn="0" w:lastColumn="0" w:oddVBand="0" w:evenVBand="0" w:oddHBand="1" w:evenHBand="0" w:firstRowFirstColumn="0" w:firstRowLastColumn="0" w:lastRowFirstColumn="0" w:lastRowLastColumn="0"/>
+          <w:trHeight w:val="165"/>
+        </w:trPr>
+        <w:tc>
+          <w:tcPr>
+            <w:cnfStyle w:val="001000000000" w:firstRow="0" w:lastRow="0" w:firstColumn="1" w:lastColumn="0" w:oddVBand="0" w:evenVBand="0" w:oddHBand="0" w:evenHBand="0" w:firstRowFirstColumn="0" w:firstRowLastColumn="0" w:lastRowFirstColumn="0" w:lastRowLastColumn="0"/>
+            <w:tcW w:w="0" w:type="auto"/>
+            <w:vMerge/>
+            <w:hideMark/>
+          </w:tcPr>
+          <w:p>
+            <w:pPr>
+              <w:rPr>
+                <w:rFonts w:ascii="Times New Roman" w:hAnsi="Times New Roman" w:cs="Times New Roman"/>
+                <w:sz w:val="24"/>
+                <w:szCs w:val="24"/>
+                <w:lang w:val="en-CA" w:eastAsia="ja-JP"/>
+              </w:rPr>
+            </w:pPr>
+          </w:p>
+        </w:tc>
+        <w:tc>
+          <w:tcPr>
+            <w:tcW w:w="1112" w:type="dxa"/>
+            <w:hideMark/>
+          </w:tcPr>
+          <w:p>
+            <w:pPr>
+              <w:cnfStyle w:val="000000100000" w:firstRow="0" w:lastRow="0" w:firstColumn="0" w:lastColumn="0" w:oddVBand="0" w:evenVBand="0" w:oddHBand="1" w:evenHBand="0" w:firstRowFirstColumn="0" w:firstRowLastColumn="0" w:lastRowFirstColumn="0" w:lastRowLastColumn="0"/>
+              <w:rPr>
+                <w:rFonts w:ascii="Times New Roman" w:hAnsi="Times New Roman" w:cs="Times New Roman"/>
+                <w:lang w:val="en-CA"/>
+              </w:rPr>
+            </w:pPr>
+            <w:r>
+              <w:rPr>
+                <w:rFonts w:ascii="Times New Roman" w:hAnsi="Times New Roman" w:cs="Times New Roman"/>
+                <w:lang w:val="en-CA"/>
+              </w:rPr>
+              <w:t>D</w:t>
+            </w:r>
+          </w:p>
+        </w:tc>
+        <w:tc>
+          <w:tcPr>
+            <w:tcW w:w="620" w:type="dxa"/>
+          </w:tcPr>
+          <w:p>
+            <w:pPr>
+              <w:cnfStyle w:val="000000100000" w:firstRow="0" w:lastRow="0" w:firstColumn="0" w:lastColumn="0" w:oddVBand="0" w:evenVBand="0" w:oddHBand="1" w:evenHBand="0" w:firstRowFirstColumn="0" w:firstRowLastColumn="0" w:lastRowFirstColumn="0" w:lastRowLastColumn="0"/>
+              <w:rPr>
+                <w:rFonts w:ascii="Times New Roman" w:hAnsi="Times New Roman" w:cs="Times New Roman"/>
+                <w:lang w:val="en-CA"/>
+              </w:rPr>
+            </w:pPr>
+          </w:p>
+        </w:tc>
+        <w:tc>
+          <w:tcPr>
+            <w:tcW w:w="1545" w:type="dxa"/>
+          </w:tcPr>
+          <w:p>
+            <w:pPr>
+              <w:cnfStyle w:val="000000100000" w:firstRow="0" w:lastRow="0" w:firstColumn="0" w:lastColumn="0" w:oddVBand="0" w:evenVBand="0" w:oddHBand="1" w:evenHBand="0" w:firstRowFirstColumn="0" w:firstRowLastColumn="0" w:lastRowFirstColumn="0" w:lastRowLastColumn="0"/>
+              <w:rPr>
+                <w:rFonts w:ascii="Times New Roman" w:hAnsi="Times New Roman" w:cs="Times New Roman"/>
+                <w:lang w:val="en-CA"/>
+              </w:rPr>
+            </w:pPr>
+          </w:p>
+        </w:tc>
+        <w:tc>
+          <w:tcPr>
+            <w:tcW w:w="2538" w:type="dxa"/>
+          </w:tcPr>
+          <w:p>
+            <w:pPr>
+              <w:cnfStyle w:val="000000100000" w:firstRow="0" w:lastRow="0" w:firstColumn="0" w:lastColumn="0" w:oddVBand="0" w:evenVBand="0" w:oddHBand="1" w:evenHBand="0" w:firstRowFirstColumn="0" w:firstRowLastColumn="0" w:lastRowFirstColumn="0" w:lastRowLastColumn="0"/>
+              <w:rPr>
+                <w:rFonts w:ascii="Times New Roman" w:hAnsi="Times New Roman" w:cs="Times New Roman"/>
+                <w:lang w:val="en-CA"/>
+              </w:rPr>
+            </w:pPr>
+            <w:r>
+              <w:rPr>
+                <w:rFonts w:ascii="Times New Roman" w:hAnsi="Times New Roman" w:cs="Times New Roman"/>
+                <w:lang w:val="en-CA"/>
+              </w:rPr>
+              <w:t>*</w:t>
+            </w:r>
+            <w:r>
+              <w:t xml:space="preserve"> </w:t>
+            </w:r>
+            <w:proofErr w:type="spellStart"/>
+            <w:proofErr w:type="gramStart"/>
+            <w:r>
+              <w:rPr>
+                <w:rFonts w:ascii="Times New Roman" w:hAnsi="Times New Roman" w:cs="Times New Roman"/>
+                <w:lang w:val="en-CA"/>
+              </w:rPr>
+              <w:t>paiement</w:t>
+            </w:r>
+            <w:proofErr w:type="gramEnd"/>
+            <w:r>
+              <w:rPr>
+                <w:rFonts w:ascii="Times New Roman" w:hAnsi="Times New Roman" w:cs="Times New Roman"/>
+                <w:lang w:val="en-CA"/>
+              </w:rPr>
+              <w:t>_id_paiement</w:t>
+            </w:r>
+            <w:proofErr w:type="spellEnd"/>
+          </w:p>
+        </w:tc>
+        <w:tc>
+          <w:tcPr>
+            <w:tcW w:w="1681" w:type="dxa"/>
+          </w:tcPr>
+          <w:p>
+            <w:pPr>
+              <w:cnfStyle w:val="000000100000" w:firstRow="0" w:lastRow="0" w:firstColumn="0" w:lastColumn="0" w:oddVBand="0" w:evenVBand="0" w:oddHBand="1" w:evenHBand="0" w:firstRowFirstColumn="0" w:firstRowLastColumn="0" w:lastRowFirstColumn="0" w:lastRowLastColumn="0"/>
+              <w:rPr>
+                <w:rFonts w:ascii="Times New Roman" w:hAnsi="Times New Roman" w:cs="Times New Roman"/>
+                <w:lang w:val="en-CA"/>
+              </w:rPr>
+            </w:pPr>
+          </w:p>
+        </w:tc>
+      </w:tr>
+      <w:tr>
+        <w:trPr>
+          <w:trHeight w:val="165"/>
+        </w:trPr>
+        <w:tc>
+          <w:tcPr>
+            <w:cnfStyle w:val="001000000000" w:firstRow="0" w:lastRow="0" w:firstColumn="1" w:lastColumn="0" w:oddVBand="0" w:evenVBand="0" w:oddHBand="0" w:evenHBand="0" w:firstRowFirstColumn="0" w:firstRowLastColumn="0" w:lastRowFirstColumn="0" w:lastRowLastColumn="0"/>
+            <w:tcW w:w="2063" w:type="dxa"/>
+            <w:hideMark/>
+          </w:tcPr>
+          <w:p>
+            <w:pPr>
+              <w:rPr>
+                <w:rFonts w:ascii="Times New Roman" w:hAnsi="Times New Roman" w:cs="Times New Roman"/>
+              </w:rPr>
+            </w:pPr>
+            <w:r>
+              <w:rPr>
+                <w:rFonts w:ascii="Times New Roman" w:hAnsi="Times New Roman" w:cs="Times New Roman"/>
+              </w:rPr>
+              <w:t xml:space="preserve">Effectuer </w:t>
+            </w:r>
+            <w:proofErr w:type="gramStart"/>
+            <w:r>
+              <w:rPr>
+                <w:rFonts w:ascii="Times New Roman" w:hAnsi="Times New Roman" w:cs="Times New Roman"/>
+              </w:rPr>
+              <w:t>les pa</w:t>
+            </w:r>
+            <w:r>
+              <w:rPr>
+                <w:rFonts w:ascii="Times New Roman" w:hAnsi="Times New Roman" w:cs="Times New Roman"/>
+              </w:rPr>
+              <w:t>iement</w:t>
+            </w:r>
+            <w:proofErr w:type="gramEnd"/>
+            <w:r>
+              <w:rPr>
+                <w:rFonts w:ascii="Times New Roman" w:hAnsi="Times New Roman" w:cs="Times New Roman"/>
+              </w:rPr>
+              <w:t xml:space="preserve"> lors d</w:t>
+            </w:r>
+            <w:r>
+              <w:rPr>
+                <w:rFonts w:ascii="Times New Roman" w:hAnsi="Times New Roman" w:cs="Times New Roman"/>
+              </w:rPr>
+              <w:t>’un achat</w:t>
+            </w:r>
+          </w:p>
+        </w:tc>
+        <w:tc>
+          <w:tcPr>
+            <w:tcW w:w="1112" w:type="dxa"/>
+            <w:hideMark/>
+          </w:tcPr>
+          <w:p>
+            <w:pPr>
+              <w:cnfStyle w:val="000000000000" w:firstRow="0" w:lastRow="0" w:firstColumn="0" w:lastColumn="0" w:oddVBand="0" w:evenVBand="0" w:oddHBand="0" w:evenHBand="0" w:firstRowFirstColumn="0" w:firstRowLastColumn="0" w:lastRowFirstColumn="0" w:lastRowLastColumn="0"/>
+              <w:rPr>
+                <w:rFonts w:ascii="Times New Roman" w:hAnsi="Times New Roman" w:cs="Times New Roman"/>
+                <w:lang w:val="en-CA"/>
+              </w:rPr>
+            </w:pPr>
+            <w:r>
+              <w:rPr>
+                <w:rFonts w:ascii="Times New Roman" w:hAnsi="Times New Roman" w:cs="Times New Roman"/>
+                <w:lang w:val="en-CA"/>
+              </w:rPr>
+              <w:t>C</w:t>
+            </w:r>
+          </w:p>
+        </w:tc>
+        <w:tc>
+          <w:tcPr>
+            <w:tcW w:w="620" w:type="dxa"/>
+          </w:tcPr>
+          <w:p>
+            <w:pPr>
+              <w:cnfStyle w:val="000000000000" w:firstRow="0" w:lastRow="0" w:firstColumn="0" w:lastColumn="0" w:oddVBand="0" w:evenVBand="0" w:oddHBand="0" w:evenHBand="0" w:firstRowFirstColumn="0" w:firstRowLastColumn="0" w:lastRowFirstColumn="0" w:lastRowLastColumn="0"/>
+              <w:rPr>
+                <w:rFonts w:ascii="Times New Roman" w:hAnsi="Times New Roman" w:cs="Times New Roman"/>
+                <w:lang w:val="en-CA"/>
+              </w:rPr>
+            </w:pPr>
+            <w:r>
+              <w:rPr>
+                <w:rFonts w:ascii="Times New Roman" w:hAnsi="Times New Roman" w:cs="Times New Roman"/>
+                <w:lang w:val="en-CA"/>
+              </w:rPr>
+              <w:t>X</w:t>
+            </w:r>
+          </w:p>
+        </w:tc>
+        <w:tc>
+          <w:tcPr>
+            <w:tcW w:w="1545" w:type="dxa"/>
+            <w:hideMark/>
+          </w:tcPr>
+          <w:p>
+            <w:pPr>
+              <w:cnfStyle w:val="000000000000" w:firstRow="0" w:lastRow="0" w:firstColumn="0" w:lastColumn="0" w:oddVBand="0" w:evenVBand="0" w:oddHBand="0" w:evenHBand="0" w:firstRowFirstColumn="0" w:firstRowLastColumn="0" w:lastRowFirstColumn="0" w:lastRowLastColumn="0"/>
+              <w:rPr>
+                <w:rFonts w:ascii="Times New Roman" w:hAnsi="Times New Roman" w:cs="Times New Roman"/>
+                <w:lang w:val="en-CA"/>
+              </w:rPr>
+            </w:pPr>
+            <w:proofErr w:type="spellStart"/>
+            <w:r>
+              <w:rPr>
+                <w:rFonts w:ascii="Times New Roman" w:hAnsi="Times New Roman" w:cs="Times New Roman"/>
+                <w:lang w:val="en-CA"/>
+              </w:rPr>
+              <w:t>paiement</w:t>
+            </w:r>
+            <w:proofErr w:type="spellEnd"/>
+          </w:p>
+        </w:tc>
+        <w:tc>
+          <w:tcPr>
+            <w:tcW w:w="2538" w:type="dxa"/>
+            <w:hideMark/>
+          </w:tcPr>
+          <w:p>
+            <w:pPr>
+              <w:cnfStyle w:val="000000000000" w:firstRow="0" w:lastRow="0" w:firstColumn="0" w:lastColumn="0" w:oddVBand="0" w:evenVBand="0" w:oddHBand="0" w:evenHBand="0" w:firstRowFirstColumn="0" w:firstRowLastColumn="0" w:lastRowFirstColumn="0" w:lastRowLastColumn="0"/>
+              <w:rPr>
+                <w:rFonts w:ascii="Times New Roman" w:hAnsi="Times New Roman" w:cs="Times New Roman"/>
+                <w:lang w:val="en-CA"/>
+              </w:rPr>
+            </w:pPr>
+            <w:r>
+              <w:rPr>
+                <w:rFonts w:ascii="Times New Roman" w:hAnsi="Times New Roman" w:cs="Times New Roman"/>
+                <w:lang w:val="en-CA"/>
+              </w:rPr>
+              <w:t>#*</w:t>
+            </w:r>
+            <w:r>
+              <w:t xml:space="preserve"> </w:t>
+            </w:r>
+            <w:proofErr w:type="spellStart"/>
+            <w:r>
+              <w:rPr>
+                <w:rFonts w:ascii="Times New Roman" w:hAnsi="Times New Roman" w:cs="Times New Roman"/>
+                <w:lang w:val="en-CA"/>
+              </w:rPr>
+              <w:t>id_paiement</w:t>
+            </w:r>
+            <w:proofErr w:type="spellEnd"/>
+          </w:p>
+        </w:tc>
+        <w:tc>
+          <w:tcPr>
+            <w:tcW w:w="1681" w:type="dxa"/>
+          </w:tcPr>
+          <w:p>
+            <w:pPr>
+              <w:cnfStyle w:val="000000000000" w:firstRow="0" w:lastRow="0" w:firstColumn="0" w:lastColumn="0" w:oddVBand="0" w:evenVBand="0" w:oddHBand="0" w:evenHBand="0" w:firstRowFirstColumn="0" w:firstRowLastColumn="0" w:lastRowFirstColumn="0" w:lastRowLastColumn="0"/>
+              <w:rPr>
+                <w:rFonts w:ascii="Times New Roman" w:hAnsi="Times New Roman" w:cs="Times New Roman"/>
+                <w:lang w:val="en-CA"/>
+              </w:rPr>
+            </w:pPr>
+          </w:p>
+        </w:tc>
+      </w:tr>
+      <w:tr>
+        <w:trPr>
+          <w:cnfStyle w:val="000000100000" w:firstRow="0" w:lastRow="0" w:firstColumn="0" w:lastColumn="0" w:oddVBand="0" w:evenVBand="0" w:oddHBand="1" w:evenHBand="0" w:firstRowFirstColumn="0" w:firstRowLastColumn="0" w:lastRowFirstColumn="0" w:lastRowLastColumn="0"/>
+          <w:trHeight w:val="165"/>
+        </w:trPr>
+        <w:tc>
+          <w:tcPr>
+            <w:cnfStyle w:val="001000000000" w:firstRow="0" w:lastRow="0" w:firstColumn="1" w:lastColumn="0" w:oddVBand="0" w:evenVBand="0" w:oddHBand="0" w:evenHBand="0" w:firstRowFirstColumn="0" w:firstRowLastColumn="0" w:lastRowFirstColumn="0" w:lastRowLastColumn="0"/>
+            <w:tcW w:w="2063" w:type="dxa"/>
+            <w:vMerge w:val="restart"/>
+          </w:tcPr>
+          <w:p>
+            <w:pPr>
+              <w:rPr>
+                <w:rFonts w:ascii="Times New Roman" w:hAnsi="Times New Roman" w:cs="Times New Roman"/>
+                <w:lang w:val="en-CA"/>
+              </w:rPr>
+            </w:pPr>
+          </w:p>
+        </w:tc>
+        <w:tc>
+          <w:tcPr>
+            <w:tcW w:w="1112" w:type="dxa"/>
+            <w:hideMark/>
+          </w:tcPr>
+          <w:p>
+            <w:pPr>
+              <w:cnfStyle w:val="000000100000" w:firstRow="0" w:lastRow="0" w:firstColumn="0" w:lastColumn="0" w:oddVBand="0" w:evenVBand="0" w:oddHBand="1" w:evenHBand="0" w:firstRowFirstColumn="0" w:firstRowLastColumn="0" w:lastRowFirstColumn="0" w:lastRowLastColumn="0"/>
+              <w:rPr>
+                <w:rFonts w:ascii="Times New Roman" w:hAnsi="Times New Roman" w:cs="Times New Roman"/>
+                <w:lang w:val="en-CA"/>
+              </w:rPr>
+            </w:pPr>
+            <w:r>
+              <w:rPr>
+                <w:rFonts w:ascii="Times New Roman" w:hAnsi="Times New Roman" w:cs="Times New Roman"/>
+                <w:lang w:val="en-CA"/>
+              </w:rPr>
+              <w:t>R</w:t>
+            </w:r>
+          </w:p>
+        </w:tc>
+        <w:tc>
+          <w:tcPr>
+            <w:tcW w:w="620" w:type="dxa"/>
+            <w:hideMark/>
+          </w:tcPr>
+          <w:p>
+            <w:pPr>
+              <w:cnfStyle w:val="000000100000" w:firstRow="0" w:lastRow="0" w:firstColumn="0" w:lastColumn="0" w:oddVBand="0" w:evenVBand="0" w:oddHBand="1" w:evenHBand="0" w:firstRowFirstColumn="0" w:firstRowLastColumn="0" w:lastRowFirstColumn="0" w:lastRowLastColumn="0"/>
+              <w:rPr>
+                <w:rFonts w:ascii="Times New Roman" w:hAnsi="Times New Roman" w:cs="Times New Roman"/>
+                <w:lang w:val="en-CA"/>
+              </w:rPr>
+            </w:pPr>
+          </w:p>
+        </w:tc>
+        <w:tc>
+          <w:tcPr>
+            <w:tcW w:w="1545" w:type="dxa"/>
+          </w:tcPr>
+          <w:p>
+            <w:pPr>
+              <w:cnfStyle w:val="000000100000" w:firstRow="0" w:lastRow="0" w:firstColumn="0" w:lastColumn="0" w:oddVBand="0" w:evenVBand="0" w:oddHBand="1" w:evenHBand="0" w:firstRowFirstColumn="0" w:firstRowLastColumn="0" w:lastRowFirstColumn="0" w:lastRowLastColumn="0"/>
+              <w:rPr>
+                <w:rFonts w:ascii="Times New Roman" w:hAnsi="Times New Roman" w:cs="Times New Roman"/>
+                <w:lang w:val="en-CA"/>
+              </w:rPr>
+            </w:pPr>
+          </w:p>
+        </w:tc>
+        <w:tc>
+          <w:tcPr>
+            <w:tcW w:w="2538" w:type="dxa"/>
+            <w:hideMark/>
+          </w:tcPr>
+          <w:p>
+            <w:pPr>
+              <w:cnfStyle w:val="000000100000" w:firstRow="0" w:lastRow="0" w:firstColumn="0" w:lastColumn="0" w:oddVBand="0" w:evenVBand="0" w:oddHBand="1" w:evenHBand="0" w:firstRowFirstColumn="0" w:firstRowLastColumn="0" w:lastRowFirstColumn="0" w:lastRowLastColumn="0"/>
+              <w:rPr>
+                <w:rFonts w:ascii="Times New Roman" w:hAnsi="Times New Roman" w:cs="Times New Roman"/>
+                <w:lang w:val="en-CA"/>
+              </w:rPr>
+            </w:pPr>
+            <w:r>
+              <w:rPr>
+                <w:rFonts w:ascii="Times New Roman" w:hAnsi="Times New Roman" w:cs="Times New Roman"/>
+                <w:lang w:val="en-CA"/>
+              </w:rPr>
+              <w:t>*</w:t>
+            </w:r>
+            <w:r>
+              <w:t xml:space="preserve"> </w:t>
+            </w:r>
+            <w:proofErr w:type="spellStart"/>
+            <w:proofErr w:type="gramStart"/>
+            <w:r>
+              <w:rPr>
+                <w:rFonts w:ascii="Times New Roman" w:hAnsi="Times New Roman" w:cs="Times New Roman"/>
+                <w:lang w:val="en-CA"/>
+              </w:rPr>
+              <w:t>commande</w:t>
+            </w:r>
+            <w:proofErr w:type="gramEnd"/>
+            <w:r>
+              <w:rPr>
+                <w:rFonts w:ascii="Times New Roman" w:hAnsi="Times New Roman" w:cs="Times New Roman"/>
+                <w:lang w:val="en-CA"/>
+              </w:rPr>
+              <w:t>_id_commande</w:t>
+            </w:r>
+            <w:proofErr w:type="spellEnd"/>
+          </w:p>
+        </w:tc>
+        <w:tc>
+          <w:tcPr>
+            <w:tcW w:w="1681" w:type="dxa"/>
+          </w:tcPr>
+          <w:p>
+            <w:pPr>
+              <w:cnfStyle w:val="000000100000" w:firstRow="0" w:lastRow="0" w:firstColumn="0" w:lastColumn="0" w:oddVBand="0" w:evenVBand="0" w:oddHBand="1" w:evenHBand="0" w:firstRowFirstColumn="0" w:firstRowLastColumn="0" w:lastRowFirstColumn="0" w:lastRowLastColumn="0"/>
+              <w:rPr>
+                <w:rFonts w:ascii="Times New Roman" w:hAnsi="Times New Roman" w:cs="Times New Roman"/>
+                <w:lang w:val="en-CA"/>
+              </w:rPr>
+            </w:pPr>
+          </w:p>
+        </w:tc>
+      </w:tr>
+      <w:tr>
+        <w:trPr>
+          <w:trHeight w:val="165"/>
+        </w:trPr>
+        <w:tc>
+          <w:tcPr>
+            <w:cnfStyle w:val="001000000000" w:firstRow="0" w:lastRow="0" w:firstColumn="1" w:lastColumn="0" w:oddVBand="0" w:evenVBand="0" w:oddHBand="0" w:evenHBand="0" w:firstRowFirstColumn="0" w:firstRowLastColumn="0" w:lastRowFirstColumn="0" w:lastRowLastColumn="0"/>
+            <w:tcW w:w="0" w:type="auto"/>
+            <w:vMerge/>
+            <w:hideMark/>
+          </w:tcPr>
+          <w:p>
+            <w:pPr>
+              <w:rPr>
+                <w:rFonts w:ascii="Times New Roman" w:hAnsi="Times New Roman" w:cs="Times New Roman"/>
+                <w:sz w:val="24"/>
+                <w:szCs w:val="24"/>
+                <w:lang w:val="en-CA" w:eastAsia="ja-JP"/>
+              </w:rPr>
+            </w:pPr>
+          </w:p>
+        </w:tc>
+        <w:tc>
+          <w:tcPr>
+            <w:tcW w:w="1112" w:type="dxa"/>
+            <w:hideMark/>
+          </w:tcPr>
+          <w:p>
+            <w:pPr>
+              <w:cnfStyle w:val="000000000000" w:firstRow="0" w:lastRow="0" w:firstColumn="0" w:lastColumn="0" w:oddVBand="0" w:evenVBand="0" w:oddHBand="0" w:evenHBand="0" w:firstRowFirstColumn="0" w:firstRowLastColumn="0" w:lastRowFirstColumn="0" w:lastRowLastColumn="0"/>
+              <w:rPr>
+                <w:rFonts w:ascii="Times New Roman" w:hAnsi="Times New Roman" w:cs="Times New Roman"/>
+                <w:lang w:val="en-CA"/>
+              </w:rPr>
+            </w:pPr>
+            <w:r>
+              <w:rPr>
+                <w:rFonts w:ascii="Times New Roman" w:hAnsi="Times New Roman" w:cs="Times New Roman"/>
+                <w:lang w:val="en-CA"/>
+              </w:rPr>
+              <w:t>U</w:t>
+            </w:r>
+          </w:p>
+        </w:tc>
+        <w:tc>
+          <w:tcPr>
+            <w:tcW w:w="620" w:type="dxa"/>
+          </w:tcPr>
+          <w:p>
+            <w:pPr>
+              <w:cnfStyle w:val="000000000000" w:firstRow="0" w:lastRow="0" w:firstColumn="0" w:lastColumn="0" w:oddVBand="0" w:evenVBand="0" w:oddHBand="0" w:evenHBand="0" w:firstRowFirstColumn="0" w:firstRowLastColumn="0" w:lastRowFirstColumn="0" w:lastRowLastColumn="0"/>
+              <w:rPr>
+                <w:rFonts w:ascii="Times New Roman" w:hAnsi="Times New Roman" w:cs="Times New Roman"/>
+                <w:lang w:val="en-CA"/>
+              </w:rPr>
+            </w:pPr>
+            <w:r>
+              <w:rPr>
+                <w:rFonts w:ascii="Times New Roman" w:hAnsi="Times New Roman" w:cs="Times New Roman"/>
+                <w:lang w:val="en-CA"/>
+              </w:rPr>
+              <w:t>X</w:t>
+            </w:r>
+          </w:p>
+        </w:tc>
+        <w:tc>
+          <w:tcPr>
+            <w:tcW w:w="1545" w:type="dxa"/>
+          </w:tcPr>
+          <w:p>
+            <w:pPr>
+              <w:cnfStyle w:val="000000000000" w:firstRow="0" w:lastRow="0" w:firstColumn="0" w:lastColumn="0" w:oddVBand="0" w:evenVBand="0" w:oddHBand="0" w:evenHBand="0" w:firstRowFirstColumn="0" w:firstRowLastColumn="0" w:lastRowFirstColumn="0" w:lastRowLastColumn="0"/>
+              <w:rPr>
+                <w:rFonts w:ascii="Times New Roman" w:hAnsi="Times New Roman" w:cs="Times New Roman"/>
+                <w:lang w:val="en-CA"/>
+              </w:rPr>
+            </w:pPr>
+          </w:p>
+        </w:tc>
+        <w:tc>
+          <w:tcPr>
+            <w:tcW w:w="2538" w:type="dxa"/>
+            <w:hideMark/>
+          </w:tcPr>
+          <w:p>
+            <w:pPr>
+              <w:cnfStyle w:val="000000000000" w:firstRow="0" w:lastRow="0" w:firstColumn="0" w:lastColumn="0" w:oddVBand="0" w:evenVBand="0" w:oddHBand="0" w:evenHBand="0" w:firstRowFirstColumn="0" w:firstRowLastColumn="0" w:lastRowFirstColumn="0" w:lastRowLastColumn="0"/>
+              <w:rPr>
+                <w:rFonts w:ascii="Times New Roman" w:hAnsi="Times New Roman" w:cs="Times New Roman"/>
+                <w:lang w:val="en-CA"/>
+              </w:rPr>
+            </w:pPr>
+            <w:r>
+              <w:rPr>
+                <w:rFonts w:ascii="Times New Roman" w:hAnsi="Times New Roman" w:cs="Times New Roman"/>
+                <w:lang w:val="en-CA"/>
+              </w:rPr>
+              <w:t>*</w:t>
+            </w:r>
+            <w:r>
+              <w:t xml:space="preserve"> </w:t>
+            </w:r>
+            <w:proofErr w:type="spellStart"/>
+            <w:r>
+              <w:rPr>
+                <w:rFonts w:ascii="Times New Roman" w:hAnsi="Times New Roman" w:cs="Times New Roman"/>
+                <w:lang w:val="en-CA"/>
+              </w:rPr>
+              <w:t>typePaiement</w:t>
+            </w:r>
+            <w:proofErr w:type="spellEnd"/>
+          </w:p>
+        </w:tc>
+        <w:tc>
+          <w:tcPr>
+            <w:tcW w:w="1681" w:type="dxa"/>
+          </w:tcPr>
+          <w:p>
+            <w:pPr>
+              <w:cnfStyle w:val="000000000000" w:firstRow="0" w:lastRow="0" w:firstColumn="0" w:lastColumn="0" w:oddVBand="0" w:evenVBand="0" w:oddHBand="0" w:evenHBand="0" w:firstRowFirstColumn="0" w:firstRowLastColumn="0" w:lastRowFirstColumn="0" w:lastRowLastColumn="0"/>
+              <w:rPr>
+                <w:rFonts w:ascii="Times New Roman" w:hAnsi="Times New Roman" w:cs="Times New Roman"/>
+                <w:lang w:val="en-CA"/>
+              </w:rPr>
+            </w:pPr>
+          </w:p>
+        </w:tc>
+      </w:tr>
+      <w:tr>
+        <w:trPr>
+          <w:cnfStyle w:val="000000100000" w:firstRow="0" w:lastRow="0" w:firstColumn="0" w:lastColumn="0" w:oddVBand="0" w:evenVBand="0" w:oddHBand="1" w:evenHBand="0" w:firstRowFirstColumn="0" w:firstRowLastColumn="0" w:lastRowFirstColumn="0" w:lastRowLastColumn="0"/>
+          <w:trHeight w:val="165"/>
+        </w:trPr>
+        <w:tc>
+          <w:tcPr>
+            <w:cnfStyle w:val="001000000000" w:firstRow="0" w:lastRow="0" w:firstColumn="1" w:lastColumn="0" w:oddVBand="0" w:evenVBand="0" w:oddHBand="0" w:evenHBand="0" w:firstRowFirstColumn="0" w:firstRowLastColumn="0" w:lastRowFirstColumn="0" w:lastRowLastColumn="0"/>
+            <w:tcW w:w="0" w:type="auto"/>
+            <w:vMerge/>
+            <w:hideMark/>
+          </w:tcPr>
+          <w:p>
+            <w:pPr>
+              <w:rPr>
+                <w:rFonts w:ascii="Times New Roman" w:hAnsi="Times New Roman" w:cs="Times New Roman"/>
+                <w:sz w:val="24"/>
+                <w:szCs w:val="24"/>
+                <w:lang w:val="en-CA" w:eastAsia="ja-JP"/>
+              </w:rPr>
+            </w:pPr>
+          </w:p>
+        </w:tc>
+        <w:tc>
+          <w:tcPr>
+            <w:tcW w:w="1112" w:type="dxa"/>
+            <w:hideMark/>
+          </w:tcPr>
+          <w:p>
+            <w:pPr>
+              <w:cnfStyle w:val="000000100000" w:firstRow="0" w:lastRow="0" w:firstColumn="0" w:lastColumn="0" w:oddVBand="0" w:evenVBand="0" w:oddHBand="1" w:evenHBand="0" w:firstRowFirstColumn="0" w:firstRowLastColumn="0" w:lastRowFirstColumn="0" w:lastRowLastColumn="0"/>
+              <w:rPr>
+                <w:rFonts w:ascii="Times New Roman" w:hAnsi="Times New Roman" w:cs="Times New Roman"/>
+                <w:lang w:val="en-CA"/>
+              </w:rPr>
+            </w:pPr>
+            <w:r>
+              <w:rPr>
+                <w:rFonts w:ascii="Times New Roman" w:hAnsi="Times New Roman" w:cs="Times New Roman"/>
+                <w:lang w:val="en-CA"/>
+              </w:rPr>
+              <w:t>D</w:t>
+            </w:r>
+          </w:p>
+        </w:tc>
+        <w:tc>
+          <w:tcPr>
+            <w:tcW w:w="620" w:type="dxa"/>
+          </w:tcPr>
+          <w:p>
+            <w:pPr>
+              <w:cnfStyle w:val="000000100000" w:firstRow="0" w:lastRow="0" w:firstColumn="0" w:lastColumn="0" w:oddVBand="0" w:evenVBand="0" w:oddHBand="1" w:evenHBand="0" w:firstRowFirstColumn="0" w:firstRowLastColumn="0" w:lastRowFirstColumn="0" w:lastRowLastColumn="0"/>
+              <w:rPr>
+                <w:rFonts w:ascii="Times New Roman" w:hAnsi="Times New Roman" w:cs="Times New Roman"/>
+                <w:lang w:val="en-CA"/>
+              </w:rPr>
+            </w:pPr>
+          </w:p>
+        </w:tc>
+        <w:tc>
+          <w:tcPr>
+            <w:tcW w:w="1545" w:type="dxa"/>
+          </w:tcPr>
+          <w:p>
+            <w:pPr>
+              <w:cnfStyle w:val="000000100000" w:firstRow="0" w:lastRow="0" w:firstColumn="0" w:lastColumn="0" w:oddVBand="0" w:evenVBand="0" w:oddHBand="1" w:evenHBand="0" w:firstRowFirstColumn="0" w:firstRowLastColumn="0" w:lastRowFirstColumn="0" w:lastRowLastColumn="0"/>
+              <w:rPr>
+                <w:rFonts w:ascii="Times New Roman" w:hAnsi="Times New Roman" w:cs="Times New Roman"/>
+                <w:lang w:val="en-CA"/>
+              </w:rPr>
+            </w:pPr>
+          </w:p>
+        </w:tc>
+        <w:tc>
+          <w:tcPr>
+            <w:tcW w:w="2538" w:type="dxa"/>
+            <w:hideMark/>
+          </w:tcPr>
+          <w:p>
+            <w:pPr>
+              <w:cnfStyle w:val="000000100000" w:firstRow="0" w:lastRow="0" w:firstColumn="0" w:lastColumn="0" w:oddVBand="0" w:evenVBand="0" w:oddHBand="1" w:evenHBand="0" w:firstRowFirstColumn="0" w:firstRowLastColumn="0" w:lastRowFirstColumn="0" w:lastRowLastColumn="0"/>
+              <w:rPr>
+                <w:rFonts w:ascii="Times New Roman" w:hAnsi="Times New Roman" w:cs="Times New Roman"/>
+                <w:lang w:val="en-CA"/>
+              </w:rPr>
+            </w:pPr>
+            <w:r>
+              <w:rPr>
+                <w:rFonts w:ascii="Times New Roman" w:hAnsi="Times New Roman" w:cs="Times New Roman"/>
+                <w:lang w:val="en-CA"/>
+              </w:rPr>
+              <w:t>*</w:t>
+            </w:r>
+            <w:proofErr w:type="spellStart"/>
+            <w:r>
+              <w:rPr>
+                <w:rFonts w:ascii="Times New Roman" w:hAnsi="Times New Roman" w:cs="Times New Roman"/>
+                <w:lang w:val="en-CA"/>
+              </w:rPr>
+              <w:t>prixTotal</w:t>
+            </w:r>
+            <w:proofErr w:type="spellEnd"/>
+          </w:p>
+        </w:tc>
+        <w:tc>
+          <w:tcPr>
+            <w:tcW w:w="1681" w:type="dxa"/>
+          </w:tcPr>
+          <w:p>
+            <w:pPr>
+              <w:cnfStyle w:val="000000100000" w:firstRow="0" w:lastRow="0" w:firstColumn="0" w:lastColumn="0" w:oddVBand="0" w:evenVBand="0" w:oddHBand="1" w:evenHBand="0" w:firstRowFirstColumn="0" w:firstRowLastColumn="0" w:lastRowFirstColumn="0" w:lastRowLastColumn="0"/>
+              <w:rPr>
+                <w:rFonts w:ascii="Times New Roman" w:hAnsi="Times New Roman" w:cs="Times New Roman"/>
+                <w:lang w:val="en-CA"/>
+              </w:rPr>
+            </w:pPr>
+          </w:p>
+        </w:tc>
+      </w:tr>
+      <w:tr>
+        <w:trPr>
+          <w:trHeight w:val="165"/>
+        </w:trPr>
+        <w:tc>
+          <w:tcPr>
+            <w:cnfStyle w:val="001000000000" w:firstRow="0" w:lastRow="0" w:firstColumn="1" w:lastColumn="0" w:oddVBand="0" w:evenVBand="0" w:oddHBand="0" w:evenHBand="0" w:firstRowFirstColumn="0" w:firstRowLastColumn="0" w:lastRowFirstColumn="0" w:lastRowLastColumn="0"/>
+            <w:tcW w:w="2063" w:type="dxa"/>
+            <w:hideMark/>
+          </w:tcPr>
+          <w:p>
+            <w:pPr>
+              <w:rPr>
+                <w:rFonts w:ascii="Times New Roman" w:hAnsi="Times New Roman" w:cs="Times New Roman"/>
+              </w:rPr>
+            </w:pPr>
+            <w:r>
+              <w:rPr>
+                <w:rFonts w:ascii="Times New Roman" w:hAnsi="Times New Roman" w:cs="Times New Roman"/>
+              </w:rPr>
+              <w:t>Effectuer une demande de co</w:t>
+            </w:r>
+            <w:r>
+              <w:rPr>
+                <w:rFonts w:ascii="Times New Roman" w:hAnsi="Times New Roman" w:cs="Times New Roman"/>
+              </w:rPr>
+              <w:t>ntact</w:t>
+            </w:r>
+          </w:p>
+        </w:tc>
+        <w:tc>
+          <w:tcPr>
+            <w:tcW w:w="1112" w:type="dxa"/>
+            <w:hideMark/>
+          </w:tcPr>
+          <w:p>
+            <w:pPr>
+              <w:cnfStyle w:val="000000000000" w:firstRow="0" w:lastRow="0" w:firstColumn="0" w:lastColumn="0" w:oddVBand="0" w:evenVBand="0" w:oddHBand="0" w:evenHBand="0" w:firstRowFirstColumn="0" w:firstRowLastColumn="0" w:lastRowFirstColumn="0" w:lastRowLastColumn="0"/>
+              <w:rPr>
+                <w:rFonts w:ascii="Times New Roman" w:hAnsi="Times New Roman" w:cs="Times New Roman"/>
+                <w:lang w:val="en-CA"/>
+              </w:rPr>
+            </w:pPr>
+            <w:r>
+              <w:rPr>
+                <w:rFonts w:ascii="Times New Roman" w:hAnsi="Times New Roman" w:cs="Times New Roman"/>
+                <w:lang w:val="en-CA"/>
+              </w:rPr>
+              <w:t>C</w:t>
+            </w:r>
+          </w:p>
+        </w:tc>
+        <w:tc>
+          <w:tcPr>
+            <w:tcW w:w="620" w:type="dxa"/>
+          </w:tcPr>
+          <w:p>
+            <w:pPr>
+              <w:cnfStyle w:val="000000000000" w:firstRow="0" w:lastRow="0" w:firstColumn="0" w:lastColumn="0" w:oddVBand="0" w:evenVBand="0" w:oddHBand="0" w:evenHBand="0" w:firstRowFirstColumn="0" w:firstRowLastColumn="0" w:lastRowFirstColumn="0" w:lastRowLastColumn="0"/>
+              <w:rPr>
+                <w:rFonts w:ascii="Times New Roman" w:hAnsi="Times New Roman" w:cs="Times New Roman"/>
+                <w:lang w:val="en-CA"/>
+              </w:rPr>
+            </w:pPr>
+            <w:r>
+              <w:rPr>
+                <w:rFonts w:ascii="Times New Roman" w:hAnsi="Times New Roman" w:cs="Times New Roman"/>
+                <w:lang w:val="en-CA"/>
+              </w:rPr>
+              <w:t>x</w:t>
+            </w:r>
+          </w:p>
+        </w:tc>
+        <w:tc>
+          <w:tcPr>
+            <w:tcW w:w="1545" w:type="dxa"/>
+            <w:hideMark/>
+          </w:tcPr>
+          <w:p>
+            <w:pPr>
+              <w:cnfStyle w:val="000000000000" w:firstRow="0" w:lastRow="0" w:firstColumn="0" w:lastColumn="0" w:oddVBand="0" w:evenVBand="0" w:oddHBand="0" w:evenHBand="0" w:firstRowFirstColumn="0" w:firstRowLastColumn="0" w:lastRowFirstColumn="0" w:lastRowLastColumn="0"/>
+              <w:rPr>
+                <w:rFonts w:ascii="Times New Roman" w:hAnsi="Times New Roman" w:cs="Times New Roman"/>
+                <w:lang w:val="en-CA"/>
+              </w:rPr>
+            </w:pPr>
+            <w:r>
+              <w:rPr>
+                <w:rFonts w:ascii="Times New Roman" w:hAnsi="Times New Roman" w:cs="Times New Roman"/>
+                <w:lang w:val="en-CA"/>
+              </w:rPr>
+              <w:t>contact</w:t>
+            </w:r>
+          </w:p>
+        </w:tc>
+        <w:tc>
+          <w:tcPr>
+            <w:tcW w:w="2538" w:type="dxa"/>
+            <w:hideMark/>
+          </w:tcPr>
+          <w:p>
+            <w:pPr>
+              <w:cnfStyle w:val="000000000000" w:firstRow="0" w:lastRow="0" w:firstColumn="0" w:lastColumn="0" w:oddVBand="0" w:evenVBand="0" w:oddHBand="0" w:evenHBand="0" w:firstRowFirstColumn="0" w:firstRowLastColumn="0" w:lastRowFirstColumn="0" w:lastRowLastColumn="0"/>
+              <w:rPr>
+                <w:rFonts w:ascii="Times New Roman" w:hAnsi="Times New Roman" w:cs="Times New Roman"/>
+                <w:lang w:val="en-CA"/>
+              </w:rPr>
+            </w:pPr>
+            <w:r>
+              <w:rPr>
+                <w:rFonts w:ascii="Times New Roman" w:hAnsi="Times New Roman" w:cs="Times New Roman"/>
+                <w:lang w:val="en-CA"/>
+              </w:rPr>
+              <w:t>#*</w:t>
+            </w:r>
+            <w:r>
+              <w:t xml:space="preserve"> </w:t>
+            </w:r>
+            <w:proofErr w:type="spellStart"/>
+            <w:r>
+              <w:rPr>
+                <w:rFonts w:ascii="Times New Roman" w:hAnsi="Times New Roman" w:cs="Times New Roman"/>
+                <w:lang w:val="en-CA"/>
+              </w:rPr>
+              <w:t>id_contact</w:t>
+            </w:r>
+            <w:proofErr w:type="spellEnd"/>
+          </w:p>
+        </w:tc>
+        <w:tc>
+          <w:tcPr>
+            <w:tcW w:w="1681" w:type="dxa"/>
+          </w:tcPr>
+          <w:p>
+            <w:pPr>
+              <w:cnfStyle w:val="000000000000" w:firstRow="0" w:lastRow="0" w:firstColumn="0" w:lastColumn="0" w:oddVBand="0" w:evenVBand="0" w:oddHBand="0" w:evenHBand="0" w:firstRowFirstColumn="0" w:firstRowLastColumn="0" w:lastRowFirstColumn="0" w:lastRowLastColumn="0"/>
+              <w:rPr>
+                <w:rFonts w:ascii="Times New Roman" w:hAnsi="Times New Roman" w:cs="Times New Roman"/>
+              </w:rPr>
+            </w:pPr>
+          </w:p>
+        </w:tc>
+      </w:tr>
+      <w:tr>
+        <w:trPr>
+          <w:cnfStyle w:val="000000100000" w:firstRow="0" w:lastRow="0" w:firstColumn="0" w:lastColumn="0" w:oddVBand="0" w:evenVBand="0" w:oddHBand="1" w:evenHBand="0" w:firstRowFirstColumn="0" w:firstRowLastColumn="0" w:lastRowFirstColumn="0" w:lastRowLastColumn="0"/>
+          <w:trHeight w:val="165"/>
+        </w:trPr>
+        <w:tc>
+          <w:tcPr>
+            <w:cnfStyle w:val="001000000000" w:firstRow="0" w:lastRow="0" w:firstColumn="1" w:lastColumn="0" w:oddVBand="0" w:evenVBand="0" w:oddHBand="0" w:evenHBand="0" w:firstRowFirstColumn="0" w:firstRowLastColumn="0" w:lastRowFirstColumn="0" w:lastRowLastColumn="0"/>
+            <w:tcW w:w="2063" w:type="dxa"/>
+            <w:vMerge w:val="restart"/>
+          </w:tcPr>
+          <w:p>
+            <w:pPr>
+              <w:rPr>
+                <w:rFonts w:ascii="Times New Roman" w:hAnsi="Times New Roman" w:cs="Times New Roman"/>
+                <w:lang w:val="en-CA"/>
+              </w:rPr>
+            </w:pPr>
+          </w:p>
+        </w:tc>
+        <w:tc>
+          <w:tcPr>
+            <w:tcW w:w="1112" w:type="dxa"/>
+            <w:hideMark/>
+          </w:tcPr>
+          <w:p>
+            <w:pPr>
+              <w:cnfStyle w:val="000000100000" w:firstRow="0" w:lastRow="0" w:firstColumn="0" w:lastColumn="0" w:oddVBand="0" w:evenVBand="0" w:oddHBand="1" w:evenHBand="0" w:firstRowFirstColumn="0" w:firstRowLastColumn="0" w:lastRowFirstColumn="0" w:lastRowLastColumn="0"/>
+              <w:rPr>
+                <w:rFonts w:ascii="Times New Roman" w:hAnsi="Times New Roman" w:cs="Times New Roman"/>
+                <w:lang w:val="en-CA"/>
+              </w:rPr>
+            </w:pPr>
+            <w:r>
+              <w:rPr>
+                <w:rFonts w:ascii="Times New Roman" w:hAnsi="Times New Roman" w:cs="Times New Roman"/>
+                <w:lang w:val="en-CA"/>
+              </w:rPr>
+              <w:t>R</w:t>
+            </w:r>
+          </w:p>
+        </w:tc>
+        <w:tc>
+          <w:tcPr>
+            <w:tcW w:w="620" w:type="dxa"/>
+            <w:hideMark/>
+          </w:tcPr>
+          <w:p>
+            <w:pPr>
+              <w:cnfStyle w:val="000000100000" w:firstRow="0" w:lastRow="0" w:firstColumn="0" w:lastColumn="0" w:oddVBand="0" w:evenVBand="0" w:oddHBand="1" w:evenHBand="0" w:firstRowFirstColumn="0" w:firstRowLastColumn="0" w:lastRowFirstColumn="0" w:lastRowLastColumn="0"/>
+              <w:rPr>
+                <w:rFonts w:ascii="Times New Roman" w:hAnsi="Times New Roman" w:cs="Times New Roman"/>
+                <w:lang w:val="en-CA"/>
+              </w:rPr>
+            </w:pPr>
+          </w:p>
+        </w:tc>
+        <w:tc>
+          <w:tcPr>
+            <w:tcW w:w="1545" w:type="dxa"/>
+          </w:tcPr>
+          <w:p>
+            <w:pPr>
+              <w:cnfStyle w:val="000000100000" w:firstRow="0" w:lastRow="0" w:firstColumn="0" w:lastColumn="0" w:oddVBand="0" w:evenVBand="0" w:oddHBand="1" w:evenHBand="0" w:firstRowFirstColumn="0" w:firstRowLastColumn="0" w:lastRowFirstColumn="0" w:lastRowLastColumn="0"/>
+              <w:rPr>
+                <w:rFonts w:ascii="Times New Roman" w:hAnsi="Times New Roman" w:cs="Times New Roman"/>
+                <w:lang w:val="en-CA"/>
+              </w:rPr>
+            </w:pPr>
+          </w:p>
+        </w:tc>
+        <w:tc>
+          <w:tcPr>
+            <w:tcW w:w="2538" w:type="dxa"/>
+            <w:hideMark/>
+          </w:tcPr>
+          <w:p>
+            <w:pPr>
+              <w:cnfStyle w:val="000000100000" w:firstRow="0" w:lastRow="0" w:firstColumn="0" w:lastColumn="0" w:oddVBand="0" w:evenVBand="0" w:oddHBand="1" w:evenHBand="0" w:firstRowFirstColumn="0" w:firstRowLastColumn="0" w:lastRowFirstColumn="0" w:lastRowLastColumn="0"/>
+              <w:rPr>
+                <w:rFonts w:ascii="Times New Roman" w:hAnsi="Times New Roman" w:cs="Times New Roman"/>
+                <w:lang w:val="en-CA"/>
+              </w:rPr>
+            </w:pPr>
+            <w:r>
+              <w:rPr>
+                <w:rFonts w:ascii="Times New Roman" w:hAnsi="Times New Roman" w:cs="Times New Roman"/>
+                <w:lang w:val="en-CA"/>
+              </w:rPr>
+              <w:t>*</w:t>
+            </w:r>
+            <w:proofErr w:type="spellStart"/>
+            <w:proofErr w:type="gramStart"/>
+            <w:r>
+              <w:rPr>
+                <w:rFonts w:ascii="Times New Roman" w:hAnsi="Times New Roman" w:cs="Times New Roman"/>
+                <w:lang w:val="en-CA"/>
+              </w:rPr>
+              <w:t>prenom</w:t>
+            </w:r>
+            <w:proofErr w:type="spellEnd"/>
+            <w:proofErr w:type="gramEnd"/>
+          </w:p>
+        </w:tc>
+        <w:tc>
+          <w:tcPr>
+            <w:tcW w:w="1681" w:type="dxa"/>
+          </w:tcPr>
+          <w:p>
+            <w:pPr>
+              <w:cnfStyle w:val="000000100000" w:firstRow="0" w:lastRow="0" w:firstColumn="0" w:lastColumn="0" w:oddVBand="0" w:evenVBand="0" w:oddHBand="1" w:evenHBand="0" w:firstRowFirstColumn="0" w:firstRowLastColumn="0" w:lastRowFirstColumn="0" w:lastRowLastColumn="0"/>
+              <w:rPr>
+                <w:rFonts w:ascii="Times New Roman" w:hAnsi="Times New Roman" w:cs="Times New Roman"/>
+              </w:rPr>
+            </w:pPr>
+          </w:p>
+        </w:tc>
+      </w:tr>
+      <w:tr>
+        <w:trPr>
+          <w:trHeight w:val="165"/>
+        </w:trPr>
+        <w:tc>
+          <w:tcPr>
+            <w:cnfStyle w:val="001000000000" w:firstRow="0" w:lastRow="0" w:firstColumn="1" w:lastColumn="0" w:oddVBand="0" w:evenVBand="0" w:oddHBand="0" w:evenHBand="0" w:firstRowFirstColumn="0" w:firstRowLastColumn="0" w:lastRowFirstColumn="0" w:lastRowLastColumn="0"/>
+            <w:tcW w:w="0" w:type="auto"/>
+            <w:vMerge/>
+            <w:hideMark/>
+          </w:tcPr>
+          <w:p>
+            <w:pPr>
+              <w:rPr>
+                <w:rFonts w:ascii="Times New Roman" w:hAnsi="Times New Roman" w:cs="Times New Roman"/>
+                <w:sz w:val="24"/>
+                <w:szCs w:val="24"/>
+                <w:lang w:val="en-CA" w:eastAsia="ja-JP"/>
+              </w:rPr>
+            </w:pPr>
+          </w:p>
+        </w:tc>
+        <w:tc>
+          <w:tcPr>
+            <w:tcW w:w="1112" w:type="dxa"/>
+            <w:hideMark/>
+          </w:tcPr>
+          <w:p>
+            <w:pPr>
+              <w:cnfStyle w:val="000000000000" w:firstRow="0" w:lastRow="0" w:firstColumn="0" w:lastColumn="0" w:oddVBand="0" w:evenVBand="0" w:oddHBand="0" w:evenHBand="0" w:firstRowFirstColumn="0" w:firstRowLastColumn="0" w:lastRowFirstColumn="0" w:lastRowLastColumn="0"/>
+              <w:rPr>
+                <w:rFonts w:ascii="Times New Roman" w:hAnsi="Times New Roman" w:cs="Times New Roman"/>
+                <w:lang w:val="en-CA"/>
+              </w:rPr>
+            </w:pPr>
+            <w:r>
+              <w:rPr>
+                <w:rFonts w:ascii="Times New Roman" w:hAnsi="Times New Roman" w:cs="Times New Roman"/>
+                <w:lang w:val="en-CA"/>
+              </w:rPr>
+              <w:t>U</w:t>
+            </w:r>
+          </w:p>
+        </w:tc>
+        <w:tc>
+          <w:tcPr>
+            <w:tcW w:w="620" w:type="dxa"/>
+          </w:tcPr>
+          <w:p>
+            <w:pPr>
+              <w:cnfStyle w:val="000000000000" w:firstRow="0" w:lastRow="0" w:firstColumn="0" w:lastColumn="0" w:oddVBand="0" w:evenVBand="0" w:oddHBand="0" w:evenHBand="0" w:firstRowFirstColumn="0" w:firstRowLastColumn="0" w:lastRowFirstColumn="0" w:lastRowLastColumn="0"/>
+              <w:rPr>
+                <w:rFonts w:ascii="Times New Roman" w:hAnsi="Times New Roman" w:cs="Times New Roman"/>
+                <w:lang w:val="en-CA"/>
+              </w:rPr>
+            </w:pPr>
+          </w:p>
+        </w:tc>
+        <w:tc>
+          <w:tcPr>
+            <w:tcW w:w="1545" w:type="dxa"/>
+          </w:tcPr>
+          <w:p>
+            <w:pPr>
+              <w:cnfStyle w:val="000000000000" w:firstRow="0" w:lastRow="0" w:firstColumn="0" w:lastColumn="0" w:oddVBand="0" w:evenVBand="0" w:oddHBand="0" w:evenHBand="0" w:firstRowFirstColumn="0" w:firstRowLastColumn="0" w:lastRowFirstColumn="0" w:lastRowLastColumn="0"/>
+              <w:rPr>
+                <w:rFonts w:ascii="Times New Roman" w:hAnsi="Times New Roman" w:cs="Times New Roman"/>
+                <w:lang w:val="en-CA"/>
+              </w:rPr>
+            </w:pPr>
+          </w:p>
+        </w:tc>
+        <w:tc>
+          <w:tcPr>
+            <w:tcW w:w="2538" w:type="dxa"/>
+            <w:hideMark/>
+          </w:tcPr>
+          <w:p>
+            <w:pPr>
+              <w:cnfStyle w:val="000000000000" w:firstRow="0" w:lastRow="0" w:firstColumn="0" w:lastColumn="0" w:oddVBand="0" w:evenVBand="0" w:oddHBand="0" w:evenHBand="0" w:firstRowFirstColumn="0" w:firstRowLastColumn="0" w:lastRowFirstColumn="0" w:lastRowLastColumn="0"/>
+              <w:rPr>
+                <w:rFonts w:ascii="Times New Roman" w:hAnsi="Times New Roman" w:cs="Times New Roman"/>
+                <w:lang w:val="en-CA"/>
+              </w:rPr>
+            </w:pPr>
+            <w:r>
+              <w:rPr>
+                <w:rFonts w:ascii="Times New Roman" w:hAnsi="Times New Roman" w:cs="Times New Roman"/>
+                <w:lang w:val="en-CA"/>
+              </w:rPr>
+              <w:t>*</w:t>
+            </w:r>
+            <w:proofErr w:type="gramStart"/>
+            <w:r>
+              <w:rPr>
+                <w:rFonts w:ascii="Times New Roman" w:hAnsi="Times New Roman" w:cs="Times New Roman"/>
+                <w:lang w:val="en-CA"/>
+              </w:rPr>
+              <w:t>nom</w:t>
+            </w:r>
+            <w:proofErr w:type="gramEnd"/>
+          </w:p>
+        </w:tc>
+        <w:tc>
+          <w:tcPr>
+            <w:tcW w:w="1681" w:type="dxa"/>
+          </w:tcPr>
+          <w:p>
+            <w:pPr>
+              <w:cnfStyle w:val="000000000000" w:firstRow="0" w:lastRow="0" w:firstColumn="0" w:lastColumn="0" w:oddVBand="0" w:evenVBand="0" w:oddHBand="0" w:evenHBand="0" w:firstRowFirstColumn="0" w:firstRowLastColumn="0" w:lastRowFirstColumn="0" w:lastRowLastColumn="0"/>
+              <w:rPr>
+                <w:rFonts w:ascii="Times New Roman" w:hAnsi="Times New Roman" w:cs="Times New Roman"/>
+              </w:rPr>
+            </w:pPr>
+          </w:p>
+        </w:tc>
+      </w:tr>
+      <w:tr>
+        <w:trPr>
+          <w:cnfStyle w:val="000000100000" w:firstRow="0" w:lastRow="0" w:firstColumn="0" w:lastColumn="0" w:oddVBand="0" w:evenVBand="0" w:oddHBand="1" w:evenHBand="0" w:firstRowFirstColumn="0" w:firstRowLastColumn="0" w:lastRowFirstColumn="0" w:lastRowLastColumn="0"/>
+          <w:trHeight w:val="165"/>
+        </w:trPr>
+        <w:tc>
+          <w:tcPr>
+            <w:cnfStyle w:val="001000000000" w:firstRow="0" w:lastRow="0" w:firstColumn="1" w:lastColumn="0" w:oddVBand="0" w:evenVBand="0" w:oddHBand="0" w:evenHBand="0" w:firstRowFirstColumn="0" w:firstRowLastColumn="0" w:lastRowFirstColumn="0" w:lastRowLastColumn="0"/>
+            <w:tcW w:w="0" w:type="auto"/>
+            <w:vMerge/>
+            <w:hideMark/>
+          </w:tcPr>
+          <w:p>
+            <w:pPr>
+              <w:rPr>
+                <w:rFonts w:ascii="Times New Roman" w:hAnsi="Times New Roman" w:cs="Times New Roman"/>
+                <w:sz w:val="24"/>
+                <w:szCs w:val="24"/>
+                <w:lang w:val="en-CA" w:eastAsia="ja-JP"/>
+              </w:rPr>
+            </w:pPr>
+          </w:p>
+        </w:tc>
+        <w:tc>
+          <w:tcPr>
+            <w:tcW w:w="1112" w:type="dxa"/>
+            <w:hideMark/>
+          </w:tcPr>
+          <w:p>
+            <w:pPr>
+              <w:cnfStyle w:val="000000100000" w:firstRow="0" w:lastRow="0" w:firstColumn="0" w:lastColumn="0" w:oddVBand="0" w:evenVBand="0" w:oddHBand="1" w:evenHBand="0" w:firstRowFirstColumn="0" w:firstRowLastColumn="0" w:lastRowFirstColumn="0" w:lastRowLastColumn="0"/>
+              <w:rPr>
+                <w:rFonts w:ascii="Times New Roman" w:hAnsi="Times New Roman" w:cs="Times New Roman"/>
+                <w:lang w:val="en-CA"/>
+              </w:rPr>
+            </w:pPr>
+            <w:r>
+              <w:rPr>
+                <w:rFonts w:ascii="Times New Roman" w:hAnsi="Times New Roman" w:cs="Times New Roman"/>
+                <w:lang w:val="en-CA"/>
+              </w:rPr>
+              <w:t>D</w:t>
+            </w:r>
+          </w:p>
+        </w:tc>
+        <w:tc>
+          <w:tcPr>
+            <w:tcW w:w="620" w:type="dxa"/>
+          </w:tcPr>
+          <w:p>
+            <w:pPr>
+              <w:cnfStyle w:val="000000100000" w:firstRow="0" w:lastRow="0" w:firstColumn="0" w:lastColumn="0" w:oddVBand="0" w:evenVBand="0" w:oddHBand="1" w:evenHBand="0" w:firstRowFirstColumn="0" w:firstRowLastColumn="0" w:lastRowFirstColumn="0" w:lastRowLastColumn="0"/>
+              <w:rPr>
+                <w:rFonts w:ascii="Times New Roman" w:hAnsi="Times New Roman" w:cs="Times New Roman"/>
+                <w:lang w:val="en-CA"/>
+              </w:rPr>
+            </w:pPr>
+          </w:p>
+        </w:tc>
+        <w:tc>
+          <w:tcPr>
+            <w:tcW w:w="1545" w:type="dxa"/>
+          </w:tcPr>
+          <w:p>
+            <w:pPr>
+              <w:cnfStyle w:val="000000100000" w:firstRow="0" w:lastRow="0" w:firstColumn="0" w:lastColumn="0" w:oddVBand="0" w:evenVBand="0" w:oddHBand="1" w:evenHBand="0" w:firstRowFirstColumn="0" w:firstRowLastColumn="0" w:lastRowFirstColumn="0" w:lastRowLastColumn="0"/>
+              <w:rPr>
+                <w:rFonts w:ascii="Times New Roman" w:hAnsi="Times New Roman" w:cs="Times New Roman"/>
+                <w:lang w:val="en-CA"/>
+              </w:rPr>
+            </w:pPr>
+          </w:p>
+        </w:tc>
+        <w:tc>
+          <w:tcPr>
+            <w:tcW w:w="2538" w:type="dxa"/>
+            <w:hideMark/>
+          </w:tcPr>
+          <w:p>
+            <w:pPr>
+              <w:cnfStyle w:val="000000100000" w:firstRow="0" w:lastRow="0" w:firstColumn="0" w:lastColumn="0" w:oddVBand="0" w:evenVBand="0" w:oddHBand="1" w:evenHBand="0" w:firstRowFirstColumn="0" w:firstRowLastColumn="0" w:lastRowFirstColumn="0" w:lastRowLastColumn="0"/>
+              <w:rPr>
+                <w:rFonts w:ascii="Times New Roman" w:hAnsi="Times New Roman" w:cs="Times New Roman"/>
+                <w:lang w:val="en-CA"/>
+              </w:rPr>
+            </w:pPr>
+            <w:r>
+              <w:rPr>
+                <w:rFonts w:ascii="Times New Roman" w:hAnsi="Times New Roman" w:cs="Times New Roman"/>
+                <w:lang w:val="en-CA"/>
+              </w:rPr>
+              <w:t>*</w:t>
+            </w:r>
+            <w:proofErr w:type="gramStart"/>
+            <w:r>
+              <w:rPr>
+                <w:rFonts w:ascii="Times New Roman" w:hAnsi="Times New Roman" w:cs="Times New Roman"/>
+                <w:lang w:val="en-CA"/>
+              </w:rPr>
+              <w:t>courriel</w:t>
+            </w:r>
+            <w:proofErr w:type="gramEnd"/>
+          </w:p>
+        </w:tc>
+        <w:tc>
+          <w:tcPr>
+            <w:tcW w:w="1681" w:type="dxa"/>
+          </w:tcPr>
+          <w:p>
+            <w:pPr>
+              <w:cnfStyle w:val="000000100000" w:firstRow="0" w:lastRow="0" w:firstColumn="0" w:lastColumn="0" w:oddVBand="0" w:evenVBand="0" w:oddHBand="1" w:evenHBand="0" w:firstRowFirstColumn="0" w:firstRowLastColumn="0" w:lastRowFirstColumn="0" w:lastRowLastColumn="0"/>
+              <w:rPr>
+                <w:rFonts w:ascii="Times New Roman" w:hAnsi="Times New Roman" w:cs="Times New Roman"/>
+              </w:rPr>
+            </w:pPr>
+          </w:p>
+        </w:tc>
+      </w:tr>
+      <w:tr>
+        <w:trPr>
+          <w:trHeight w:val="165"/>
+        </w:trPr>
+        <w:tc>
+          <w:tcPr>
+            <w:cnfStyle w:val="001000000000" w:firstRow="0" w:lastRow="0" w:firstColumn="1" w:lastColumn="0" w:oddVBand="0" w:evenVBand="0" w:oddHBand="0" w:evenHBand="0" w:firstRowFirstColumn="0" w:firstRowLastColumn="0" w:lastRowFirstColumn="0" w:lastRowLastColumn="0"/>
+            <w:tcW w:w="0" w:type="auto"/>
+            <w:vMerge/>
+            <w:hideMark/>
+          </w:tcPr>
+          <w:p>
+            <w:pPr>
+              <w:rPr>
+                <w:rFonts w:ascii="Times New Roman" w:hAnsi="Times New Roman" w:cs="Times New Roman"/>
+                <w:sz w:val="24"/>
+                <w:szCs w:val="24"/>
+                <w:lang w:val="en-CA" w:eastAsia="ja-JP"/>
+              </w:rPr>
+            </w:pPr>
+          </w:p>
+        </w:tc>
+        <w:tc>
+          <w:tcPr>
+            <w:tcW w:w="1112" w:type="dxa"/>
+            <w:vMerge w:val="restart"/>
+          </w:tcPr>
+          <w:p>
+            <w:pPr>
+              <w:cnfStyle w:val="000000000000" w:firstRow="0" w:lastRow="0" w:firstColumn="0" w:lastColumn="0" w:oddVBand="0" w:evenVBand="0" w:oddHBand="0" w:evenHBand="0" w:firstRowFirstColumn="0" w:firstRowLastColumn="0" w:lastRowFirstColumn="0" w:lastRowLastColumn="0"/>
+              <w:rPr>
+                <w:rFonts w:ascii="Times New Roman" w:hAnsi="Times New Roman" w:cs="Times New Roman"/>
+                <w:lang w:val="en-CA"/>
+              </w:rPr>
+            </w:pPr>
+          </w:p>
+        </w:tc>
+        <w:tc>
+          <w:tcPr>
+            <w:tcW w:w="620" w:type="dxa"/>
+            <w:vMerge w:val="restart"/>
+          </w:tcPr>
+          <w:p>
+            <w:pPr>
+              <w:cnfStyle w:val="000000000000" w:firstRow="0" w:lastRow="0" w:firstColumn="0" w:lastColumn="0" w:oddVBand="0" w:evenVBand="0" w:oddHBand="0" w:evenHBand="0" w:firstRowFirstColumn="0" w:firstRowLastColumn="0" w:lastRowFirstColumn="0" w:lastRowLastColumn="0"/>
+              <w:rPr>
+                <w:rFonts w:ascii="Times New Roman" w:hAnsi="Times New Roman" w:cs="Times New Roman"/>
+                <w:lang w:val="en-CA"/>
+              </w:rPr>
+            </w:pPr>
+          </w:p>
+        </w:tc>
+        <w:tc>
+          <w:tcPr>
+            <w:tcW w:w="1545" w:type="dxa"/>
+            <w:vMerge w:val="restart"/>
+          </w:tcPr>
+          <w:p>
+            <w:pPr>
+              <w:cnfStyle w:val="000000000000" w:firstRow="0" w:lastRow="0" w:firstColumn="0" w:lastColumn="0" w:oddVBand="0" w:evenVBand="0" w:oddHBand="0" w:evenHBand="0" w:firstRowFirstColumn="0" w:firstRowLastColumn="0" w:lastRowFirstColumn="0" w:lastRowLastColumn="0"/>
+              <w:rPr>
+                <w:rFonts w:ascii="Times New Roman" w:hAnsi="Times New Roman" w:cs="Times New Roman"/>
+                <w:lang w:val="en-CA"/>
+              </w:rPr>
+            </w:pPr>
+          </w:p>
+        </w:tc>
+        <w:tc>
+          <w:tcPr>
+            <w:tcW w:w="2538" w:type="dxa"/>
+            <w:hideMark/>
+          </w:tcPr>
+          <w:p>
+            <w:pPr>
+              <w:cnfStyle w:val="000000000000" w:firstRow="0" w:lastRow="0" w:firstColumn="0" w:lastColumn="0" w:oddVBand="0" w:evenVBand="0" w:oddHBand="0" w:evenHBand="0" w:firstRowFirstColumn="0" w:firstRowLastColumn="0" w:lastRowFirstColumn="0" w:lastRowLastColumn="0"/>
+              <w:rPr>
+                <w:rFonts w:ascii="Times New Roman" w:hAnsi="Times New Roman" w:cs="Times New Roman"/>
+                <w:lang w:val="en-CA"/>
+              </w:rPr>
+            </w:pPr>
+            <w:r>
+              <w:rPr>
+                <w:rFonts w:ascii="Times New Roman" w:hAnsi="Times New Roman" w:cs="Times New Roman"/>
+                <w:lang w:val="en-CA"/>
+              </w:rPr>
+              <w:t>*</w:t>
+            </w:r>
+            <w:proofErr w:type="gramStart"/>
+            <w:r>
+              <w:rPr>
+                <w:rFonts w:ascii="Times New Roman" w:hAnsi="Times New Roman" w:cs="Times New Roman"/>
+                <w:lang w:val="en-CA"/>
+              </w:rPr>
+              <w:t>telephone</w:t>
+            </w:r>
+            <w:proofErr w:type="gramEnd"/>
+          </w:p>
+        </w:tc>
+        <w:tc>
+          <w:tcPr>
+            <w:tcW w:w="1681" w:type="dxa"/>
+          </w:tcPr>
+          <w:p>
+            <w:pPr>
+              <w:cnfStyle w:val="000000000000" w:firstRow="0" w:lastRow="0" w:firstColumn="0" w:lastColumn="0" w:oddVBand="0" w:evenVBand="0" w:oddHBand="0" w:evenHBand="0" w:firstRowFirstColumn="0" w:firstRowLastColumn="0" w:lastRowFirstColumn="0" w:lastRowLastColumn="0"/>
+              <w:rPr>
+                <w:rFonts w:ascii="Times New Roman" w:hAnsi="Times New Roman" w:cs="Times New Roman"/>
+              </w:rPr>
+            </w:pPr>
+          </w:p>
+        </w:tc>
+      </w:tr>
+      <w:tr>
+        <w:trPr>
+          <w:cnfStyle w:val="000000100000" w:firstRow="0" w:lastRow="0" w:firstColumn="0" w:lastColumn="0" w:oddVBand="0" w:evenVBand="0" w:oddHBand="1" w:evenHBand="0" w:firstRowFirstColumn="0" w:firstRowLastColumn="0" w:lastRowFirstColumn="0" w:lastRowLastColumn="0"/>
+          <w:trHeight w:val="165"/>
+        </w:trPr>
+        <w:tc>
+          <w:tcPr>
+            <w:cnfStyle w:val="001000000000" w:firstRow="0" w:lastRow="0" w:firstColumn="1" w:lastColumn="0" w:oddVBand="0" w:evenVBand="0" w:oddHBand="0" w:evenHBand="0" w:firstRowFirstColumn="0" w:firstRowLastColumn="0" w:lastRowFirstColumn="0" w:lastRowLastColumn="0"/>
+            <w:tcW w:w="0" w:type="auto"/>
+            <w:vMerge/>
+            <w:hideMark/>
+          </w:tcPr>
+          <w:p>
+            <w:pPr>
+              <w:rPr>
+                <w:rFonts w:ascii="Times New Roman" w:hAnsi="Times New Roman" w:cs="Times New Roman"/>
+                <w:sz w:val="24"/>
+                <w:szCs w:val="24"/>
+                <w:lang w:val="en-CA" w:eastAsia="ja-JP"/>
+              </w:rPr>
+            </w:pPr>
+          </w:p>
+        </w:tc>
+        <w:tc>
+          <w:tcPr>
+            <w:tcW w:w="0" w:type="auto"/>
+            <w:vMerge/>
+            <w:hideMark/>
+          </w:tcPr>
+          <w:p>
+            <w:pPr>
+              <w:cnfStyle w:val="000000100000" w:firstRow="0" w:lastRow="0" w:firstColumn="0" w:lastColumn="0" w:oddVBand="0" w:evenVBand="0" w:oddHBand="1" w:evenHBand="0" w:firstRowFirstColumn="0" w:firstRowLastColumn="0" w:lastRowFirstColumn="0" w:lastRowLastColumn="0"/>
+              <w:rPr>
+                <w:rFonts w:ascii="Times New Roman" w:hAnsi="Times New Roman" w:cs="Times New Roman"/>
+                <w:sz w:val="24"/>
+                <w:szCs w:val="24"/>
+                <w:lang w:val="en-CA" w:eastAsia="ja-JP"/>
+              </w:rPr>
+            </w:pPr>
+          </w:p>
+        </w:tc>
+        <w:tc>
+          <w:tcPr>
+            <w:tcW w:w="0" w:type="auto"/>
+            <w:vMerge/>
+            <w:hideMark/>
+          </w:tcPr>
+          <w:p>
+            <w:pPr>
+              <w:cnfStyle w:val="000000100000" w:firstRow="0" w:lastRow="0" w:firstColumn="0" w:lastColumn="0" w:oddVBand="0" w:evenVBand="0" w:oddHBand="1" w:evenHBand="0" w:firstRowFirstColumn="0" w:firstRowLastColumn="0" w:lastRowFirstColumn="0" w:lastRowLastColumn="0"/>
+              <w:rPr>
+                <w:rFonts w:ascii="Times New Roman" w:hAnsi="Times New Roman" w:cs="Times New Roman"/>
+                <w:sz w:val="24"/>
+                <w:szCs w:val="24"/>
+                <w:lang w:val="en-CA" w:eastAsia="ja-JP"/>
+              </w:rPr>
+            </w:pPr>
+          </w:p>
+        </w:tc>
+        <w:tc>
+          <w:tcPr>
+            <w:tcW w:w="0" w:type="auto"/>
+            <w:vMerge/>
+            <w:hideMark/>
+          </w:tcPr>
+          <w:p>
+            <w:pPr>
+              <w:cnfStyle w:val="000000100000" w:firstRow="0" w:lastRow="0" w:firstColumn="0" w:lastColumn="0" w:oddVBand="0" w:evenVBand="0" w:oddHBand="1" w:evenHBand="0" w:firstRowFirstColumn="0" w:firstRowLastColumn="0" w:lastRowFirstColumn="0" w:lastRowLastColumn="0"/>
+              <w:rPr>
+                <w:rFonts w:ascii="Times New Roman" w:hAnsi="Times New Roman" w:cs="Times New Roman"/>
+                <w:sz w:val="24"/>
+                <w:szCs w:val="24"/>
+                <w:lang w:val="en-CA" w:eastAsia="ja-JP"/>
+              </w:rPr>
+            </w:pPr>
+          </w:p>
+        </w:tc>
+        <w:tc>
+          <w:tcPr>
+            <w:tcW w:w="2538" w:type="dxa"/>
+            <w:hideMark/>
+          </w:tcPr>
+          <w:p>
+            <w:pPr>
+              <w:cnfStyle w:val="000000100000" w:firstRow="0" w:lastRow="0" w:firstColumn="0" w:lastColumn="0" w:oddVBand="0" w:evenVBand="0" w:oddHBand="1" w:evenHBand="0" w:firstRowFirstColumn="0" w:firstRowLastColumn="0" w:lastRowFirstColumn="0" w:lastRowLastColumn="0"/>
+              <w:rPr>
+                <w:rFonts w:ascii="Times New Roman" w:hAnsi="Times New Roman" w:cs="Times New Roman"/>
+                <w:lang w:val="en-CA"/>
+              </w:rPr>
+            </w:pPr>
+            <w:r>
+              <w:rPr>
+                <w:rFonts w:ascii="Times New Roman" w:hAnsi="Times New Roman" w:cs="Times New Roman"/>
+                <w:lang w:val="en-CA"/>
+              </w:rPr>
+              <w:t>*</w:t>
+            </w:r>
+            <w:proofErr w:type="spellStart"/>
+            <w:r>
+              <w:rPr>
+                <w:rFonts w:ascii="Times New Roman" w:hAnsi="Times New Roman" w:cs="Times New Roman"/>
+                <w:lang w:val="en-CA"/>
+              </w:rPr>
+              <w:t>dateRendezVous</w:t>
+            </w:r>
+            <w:proofErr w:type="spellEnd"/>
+          </w:p>
+        </w:tc>
+        <w:tc>
+          <w:tcPr>
+            <w:tcW w:w="1681" w:type="dxa"/>
+          </w:tcPr>
+          <w:p>
+            <w:pPr>
+              <w:cnfStyle w:val="000000100000" w:firstRow="0" w:lastRow="0" w:firstColumn="0" w:lastColumn="0" w:oddVBand="0" w:evenVBand="0" w:oddHBand="1" w:evenHBand="0" w:firstRowFirstColumn="0" w:firstRowLastColumn="0" w:lastRowFirstColumn="0" w:lastRowLastColumn="0"/>
+              <w:rPr>
+                <w:rFonts w:ascii="Times New Roman" w:hAnsi="Times New Roman" w:cs="Times New Roman"/>
+              </w:rPr>
+            </w:pPr>
+          </w:p>
+        </w:tc>
+      </w:tr>
+      <w:tr>
+        <w:trPr>
+          <w:trHeight w:val="165"/>
+        </w:trPr>
+        <w:tc>
+          <w:tcPr>
+            <w:cnfStyle w:val="001000000000" w:firstRow="0" w:lastRow="0" w:firstColumn="1" w:lastColumn="0" w:oddVBand="0" w:evenVBand="0" w:oddHBand="0" w:evenHBand="0" w:firstRowFirstColumn="0" w:firstRowLastColumn="0" w:lastRowFirstColumn="0" w:lastRowLastColumn="0"/>
+            <w:tcW w:w="0" w:type="auto"/>
+            <w:vMerge/>
+            <w:hideMark/>
+          </w:tcPr>
+          <w:p>
+            <w:pPr>
+              <w:rPr>
+                <w:rFonts w:ascii="Times New Roman" w:hAnsi="Times New Roman" w:cs="Times New Roman"/>
+                <w:sz w:val="24"/>
+                <w:szCs w:val="24"/>
+                <w:lang w:val="en-CA" w:eastAsia="ja-JP"/>
+              </w:rPr>
+            </w:pPr>
+          </w:p>
+        </w:tc>
+        <w:tc>
+          <w:tcPr>
+            <w:tcW w:w="0" w:type="auto"/>
+            <w:vMerge/>
+            <w:hideMark/>
+          </w:tcPr>
+          <w:p>
+            <w:pPr>
+              <w:cnfStyle w:val="000000000000" w:firstRow="0" w:lastRow="0" w:firstColumn="0" w:lastColumn="0" w:oddVBand="0" w:evenVBand="0" w:oddHBand="0" w:evenHBand="0" w:firstRowFirstColumn="0" w:firstRowLastColumn="0" w:lastRowFirstColumn="0" w:lastRowLastColumn="0"/>
+              <w:rPr>
+                <w:rFonts w:ascii="Times New Roman" w:hAnsi="Times New Roman" w:cs="Times New Roman"/>
+                <w:sz w:val="24"/>
+                <w:szCs w:val="24"/>
+                <w:lang w:val="en-CA" w:eastAsia="ja-JP"/>
+              </w:rPr>
+            </w:pPr>
+          </w:p>
+        </w:tc>
+        <w:tc>
+          <w:tcPr>
+            <w:tcW w:w="0" w:type="auto"/>
+            <w:vMerge/>
+            <w:hideMark/>
+          </w:tcPr>
+          <w:p>
+            <w:pPr>
+              <w:cnfStyle w:val="000000000000" w:firstRow="0" w:lastRow="0" w:firstColumn="0" w:lastColumn="0" w:oddVBand="0" w:evenVBand="0" w:oddHBand="0" w:evenHBand="0" w:firstRowFirstColumn="0" w:firstRowLastColumn="0" w:lastRowFirstColumn="0" w:lastRowLastColumn="0"/>
+              <w:rPr>
+                <w:rFonts w:ascii="Times New Roman" w:hAnsi="Times New Roman" w:cs="Times New Roman"/>
+                <w:sz w:val="24"/>
+                <w:szCs w:val="24"/>
+                <w:lang w:val="en-CA" w:eastAsia="ja-JP"/>
+              </w:rPr>
+            </w:pPr>
+          </w:p>
+        </w:tc>
+        <w:tc>
+          <w:tcPr>
+            <w:tcW w:w="0" w:type="auto"/>
+            <w:vMerge/>
+            <w:hideMark/>
+          </w:tcPr>
+          <w:p>
+            <w:pPr>
+              <w:cnfStyle w:val="000000000000" w:firstRow="0" w:lastRow="0" w:firstColumn="0" w:lastColumn="0" w:oddVBand="0" w:evenVBand="0" w:oddHBand="0" w:evenHBand="0" w:firstRowFirstColumn="0" w:firstRowLastColumn="0" w:lastRowFirstColumn="0" w:lastRowLastColumn="0"/>
+              <w:rPr>
+                <w:rFonts w:ascii="Times New Roman" w:hAnsi="Times New Roman" w:cs="Times New Roman"/>
+                <w:sz w:val="24"/>
+                <w:szCs w:val="24"/>
+                <w:lang w:val="en-CA" w:eastAsia="ja-JP"/>
+              </w:rPr>
+            </w:pPr>
+          </w:p>
+        </w:tc>
+        <w:tc>
+          <w:tcPr>
+            <w:tcW w:w="2538" w:type="dxa"/>
+            <w:hideMark/>
+          </w:tcPr>
+          <w:p>
+            <w:pPr>
+              <w:cnfStyle w:val="000000000000" w:firstRow="0" w:lastRow="0" w:firstColumn="0" w:lastColumn="0" w:oddVBand="0" w:evenVBand="0" w:oddHBand="0" w:evenHBand="0" w:firstRowFirstColumn="0" w:firstRowLastColumn="0" w:lastRowFirstColumn="0" w:lastRowLastColumn="0"/>
+              <w:rPr>
+                <w:rFonts w:ascii="Times New Roman" w:hAnsi="Times New Roman" w:cs="Times New Roman"/>
+                <w:lang w:val="en-CA"/>
+              </w:rPr>
+            </w:pPr>
+            <w:r>
+              <w:rPr>
+                <w:rFonts w:ascii="Times New Roman" w:hAnsi="Times New Roman" w:cs="Times New Roman"/>
+                <w:lang w:val="en-CA"/>
+              </w:rPr>
+              <w:t>*</w:t>
+            </w:r>
+            <w:proofErr w:type="spellStart"/>
+            <w:r>
+              <w:rPr>
+                <w:rFonts w:ascii="Times New Roman" w:hAnsi="Times New Roman" w:cs="Times New Roman"/>
+                <w:lang w:val="en-CA"/>
+              </w:rPr>
+              <w:t>raisonRendezVous</w:t>
+            </w:r>
+            <w:proofErr w:type="spellEnd"/>
+          </w:p>
+        </w:tc>
+        <w:tc>
+          <w:tcPr>
+            <w:tcW w:w="1681" w:type="dxa"/>
+          </w:tcPr>
+          <w:p>
+            <w:pPr>
+              <w:cnfStyle w:val="000000000000" w:firstRow="0" w:lastRow="0" w:firstColumn="0" w:lastColumn="0" w:oddVBand="0" w:evenVBand="0" w:oddHBand="0" w:evenHBand="0" w:firstRowFirstColumn="0" w:firstRowLastColumn="0" w:lastRowFirstColumn="0" w:lastRowLastColumn="0"/>
+              <w:rPr>
+                <w:rFonts w:ascii="Times New Roman" w:hAnsi="Times New Roman" w:cs="Times New Roman"/>
+              </w:rPr>
+            </w:pPr>
+          </w:p>
+        </w:tc>
+      </w:tr>
+      <w:tr>
+        <w:trPr>
+          <w:cnfStyle w:val="000000100000" w:firstRow="0" w:lastRow="0" w:firstColumn="0" w:lastColumn="0" w:oddVBand="0" w:evenVBand="0" w:oddHBand="1" w:evenHBand="0" w:firstRowFirstColumn="0" w:firstRowLastColumn="0" w:lastRowFirstColumn="0" w:lastRowLastColumn="0"/>
+          <w:trHeight w:val="165"/>
+        </w:trPr>
+        <w:tc>
+          <w:tcPr>
+            <w:cnfStyle w:val="001000000000" w:firstRow="0" w:lastRow="0" w:firstColumn="1" w:lastColumn="0" w:oddVBand="0" w:evenVBand="0" w:oddHBand="0" w:evenHBand="0" w:firstRowFirstColumn="0" w:firstRowLastColumn="0" w:lastRowFirstColumn="0" w:lastRowLastColumn="0"/>
+            <w:tcW w:w="0" w:type="auto"/>
+            <w:vMerge/>
+            <w:hideMark/>
+          </w:tcPr>
+          <w:p>
+            <w:pPr>
+              <w:rPr>
+                <w:rFonts w:ascii="Times New Roman" w:hAnsi="Times New Roman" w:cs="Times New Roman"/>
+                <w:sz w:val="24"/>
+                <w:szCs w:val="24"/>
+                <w:lang w:val="en-CA" w:eastAsia="ja-JP"/>
+              </w:rPr>
+            </w:pPr>
+          </w:p>
+        </w:tc>
+        <w:tc>
+          <w:tcPr>
+            <w:tcW w:w="0" w:type="auto"/>
+            <w:vMerge/>
+            <w:hideMark/>
+          </w:tcPr>
+          <w:p>
+            <w:pPr>
+              <w:cnfStyle w:val="000000100000" w:firstRow="0" w:lastRow="0" w:firstColumn="0" w:lastColumn="0" w:oddVBand="0" w:evenVBand="0" w:oddHBand="1" w:evenHBand="0" w:firstRowFirstColumn="0" w:firstRowLastColumn="0" w:lastRowFirstColumn="0" w:lastRowLastColumn="0"/>
+              <w:rPr>
+                <w:rFonts w:ascii="Times New Roman" w:hAnsi="Times New Roman" w:cs="Times New Roman"/>
+                <w:sz w:val="24"/>
+                <w:szCs w:val="24"/>
+                <w:lang w:val="en-CA" w:eastAsia="ja-JP"/>
+              </w:rPr>
+            </w:pPr>
+          </w:p>
+        </w:tc>
+        <w:tc>
+          <w:tcPr>
+            <w:tcW w:w="0" w:type="auto"/>
+            <w:vMerge/>
+            <w:hideMark/>
+          </w:tcPr>
+          <w:p>
+            <w:pPr>
+              <w:cnfStyle w:val="000000100000" w:firstRow="0" w:lastRow="0" w:firstColumn="0" w:lastColumn="0" w:oddVBand="0" w:evenVBand="0" w:oddHBand="1" w:evenHBand="0" w:firstRowFirstColumn="0" w:firstRowLastColumn="0" w:lastRowFirstColumn="0" w:lastRowLastColumn="0"/>
+              <w:rPr>
+                <w:rFonts w:ascii="Times New Roman" w:hAnsi="Times New Roman" w:cs="Times New Roman"/>
+                <w:sz w:val="24"/>
+                <w:szCs w:val="24"/>
+                <w:lang w:val="en-CA" w:eastAsia="ja-JP"/>
+              </w:rPr>
+            </w:pPr>
+          </w:p>
+        </w:tc>
+        <w:tc>
+          <w:tcPr>
+            <w:tcW w:w="0" w:type="auto"/>
+            <w:vMerge/>
+            <w:hideMark/>
+          </w:tcPr>
+          <w:p>
+            <w:pPr>
+              <w:cnfStyle w:val="000000100000" w:firstRow="0" w:lastRow="0" w:firstColumn="0" w:lastColumn="0" w:oddVBand="0" w:evenVBand="0" w:oddHBand="1" w:evenHBand="0" w:firstRowFirstColumn="0" w:firstRowLastColumn="0" w:lastRowFirstColumn="0" w:lastRowLastColumn="0"/>
+              <w:rPr>
+                <w:rFonts w:ascii="Times New Roman" w:hAnsi="Times New Roman" w:cs="Times New Roman"/>
+                <w:sz w:val="24"/>
+                <w:szCs w:val="24"/>
+                <w:lang w:val="en-CA" w:eastAsia="ja-JP"/>
+              </w:rPr>
+            </w:pPr>
+          </w:p>
+        </w:tc>
+        <w:tc>
+          <w:tcPr>
+            <w:tcW w:w="2538" w:type="dxa"/>
+            <w:hideMark/>
+          </w:tcPr>
+          <w:p>
+            <w:pPr>
+              <w:spacing w:after="160" w:line="259" w:lineRule="auto"/>
+              <w:cnfStyle w:val="000000100000" w:firstRow="0" w:lastRow="0" w:firstColumn="0" w:lastColumn="0" w:oddVBand="0" w:evenVBand="0" w:oddHBand="1" w:evenHBand="0" w:firstRowFirstColumn="0" w:firstRowLastColumn="0" w:lastRowFirstColumn="0" w:lastRowLastColumn="0"/>
+              <w:rPr>
+                <w:rFonts w:ascii="Times New Roman" w:hAnsi="Times New Roman" w:cs="Times New Roman"/>
+                <w:lang w:val="en-CA"/>
+              </w:rPr>
+            </w:pPr>
+            <w:r>
+              <w:rPr>
+                <w:rFonts w:ascii="Times New Roman" w:hAnsi="Times New Roman" w:cs="Times New Roman"/>
+                <w:lang w:val="en-CA"/>
+              </w:rPr>
+              <w:t>FK:</w:t>
+            </w:r>
+          </w:p>
+          <w:p>
+            <w:pPr>
+              <w:cnfStyle w:val="000000100000" w:firstRow="0" w:lastRow="0" w:firstColumn="0" w:lastColumn="0" w:oddVBand="0" w:evenVBand="0" w:oddHBand="1" w:evenHBand="0" w:firstRowFirstColumn="0" w:firstRowLastColumn="0" w:lastRowFirstColumn="0" w:lastRowLastColumn="0"/>
+              <w:rPr>
+                <w:rFonts w:ascii="Times New Roman" w:hAnsi="Times New Roman" w:cs="Times New Roman"/>
+                <w:lang w:val="en-CA"/>
+              </w:rPr>
+            </w:pPr>
+            <w:proofErr w:type="spellStart"/>
+            <w:r>
+              <w:rPr>
+                <w:rFonts w:ascii="Times New Roman" w:hAnsi="Times New Roman" w:cs="Times New Roman"/>
+                <w:lang w:val="en-CA"/>
+              </w:rPr>
+              <w:t>utilisateurs_id_utilisateurs</w:t>
+            </w:r>
+            <w:proofErr w:type="spellEnd"/>
+          </w:p>
+        </w:tc>
+        <w:tc>
+          <w:tcPr>
+            <w:tcW w:w="1681" w:type="dxa"/>
+          </w:tcPr>
+          <w:p>
+            <w:pPr>
+              <w:cnfStyle w:val="000000100000" w:firstRow="0" w:lastRow="0" w:firstColumn="0" w:lastColumn="0" w:oddVBand="0" w:evenVBand="0" w:oddHBand="1" w:evenHBand="0" w:firstRowFirstColumn="0" w:firstRowLastColumn="0" w:lastRowFirstColumn="0" w:lastRowLastColumn="0"/>
+              <w:rPr>
+                <w:rFonts w:ascii="Times New Roman" w:hAnsi="Times New Roman" w:cs="Times New Roman"/>
+              </w:rPr>
+            </w:pPr>
+            <w:r>
+              <w:rPr>
+                <w:rFonts w:ascii="Times New Roman" w:hAnsi="Times New Roman" w:cs="Times New Roman"/>
+              </w:rPr>
+              <w:t>Clé étrangère</w:t>
+            </w:r>
+          </w:p>
+        </w:tc>
+      </w:tr>
+      <w:tr>
+        <w:trPr>
+          <w:trHeight w:val="327"/>
+        </w:trPr>
+        <w:tc>
+          <w:tcPr>
+            <w:cnfStyle w:val="001000000000" w:firstRow="0" w:lastRow="0" w:firstColumn="1" w:lastColumn="0" w:oddVBand="0" w:evenVBand="0" w:oddHBand="0" w:evenHBand="0" w:firstRowFirstColumn="0" w:firstRowLastColumn="0" w:lastRowFirstColumn="0" w:lastRowLastColumn="0"/>
+            <w:tcW w:w="2063" w:type="dxa"/>
+            <w:hideMark/>
+          </w:tcPr>
+          <w:p>
+            <w:pPr>
+              <w:rPr>
+                <w:rFonts w:ascii="Times New Roman" w:hAnsi="Times New Roman" w:cs="Times New Roman"/>
+              </w:rPr>
+            </w:pPr>
+            <w:r>
+              <w:rPr>
+                <w:rFonts w:ascii="Times New Roman" w:hAnsi="Times New Roman" w:cs="Times New Roman"/>
+              </w:rPr>
+              <w:t>Consulter la liste de voiture restante</w:t>
+            </w:r>
+          </w:p>
+        </w:tc>
+        <w:tc>
+          <w:tcPr>
+            <w:tcW w:w="1112" w:type="dxa"/>
+            <w:hideMark/>
+          </w:tcPr>
+          <w:p>
+            <w:pPr>
+              <w:cnfStyle w:val="000000000000" w:firstRow="0" w:lastRow="0" w:firstColumn="0" w:lastColumn="0" w:oddVBand="0" w:evenVBand="0" w:oddHBand="0" w:evenHBand="0" w:firstRowFirstColumn="0" w:firstRowLastColumn="0" w:lastRowFirstColumn="0" w:lastRowLastColumn="0"/>
+              <w:rPr>
+                <w:rFonts w:ascii="Times New Roman" w:hAnsi="Times New Roman" w:cs="Times New Roman"/>
+                <w:lang w:val="en-CA"/>
+              </w:rPr>
+            </w:pPr>
+            <w:r>
+              <w:rPr>
+                <w:rFonts w:ascii="Times New Roman" w:hAnsi="Times New Roman" w:cs="Times New Roman"/>
+                <w:lang w:val="en-CA"/>
+              </w:rPr>
+              <w:t>C</w:t>
+            </w:r>
+          </w:p>
+        </w:tc>
+        <w:tc>
+          <w:tcPr>
+            <w:tcW w:w="620" w:type="dxa"/>
+          </w:tcPr>
+          <w:p>
+            <w:pPr>
+              <w:cnfStyle w:val="000000000000" w:firstRow="0" w:lastRow="0" w:firstColumn="0" w:lastColumn="0" w:oddVBand="0" w:evenVBand="0" w:oddHBand="0" w:evenHBand="0" w:firstRowFirstColumn="0" w:firstRowLastColumn="0" w:lastRowFirstColumn="0" w:lastRowLastColumn="0"/>
+              <w:rPr>
+                <w:rFonts w:ascii="Times New Roman" w:hAnsi="Times New Roman" w:cs="Times New Roman"/>
+                <w:lang w:val="en-CA"/>
+              </w:rPr>
+            </w:pPr>
+          </w:p>
+        </w:tc>
+        <w:tc>
+          <w:tcPr>
+            <w:tcW w:w="1545" w:type="dxa"/>
+            <w:hideMark/>
+          </w:tcPr>
+          <w:p>
+            <w:pPr>
+              <w:cnfStyle w:val="000000000000" w:firstRow="0" w:lastRow="0" w:firstColumn="0" w:lastColumn="0" w:oddVBand="0" w:evenVBand="0" w:oddHBand="0" w:evenHBand="0" w:firstRowFirstColumn="0" w:firstRowLastColumn="0" w:lastRowFirstColumn="0" w:lastRowLastColumn="0"/>
+              <w:rPr>
+                <w:rFonts w:ascii="Times New Roman" w:hAnsi="Times New Roman" w:cs="Times New Roman"/>
+                <w:lang w:val="en-CA"/>
+              </w:rPr>
+            </w:pPr>
+            <w:r>
+              <w:rPr>
+                <w:rFonts w:ascii="Times New Roman" w:hAnsi="Times New Roman" w:cs="Times New Roman"/>
+                <w:lang w:val="en-CA"/>
+              </w:rPr>
+              <w:t>stock</w:t>
+            </w:r>
+          </w:p>
+        </w:tc>
+        <w:tc>
+          <w:tcPr>
+            <w:tcW w:w="2538" w:type="dxa"/>
+            <w:hideMark/>
+          </w:tcPr>
+          <w:p>
+            <w:pPr>
+              <w:cnfStyle w:val="000000000000" w:firstRow="0" w:lastRow="0" w:firstColumn="0" w:lastColumn="0" w:oddVBand="0" w:evenVBand="0" w:oddHBand="0" w:evenHBand="0" w:firstRowFirstColumn="0" w:firstRowLastColumn="0" w:lastRowFirstColumn="0" w:lastRowLastColumn="0"/>
+              <w:rPr>
+                <w:rFonts w:ascii="Times New Roman" w:hAnsi="Times New Roman" w:cs="Times New Roman"/>
+                <w:lang w:val="en-CA"/>
+              </w:rPr>
+            </w:pPr>
+            <w:r>
+              <w:rPr>
+                <w:rFonts w:ascii="Times New Roman" w:hAnsi="Times New Roman" w:cs="Times New Roman"/>
+                <w:lang w:val="en-CA"/>
+              </w:rPr>
+              <w:t>#*id_stock</w:t>
+            </w:r>
+          </w:p>
+        </w:tc>
+        <w:tc>
+          <w:tcPr>
+            <w:tcW w:w="1681" w:type="dxa"/>
+          </w:tcPr>
+          <w:p>
+            <w:pPr>
+              <w:cnfStyle w:val="000000000000" w:firstRow="0" w:lastRow="0" w:firstColumn="0" w:lastColumn="0" w:oddVBand="0" w:evenVBand="0" w:oddHBand="0" w:evenHBand="0" w:firstRowFirstColumn="0" w:firstRowLastColumn="0" w:lastRowFirstColumn="0" w:lastRowLastColumn="0"/>
+              <w:rPr>
+                <w:rFonts w:ascii="Times New Roman" w:hAnsi="Times New Roman" w:cs="Times New Roman"/>
+                <w:lang w:val="en-CA"/>
+              </w:rPr>
+            </w:pPr>
+          </w:p>
+        </w:tc>
+      </w:tr>
+      <w:tr>
+        <w:trPr>
+          <w:cnfStyle w:val="000000100000" w:firstRow="0" w:lastRow="0" w:firstColumn="0" w:lastColumn="0" w:oddVBand="0" w:evenVBand="0" w:oddHBand="1" w:evenHBand="0" w:firstRowFirstColumn="0" w:firstRowLastColumn="0" w:lastRowFirstColumn="0" w:lastRowLastColumn="0"/>
+          <w:trHeight w:val="344"/>
+        </w:trPr>
+        <w:tc>
+          <w:tcPr>
+            <w:cnfStyle w:val="001000000000" w:firstRow="0" w:lastRow="0" w:firstColumn="1" w:lastColumn="0" w:oddVBand="0" w:evenVBand="0" w:oddHBand="0" w:evenHBand="0" w:firstRowFirstColumn="0" w:firstRowLastColumn="0" w:lastRowFirstColumn="0" w:lastRowLastColumn="0"/>
+            <w:tcW w:w="2063" w:type="dxa"/>
+            <w:vMerge w:val="restart"/>
+          </w:tcPr>
+          <w:p>
+            <w:pPr>
+              <w:rPr>
+                <w:rFonts w:ascii="Times New Roman" w:hAnsi="Times New Roman" w:cs="Times New Roman"/>
+                <w:lang w:val="en-CA"/>
+              </w:rPr>
+            </w:pPr>
+          </w:p>
+        </w:tc>
+        <w:tc>
+          <w:tcPr>
+            <w:tcW w:w="1112" w:type="dxa"/>
+            <w:hideMark/>
+          </w:tcPr>
+          <w:p>
+            <w:pPr>
+              <w:cnfStyle w:val="000000100000" w:firstRow="0" w:lastRow="0" w:firstColumn="0" w:lastColumn="0" w:oddVBand="0" w:evenVBand="0" w:oddHBand="1" w:evenHBand="0" w:firstRowFirstColumn="0" w:firstRowLastColumn="0" w:lastRowFirstColumn="0" w:lastRowLastColumn="0"/>
+              <w:rPr>
+                <w:rFonts w:ascii="Times New Roman" w:hAnsi="Times New Roman" w:cs="Times New Roman"/>
+                <w:lang w:val="en-CA"/>
+              </w:rPr>
+            </w:pPr>
+            <w:r>
+              <w:rPr>
+                <w:rFonts w:ascii="Times New Roman" w:hAnsi="Times New Roman" w:cs="Times New Roman"/>
+                <w:lang w:val="en-CA"/>
+              </w:rPr>
+              <w:t>R</w:t>
+            </w:r>
+          </w:p>
+        </w:tc>
+        <w:tc>
+          <w:tcPr>
+            <w:tcW w:w="620" w:type="dxa"/>
+            <w:hideMark/>
+          </w:tcPr>
+          <w:p>
+            <w:pPr>
+              <w:cnfStyle w:val="000000100000" w:firstRow="0" w:lastRow="0" w:firstColumn="0" w:lastColumn="0" w:oddVBand="0" w:evenVBand="0" w:oddHBand="1" w:evenHBand="0" w:firstRowFirstColumn="0" w:firstRowLastColumn="0" w:lastRowFirstColumn="0" w:lastRowLastColumn="0"/>
+              <w:rPr>
+                <w:rFonts w:ascii="Times New Roman" w:hAnsi="Times New Roman" w:cs="Times New Roman"/>
+                <w:lang w:val="en-CA"/>
+              </w:rPr>
+            </w:pPr>
+            <w:r>
+              <w:rPr>
+                <w:rFonts w:ascii="Times New Roman" w:hAnsi="Times New Roman" w:cs="Times New Roman"/>
+                <w:lang w:val="en-CA"/>
+              </w:rPr>
+              <w:t>x</w:t>
+            </w:r>
+          </w:p>
+        </w:tc>
+        <w:tc>
+          <w:tcPr>
+            <w:tcW w:w="1545" w:type="dxa"/>
+          </w:tcPr>
+          <w:p>
+            <w:pPr>
+              <w:cnfStyle w:val="000000100000" w:firstRow="0" w:lastRow="0" w:firstColumn="0" w:lastColumn="0" w:oddVBand="0" w:evenVBand="0" w:oddHBand="1" w:evenHBand="0" w:firstRowFirstColumn="0" w:firstRowLastColumn="0" w:lastRowFirstColumn="0" w:lastRowLastColumn="0"/>
+              <w:rPr>
+                <w:rFonts w:ascii="Times New Roman" w:hAnsi="Times New Roman" w:cs="Times New Roman"/>
+                <w:lang w:val="en-CA"/>
+              </w:rPr>
+            </w:pPr>
+          </w:p>
+        </w:tc>
+        <w:tc>
+          <w:tcPr>
+            <w:tcW w:w="2538" w:type="dxa"/>
+            <w:hideMark/>
+          </w:tcPr>
+          <w:p>
+            <w:pPr>
+              <w:cnfStyle w:val="000000100000" w:firstRow="0" w:lastRow="0" w:firstColumn="0" w:lastColumn="0" w:oddVBand="0" w:evenVBand="0" w:oddHBand="1" w:evenHBand="0" w:firstRowFirstColumn="0" w:firstRowLastColumn="0" w:lastRowFirstColumn="0" w:lastRowLastColumn="0"/>
+              <w:rPr>
+                <w:rFonts w:ascii="Times New Roman" w:hAnsi="Times New Roman" w:cs="Times New Roman"/>
+                <w:lang w:val="en-CA"/>
+              </w:rPr>
+            </w:pPr>
+            <w:r>
+              <w:rPr>
+                <w:rFonts w:ascii="Times New Roman" w:hAnsi="Times New Roman" w:cs="Times New Roman"/>
+                <w:lang w:val="en-CA"/>
+              </w:rPr>
+              <w:t>*</w:t>
+            </w:r>
+            <w:r>
+              <w:t xml:space="preserve"> </w:t>
+            </w:r>
+            <w:proofErr w:type="spellStart"/>
+            <w:r>
+              <w:rPr>
+                <w:rFonts w:ascii="Times New Roman" w:hAnsi="Times New Roman" w:cs="Times New Roman"/>
+                <w:lang w:val="en-CA"/>
+              </w:rPr>
+              <w:t>voitureRestante</w:t>
+            </w:r>
+            <w:proofErr w:type="spellEnd"/>
+          </w:p>
+        </w:tc>
+        <w:tc>
+          <w:tcPr>
+            <w:tcW w:w="1681" w:type="dxa"/>
+          </w:tcPr>
+          <w:p>
+            <w:pPr>
+              <w:cnfStyle w:val="000000100000" w:firstRow="0" w:lastRow="0" w:firstColumn="0" w:lastColumn="0" w:oddVBand="0" w:evenVBand="0" w:oddHBand="1" w:evenHBand="0" w:firstRowFirstColumn="0" w:firstRowLastColumn="0" w:lastRowFirstColumn="0" w:lastRowLastColumn="0"/>
+              <w:rPr>
+                <w:rFonts w:ascii="Times New Roman" w:hAnsi="Times New Roman" w:cs="Times New Roman"/>
+                <w:lang w:val="en-CA"/>
+              </w:rPr>
+            </w:pPr>
+          </w:p>
+        </w:tc>
+      </w:tr>
+      <w:tr>
+        <w:trPr>
+          <w:trHeight w:val="165"/>
+        </w:trPr>
+        <w:tc>
+          <w:tcPr>
+            <w:cnfStyle w:val="001000000000" w:firstRow="0" w:lastRow="0" w:firstColumn="1" w:lastColumn="0" w:oddVBand="0" w:evenVBand="0" w:oddHBand="0" w:evenHBand="0" w:firstRowFirstColumn="0" w:firstRowLastColumn="0" w:lastRowFirstColumn="0" w:lastRowLastColumn="0"/>
+            <w:tcW w:w="0" w:type="auto"/>
+            <w:vMerge/>
+            <w:hideMark/>
+          </w:tcPr>
+          <w:p>
+            <w:pPr>
+              <w:rPr>
+                <w:rFonts w:ascii="Times New Roman" w:hAnsi="Times New Roman" w:cs="Times New Roman"/>
+                <w:sz w:val="24"/>
+                <w:szCs w:val="24"/>
+                <w:lang w:val="en-CA" w:eastAsia="ja-JP"/>
+              </w:rPr>
+            </w:pPr>
+          </w:p>
+        </w:tc>
+        <w:tc>
+          <w:tcPr>
+            <w:tcW w:w="1112" w:type="dxa"/>
+            <w:hideMark/>
+          </w:tcPr>
+          <w:p>
+            <w:pPr>
+              <w:cnfStyle w:val="000000000000" w:firstRow="0" w:lastRow="0" w:firstColumn="0" w:lastColumn="0" w:oddVBand="0" w:evenVBand="0" w:oddHBand="0" w:evenHBand="0" w:firstRowFirstColumn="0" w:firstRowLastColumn="0" w:lastRowFirstColumn="0" w:lastRowLastColumn="0"/>
+              <w:rPr>
+                <w:rFonts w:ascii="Times New Roman" w:hAnsi="Times New Roman" w:cs="Times New Roman"/>
+                <w:lang w:val="en-CA"/>
+              </w:rPr>
+            </w:pPr>
+            <w:r>
+              <w:rPr>
+                <w:rFonts w:ascii="Times New Roman" w:hAnsi="Times New Roman" w:cs="Times New Roman"/>
+                <w:lang w:val="en-CA"/>
+              </w:rPr>
+              <w:t>U</w:t>
+            </w:r>
+          </w:p>
+        </w:tc>
+        <w:tc>
+          <w:tcPr>
+            <w:tcW w:w="620" w:type="dxa"/>
+          </w:tcPr>
+          <w:p>
+            <w:pPr>
+              <w:cnfStyle w:val="000000000000" w:firstRow="0" w:lastRow="0" w:firstColumn="0" w:lastColumn="0" w:oddVBand="0" w:evenVBand="0" w:oddHBand="0" w:evenHBand="0" w:firstRowFirstColumn="0" w:firstRowLastColumn="0" w:lastRowFirstColumn="0" w:lastRowLastColumn="0"/>
+              <w:rPr>
+                <w:rFonts w:ascii="Times New Roman" w:hAnsi="Times New Roman" w:cs="Times New Roman"/>
+                <w:lang w:val="en-CA"/>
+              </w:rPr>
+            </w:pPr>
+          </w:p>
+        </w:tc>
+        <w:tc>
+          <w:tcPr>
+            <w:tcW w:w="1545" w:type="dxa"/>
+          </w:tcPr>
+          <w:p>
+            <w:pPr>
+              <w:cnfStyle w:val="000000000000" w:firstRow="0" w:lastRow="0" w:firstColumn="0" w:lastColumn="0" w:oddVBand="0" w:evenVBand="0" w:oddHBand="0" w:evenHBand="0" w:firstRowFirstColumn="0" w:firstRowLastColumn="0" w:lastRowFirstColumn="0" w:lastRowLastColumn="0"/>
+              <w:rPr>
+                <w:rFonts w:ascii="Times New Roman" w:hAnsi="Times New Roman" w:cs="Times New Roman"/>
+                <w:lang w:val="en-CA"/>
+              </w:rPr>
+            </w:pPr>
+          </w:p>
+        </w:tc>
+        <w:tc>
+          <w:tcPr>
+            <w:tcW w:w="2538" w:type="dxa"/>
+            <w:hideMark/>
+          </w:tcPr>
+          <w:p>
+            <w:pPr>
+              <w:spacing w:after="160" w:line="259" w:lineRule="auto"/>
+              <w:cnfStyle w:val="000000000000" w:firstRow="0" w:lastRow="0" w:firstColumn="0" w:lastColumn="0" w:oddVBand="0" w:evenVBand="0" w:oddHBand="0" w:evenHBand="0" w:firstRowFirstColumn="0" w:firstRowLastColumn="0" w:lastRowFirstColumn="0" w:lastRowLastColumn="0"/>
+              <w:rPr>
+                <w:rFonts w:ascii="Times New Roman" w:hAnsi="Times New Roman" w:cs="Times New Roman"/>
+                <w:lang w:val="en-CA"/>
+              </w:rPr>
+            </w:pPr>
+            <w:r>
+              <w:rPr>
+                <w:rFonts w:ascii="Times New Roman" w:hAnsi="Times New Roman" w:cs="Times New Roman"/>
+                <w:lang w:val="en-CA"/>
+              </w:rPr>
+              <w:t>FK:</w:t>
+            </w:r>
+          </w:p>
+          <w:p>
+            <w:pPr>
+              <w:cnfStyle w:val="000000000000" w:firstRow="0" w:lastRow="0" w:firstColumn="0" w:lastColumn="0" w:oddVBand="0" w:evenVBand="0" w:oddHBand="0" w:evenHBand="0" w:firstRowFirstColumn="0" w:firstRowLastColumn="0" w:lastRowFirstColumn="0" w:lastRowLastColumn="0"/>
+              <w:rPr>
+                <w:rFonts w:ascii="Times New Roman" w:hAnsi="Times New Roman" w:cs="Times New Roman"/>
+                <w:lang w:val="en-CA"/>
+              </w:rPr>
+            </w:pPr>
+            <w:proofErr w:type="spellStart"/>
+            <w:r>
+              <w:rPr>
+                <w:rFonts w:ascii="Times New Roman" w:hAnsi="Times New Roman" w:cs="Times New Roman"/>
+                <w:lang w:val="en-CA"/>
+              </w:rPr>
+              <w:t>voitures_id_voiture</w:t>
+            </w:r>
+            <w:proofErr w:type="spellEnd"/>
+          </w:p>
+        </w:tc>
+        <w:tc>
+          <w:tcPr>
+            <w:tcW w:w="1681" w:type="dxa"/>
+          </w:tcPr>
+          <w:p>
+            <w:pPr>
+              <w:cnfStyle w:val="000000000000" w:firstRow="0" w:lastRow="0" w:firstColumn="0" w:lastColumn="0" w:oddVBand="0" w:evenVBand="0" w:oddHBand="0" w:evenHBand="0" w:firstRowFirstColumn="0" w:firstRowLastColumn="0" w:lastRowFirstColumn="0" w:lastRowLastColumn="0"/>
+              <w:rPr>
+                <w:rFonts w:ascii="Times New Roman" w:hAnsi="Times New Roman" w:cs="Times New Roman"/>
+                <w:lang w:val="en-CA"/>
+              </w:rPr>
+            </w:pPr>
+            <w:r>
+              <w:rPr>
+                <w:rFonts w:ascii="Times New Roman" w:hAnsi="Times New Roman" w:cs="Times New Roman"/>
+              </w:rPr>
+              <w:t>Clé étrangère</w:t>
+            </w:r>
+          </w:p>
+        </w:tc>
+      </w:tr>
+    </w:tbl>
+    <w:p>
+      <w:pPr>
+        <w:rPr>
+          <w:rFonts w:ascii="Times New Roman" w:hAnsi="Times New Roman" w:cs="Times New Roman"/>
+          <w:lang w:val="fr-FR" w:eastAsia="ja-JP"/>
+        </w:rPr>
+      </w:pPr>
+    </w:p>
+    <w:p>
+      <w:pPr>
+        <w:rPr>
+          <w:b/>
+          <w:bCs/>
+        </w:rPr>
+      </w:pPr>
+      <w:r>
+        <w:rPr>
+          <w:b/>
+          <w:bCs/>
+        </w:rPr>
         <w:br w:type="page"/>
       </w:r>
     </w:p>
@@ -6365,6 +10686,7 @@
       <w:r>
         <w:t xml:space="preserve"> </w:t>
       </w:r>
+      <w:proofErr w:type="spellStart"/>
       <w:r>
         <w:rPr>
           <w:b/>
@@ -6372,6 +10694,7 @@
         </w:rPr>
         <w:t>Rubious</w:t>
       </w:r>
+      <w:proofErr w:type="spellEnd"/>
       <w:r>
         <w:t xml:space="preserve">, </w:t>
       </w:r>
@@ -6459,7 +10782,7 @@
           <w:noProof/>
         </w:rPr>
         <w:drawing>
-          <wp:anchor distT="0" distB="0" distL="114300" distR="114300" simplePos="0" relativeHeight="251658241" behindDoc="0" locked="0" layoutInCell="1" allowOverlap="1" wp14:anchorId="02D246E9" wp14:editId="0E7D705D">
+          <wp:anchor distT="0" distB="0" distL="114300" distR="114300" simplePos="0" relativeHeight="251658241" behindDoc="0" locked="0" layoutInCell="1" allowOverlap="1" wp14:anchorId="02D246E9" wp14:editId="297D623C">
             <wp:simplePos x="0" y="0"/>
             <wp:positionH relativeFrom="column">
               <wp:posOffset>3362822</wp:posOffset>
@@ -6857,12 +11180,21 @@
         </w:rPr>
         <w:t xml:space="preserve">Concessionnaire </w:t>
       </w:r>
+      <w:proofErr w:type="spellStart"/>
       <w:r>
         <w:rPr>
           <w:b/>
           <w:bCs/>
         </w:rPr>
-        <w:t xml:space="preserve">Rubious </w:t>
+        <w:t>Rubious</w:t>
+      </w:r>
+      <w:proofErr w:type="spellEnd"/>
+      <w:r>
+        <w:rPr>
+          <w:b/>
+          <w:bCs/>
+        </w:rPr>
+        <w:t xml:space="preserve"> </w:t>
       </w:r>
       <w:r>
         <w:t>vous offre.</w:t>
@@ -7423,6 +11755,9 @@
     </w:p>
     <w:p>
       <w:r>
+        <w:rPr>
+          <w:noProof/>
+        </w:rPr>
         <w:lastRenderedPageBreak/>
         <w:drawing>
           <wp:inline distT="0" distB="0" distL="0" distR="0" wp14:anchorId="03115AC2" wp14:editId="4416994C">
@@ -7461,6 +11796,9 @@
         </w:drawing>
       </w:r>
       <w:r>
+        <w:rPr>
+          <w:noProof/>
+        </w:rPr>
         <w:drawing>
           <wp:inline distT="0" distB="0" distL="0" distR="0" wp14:anchorId="71085E9D" wp14:editId="5CB56CFF">
             <wp:extent cx="3082835" cy="4028536"/>
@@ -11330,7 +15668,6 @@
   <w:style w:type="character" w:default="1" w:styleId="DefaultParagraphFont">
     <w:name w:val="Default Paragraph Font"/>
     <w:uiPriority w:val="1"/>
-    <w:semiHidden/>
     <w:unhideWhenUsed/>
   </w:style>
   <w:style w:type="table" w:default="1" w:styleId="TableNormal">
@@ -11379,7 +15716,7 @@
   <w:style w:type="table" w:styleId="TableGrid">
     <w:name w:val="Table Grid"/>
     <w:basedOn w:val="TableNormal"/>
-    <w:uiPriority w:val="59"/>
+    <w:uiPriority w:val="39"/>
     <w:rsid w:val="00FB4123"/>
     <w:pPr>
       <w:spacing w:after="0" w:line="240" w:lineRule="auto"/>

</xml_diff>

<commit_message>
Mise a jour word
</commit_message>
<xml_diff>
--- a/Livrable 1.docx
+++ b/Livrable 1.docx
@@ -590,7 +590,15 @@
           <w:sz w:val="24"/>
           <w:szCs w:val="24"/>
         </w:rPr>
-        <w:t>5 février 2024</w:t>
+        <w:t>Le 8 mars</w:t>
+      </w:r>
+      <w:r>
+        <w:rPr>
+          <w:rFonts w:ascii="Calibri" w:eastAsia="Calibri" w:hAnsi="Calibri" w:cs="Calibri"/>
+          <w:sz w:val="24"/>
+          <w:szCs w:val="24"/>
+        </w:rPr>
+        <w:t xml:space="preserve"> 2024</w:t>
       </w:r>
     </w:p>
     <w:p>
@@ -615,6 +623,7 @@
           <w:docPartUnique/>
         </w:docPartObj>
       </w:sdtPr>
+      <w:sdtEndPr/>
       <w:sdtContent>
         <w:p>
           <w:pPr>
@@ -3122,6 +3131,7 @@
           <w:id w:val="-1919241692"/>
           <w:citation/>
         </w:sdtPr>
+        <w:sdtEndPr/>
         <w:sdtContent>
           <w:r>
             <w:rPr>
@@ -3232,6 +3242,7 @@
           <w:id w:val="-649510393"/>
           <w:citation/>
         </w:sdtPr>
+        <w:sdtEndPr/>
         <w:sdtContent>
           <w:r>
             <w:rPr>
@@ -3351,6 +3362,7 @@
           <w:id w:val="-1939123635"/>
           <w:citation/>
         </w:sdtPr>
+        <w:sdtEndPr/>
         <w:sdtContent>
           <w:r>
             <w:rPr>
@@ -3512,6 +3524,7 @@
           <w:id w:val="-711567424"/>
           <w:citation/>
         </w:sdtPr>
+        <w:sdtEndPr/>
         <w:sdtContent>
           <w:r>
             <w:rPr>
@@ -5893,4260 +5906,6 @@
     </w:p>
     <w:p>
       <w:pPr>
-        <w:rPr>
-          <w:lang w:val="fr"/>
-        </w:rPr>
-      </w:pPr>
-      <w:r>
-        <w:rPr>
-          <w:lang w:val="fr"/>
-        </w:rPr>
-        <w:lastRenderedPageBreak/>
-        <w:t xml:space="preserve"> </w:t>
-      </w:r>
-    </w:p>
-    <w:p>
-      <w:pPr>
-        <w:rPr>
-          <w:lang w:val="fr"/>
-        </w:rPr>
-      </w:pPr>
-    </w:p>
-    <w:p>
-      <w:pPr>
-        <w:rPr>
-          <w:lang w:val="fr"/>
-        </w:rPr>
-      </w:pPr>
-    </w:p>
-    <w:p>
-      <w:pPr>
-        <w:rPr>
-          <w:b/>
-          <w:bCs/>
-          <w:lang w:val="fr"/>
-        </w:rPr>
-      </w:pPr>
-    </w:p>
-    <w:tbl>
-      <w:tblPr>
-        <w:tblStyle w:val="GridTable4-Accent1"/>
-        <w:tblW w:w="9559" w:type="dxa"/>
-        <w:tblLook w:val="04A0" w:firstRow="1" w:lastRow="0" w:firstColumn="1" w:lastColumn="0" w:noHBand="0" w:noVBand="1"/>
-      </w:tblPr>
-      <w:tblGrid>
-        <w:gridCol w:w="2063"/>
-        <w:gridCol w:w="1112"/>
-        <w:gridCol w:w="620"/>
-        <w:gridCol w:w="1545"/>
-        <w:gridCol w:w="2538"/>
-        <w:gridCol w:w="1681"/>
-      </w:tblGrid>
-      <w:tr>
-        <w:trPr>
-          <w:cnfStyle w:val="100000000000" w:firstRow="1" w:lastRow="0" w:firstColumn="0" w:lastColumn="0" w:oddVBand="0" w:evenVBand="0" w:oddHBand="0" w:evenHBand="0" w:firstRowFirstColumn="0" w:firstRowLastColumn="0" w:lastRowFirstColumn="0" w:lastRowLastColumn="0"/>
-          <w:trHeight w:val="1000"/>
-        </w:trPr>
-        <w:tc>
-          <w:tcPr>
-            <w:cnfStyle w:val="001000000000" w:firstRow="0" w:lastRow="0" w:firstColumn="1" w:lastColumn="0" w:oddVBand="0" w:evenVBand="0" w:oddHBand="0" w:evenHBand="0" w:firstRowFirstColumn="0" w:firstRowLastColumn="0" w:lastRowFirstColumn="0" w:lastRowLastColumn="0"/>
-            <w:tcW w:w="2063" w:type="dxa"/>
-            <w:hideMark/>
-          </w:tcPr>
-          <w:p>
-            <w:pPr>
-              <w:jc w:val="center"/>
-              <w:rPr>
-                <w:rFonts w:ascii="Times New Roman" w:hAnsi="Times New Roman" w:cs="Times New Roman"/>
-              </w:rPr>
-            </w:pPr>
-            <w:r>
-              <w:rPr>
-                <w:rFonts w:ascii="Times New Roman" w:hAnsi="Times New Roman" w:cs="Times New Roman"/>
-              </w:rPr>
-              <w:t>Cas d’utilisation</w:t>
-            </w:r>
-          </w:p>
-        </w:tc>
-        <w:tc>
-          <w:tcPr>
-            <w:tcW w:w="1732" w:type="dxa"/>
-            <w:gridSpan w:val="2"/>
-            <w:hideMark/>
-          </w:tcPr>
-          <w:p>
-            <w:pPr>
-              <w:jc w:val="center"/>
-              <w:cnfStyle w:val="100000000000" w:firstRow="1" w:lastRow="0" w:firstColumn="0" w:lastColumn="0" w:oddVBand="0" w:evenVBand="0" w:oddHBand="0" w:evenHBand="0" w:firstRowFirstColumn="0" w:firstRowLastColumn="0" w:lastRowFirstColumn="0" w:lastRowLastColumn="0"/>
-              <w:rPr>
-                <w:rFonts w:ascii="Times New Roman" w:hAnsi="Times New Roman" w:cs="Times New Roman"/>
-              </w:rPr>
-            </w:pPr>
-            <w:r>
-              <w:rPr>
-                <w:rFonts w:ascii="Times New Roman" w:hAnsi="Times New Roman" w:cs="Times New Roman"/>
-              </w:rPr>
-              <w:t>Opération</w:t>
-            </w:r>
-          </w:p>
-          <w:p>
-            <w:pPr>
-              <w:jc w:val="center"/>
-              <w:cnfStyle w:val="100000000000" w:firstRow="1" w:lastRow="0" w:firstColumn="0" w:lastColumn="0" w:oddVBand="0" w:evenVBand="0" w:oddHBand="0" w:evenHBand="0" w:firstRowFirstColumn="0" w:firstRowLastColumn="0" w:lastRowFirstColumn="0" w:lastRowLastColumn="0"/>
-              <w:rPr>
-                <w:rFonts w:ascii="Times New Roman" w:hAnsi="Times New Roman" w:cs="Times New Roman"/>
-                <w:lang w:val="en-CA"/>
-              </w:rPr>
-            </w:pPr>
-            <w:r>
-              <w:rPr>
-                <w:rFonts w:ascii="Times New Roman" w:hAnsi="Times New Roman" w:cs="Times New Roman"/>
-                <w:lang w:val="en-CA"/>
-              </w:rPr>
-              <w:t>CREATE, READ, UPDATE et DELETE</w:t>
-            </w:r>
-          </w:p>
-        </w:tc>
-        <w:tc>
-          <w:tcPr>
-            <w:tcW w:w="1545" w:type="dxa"/>
-            <w:hideMark/>
-          </w:tcPr>
-          <w:p>
-            <w:pPr>
-              <w:jc w:val="center"/>
-              <w:cnfStyle w:val="100000000000" w:firstRow="1" w:lastRow="0" w:firstColumn="0" w:lastColumn="0" w:oddVBand="0" w:evenVBand="0" w:oddHBand="0" w:evenHBand="0" w:firstRowFirstColumn="0" w:firstRowLastColumn="0" w:lastRowFirstColumn="0" w:lastRowLastColumn="0"/>
-              <w:rPr>
-                <w:rFonts w:ascii="Times New Roman" w:hAnsi="Times New Roman" w:cs="Times New Roman"/>
-                <w:lang w:val="en-CA"/>
-              </w:rPr>
-            </w:pPr>
-            <w:r>
-              <w:rPr>
-                <w:rFonts w:ascii="Times New Roman" w:hAnsi="Times New Roman" w:cs="Times New Roman"/>
-                <w:lang w:val="en-CA"/>
-              </w:rPr>
-              <w:t>Table</w:t>
-            </w:r>
-          </w:p>
-          <w:p>
-            <w:pPr>
-              <w:jc w:val="center"/>
-              <w:cnfStyle w:val="100000000000" w:firstRow="1" w:lastRow="0" w:firstColumn="0" w:lastColumn="0" w:oddVBand="0" w:evenVBand="0" w:oddHBand="0" w:evenHBand="0" w:firstRowFirstColumn="0" w:firstRowLastColumn="0" w:lastRowFirstColumn="0" w:lastRowLastColumn="0"/>
-              <w:rPr>
-                <w:rFonts w:ascii="Times New Roman" w:hAnsi="Times New Roman" w:cs="Times New Roman"/>
-                <w:lang w:val="en-CA"/>
-              </w:rPr>
-            </w:pPr>
-            <w:r>
-              <w:rPr>
-                <w:rFonts w:ascii="Times New Roman" w:hAnsi="Times New Roman" w:cs="Times New Roman"/>
-                <w:lang w:val="en-CA"/>
-              </w:rPr>
-              <w:t xml:space="preserve"> </w:t>
-            </w:r>
-            <w:proofErr w:type="spellStart"/>
-            <w:r>
-              <w:rPr>
-                <w:rFonts w:ascii="Times New Roman" w:hAnsi="Times New Roman" w:cs="Times New Roman"/>
-                <w:lang w:val="en-CA"/>
-              </w:rPr>
-              <w:t>visée</w:t>
-            </w:r>
-            <w:proofErr w:type="spellEnd"/>
-          </w:p>
-        </w:tc>
-        <w:tc>
-          <w:tcPr>
-            <w:tcW w:w="2538" w:type="dxa"/>
-            <w:hideMark/>
-          </w:tcPr>
-          <w:p>
-            <w:pPr>
-              <w:jc w:val="center"/>
-              <w:cnfStyle w:val="100000000000" w:firstRow="1" w:lastRow="0" w:firstColumn="0" w:lastColumn="0" w:oddVBand="0" w:evenVBand="0" w:oddHBand="0" w:evenHBand="0" w:firstRowFirstColumn="0" w:firstRowLastColumn="0" w:lastRowFirstColumn="0" w:lastRowLastColumn="0"/>
-              <w:rPr>
-                <w:rFonts w:ascii="Times New Roman" w:hAnsi="Times New Roman" w:cs="Times New Roman"/>
-              </w:rPr>
-            </w:pPr>
-            <w:r>
-              <w:rPr>
-                <w:rFonts w:ascii="Times New Roman" w:hAnsi="Times New Roman" w:cs="Times New Roman"/>
-              </w:rPr>
-              <w:t>Champs</w:t>
-            </w:r>
-          </w:p>
-          <w:p>
-            <w:pPr>
-              <w:jc w:val="center"/>
-              <w:cnfStyle w:val="100000000000" w:firstRow="1" w:lastRow="0" w:firstColumn="0" w:lastColumn="0" w:oddVBand="0" w:evenVBand="0" w:oddHBand="0" w:evenHBand="0" w:firstRowFirstColumn="0" w:firstRowLastColumn="0" w:lastRowFirstColumn="0" w:lastRowLastColumn="0"/>
-              <w:rPr>
-                <w:rFonts w:ascii="Times New Roman" w:hAnsi="Times New Roman" w:cs="Times New Roman"/>
-              </w:rPr>
-            </w:pPr>
-            <w:r>
-              <w:rPr>
-                <w:rFonts w:ascii="Times New Roman" w:hAnsi="Times New Roman" w:cs="Times New Roman"/>
-              </w:rPr>
-              <w:t>#clé primaire, *NOT NULL</w:t>
-            </w:r>
-          </w:p>
-        </w:tc>
-        <w:tc>
-          <w:tcPr>
-            <w:tcW w:w="1681" w:type="dxa"/>
-            <w:hideMark/>
-          </w:tcPr>
-          <w:p>
-            <w:pPr>
-              <w:jc w:val="center"/>
-              <w:cnfStyle w:val="100000000000" w:firstRow="1" w:lastRow="0" w:firstColumn="0" w:lastColumn="0" w:oddVBand="0" w:evenVBand="0" w:oddHBand="0" w:evenHBand="0" w:firstRowFirstColumn="0" w:firstRowLastColumn="0" w:lastRowFirstColumn="0" w:lastRowLastColumn="0"/>
-              <w:rPr>
-                <w:rFonts w:ascii="Times New Roman" w:hAnsi="Times New Roman" w:cs="Times New Roman"/>
-                <w:lang w:val="en-CA"/>
-              </w:rPr>
-            </w:pPr>
-            <w:proofErr w:type="spellStart"/>
-            <w:r>
-              <w:rPr>
-                <w:rFonts w:ascii="Times New Roman" w:hAnsi="Times New Roman" w:cs="Times New Roman"/>
-                <w:lang w:val="en-CA"/>
-              </w:rPr>
-              <w:t>Particularités</w:t>
-            </w:r>
-            <w:proofErr w:type="spellEnd"/>
-          </w:p>
-        </w:tc>
-      </w:tr>
-      <w:tr>
-        <w:trPr>
-          <w:cnfStyle w:val="000000100000" w:firstRow="0" w:lastRow="0" w:firstColumn="0" w:lastColumn="0" w:oddVBand="0" w:evenVBand="0" w:oddHBand="1" w:evenHBand="0" w:firstRowFirstColumn="0" w:firstRowLastColumn="0" w:lastRowFirstColumn="0" w:lastRowLastColumn="0"/>
-          <w:trHeight w:val="165"/>
-        </w:trPr>
-        <w:tc>
-          <w:tcPr>
-            <w:cnfStyle w:val="001000000000" w:firstRow="0" w:lastRow="0" w:firstColumn="1" w:lastColumn="0" w:oddVBand="0" w:evenVBand="0" w:oddHBand="0" w:evenHBand="0" w:firstRowFirstColumn="0" w:firstRowLastColumn="0" w:lastRowFirstColumn="0" w:lastRowLastColumn="0"/>
-            <w:tcW w:w="2063" w:type="dxa"/>
-            <w:hideMark/>
-          </w:tcPr>
-          <w:p>
-            <w:pPr>
-              <w:rPr>
-                <w:b w:val="0"/>
-                <w:bCs w:val="0"/>
-              </w:rPr>
-            </w:pPr>
-            <w:proofErr w:type="spellStart"/>
-            <w:r>
-              <w:rPr>
-                <w:rFonts w:ascii="Times New Roman" w:hAnsi="Times New Roman" w:cs="Times New Roman"/>
-                <w:b w:val="0"/>
-                <w:bCs w:val="0"/>
-                <w:lang w:val="en-CA"/>
-              </w:rPr>
-              <w:t>S’inscrire</w:t>
-            </w:r>
-            <w:proofErr w:type="spellEnd"/>
-            <w:r>
-              <w:rPr>
-                <w:rFonts w:ascii="Times New Roman" w:hAnsi="Times New Roman" w:cs="Times New Roman"/>
-                <w:b w:val="0"/>
-                <w:bCs w:val="0"/>
-                <w:lang w:val="en-CA"/>
-              </w:rPr>
-              <w:t xml:space="preserve"> et </w:t>
-            </w:r>
-            <w:proofErr w:type="spellStart"/>
-            <w:r>
-              <w:rPr>
-                <w:rFonts w:ascii="Times New Roman" w:hAnsi="Times New Roman" w:cs="Times New Roman"/>
-                <w:b w:val="0"/>
-                <w:bCs w:val="0"/>
-                <w:lang w:val="en-CA"/>
-              </w:rPr>
-              <w:t>s’authent</w:t>
-            </w:r>
-            <w:r>
-              <w:rPr>
-                <w:rFonts w:ascii="Times New Roman" w:hAnsi="Times New Roman" w:cs="Times New Roman"/>
-                <w:b w:val="0"/>
-                <w:bCs w:val="0"/>
-                <w:lang w:val="en-CA"/>
-              </w:rPr>
-              <w:t>ifier</w:t>
-            </w:r>
-            <w:proofErr w:type="spellEnd"/>
-          </w:p>
-        </w:tc>
-        <w:tc>
-          <w:tcPr>
-            <w:tcW w:w="1112" w:type="dxa"/>
-            <w:hideMark/>
-          </w:tcPr>
-          <w:p>
-            <w:pPr>
-              <w:cnfStyle w:val="000000100000" w:firstRow="0" w:lastRow="0" w:firstColumn="0" w:lastColumn="0" w:oddVBand="0" w:evenVBand="0" w:oddHBand="1" w:evenHBand="0" w:firstRowFirstColumn="0" w:firstRowLastColumn="0" w:lastRowFirstColumn="0" w:lastRowLastColumn="0"/>
-              <w:rPr>
-                <w:rFonts w:ascii="Times New Roman" w:hAnsi="Times New Roman" w:cs="Times New Roman"/>
-                <w:lang w:val="en-CA"/>
-              </w:rPr>
-            </w:pPr>
-            <w:r>
-              <w:rPr>
-                <w:rFonts w:ascii="Times New Roman" w:hAnsi="Times New Roman" w:cs="Times New Roman"/>
-                <w:lang w:val="en-CA"/>
-              </w:rPr>
-              <w:t>C</w:t>
-            </w:r>
-          </w:p>
-        </w:tc>
-        <w:tc>
-          <w:tcPr>
-            <w:tcW w:w="620" w:type="dxa"/>
-            <w:hideMark/>
-          </w:tcPr>
-          <w:p>
-            <w:pPr>
-              <w:cnfStyle w:val="000000100000" w:firstRow="0" w:lastRow="0" w:firstColumn="0" w:lastColumn="0" w:oddVBand="0" w:evenVBand="0" w:oddHBand="1" w:evenHBand="0" w:firstRowFirstColumn="0" w:firstRowLastColumn="0" w:lastRowFirstColumn="0" w:lastRowLastColumn="0"/>
-              <w:rPr>
-                <w:rFonts w:ascii="Times New Roman" w:hAnsi="Times New Roman" w:cs="Times New Roman"/>
-                <w:lang w:val="en-CA"/>
-              </w:rPr>
-            </w:pPr>
-            <w:r>
-              <w:rPr>
-                <w:rFonts w:ascii="Times New Roman" w:hAnsi="Times New Roman" w:cs="Times New Roman"/>
-                <w:lang w:val="en-CA"/>
-              </w:rPr>
-              <w:t>x</w:t>
-            </w:r>
-          </w:p>
-        </w:tc>
-        <w:tc>
-          <w:tcPr>
-            <w:tcW w:w="1545" w:type="dxa"/>
-            <w:hideMark/>
-          </w:tcPr>
-          <w:p>
-            <w:pPr>
-              <w:cnfStyle w:val="000000100000" w:firstRow="0" w:lastRow="0" w:firstColumn="0" w:lastColumn="0" w:oddVBand="0" w:evenVBand="0" w:oddHBand="1" w:evenHBand="0" w:firstRowFirstColumn="0" w:firstRowLastColumn="0" w:lastRowFirstColumn="0" w:lastRowLastColumn="0"/>
-              <w:rPr>
-                <w:rFonts w:ascii="Times New Roman" w:hAnsi="Times New Roman" w:cs="Times New Roman"/>
-                <w:lang w:val="en-CA"/>
-              </w:rPr>
-            </w:pPr>
-            <w:proofErr w:type="spellStart"/>
-            <w:r>
-              <w:rPr>
-                <w:rFonts w:ascii="Times New Roman" w:hAnsi="Times New Roman" w:cs="Times New Roman"/>
-                <w:lang w:val="en-CA"/>
-              </w:rPr>
-              <w:t>utilisateurs</w:t>
-            </w:r>
-            <w:proofErr w:type="spellEnd"/>
-          </w:p>
-        </w:tc>
-        <w:tc>
-          <w:tcPr>
-            <w:tcW w:w="2538" w:type="dxa"/>
-            <w:hideMark/>
-          </w:tcPr>
-          <w:p>
-            <w:pPr>
-              <w:cnfStyle w:val="000000100000" w:firstRow="0" w:lastRow="0" w:firstColumn="0" w:lastColumn="0" w:oddVBand="0" w:evenVBand="0" w:oddHBand="1" w:evenHBand="0" w:firstRowFirstColumn="0" w:firstRowLastColumn="0" w:lastRowFirstColumn="0" w:lastRowLastColumn="0"/>
-              <w:rPr>
-                <w:rFonts w:ascii="Times New Roman" w:hAnsi="Times New Roman" w:cs="Times New Roman"/>
-                <w:lang w:val="en-CA"/>
-              </w:rPr>
-            </w:pPr>
-            <w:r>
-              <w:rPr>
-                <w:rFonts w:ascii="Times New Roman" w:hAnsi="Times New Roman" w:cs="Times New Roman"/>
-                <w:lang w:val="en-CA"/>
-              </w:rPr>
-              <w:t>#</w:t>
-            </w:r>
-            <w:r>
-              <w:rPr>
-                <w:rFonts w:ascii="Times New Roman" w:hAnsi="Times New Roman" w:cs="Times New Roman"/>
-                <w:lang w:val="en-CA"/>
-              </w:rPr>
-              <w:t>*</w:t>
-            </w:r>
-            <w:r>
-              <w:rPr>
-                <w:rFonts w:ascii="Times New Roman" w:hAnsi="Times New Roman" w:cs="Times New Roman"/>
-                <w:lang w:val="en-CA"/>
-              </w:rPr>
-              <w:t>id</w:t>
-            </w:r>
-            <w:r>
-              <w:rPr>
-                <w:rFonts w:ascii="Times New Roman" w:hAnsi="Times New Roman" w:cs="Times New Roman"/>
-                <w:lang w:val="en-CA"/>
-              </w:rPr>
-              <w:t>_utilisateurs</w:t>
-            </w:r>
-          </w:p>
-        </w:tc>
-        <w:tc>
-          <w:tcPr>
-            <w:tcW w:w="1681" w:type="dxa"/>
-          </w:tcPr>
-          <w:p>
-            <w:pPr>
-              <w:cnfStyle w:val="000000100000" w:firstRow="0" w:lastRow="0" w:firstColumn="0" w:lastColumn="0" w:oddVBand="0" w:evenVBand="0" w:oddHBand="1" w:evenHBand="0" w:firstRowFirstColumn="0" w:firstRowLastColumn="0" w:lastRowFirstColumn="0" w:lastRowLastColumn="0"/>
-              <w:rPr>
-                <w:rFonts w:ascii="Times New Roman" w:hAnsi="Times New Roman" w:cs="Times New Roman"/>
-                <w:lang w:val="en-CA"/>
-              </w:rPr>
-            </w:pPr>
-          </w:p>
-        </w:tc>
-      </w:tr>
-      <w:tr>
-        <w:trPr>
-          <w:trHeight w:val="165"/>
-        </w:trPr>
-        <w:tc>
-          <w:tcPr>
-            <w:cnfStyle w:val="001000000000" w:firstRow="0" w:lastRow="0" w:firstColumn="1" w:lastColumn="0" w:oddVBand="0" w:evenVBand="0" w:oddHBand="0" w:evenHBand="0" w:firstRowFirstColumn="0" w:firstRowLastColumn="0" w:lastRowFirstColumn="0" w:lastRowLastColumn="0"/>
-            <w:tcW w:w="2063" w:type="dxa"/>
-            <w:vMerge w:val="restart"/>
-          </w:tcPr>
-          <w:p>
-            <w:pPr>
-              <w:rPr>
-                <w:rFonts w:ascii="Times New Roman" w:hAnsi="Times New Roman" w:cs="Times New Roman"/>
-                <w:lang w:val="en-CA"/>
-              </w:rPr>
-            </w:pPr>
-          </w:p>
-        </w:tc>
-        <w:tc>
-          <w:tcPr>
-            <w:tcW w:w="1112" w:type="dxa"/>
-            <w:hideMark/>
-          </w:tcPr>
-          <w:p>
-            <w:pPr>
-              <w:cnfStyle w:val="000000000000" w:firstRow="0" w:lastRow="0" w:firstColumn="0" w:lastColumn="0" w:oddVBand="0" w:evenVBand="0" w:oddHBand="0" w:evenHBand="0" w:firstRowFirstColumn="0" w:firstRowLastColumn="0" w:lastRowFirstColumn="0" w:lastRowLastColumn="0"/>
-              <w:rPr>
-                <w:rFonts w:ascii="Times New Roman" w:hAnsi="Times New Roman" w:cs="Times New Roman"/>
-                <w:lang w:val="en-CA"/>
-              </w:rPr>
-            </w:pPr>
-            <w:r>
-              <w:rPr>
-                <w:rFonts w:ascii="Times New Roman" w:hAnsi="Times New Roman" w:cs="Times New Roman"/>
-                <w:lang w:val="en-CA"/>
-              </w:rPr>
-              <w:t>R</w:t>
-            </w:r>
-          </w:p>
-        </w:tc>
-        <w:tc>
-          <w:tcPr>
-            <w:tcW w:w="620" w:type="dxa"/>
-          </w:tcPr>
-          <w:p>
-            <w:pPr>
-              <w:cnfStyle w:val="000000000000" w:firstRow="0" w:lastRow="0" w:firstColumn="0" w:lastColumn="0" w:oddVBand="0" w:evenVBand="0" w:oddHBand="0" w:evenHBand="0" w:firstRowFirstColumn="0" w:firstRowLastColumn="0" w:lastRowFirstColumn="0" w:lastRowLastColumn="0"/>
-              <w:rPr>
-                <w:rFonts w:ascii="Times New Roman" w:hAnsi="Times New Roman" w:cs="Times New Roman"/>
-                <w:lang w:val="en-CA"/>
-              </w:rPr>
-            </w:pPr>
-            <w:r>
-              <w:rPr>
-                <w:rFonts w:ascii="Times New Roman" w:hAnsi="Times New Roman" w:cs="Times New Roman"/>
-                <w:lang w:val="en-CA"/>
-              </w:rPr>
-              <w:t>x</w:t>
-            </w:r>
-          </w:p>
-        </w:tc>
-        <w:tc>
-          <w:tcPr>
-            <w:tcW w:w="1545" w:type="dxa"/>
-          </w:tcPr>
-          <w:p>
-            <w:pPr>
-              <w:cnfStyle w:val="000000000000" w:firstRow="0" w:lastRow="0" w:firstColumn="0" w:lastColumn="0" w:oddVBand="0" w:evenVBand="0" w:oddHBand="0" w:evenHBand="0" w:firstRowFirstColumn="0" w:firstRowLastColumn="0" w:lastRowFirstColumn="0" w:lastRowLastColumn="0"/>
-              <w:rPr>
-                <w:rFonts w:ascii="Times New Roman" w:hAnsi="Times New Roman" w:cs="Times New Roman"/>
-                <w:lang w:val="en-CA"/>
-              </w:rPr>
-            </w:pPr>
-          </w:p>
-        </w:tc>
-        <w:tc>
-          <w:tcPr>
-            <w:tcW w:w="2538" w:type="dxa"/>
-            <w:hideMark/>
-          </w:tcPr>
-          <w:p>
-            <w:pPr>
-              <w:cnfStyle w:val="000000000000" w:firstRow="0" w:lastRow="0" w:firstColumn="0" w:lastColumn="0" w:oddVBand="0" w:evenVBand="0" w:oddHBand="0" w:evenHBand="0" w:firstRowFirstColumn="0" w:firstRowLastColumn="0" w:lastRowFirstColumn="0" w:lastRowLastColumn="0"/>
-              <w:rPr>
-                <w:rFonts w:ascii="Times New Roman" w:hAnsi="Times New Roman" w:cs="Times New Roman"/>
-                <w:lang w:val="en-CA"/>
-              </w:rPr>
-            </w:pPr>
-            <w:r>
-              <w:rPr>
-                <w:rFonts w:ascii="Times New Roman" w:hAnsi="Times New Roman" w:cs="Times New Roman"/>
-                <w:lang w:val="en-CA"/>
-              </w:rPr>
-              <w:t>*</w:t>
-            </w:r>
-            <w:r>
-              <w:rPr>
-                <w:rFonts w:ascii="Times New Roman" w:hAnsi="Times New Roman" w:cs="Times New Roman"/>
-                <w:lang w:val="en-CA"/>
-              </w:rPr>
-              <w:t>n</w:t>
-            </w:r>
-            <w:r>
-              <w:rPr>
-                <w:rFonts w:ascii="Times New Roman" w:hAnsi="Times New Roman" w:cs="Times New Roman"/>
-                <w:lang w:val="en-CA"/>
-              </w:rPr>
-              <w:t>om</w:t>
-            </w:r>
-          </w:p>
-        </w:tc>
-        <w:tc>
-          <w:tcPr>
-            <w:tcW w:w="1681" w:type="dxa"/>
-          </w:tcPr>
-          <w:p>
-            <w:pPr>
-              <w:cnfStyle w:val="000000000000" w:firstRow="0" w:lastRow="0" w:firstColumn="0" w:lastColumn="0" w:oddVBand="0" w:evenVBand="0" w:oddHBand="0" w:evenHBand="0" w:firstRowFirstColumn="0" w:firstRowLastColumn="0" w:lastRowFirstColumn="0" w:lastRowLastColumn="0"/>
-              <w:rPr>
-                <w:rFonts w:ascii="Times New Roman" w:hAnsi="Times New Roman" w:cs="Times New Roman"/>
-                <w:lang w:val="en-CA"/>
-              </w:rPr>
-            </w:pPr>
-          </w:p>
-        </w:tc>
-      </w:tr>
-      <w:tr>
-        <w:trPr>
-          <w:cnfStyle w:val="000000100000" w:firstRow="0" w:lastRow="0" w:firstColumn="0" w:lastColumn="0" w:oddVBand="0" w:evenVBand="0" w:oddHBand="1" w:evenHBand="0" w:firstRowFirstColumn="0" w:firstRowLastColumn="0" w:lastRowFirstColumn="0" w:lastRowLastColumn="0"/>
-          <w:trHeight w:val="165"/>
-        </w:trPr>
-        <w:tc>
-          <w:tcPr>
-            <w:cnfStyle w:val="001000000000" w:firstRow="0" w:lastRow="0" w:firstColumn="1" w:lastColumn="0" w:oddVBand="0" w:evenVBand="0" w:oddHBand="0" w:evenHBand="0" w:firstRowFirstColumn="0" w:firstRowLastColumn="0" w:lastRowFirstColumn="0" w:lastRowLastColumn="0"/>
-            <w:tcW w:w="0" w:type="auto"/>
-            <w:vMerge/>
-            <w:hideMark/>
-          </w:tcPr>
-          <w:p>
-            <w:pPr>
-              <w:rPr>
-                <w:rFonts w:ascii="Times New Roman" w:hAnsi="Times New Roman" w:cs="Times New Roman"/>
-                <w:sz w:val="24"/>
-                <w:szCs w:val="24"/>
-                <w:lang w:val="en-CA" w:eastAsia="ja-JP"/>
-              </w:rPr>
-            </w:pPr>
-          </w:p>
-        </w:tc>
-        <w:tc>
-          <w:tcPr>
-            <w:tcW w:w="1112" w:type="dxa"/>
-            <w:hideMark/>
-          </w:tcPr>
-          <w:p>
-            <w:pPr>
-              <w:cnfStyle w:val="000000100000" w:firstRow="0" w:lastRow="0" w:firstColumn="0" w:lastColumn="0" w:oddVBand="0" w:evenVBand="0" w:oddHBand="1" w:evenHBand="0" w:firstRowFirstColumn="0" w:firstRowLastColumn="0" w:lastRowFirstColumn="0" w:lastRowLastColumn="0"/>
-              <w:rPr>
-                <w:rFonts w:ascii="Times New Roman" w:hAnsi="Times New Roman" w:cs="Times New Roman"/>
-                <w:lang w:val="en-CA"/>
-              </w:rPr>
-            </w:pPr>
-            <w:r>
-              <w:rPr>
-                <w:rFonts w:ascii="Times New Roman" w:hAnsi="Times New Roman" w:cs="Times New Roman"/>
-                <w:lang w:val="en-CA"/>
-              </w:rPr>
-              <w:t>U</w:t>
-            </w:r>
-          </w:p>
-        </w:tc>
-        <w:tc>
-          <w:tcPr>
-            <w:tcW w:w="620" w:type="dxa"/>
-          </w:tcPr>
-          <w:p>
-            <w:pPr>
-              <w:cnfStyle w:val="000000100000" w:firstRow="0" w:lastRow="0" w:firstColumn="0" w:lastColumn="0" w:oddVBand="0" w:evenVBand="0" w:oddHBand="1" w:evenHBand="0" w:firstRowFirstColumn="0" w:firstRowLastColumn="0" w:lastRowFirstColumn="0" w:lastRowLastColumn="0"/>
-              <w:rPr>
-                <w:rFonts w:ascii="Times New Roman" w:hAnsi="Times New Roman" w:cs="Times New Roman"/>
-                <w:lang w:val="en-CA"/>
-              </w:rPr>
-            </w:pPr>
-          </w:p>
-        </w:tc>
-        <w:tc>
-          <w:tcPr>
-            <w:tcW w:w="1545" w:type="dxa"/>
-          </w:tcPr>
-          <w:p>
-            <w:pPr>
-              <w:cnfStyle w:val="000000100000" w:firstRow="0" w:lastRow="0" w:firstColumn="0" w:lastColumn="0" w:oddVBand="0" w:evenVBand="0" w:oddHBand="1" w:evenHBand="0" w:firstRowFirstColumn="0" w:firstRowLastColumn="0" w:lastRowFirstColumn="0" w:lastRowLastColumn="0"/>
-              <w:rPr>
-                <w:rFonts w:ascii="Times New Roman" w:hAnsi="Times New Roman" w:cs="Times New Roman"/>
-                <w:lang w:val="en-CA"/>
-              </w:rPr>
-            </w:pPr>
-          </w:p>
-        </w:tc>
-        <w:tc>
-          <w:tcPr>
-            <w:tcW w:w="2538" w:type="dxa"/>
-            <w:hideMark/>
-          </w:tcPr>
-          <w:p>
-            <w:pPr>
-              <w:cnfStyle w:val="000000100000" w:firstRow="0" w:lastRow="0" w:firstColumn="0" w:lastColumn="0" w:oddVBand="0" w:evenVBand="0" w:oddHBand="1" w:evenHBand="0" w:firstRowFirstColumn="0" w:firstRowLastColumn="0" w:lastRowFirstColumn="0" w:lastRowLastColumn="0"/>
-              <w:rPr>
-                <w:rFonts w:ascii="Times New Roman" w:hAnsi="Times New Roman" w:cs="Times New Roman"/>
-                <w:lang w:val="en-CA"/>
-              </w:rPr>
-            </w:pPr>
-            <w:r>
-              <w:rPr>
-                <w:rFonts w:ascii="Times New Roman" w:hAnsi="Times New Roman" w:cs="Times New Roman"/>
-                <w:lang w:val="en-CA"/>
-              </w:rPr>
-              <w:t>*</w:t>
-            </w:r>
-            <w:proofErr w:type="spellStart"/>
-            <w:r>
-              <w:rPr>
-                <w:rFonts w:ascii="Times New Roman" w:hAnsi="Times New Roman" w:cs="Times New Roman"/>
-                <w:lang w:val="en-CA"/>
-              </w:rPr>
-              <w:t>p</w:t>
-            </w:r>
-            <w:r>
-              <w:rPr>
-                <w:rFonts w:ascii="Times New Roman" w:hAnsi="Times New Roman" w:cs="Times New Roman"/>
-                <w:lang w:val="en-CA"/>
-              </w:rPr>
-              <w:t>renom</w:t>
-            </w:r>
-            <w:proofErr w:type="spellEnd"/>
-          </w:p>
-        </w:tc>
-        <w:tc>
-          <w:tcPr>
-            <w:tcW w:w="1681" w:type="dxa"/>
-          </w:tcPr>
-          <w:p>
-            <w:pPr>
-              <w:cnfStyle w:val="000000100000" w:firstRow="0" w:lastRow="0" w:firstColumn="0" w:lastColumn="0" w:oddVBand="0" w:evenVBand="0" w:oddHBand="1" w:evenHBand="0" w:firstRowFirstColumn="0" w:firstRowLastColumn="0" w:lastRowFirstColumn="0" w:lastRowLastColumn="0"/>
-              <w:rPr>
-                <w:rFonts w:ascii="Times New Roman" w:hAnsi="Times New Roman" w:cs="Times New Roman"/>
-                <w:lang w:val="en-CA"/>
-              </w:rPr>
-            </w:pPr>
-          </w:p>
-        </w:tc>
-      </w:tr>
-      <w:tr>
-        <w:trPr>
-          <w:trHeight w:val="165"/>
-        </w:trPr>
-        <w:tc>
-          <w:tcPr>
-            <w:cnfStyle w:val="001000000000" w:firstRow="0" w:lastRow="0" w:firstColumn="1" w:lastColumn="0" w:oddVBand="0" w:evenVBand="0" w:oddHBand="0" w:evenHBand="0" w:firstRowFirstColumn="0" w:firstRowLastColumn="0" w:lastRowFirstColumn="0" w:lastRowLastColumn="0"/>
-            <w:tcW w:w="0" w:type="auto"/>
-            <w:vMerge/>
-            <w:hideMark/>
-          </w:tcPr>
-          <w:p>
-            <w:pPr>
-              <w:rPr>
-                <w:rFonts w:ascii="Times New Roman" w:hAnsi="Times New Roman" w:cs="Times New Roman"/>
-                <w:sz w:val="24"/>
-                <w:szCs w:val="24"/>
-                <w:lang w:val="en-CA" w:eastAsia="ja-JP"/>
-              </w:rPr>
-            </w:pPr>
-          </w:p>
-        </w:tc>
-        <w:tc>
-          <w:tcPr>
-            <w:tcW w:w="1112" w:type="dxa"/>
-            <w:hideMark/>
-          </w:tcPr>
-          <w:p>
-            <w:pPr>
-              <w:cnfStyle w:val="000000000000" w:firstRow="0" w:lastRow="0" w:firstColumn="0" w:lastColumn="0" w:oddVBand="0" w:evenVBand="0" w:oddHBand="0" w:evenHBand="0" w:firstRowFirstColumn="0" w:firstRowLastColumn="0" w:lastRowFirstColumn="0" w:lastRowLastColumn="0"/>
-              <w:rPr>
-                <w:rFonts w:ascii="Times New Roman" w:hAnsi="Times New Roman" w:cs="Times New Roman"/>
-                <w:lang w:val="en-CA"/>
-              </w:rPr>
-            </w:pPr>
-            <w:r>
-              <w:rPr>
-                <w:rFonts w:ascii="Times New Roman" w:hAnsi="Times New Roman" w:cs="Times New Roman"/>
-                <w:lang w:val="en-CA"/>
-              </w:rPr>
-              <w:t>D</w:t>
-            </w:r>
-          </w:p>
-        </w:tc>
-        <w:tc>
-          <w:tcPr>
-            <w:tcW w:w="620" w:type="dxa"/>
-          </w:tcPr>
-          <w:p>
-            <w:pPr>
-              <w:cnfStyle w:val="000000000000" w:firstRow="0" w:lastRow="0" w:firstColumn="0" w:lastColumn="0" w:oddVBand="0" w:evenVBand="0" w:oddHBand="0" w:evenHBand="0" w:firstRowFirstColumn="0" w:firstRowLastColumn="0" w:lastRowFirstColumn="0" w:lastRowLastColumn="0"/>
-              <w:rPr>
-                <w:rFonts w:ascii="Times New Roman" w:hAnsi="Times New Roman" w:cs="Times New Roman"/>
-                <w:lang w:val="en-CA"/>
-              </w:rPr>
-            </w:pPr>
-          </w:p>
-        </w:tc>
-        <w:tc>
-          <w:tcPr>
-            <w:tcW w:w="1545" w:type="dxa"/>
-          </w:tcPr>
-          <w:p>
-            <w:pPr>
-              <w:cnfStyle w:val="000000000000" w:firstRow="0" w:lastRow="0" w:firstColumn="0" w:lastColumn="0" w:oddVBand="0" w:evenVBand="0" w:oddHBand="0" w:evenHBand="0" w:firstRowFirstColumn="0" w:firstRowLastColumn="0" w:lastRowFirstColumn="0" w:lastRowLastColumn="0"/>
-              <w:rPr>
-                <w:rFonts w:ascii="Times New Roman" w:hAnsi="Times New Roman" w:cs="Times New Roman"/>
-                <w:lang w:val="en-CA"/>
-              </w:rPr>
-            </w:pPr>
-          </w:p>
-        </w:tc>
-        <w:tc>
-          <w:tcPr>
-            <w:tcW w:w="2538" w:type="dxa"/>
-            <w:hideMark/>
-          </w:tcPr>
-          <w:p>
-            <w:pPr>
-              <w:cnfStyle w:val="000000000000" w:firstRow="0" w:lastRow="0" w:firstColumn="0" w:lastColumn="0" w:oddVBand="0" w:evenVBand="0" w:oddHBand="0" w:evenHBand="0" w:firstRowFirstColumn="0" w:firstRowLastColumn="0" w:lastRowFirstColumn="0" w:lastRowLastColumn="0"/>
-              <w:rPr>
-                <w:rFonts w:ascii="Times New Roman" w:hAnsi="Times New Roman" w:cs="Times New Roman"/>
-                <w:lang w:val="en-CA"/>
-              </w:rPr>
-            </w:pPr>
-            <w:r>
-              <w:rPr>
-                <w:rFonts w:ascii="Times New Roman" w:hAnsi="Times New Roman" w:cs="Times New Roman"/>
-                <w:lang w:val="en-CA"/>
-              </w:rPr>
-              <w:t>*</w:t>
-            </w:r>
-            <w:r>
-              <w:rPr>
-                <w:rFonts w:ascii="Times New Roman" w:hAnsi="Times New Roman" w:cs="Times New Roman"/>
-                <w:lang w:val="en-CA"/>
-              </w:rPr>
-              <w:t>email</w:t>
-            </w:r>
-          </w:p>
-        </w:tc>
-        <w:tc>
-          <w:tcPr>
-            <w:tcW w:w="1681" w:type="dxa"/>
-          </w:tcPr>
-          <w:p>
-            <w:pPr>
-              <w:cnfStyle w:val="000000000000" w:firstRow="0" w:lastRow="0" w:firstColumn="0" w:lastColumn="0" w:oddVBand="0" w:evenVBand="0" w:oddHBand="0" w:evenHBand="0" w:firstRowFirstColumn="0" w:firstRowLastColumn="0" w:lastRowFirstColumn="0" w:lastRowLastColumn="0"/>
-              <w:rPr>
-                <w:rFonts w:ascii="Times New Roman" w:hAnsi="Times New Roman" w:cs="Times New Roman"/>
-                <w:lang w:val="en-CA"/>
-              </w:rPr>
-            </w:pPr>
-          </w:p>
-        </w:tc>
-      </w:tr>
-      <w:tr>
-        <w:trPr>
-          <w:cnfStyle w:val="000000100000" w:firstRow="0" w:lastRow="0" w:firstColumn="0" w:lastColumn="0" w:oddVBand="0" w:evenVBand="0" w:oddHBand="1" w:evenHBand="0" w:firstRowFirstColumn="0" w:firstRowLastColumn="0" w:lastRowFirstColumn="0" w:lastRowLastColumn="0"/>
-          <w:trHeight w:val="165"/>
-        </w:trPr>
-        <w:tc>
-          <w:tcPr>
-            <w:cnfStyle w:val="001000000000" w:firstRow="0" w:lastRow="0" w:firstColumn="1" w:lastColumn="0" w:oddVBand="0" w:evenVBand="0" w:oddHBand="0" w:evenHBand="0" w:firstRowFirstColumn="0" w:firstRowLastColumn="0" w:lastRowFirstColumn="0" w:lastRowLastColumn="0"/>
-            <w:tcW w:w="0" w:type="auto"/>
-            <w:vMerge/>
-            <w:hideMark/>
-          </w:tcPr>
-          <w:p>
-            <w:pPr>
-              <w:rPr>
-                <w:rFonts w:ascii="Times New Roman" w:hAnsi="Times New Roman" w:cs="Times New Roman"/>
-                <w:sz w:val="24"/>
-                <w:szCs w:val="24"/>
-                <w:lang w:val="en-CA" w:eastAsia="ja-JP"/>
-              </w:rPr>
-            </w:pPr>
-          </w:p>
-        </w:tc>
-        <w:tc>
-          <w:tcPr>
-            <w:tcW w:w="1112" w:type="dxa"/>
-          </w:tcPr>
-          <w:p>
-            <w:pPr>
-              <w:cnfStyle w:val="000000100000" w:firstRow="0" w:lastRow="0" w:firstColumn="0" w:lastColumn="0" w:oddVBand="0" w:evenVBand="0" w:oddHBand="1" w:evenHBand="0" w:firstRowFirstColumn="0" w:firstRowLastColumn="0" w:lastRowFirstColumn="0" w:lastRowLastColumn="0"/>
-              <w:rPr>
-                <w:rFonts w:ascii="Times New Roman" w:hAnsi="Times New Roman" w:cs="Times New Roman"/>
-                <w:lang w:val="en-CA"/>
-              </w:rPr>
-            </w:pPr>
-          </w:p>
-        </w:tc>
-        <w:tc>
-          <w:tcPr>
-            <w:tcW w:w="620" w:type="dxa"/>
-          </w:tcPr>
-          <w:p>
-            <w:pPr>
-              <w:cnfStyle w:val="000000100000" w:firstRow="0" w:lastRow="0" w:firstColumn="0" w:lastColumn="0" w:oddVBand="0" w:evenVBand="0" w:oddHBand="1" w:evenHBand="0" w:firstRowFirstColumn="0" w:firstRowLastColumn="0" w:lastRowFirstColumn="0" w:lastRowLastColumn="0"/>
-              <w:rPr>
-                <w:rFonts w:ascii="Times New Roman" w:hAnsi="Times New Roman" w:cs="Times New Roman"/>
-                <w:lang w:val="en-CA"/>
-              </w:rPr>
-            </w:pPr>
-          </w:p>
-        </w:tc>
-        <w:tc>
-          <w:tcPr>
-            <w:tcW w:w="1545" w:type="dxa"/>
-          </w:tcPr>
-          <w:p>
-            <w:pPr>
-              <w:cnfStyle w:val="000000100000" w:firstRow="0" w:lastRow="0" w:firstColumn="0" w:lastColumn="0" w:oddVBand="0" w:evenVBand="0" w:oddHBand="1" w:evenHBand="0" w:firstRowFirstColumn="0" w:firstRowLastColumn="0" w:lastRowFirstColumn="0" w:lastRowLastColumn="0"/>
-              <w:rPr>
-                <w:rFonts w:ascii="Times New Roman" w:hAnsi="Times New Roman" w:cs="Times New Roman"/>
-                <w:lang w:val="en-CA"/>
-              </w:rPr>
-            </w:pPr>
-          </w:p>
-        </w:tc>
-        <w:tc>
-          <w:tcPr>
-            <w:tcW w:w="2538" w:type="dxa"/>
-            <w:hideMark/>
-          </w:tcPr>
-          <w:p>
-            <w:pPr>
-              <w:cnfStyle w:val="000000100000" w:firstRow="0" w:lastRow="0" w:firstColumn="0" w:lastColumn="0" w:oddVBand="0" w:evenVBand="0" w:oddHBand="1" w:evenHBand="0" w:firstRowFirstColumn="0" w:firstRowLastColumn="0" w:lastRowFirstColumn="0" w:lastRowLastColumn="0"/>
-              <w:rPr>
-                <w:rFonts w:ascii="Times New Roman" w:hAnsi="Times New Roman" w:cs="Times New Roman"/>
-                <w:lang w:val="en-CA"/>
-              </w:rPr>
-            </w:pPr>
-            <w:r>
-              <w:rPr>
-                <w:rFonts w:ascii="Times New Roman" w:hAnsi="Times New Roman" w:cs="Times New Roman"/>
-                <w:lang w:val="en-CA"/>
-              </w:rPr>
-              <w:t>*</w:t>
-            </w:r>
-            <w:proofErr w:type="spellStart"/>
-            <w:r>
-              <w:rPr>
-                <w:rFonts w:ascii="Times New Roman" w:hAnsi="Times New Roman" w:cs="Times New Roman"/>
-                <w:lang w:val="en-CA"/>
-              </w:rPr>
-              <w:t>mot</w:t>
-            </w:r>
-            <w:r>
-              <w:rPr>
-                <w:rFonts w:ascii="Times New Roman" w:hAnsi="Times New Roman" w:cs="Times New Roman"/>
-                <w:lang w:val="en-CA"/>
-              </w:rPr>
-              <w:t>depasse</w:t>
-            </w:r>
-            <w:proofErr w:type="spellEnd"/>
-          </w:p>
-        </w:tc>
-        <w:tc>
-          <w:tcPr>
-            <w:tcW w:w="1681" w:type="dxa"/>
-          </w:tcPr>
-          <w:p>
-            <w:pPr>
-              <w:cnfStyle w:val="000000100000" w:firstRow="0" w:lastRow="0" w:firstColumn="0" w:lastColumn="0" w:oddVBand="0" w:evenVBand="0" w:oddHBand="1" w:evenHBand="0" w:firstRowFirstColumn="0" w:firstRowLastColumn="0" w:lastRowFirstColumn="0" w:lastRowLastColumn="0"/>
-              <w:rPr>
-                <w:rFonts w:ascii="Times New Roman" w:hAnsi="Times New Roman" w:cs="Times New Roman"/>
-                <w:lang w:val="en-CA"/>
-              </w:rPr>
-            </w:pPr>
-          </w:p>
-        </w:tc>
-      </w:tr>
-      <w:tr>
-        <w:trPr>
-          <w:trHeight w:val="165"/>
-        </w:trPr>
-        <w:tc>
-          <w:tcPr>
-            <w:cnfStyle w:val="001000000000" w:firstRow="0" w:lastRow="0" w:firstColumn="1" w:lastColumn="0" w:oddVBand="0" w:evenVBand="0" w:oddHBand="0" w:evenHBand="0" w:firstRowFirstColumn="0" w:firstRowLastColumn="0" w:lastRowFirstColumn="0" w:lastRowLastColumn="0"/>
-            <w:tcW w:w="0" w:type="auto"/>
-          </w:tcPr>
-          <w:p>
-            <w:pPr>
-              <w:rPr>
-                <w:rFonts w:ascii="Times New Roman" w:hAnsi="Times New Roman" w:cs="Times New Roman"/>
-                <w:sz w:val="24"/>
-                <w:szCs w:val="24"/>
-                <w:lang w:val="en-CA" w:eastAsia="ja-JP"/>
-              </w:rPr>
-            </w:pPr>
-          </w:p>
-        </w:tc>
-        <w:tc>
-          <w:tcPr>
-            <w:tcW w:w="1112" w:type="dxa"/>
-          </w:tcPr>
-          <w:p>
-            <w:pPr>
-              <w:cnfStyle w:val="000000000000" w:firstRow="0" w:lastRow="0" w:firstColumn="0" w:lastColumn="0" w:oddVBand="0" w:evenVBand="0" w:oddHBand="0" w:evenHBand="0" w:firstRowFirstColumn="0" w:firstRowLastColumn="0" w:lastRowFirstColumn="0" w:lastRowLastColumn="0"/>
-              <w:rPr>
-                <w:rFonts w:ascii="Times New Roman" w:hAnsi="Times New Roman" w:cs="Times New Roman"/>
-                <w:lang w:val="en-CA"/>
-              </w:rPr>
-            </w:pPr>
-          </w:p>
-        </w:tc>
-        <w:tc>
-          <w:tcPr>
-            <w:tcW w:w="620" w:type="dxa"/>
-          </w:tcPr>
-          <w:p>
-            <w:pPr>
-              <w:cnfStyle w:val="000000000000" w:firstRow="0" w:lastRow="0" w:firstColumn="0" w:lastColumn="0" w:oddVBand="0" w:evenVBand="0" w:oddHBand="0" w:evenHBand="0" w:firstRowFirstColumn="0" w:firstRowLastColumn="0" w:lastRowFirstColumn="0" w:lastRowLastColumn="0"/>
-              <w:rPr>
-                <w:rFonts w:ascii="Times New Roman" w:hAnsi="Times New Roman" w:cs="Times New Roman"/>
-                <w:lang w:val="en-CA"/>
-              </w:rPr>
-            </w:pPr>
-          </w:p>
-        </w:tc>
-        <w:tc>
-          <w:tcPr>
-            <w:tcW w:w="1545" w:type="dxa"/>
-          </w:tcPr>
-          <w:p>
-            <w:pPr>
-              <w:cnfStyle w:val="000000000000" w:firstRow="0" w:lastRow="0" w:firstColumn="0" w:lastColumn="0" w:oddVBand="0" w:evenVBand="0" w:oddHBand="0" w:evenHBand="0" w:firstRowFirstColumn="0" w:firstRowLastColumn="0" w:lastRowFirstColumn="0" w:lastRowLastColumn="0"/>
-              <w:rPr>
-                <w:rFonts w:ascii="Times New Roman" w:hAnsi="Times New Roman" w:cs="Times New Roman"/>
-                <w:lang w:val="en-CA"/>
-              </w:rPr>
-            </w:pPr>
-          </w:p>
-        </w:tc>
-        <w:tc>
-          <w:tcPr>
-            <w:tcW w:w="2538" w:type="dxa"/>
-          </w:tcPr>
-          <w:p>
-            <w:pPr>
-              <w:cnfStyle w:val="000000000000" w:firstRow="0" w:lastRow="0" w:firstColumn="0" w:lastColumn="0" w:oddVBand="0" w:evenVBand="0" w:oddHBand="0" w:evenHBand="0" w:firstRowFirstColumn="0" w:firstRowLastColumn="0" w:lastRowFirstColumn="0" w:lastRowLastColumn="0"/>
-              <w:rPr>
-                <w:rFonts w:ascii="Times New Roman" w:hAnsi="Times New Roman" w:cs="Times New Roman"/>
-                <w:lang w:val="en-CA"/>
-              </w:rPr>
-            </w:pPr>
-            <w:r>
-              <w:rPr>
-                <w:rFonts w:ascii="Times New Roman" w:hAnsi="Times New Roman" w:cs="Times New Roman"/>
-                <w:lang w:val="en-CA"/>
-              </w:rPr>
-              <w:t>*telephone</w:t>
-            </w:r>
-          </w:p>
-        </w:tc>
-        <w:tc>
-          <w:tcPr>
-            <w:tcW w:w="1681" w:type="dxa"/>
-          </w:tcPr>
-          <w:p>
-            <w:pPr>
-              <w:cnfStyle w:val="000000000000" w:firstRow="0" w:lastRow="0" w:firstColumn="0" w:lastColumn="0" w:oddVBand="0" w:evenVBand="0" w:oddHBand="0" w:evenHBand="0" w:firstRowFirstColumn="0" w:firstRowLastColumn="0" w:lastRowFirstColumn="0" w:lastRowLastColumn="0"/>
-              <w:rPr>
-                <w:rFonts w:ascii="Times New Roman" w:hAnsi="Times New Roman" w:cs="Times New Roman"/>
-                <w:lang w:val="en-CA"/>
-              </w:rPr>
-            </w:pPr>
-          </w:p>
-        </w:tc>
-      </w:tr>
-      <w:tr>
-        <w:trPr>
-          <w:cnfStyle w:val="000000100000" w:firstRow="0" w:lastRow="0" w:firstColumn="0" w:lastColumn="0" w:oddVBand="0" w:evenVBand="0" w:oddHBand="1" w:evenHBand="0" w:firstRowFirstColumn="0" w:firstRowLastColumn="0" w:lastRowFirstColumn="0" w:lastRowLastColumn="0"/>
-          <w:trHeight w:val="165"/>
-        </w:trPr>
-        <w:tc>
-          <w:tcPr>
-            <w:cnfStyle w:val="001000000000" w:firstRow="0" w:lastRow="0" w:firstColumn="1" w:lastColumn="0" w:oddVBand="0" w:evenVBand="0" w:oddHBand="0" w:evenHBand="0" w:firstRowFirstColumn="0" w:firstRowLastColumn="0" w:lastRowFirstColumn="0" w:lastRowLastColumn="0"/>
-            <w:tcW w:w="0" w:type="auto"/>
-          </w:tcPr>
-          <w:p>
-            <w:pPr>
-              <w:rPr>
-                <w:rFonts w:ascii="Times New Roman" w:hAnsi="Times New Roman" w:cs="Times New Roman"/>
-                <w:sz w:val="24"/>
-                <w:szCs w:val="24"/>
-                <w:lang w:val="en-CA" w:eastAsia="ja-JP"/>
-              </w:rPr>
-            </w:pPr>
-          </w:p>
-        </w:tc>
-        <w:tc>
-          <w:tcPr>
-            <w:tcW w:w="1112" w:type="dxa"/>
-          </w:tcPr>
-          <w:p>
-            <w:pPr>
-              <w:cnfStyle w:val="000000100000" w:firstRow="0" w:lastRow="0" w:firstColumn="0" w:lastColumn="0" w:oddVBand="0" w:evenVBand="0" w:oddHBand="1" w:evenHBand="0" w:firstRowFirstColumn="0" w:firstRowLastColumn="0" w:lastRowFirstColumn="0" w:lastRowLastColumn="0"/>
-              <w:rPr>
-                <w:rFonts w:ascii="Times New Roman" w:hAnsi="Times New Roman" w:cs="Times New Roman"/>
-                <w:lang w:val="en-CA"/>
-              </w:rPr>
-            </w:pPr>
-          </w:p>
-        </w:tc>
-        <w:tc>
-          <w:tcPr>
-            <w:tcW w:w="620" w:type="dxa"/>
-          </w:tcPr>
-          <w:p>
-            <w:pPr>
-              <w:cnfStyle w:val="000000100000" w:firstRow="0" w:lastRow="0" w:firstColumn="0" w:lastColumn="0" w:oddVBand="0" w:evenVBand="0" w:oddHBand="1" w:evenHBand="0" w:firstRowFirstColumn="0" w:firstRowLastColumn="0" w:lastRowFirstColumn="0" w:lastRowLastColumn="0"/>
-              <w:rPr>
-                <w:rFonts w:ascii="Times New Roman" w:hAnsi="Times New Roman" w:cs="Times New Roman"/>
-                <w:lang w:val="en-CA"/>
-              </w:rPr>
-            </w:pPr>
-          </w:p>
-        </w:tc>
-        <w:tc>
-          <w:tcPr>
-            <w:tcW w:w="1545" w:type="dxa"/>
-          </w:tcPr>
-          <w:p>
-            <w:pPr>
-              <w:cnfStyle w:val="000000100000" w:firstRow="0" w:lastRow="0" w:firstColumn="0" w:lastColumn="0" w:oddVBand="0" w:evenVBand="0" w:oddHBand="1" w:evenHBand="0" w:firstRowFirstColumn="0" w:firstRowLastColumn="0" w:lastRowFirstColumn="0" w:lastRowLastColumn="0"/>
-              <w:rPr>
-                <w:rFonts w:ascii="Times New Roman" w:hAnsi="Times New Roman" w:cs="Times New Roman"/>
-                <w:lang w:val="en-CA"/>
-              </w:rPr>
-            </w:pPr>
-          </w:p>
-        </w:tc>
-        <w:tc>
-          <w:tcPr>
-            <w:tcW w:w="2538" w:type="dxa"/>
-          </w:tcPr>
-          <w:p>
-            <w:pPr>
-              <w:cnfStyle w:val="000000100000" w:firstRow="0" w:lastRow="0" w:firstColumn="0" w:lastColumn="0" w:oddVBand="0" w:evenVBand="0" w:oddHBand="1" w:evenHBand="0" w:firstRowFirstColumn="0" w:firstRowLastColumn="0" w:lastRowFirstColumn="0" w:lastRowLastColumn="0"/>
-              <w:rPr>
-                <w:rFonts w:ascii="Times New Roman" w:hAnsi="Times New Roman" w:cs="Times New Roman"/>
-                <w:lang w:val="en-CA"/>
-              </w:rPr>
-            </w:pPr>
-            <w:r>
-              <w:rPr>
-                <w:rFonts w:ascii="Times New Roman" w:hAnsi="Times New Roman" w:cs="Times New Roman"/>
-                <w:lang w:val="en-CA"/>
-              </w:rPr>
-              <w:t>*</w:t>
-            </w:r>
-            <w:proofErr w:type="spellStart"/>
-            <w:r>
-              <w:rPr>
-                <w:rFonts w:ascii="Times New Roman" w:hAnsi="Times New Roman" w:cs="Times New Roman"/>
-                <w:lang w:val="en-CA"/>
-              </w:rPr>
-              <w:t>adresse</w:t>
-            </w:r>
-            <w:proofErr w:type="spellEnd"/>
-            <w:r>
-              <w:rPr>
-                <w:rFonts w:ascii="Times New Roman" w:hAnsi="Times New Roman" w:cs="Times New Roman"/>
-                <w:lang w:val="en-CA"/>
-              </w:rPr>
-              <w:t xml:space="preserve"> </w:t>
-            </w:r>
-          </w:p>
-        </w:tc>
-        <w:tc>
-          <w:tcPr>
-            <w:tcW w:w="1681" w:type="dxa"/>
-          </w:tcPr>
-          <w:p>
-            <w:pPr>
-              <w:cnfStyle w:val="000000100000" w:firstRow="0" w:lastRow="0" w:firstColumn="0" w:lastColumn="0" w:oddVBand="0" w:evenVBand="0" w:oddHBand="1" w:evenHBand="0" w:firstRowFirstColumn="0" w:firstRowLastColumn="0" w:lastRowFirstColumn="0" w:lastRowLastColumn="0"/>
-              <w:rPr>
-                <w:rFonts w:ascii="Times New Roman" w:hAnsi="Times New Roman" w:cs="Times New Roman"/>
-                <w:lang w:val="en-CA"/>
-              </w:rPr>
-            </w:pPr>
-          </w:p>
-        </w:tc>
-      </w:tr>
-      <w:tr>
-        <w:trPr>
-          <w:trHeight w:val="327"/>
-        </w:trPr>
-        <w:tc>
-          <w:tcPr>
-            <w:cnfStyle w:val="001000000000" w:firstRow="0" w:lastRow="0" w:firstColumn="1" w:lastColumn="0" w:oddVBand="0" w:evenVBand="0" w:oddHBand="0" w:evenHBand="0" w:firstRowFirstColumn="0" w:firstRowLastColumn="0" w:lastRowFirstColumn="0" w:lastRowLastColumn="0"/>
-            <w:tcW w:w="2063" w:type="dxa"/>
-            <w:hideMark/>
-          </w:tcPr>
-          <w:p>
-            <w:pPr>
-              <w:rPr>
-                <w:rFonts w:ascii="Times New Roman" w:hAnsi="Times New Roman" w:cs="Times New Roman"/>
-              </w:rPr>
-            </w:pPr>
-            <w:r>
-              <w:rPr>
-                <w:rFonts w:ascii="Times New Roman" w:hAnsi="Times New Roman" w:cs="Times New Roman"/>
-              </w:rPr>
-              <w:t>Consulter liste de voitures</w:t>
-            </w:r>
-          </w:p>
-        </w:tc>
-        <w:tc>
-          <w:tcPr>
-            <w:tcW w:w="1112" w:type="dxa"/>
-            <w:hideMark/>
-          </w:tcPr>
-          <w:p>
-            <w:pPr>
-              <w:cnfStyle w:val="000000000000" w:firstRow="0" w:lastRow="0" w:firstColumn="0" w:lastColumn="0" w:oddVBand="0" w:evenVBand="0" w:oddHBand="0" w:evenHBand="0" w:firstRowFirstColumn="0" w:firstRowLastColumn="0" w:lastRowFirstColumn="0" w:lastRowLastColumn="0"/>
-              <w:rPr>
-                <w:rFonts w:ascii="Times New Roman" w:hAnsi="Times New Roman" w:cs="Times New Roman"/>
-                <w:lang w:val="en-CA"/>
-              </w:rPr>
-            </w:pPr>
-            <w:r>
-              <w:rPr>
-                <w:rFonts w:ascii="Times New Roman" w:hAnsi="Times New Roman" w:cs="Times New Roman"/>
-                <w:lang w:val="en-CA"/>
-              </w:rPr>
-              <w:t>C</w:t>
-            </w:r>
-          </w:p>
-        </w:tc>
-        <w:tc>
-          <w:tcPr>
-            <w:tcW w:w="620" w:type="dxa"/>
-            <w:hideMark/>
-          </w:tcPr>
-          <w:p>
-            <w:pPr>
-              <w:cnfStyle w:val="000000000000" w:firstRow="0" w:lastRow="0" w:firstColumn="0" w:lastColumn="0" w:oddVBand="0" w:evenVBand="0" w:oddHBand="0" w:evenHBand="0" w:firstRowFirstColumn="0" w:firstRowLastColumn="0" w:lastRowFirstColumn="0" w:lastRowLastColumn="0"/>
-              <w:rPr>
-                <w:rFonts w:ascii="Times New Roman" w:hAnsi="Times New Roman" w:cs="Times New Roman"/>
-                <w:lang w:val="en-CA"/>
-              </w:rPr>
-            </w:pPr>
-          </w:p>
-        </w:tc>
-        <w:tc>
-          <w:tcPr>
-            <w:tcW w:w="1545" w:type="dxa"/>
-            <w:hideMark/>
-          </w:tcPr>
-          <w:p>
-            <w:pPr>
-              <w:cnfStyle w:val="000000000000" w:firstRow="0" w:lastRow="0" w:firstColumn="0" w:lastColumn="0" w:oddVBand="0" w:evenVBand="0" w:oddHBand="0" w:evenHBand="0" w:firstRowFirstColumn="0" w:firstRowLastColumn="0" w:lastRowFirstColumn="0" w:lastRowLastColumn="0"/>
-              <w:rPr>
-                <w:rFonts w:ascii="Times New Roman" w:hAnsi="Times New Roman" w:cs="Times New Roman"/>
-                <w:lang w:val="en-CA"/>
-              </w:rPr>
-            </w:pPr>
-            <w:r>
-              <w:rPr>
-                <w:rFonts w:ascii="Times New Roman" w:hAnsi="Times New Roman" w:cs="Times New Roman"/>
-                <w:lang w:val="en-CA"/>
-              </w:rPr>
-              <w:t>voitures</w:t>
-            </w:r>
-          </w:p>
-        </w:tc>
-        <w:tc>
-          <w:tcPr>
-            <w:tcW w:w="2538" w:type="dxa"/>
-            <w:hideMark/>
-          </w:tcPr>
-          <w:p>
-            <w:pPr>
-              <w:cnfStyle w:val="000000000000" w:firstRow="0" w:lastRow="0" w:firstColumn="0" w:lastColumn="0" w:oddVBand="0" w:evenVBand="0" w:oddHBand="0" w:evenHBand="0" w:firstRowFirstColumn="0" w:firstRowLastColumn="0" w:lastRowFirstColumn="0" w:lastRowLastColumn="0"/>
-              <w:rPr>
-                <w:rFonts w:ascii="Times New Roman" w:hAnsi="Times New Roman" w:cs="Times New Roman"/>
-                <w:lang w:val="en-CA"/>
-              </w:rPr>
-            </w:pPr>
-            <w:r>
-              <w:rPr>
-                <w:rFonts w:ascii="Times New Roman" w:hAnsi="Times New Roman" w:cs="Times New Roman"/>
-                <w:lang w:val="en-CA"/>
-              </w:rPr>
-              <w:t>#*</w:t>
-            </w:r>
-            <w:r>
-              <w:rPr>
-                <w:rFonts w:ascii="Times New Roman" w:hAnsi="Times New Roman" w:cs="Times New Roman"/>
-                <w:lang w:val="en-CA"/>
-              </w:rPr>
-              <w:t>id_voiture</w:t>
-            </w:r>
-          </w:p>
-        </w:tc>
-        <w:tc>
-          <w:tcPr>
-            <w:tcW w:w="1681" w:type="dxa"/>
-          </w:tcPr>
-          <w:p>
-            <w:pPr>
-              <w:cnfStyle w:val="000000000000" w:firstRow="0" w:lastRow="0" w:firstColumn="0" w:lastColumn="0" w:oddVBand="0" w:evenVBand="0" w:oddHBand="0" w:evenHBand="0" w:firstRowFirstColumn="0" w:firstRowLastColumn="0" w:lastRowFirstColumn="0" w:lastRowLastColumn="0"/>
-              <w:rPr>
-                <w:rFonts w:ascii="Times New Roman" w:hAnsi="Times New Roman" w:cs="Times New Roman"/>
-                <w:lang w:val="en-CA"/>
-              </w:rPr>
-            </w:pPr>
-          </w:p>
-        </w:tc>
-      </w:tr>
-      <w:tr>
-        <w:trPr>
-          <w:cnfStyle w:val="000000100000" w:firstRow="0" w:lastRow="0" w:firstColumn="0" w:lastColumn="0" w:oddVBand="0" w:evenVBand="0" w:oddHBand="1" w:evenHBand="0" w:firstRowFirstColumn="0" w:firstRowLastColumn="0" w:lastRowFirstColumn="0" w:lastRowLastColumn="0"/>
-          <w:trHeight w:val="344"/>
-        </w:trPr>
-        <w:tc>
-          <w:tcPr>
-            <w:cnfStyle w:val="001000000000" w:firstRow="0" w:lastRow="0" w:firstColumn="1" w:lastColumn="0" w:oddVBand="0" w:evenVBand="0" w:oddHBand="0" w:evenHBand="0" w:firstRowFirstColumn="0" w:firstRowLastColumn="0" w:lastRowFirstColumn="0" w:lastRowLastColumn="0"/>
-            <w:tcW w:w="2063" w:type="dxa"/>
-            <w:vMerge w:val="restart"/>
-          </w:tcPr>
-          <w:p>
-            <w:pPr>
-              <w:rPr>
-                <w:rFonts w:ascii="Times New Roman" w:hAnsi="Times New Roman" w:cs="Times New Roman"/>
-                <w:lang w:val="en-CA"/>
-              </w:rPr>
-            </w:pPr>
-          </w:p>
-        </w:tc>
-        <w:tc>
-          <w:tcPr>
-            <w:tcW w:w="1112" w:type="dxa"/>
-            <w:hideMark/>
-          </w:tcPr>
-          <w:p>
-            <w:pPr>
-              <w:cnfStyle w:val="000000100000" w:firstRow="0" w:lastRow="0" w:firstColumn="0" w:lastColumn="0" w:oddVBand="0" w:evenVBand="0" w:oddHBand="1" w:evenHBand="0" w:firstRowFirstColumn="0" w:firstRowLastColumn="0" w:lastRowFirstColumn="0" w:lastRowLastColumn="0"/>
-              <w:rPr>
-                <w:rFonts w:ascii="Times New Roman" w:hAnsi="Times New Roman" w:cs="Times New Roman"/>
-                <w:lang w:val="en-CA"/>
-              </w:rPr>
-            </w:pPr>
-            <w:r>
-              <w:rPr>
-                <w:rFonts w:ascii="Times New Roman" w:hAnsi="Times New Roman" w:cs="Times New Roman"/>
-                <w:lang w:val="en-CA"/>
-              </w:rPr>
-              <w:t>R</w:t>
-            </w:r>
-          </w:p>
-        </w:tc>
-        <w:tc>
-          <w:tcPr>
-            <w:tcW w:w="620" w:type="dxa"/>
-          </w:tcPr>
-          <w:p>
-            <w:pPr>
-              <w:cnfStyle w:val="000000100000" w:firstRow="0" w:lastRow="0" w:firstColumn="0" w:lastColumn="0" w:oddVBand="0" w:evenVBand="0" w:oddHBand="1" w:evenHBand="0" w:firstRowFirstColumn="0" w:firstRowLastColumn="0" w:lastRowFirstColumn="0" w:lastRowLastColumn="0"/>
-              <w:rPr>
-                <w:rFonts w:ascii="Times New Roman" w:hAnsi="Times New Roman" w:cs="Times New Roman"/>
-                <w:lang w:val="en-CA"/>
-              </w:rPr>
-            </w:pPr>
-            <w:r>
-              <w:rPr>
-                <w:rFonts w:ascii="Times New Roman" w:hAnsi="Times New Roman" w:cs="Times New Roman"/>
-                <w:lang w:val="en-CA"/>
-              </w:rPr>
-              <w:t>x</w:t>
-            </w:r>
-          </w:p>
-        </w:tc>
-        <w:tc>
-          <w:tcPr>
-            <w:tcW w:w="1545" w:type="dxa"/>
-          </w:tcPr>
-          <w:p>
-            <w:pPr>
-              <w:cnfStyle w:val="000000100000" w:firstRow="0" w:lastRow="0" w:firstColumn="0" w:lastColumn="0" w:oddVBand="0" w:evenVBand="0" w:oddHBand="1" w:evenHBand="0" w:firstRowFirstColumn="0" w:firstRowLastColumn="0" w:lastRowFirstColumn="0" w:lastRowLastColumn="0"/>
-              <w:rPr>
-                <w:rFonts w:ascii="Times New Roman" w:hAnsi="Times New Roman" w:cs="Times New Roman"/>
-                <w:lang w:val="en-CA"/>
-              </w:rPr>
-            </w:pPr>
-          </w:p>
-        </w:tc>
-        <w:tc>
-          <w:tcPr>
-            <w:tcW w:w="2538" w:type="dxa"/>
-            <w:hideMark/>
-          </w:tcPr>
-          <w:p>
-            <w:pPr>
-              <w:cnfStyle w:val="000000100000" w:firstRow="0" w:lastRow="0" w:firstColumn="0" w:lastColumn="0" w:oddVBand="0" w:evenVBand="0" w:oddHBand="1" w:evenHBand="0" w:firstRowFirstColumn="0" w:firstRowLastColumn="0" w:lastRowFirstColumn="0" w:lastRowLastColumn="0"/>
-              <w:rPr>
-                <w:rFonts w:ascii="Times New Roman" w:hAnsi="Times New Roman" w:cs="Times New Roman"/>
-                <w:lang w:val="en-CA"/>
-              </w:rPr>
-            </w:pPr>
-            <w:r>
-              <w:rPr>
-                <w:rFonts w:ascii="Times New Roman" w:hAnsi="Times New Roman" w:cs="Times New Roman"/>
-                <w:lang w:val="en-CA"/>
-              </w:rPr>
-              <w:t>*</w:t>
-            </w:r>
-            <w:r>
-              <w:rPr>
-                <w:rFonts w:ascii="Times New Roman" w:hAnsi="Times New Roman" w:cs="Times New Roman"/>
-                <w:lang w:val="en-CA"/>
-              </w:rPr>
-              <w:t>marque</w:t>
-            </w:r>
-          </w:p>
-        </w:tc>
-        <w:tc>
-          <w:tcPr>
-            <w:tcW w:w="1681" w:type="dxa"/>
-          </w:tcPr>
-          <w:p>
-            <w:pPr>
-              <w:cnfStyle w:val="000000100000" w:firstRow="0" w:lastRow="0" w:firstColumn="0" w:lastColumn="0" w:oddVBand="0" w:evenVBand="0" w:oddHBand="1" w:evenHBand="0" w:firstRowFirstColumn="0" w:firstRowLastColumn="0" w:lastRowFirstColumn="0" w:lastRowLastColumn="0"/>
-              <w:rPr>
-                <w:rFonts w:ascii="Times New Roman" w:hAnsi="Times New Roman" w:cs="Times New Roman"/>
-                <w:lang w:val="en-CA"/>
-              </w:rPr>
-            </w:pPr>
-          </w:p>
-        </w:tc>
-      </w:tr>
-      <w:tr>
-        <w:trPr>
-          <w:trHeight w:val="165"/>
-        </w:trPr>
-        <w:tc>
-          <w:tcPr>
-            <w:cnfStyle w:val="001000000000" w:firstRow="0" w:lastRow="0" w:firstColumn="1" w:lastColumn="0" w:oddVBand="0" w:evenVBand="0" w:oddHBand="0" w:evenHBand="0" w:firstRowFirstColumn="0" w:firstRowLastColumn="0" w:lastRowFirstColumn="0" w:lastRowLastColumn="0"/>
-            <w:tcW w:w="0" w:type="auto"/>
-            <w:vMerge/>
-            <w:hideMark/>
-          </w:tcPr>
-          <w:p>
-            <w:pPr>
-              <w:rPr>
-                <w:rFonts w:ascii="Times New Roman" w:hAnsi="Times New Roman" w:cs="Times New Roman"/>
-                <w:sz w:val="24"/>
-                <w:szCs w:val="24"/>
-                <w:lang w:val="en-CA" w:eastAsia="ja-JP"/>
-              </w:rPr>
-            </w:pPr>
-          </w:p>
-        </w:tc>
-        <w:tc>
-          <w:tcPr>
-            <w:tcW w:w="1112" w:type="dxa"/>
-            <w:hideMark/>
-          </w:tcPr>
-          <w:p>
-            <w:pPr>
-              <w:cnfStyle w:val="000000000000" w:firstRow="0" w:lastRow="0" w:firstColumn="0" w:lastColumn="0" w:oddVBand="0" w:evenVBand="0" w:oddHBand="0" w:evenHBand="0" w:firstRowFirstColumn="0" w:firstRowLastColumn="0" w:lastRowFirstColumn="0" w:lastRowLastColumn="0"/>
-              <w:rPr>
-                <w:rFonts w:ascii="Times New Roman" w:hAnsi="Times New Roman" w:cs="Times New Roman"/>
-                <w:lang w:val="en-CA"/>
-              </w:rPr>
-            </w:pPr>
-            <w:r>
-              <w:rPr>
-                <w:rFonts w:ascii="Times New Roman" w:hAnsi="Times New Roman" w:cs="Times New Roman"/>
-                <w:lang w:val="en-CA"/>
-              </w:rPr>
-              <w:t>U</w:t>
-            </w:r>
-          </w:p>
-        </w:tc>
-        <w:tc>
-          <w:tcPr>
-            <w:tcW w:w="620" w:type="dxa"/>
-          </w:tcPr>
-          <w:p>
-            <w:pPr>
-              <w:cnfStyle w:val="000000000000" w:firstRow="0" w:lastRow="0" w:firstColumn="0" w:lastColumn="0" w:oddVBand="0" w:evenVBand="0" w:oddHBand="0" w:evenHBand="0" w:firstRowFirstColumn="0" w:firstRowLastColumn="0" w:lastRowFirstColumn="0" w:lastRowLastColumn="0"/>
-              <w:rPr>
-                <w:rFonts w:ascii="Times New Roman" w:hAnsi="Times New Roman" w:cs="Times New Roman"/>
-                <w:lang w:val="en-CA"/>
-              </w:rPr>
-            </w:pPr>
-          </w:p>
-        </w:tc>
-        <w:tc>
-          <w:tcPr>
-            <w:tcW w:w="1545" w:type="dxa"/>
-          </w:tcPr>
-          <w:p>
-            <w:pPr>
-              <w:cnfStyle w:val="000000000000" w:firstRow="0" w:lastRow="0" w:firstColumn="0" w:lastColumn="0" w:oddVBand="0" w:evenVBand="0" w:oddHBand="0" w:evenHBand="0" w:firstRowFirstColumn="0" w:firstRowLastColumn="0" w:lastRowFirstColumn="0" w:lastRowLastColumn="0"/>
-              <w:rPr>
-                <w:rFonts w:ascii="Times New Roman" w:hAnsi="Times New Roman" w:cs="Times New Roman"/>
-                <w:lang w:val="en-CA"/>
-              </w:rPr>
-            </w:pPr>
-          </w:p>
-        </w:tc>
-        <w:tc>
-          <w:tcPr>
-            <w:tcW w:w="2538" w:type="dxa"/>
-            <w:hideMark/>
-          </w:tcPr>
-          <w:p>
-            <w:pPr>
-              <w:cnfStyle w:val="000000000000" w:firstRow="0" w:lastRow="0" w:firstColumn="0" w:lastColumn="0" w:oddVBand="0" w:evenVBand="0" w:oddHBand="0" w:evenHBand="0" w:firstRowFirstColumn="0" w:firstRowLastColumn="0" w:lastRowFirstColumn="0" w:lastRowLastColumn="0"/>
-              <w:rPr>
-                <w:rFonts w:ascii="Times New Roman" w:hAnsi="Times New Roman" w:cs="Times New Roman"/>
-                <w:lang w:val="en-CA"/>
-              </w:rPr>
-            </w:pPr>
-            <w:r>
-              <w:rPr>
-                <w:rFonts w:ascii="Times New Roman" w:hAnsi="Times New Roman" w:cs="Times New Roman"/>
-                <w:lang w:val="en-CA"/>
-              </w:rPr>
-              <w:t>*</w:t>
-            </w:r>
-            <w:proofErr w:type="spellStart"/>
-            <w:r>
-              <w:rPr>
-                <w:rFonts w:ascii="Times New Roman" w:hAnsi="Times New Roman" w:cs="Times New Roman"/>
-                <w:lang w:val="en-CA"/>
-              </w:rPr>
-              <w:t>modele</w:t>
-            </w:r>
-            <w:proofErr w:type="spellEnd"/>
-          </w:p>
-        </w:tc>
-        <w:tc>
-          <w:tcPr>
-            <w:tcW w:w="1681" w:type="dxa"/>
-            <w:hideMark/>
-          </w:tcPr>
-          <w:p>
-            <w:pPr>
-              <w:cnfStyle w:val="000000000000" w:firstRow="0" w:lastRow="0" w:firstColumn="0" w:lastColumn="0" w:oddVBand="0" w:evenVBand="0" w:oddHBand="0" w:evenHBand="0" w:firstRowFirstColumn="0" w:firstRowLastColumn="0" w:lastRowFirstColumn="0" w:lastRowLastColumn="0"/>
-              <w:rPr>
-                <w:rFonts w:ascii="Times New Roman" w:hAnsi="Times New Roman" w:cs="Times New Roman"/>
-                <w:lang w:val="en-CA"/>
-              </w:rPr>
-            </w:pPr>
-          </w:p>
-        </w:tc>
-      </w:tr>
-      <w:tr>
-        <w:trPr>
-          <w:cnfStyle w:val="000000100000" w:firstRow="0" w:lastRow="0" w:firstColumn="0" w:lastColumn="0" w:oddVBand="0" w:evenVBand="0" w:oddHBand="1" w:evenHBand="0" w:firstRowFirstColumn="0" w:firstRowLastColumn="0" w:lastRowFirstColumn="0" w:lastRowLastColumn="0"/>
-          <w:trHeight w:val="165"/>
-        </w:trPr>
-        <w:tc>
-          <w:tcPr>
-            <w:cnfStyle w:val="001000000000" w:firstRow="0" w:lastRow="0" w:firstColumn="1" w:lastColumn="0" w:oddVBand="0" w:evenVBand="0" w:oddHBand="0" w:evenHBand="0" w:firstRowFirstColumn="0" w:firstRowLastColumn="0" w:lastRowFirstColumn="0" w:lastRowLastColumn="0"/>
-            <w:tcW w:w="0" w:type="auto"/>
-            <w:vMerge/>
-            <w:hideMark/>
-          </w:tcPr>
-          <w:p>
-            <w:pPr>
-              <w:rPr>
-                <w:rFonts w:ascii="Times New Roman" w:hAnsi="Times New Roman" w:cs="Times New Roman"/>
-                <w:sz w:val="24"/>
-                <w:szCs w:val="24"/>
-                <w:lang w:val="en-CA" w:eastAsia="ja-JP"/>
-              </w:rPr>
-            </w:pPr>
-          </w:p>
-        </w:tc>
-        <w:tc>
-          <w:tcPr>
-            <w:tcW w:w="1112" w:type="dxa"/>
-            <w:hideMark/>
-          </w:tcPr>
-          <w:p>
-            <w:pPr>
-              <w:cnfStyle w:val="000000100000" w:firstRow="0" w:lastRow="0" w:firstColumn="0" w:lastColumn="0" w:oddVBand="0" w:evenVBand="0" w:oddHBand="1" w:evenHBand="0" w:firstRowFirstColumn="0" w:firstRowLastColumn="0" w:lastRowFirstColumn="0" w:lastRowLastColumn="0"/>
-              <w:rPr>
-                <w:rFonts w:ascii="Times New Roman" w:hAnsi="Times New Roman" w:cs="Times New Roman"/>
-                <w:lang w:val="en-CA"/>
-              </w:rPr>
-            </w:pPr>
-            <w:r>
-              <w:rPr>
-                <w:rFonts w:ascii="Times New Roman" w:hAnsi="Times New Roman" w:cs="Times New Roman"/>
-                <w:lang w:val="en-CA"/>
-              </w:rPr>
-              <w:t>D</w:t>
-            </w:r>
-          </w:p>
-        </w:tc>
-        <w:tc>
-          <w:tcPr>
-            <w:tcW w:w="620" w:type="dxa"/>
-          </w:tcPr>
-          <w:p>
-            <w:pPr>
-              <w:cnfStyle w:val="000000100000" w:firstRow="0" w:lastRow="0" w:firstColumn="0" w:lastColumn="0" w:oddVBand="0" w:evenVBand="0" w:oddHBand="1" w:evenHBand="0" w:firstRowFirstColumn="0" w:firstRowLastColumn="0" w:lastRowFirstColumn="0" w:lastRowLastColumn="0"/>
-              <w:rPr>
-                <w:rFonts w:ascii="Times New Roman" w:hAnsi="Times New Roman" w:cs="Times New Roman"/>
-                <w:lang w:val="en-CA"/>
-              </w:rPr>
-            </w:pPr>
-          </w:p>
-        </w:tc>
-        <w:tc>
-          <w:tcPr>
-            <w:tcW w:w="1545" w:type="dxa"/>
-          </w:tcPr>
-          <w:p>
-            <w:pPr>
-              <w:cnfStyle w:val="000000100000" w:firstRow="0" w:lastRow="0" w:firstColumn="0" w:lastColumn="0" w:oddVBand="0" w:evenVBand="0" w:oddHBand="1" w:evenHBand="0" w:firstRowFirstColumn="0" w:firstRowLastColumn="0" w:lastRowFirstColumn="0" w:lastRowLastColumn="0"/>
-              <w:rPr>
-                <w:rFonts w:ascii="Times New Roman" w:hAnsi="Times New Roman" w:cs="Times New Roman"/>
-                <w:lang w:val="en-CA"/>
-              </w:rPr>
-            </w:pPr>
-          </w:p>
-        </w:tc>
-        <w:tc>
-          <w:tcPr>
-            <w:tcW w:w="2538" w:type="dxa"/>
-          </w:tcPr>
-          <w:p>
-            <w:pPr>
-              <w:cnfStyle w:val="000000100000" w:firstRow="0" w:lastRow="0" w:firstColumn="0" w:lastColumn="0" w:oddVBand="0" w:evenVBand="0" w:oddHBand="1" w:evenHBand="0" w:firstRowFirstColumn="0" w:firstRowLastColumn="0" w:lastRowFirstColumn="0" w:lastRowLastColumn="0"/>
-              <w:rPr>
-                <w:rFonts w:ascii="Times New Roman" w:hAnsi="Times New Roman" w:cs="Times New Roman"/>
-                <w:lang w:val="en-CA"/>
-              </w:rPr>
-            </w:pPr>
-            <w:r>
-              <w:rPr>
-                <w:rFonts w:ascii="Times New Roman" w:hAnsi="Times New Roman" w:cs="Times New Roman"/>
-                <w:lang w:val="en-CA"/>
-              </w:rPr>
-              <w:t>*</w:t>
-            </w:r>
-            <w:proofErr w:type="spellStart"/>
-            <w:r>
-              <w:rPr>
-                <w:rFonts w:ascii="Times New Roman" w:hAnsi="Times New Roman" w:cs="Times New Roman"/>
-                <w:lang w:val="en-CA"/>
-              </w:rPr>
-              <w:t>annee</w:t>
-            </w:r>
-            <w:proofErr w:type="spellEnd"/>
-          </w:p>
-        </w:tc>
-        <w:tc>
-          <w:tcPr>
-            <w:tcW w:w="1681" w:type="dxa"/>
-          </w:tcPr>
-          <w:p>
-            <w:pPr>
-              <w:cnfStyle w:val="000000100000" w:firstRow="0" w:lastRow="0" w:firstColumn="0" w:lastColumn="0" w:oddVBand="0" w:evenVBand="0" w:oddHBand="1" w:evenHBand="0" w:firstRowFirstColumn="0" w:firstRowLastColumn="0" w:lastRowFirstColumn="0" w:lastRowLastColumn="0"/>
-              <w:rPr>
-                <w:rFonts w:ascii="Times New Roman" w:hAnsi="Times New Roman" w:cs="Times New Roman"/>
-                <w:lang w:val="en-CA"/>
-              </w:rPr>
-            </w:pPr>
-          </w:p>
-        </w:tc>
-      </w:tr>
-      <w:tr>
-        <w:trPr>
-          <w:trHeight w:val="165"/>
-        </w:trPr>
-        <w:tc>
-          <w:tcPr>
-            <w:cnfStyle w:val="001000000000" w:firstRow="0" w:lastRow="0" w:firstColumn="1" w:lastColumn="0" w:oddVBand="0" w:evenVBand="0" w:oddHBand="0" w:evenHBand="0" w:firstRowFirstColumn="0" w:firstRowLastColumn="0" w:lastRowFirstColumn="0" w:lastRowLastColumn="0"/>
-            <w:tcW w:w="0" w:type="auto"/>
-          </w:tcPr>
-          <w:p>
-            <w:pPr>
-              <w:rPr>
-                <w:rFonts w:ascii="Times New Roman" w:hAnsi="Times New Roman" w:cs="Times New Roman"/>
-                <w:sz w:val="24"/>
-                <w:szCs w:val="24"/>
-                <w:lang w:val="en-CA" w:eastAsia="ja-JP"/>
-              </w:rPr>
-            </w:pPr>
-          </w:p>
-        </w:tc>
-        <w:tc>
-          <w:tcPr>
-            <w:tcW w:w="1112" w:type="dxa"/>
-          </w:tcPr>
-          <w:p>
-            <w:pPr>
-              <w:cnfStyle w:val="000000000000" w:firstRow="0" w:lastRow="0" w:firstColumn="0" w:lastColumn="0" w:oddVBand="0" w:evenVBand="0" w:oddHBand="0" w:evenHBand="0" w:firstRowFirstColumn="0" w:firstRowLastColumn="0" w:lastRowFirstColumn="0" w:lastRowLastColumn="0"/>
-              <w:rPr>
-                <w:rFonts w:ascii="Times New Roman" w:hAnsi="Times New Roman" w:cs="Times New Roman"/>
-                <w:lang w:val="en-CA"/>
-              </w:rPr>
-            </w:pPr>
-          </w:p>
-        </w:tc>
-        <w:tc>
-          <w:tcPr>
-            <w:tcW w:w="620" w:type="dxa"/>
-          </w:tcPr>
-          <w:p>
-            <w:pPr>
-              <w:cnfStyle w:val="000000000000" w:firstRow="0" w:lastRow="0" w:firstColumn="0" w:lastColumn="0" w:oddVBand="0" w:evenVBand="0" w:oddHBand="0" w:evenHBand="0" w:firstRowFirstColumn="0" w:firstRowLastColumn="0" w:lastRowFirstColumn="0" w:lastRowLastColumn="0"/>
-              <w:rPr>
-                <w:rFonts w:ascii="Times New Roman" w:hAnsi="Times New Roman" w:cs="Times New Roman"/>
-                <w:lang w:val="en-CA"/>
-              </w:rPr>
-            </w:pPr>
-          </w:p>
-        </w:tc>
-        <w:tc>
-          <w:tcPr>
-            <w:tcW w:w="1545" w:type="dxa"/>
-          </w:tcPr>
-          <w:p>
-            <w:pPr>
-              <w:cnfStyle w:val="000000000000" w:firstRow="0" w:lastRow="0" w:firstColumn="0" w:lastColumn="0" w:oddVBand="0" w:evenVBand="0" w:oddHBand="0" w:evenHBand="0" w:firstRowFirstColumn="0" w:firstRowLastColumn="0" w:lastRowFirstColumn="0" w:lastRowLastColumn="0"/>
-              <w:rPr>
-                <w:rFonts w:ascii="Times New Roman" w:hAnsi="Times New Roman" w:cs="Times New Roman"/>
-                <w:lang w:val="en-CA"/>
-              </w:rPr>
-            </w:pPr>
-          </w:p>
-        </w:tc>
-        <w:tc>
-          <w:tcPr>
-            <w:tcW w:w="2538" w:type="dxa"/>
-          </w:tcPr>
-          <w:p>
-            <w:pPr>
-              <w:cnfStyle w:val="000000000000" w:firstRow="0" w:lastRow="0" w:firstColumn="0" w:lastColumn="0" w:oddVBand="0" w:evenVBand="0" w:oddHBand="0" w:evenHBand="0" w:firstRowFirstColumn="0" w:firstRowLastColumn="0" w:lastRowFirstColumn="0" w:lastRowLastColumn="0"/>
-              <w:rPr>
-                <w:rFonts w:ascii="Times New Roman" w:hAnsi="Times New Roman" w:cs="Times New Roman"/>
-                <w:lang w:val="en-CA"/>
-              </w:rPr>
-            </w:pPr>
-            <w:r>
-              <w:rPr>
-                <w:rFonts w:ascii="Times New Roman" w:hAnsi="Times New Roman" w:cs="Times New Roman"/>
-                <w:lang w:val="en-CA"/>
-              </w:rPr>
-              <w:t>*prix</w:t>
-            </w:r>
-          </w:p>
-        </w:tc>
-        <w:tc>
-          <w:tcPr>
-            <w:tcW w:w="1681" w:type="dxa"/>
-          </w:tcPr>
-          <w:p>
-            <w:pPr>
-              <w:cnfStyle w:val="000000000000" w:firstRow="0" w:lastRow="0" w:firstColumn="0" w:lastColumn="0" w:oddVBand="0" w:evenVBand="0" w:oddHBand="0" w:evenHBand="0" w:firstRowFirstColumn="0" w:firstRowLastColumn="0" w:lastRowFirstColumn="0" w:lastRowLastColumn="0"/>
-              <w:rPr>
-                <w:rFonts w:ascii="Times New Roman" w:hAnsi="Times New Roman" w:cs="Times New Roman"/>
-                <w:lang w:val="en-CA"/>
-              </w:rPr>
-            </w:pPr>
-          </w:p>
-        </w:tc>
-      </w:tr>
-      <w:tr>
-        <w:trPr>
-          <w:cnfStyle w:val="000000100000" w:firstRow="0" w:lastRow="0" w:firstColumn="0" w:lastColumn="0" w:oddVBand="0" w:evenVBand="0" w:oddHBand="1" w:evenHBand="0" w:firstRowFirstColumn="0" w:firstRowLastColumn="0" w:lastRowFirstColumn="0" w:lastRowLastColumn="0"/>
-          <w:trHeight w:val="165"/>
-        </w:trPr>
-        <w:tc>
-          <w:tcPr>
-            <w:cnfStyle w:val="001000000000" w:firstRow="0" w:lastRow="0" w:firstColumn="1" w:lastColumn="0" w:oddVBand="0" w:evenVBand="0" w:oddHBand="0" w:evenHBand="0" w:firstRowFirstColumn="0" w:firstRowLastColumn="0" w:lastRowFirstColumn="0" w:lastRowLastColumn="0"/>
-            <w:tcW w:w="0" w:type="auto"/>
-          </w:tcPr>
-          <w:p>
-            <w:pPr>
-              <w:rPr>
-                <w:rFonts w:ascii="Times New Roman" w:hAnsi="Times New Roman" w:cs="Times New Roman"/>
-                <w:sz w:val="24"/>
-                <w:szCs w:val="24"/>
-                <w:lang w:val="en-CA" w:eastAsia="ja-JP"/>
-              </w:rPr>
-            </w:pPr>
-          </w:p>
-        </w:tc>
-        <w:tc>
-          <w:tcPr>
-            <w:tcW w:w="1112" w:type="dxa"/>
-          </w:tcPr>
-          <w:p>
-            <w:pPr>
-              <w:cnfStyle w:val="000000100000" w:firstRow="0" w:lastRow="0" w:firstColumn="0" w:lastColumn="0" w:oddVBand="0" w:evenVBand="0" w:oddHBand="1" w:evenHBand="0" w:firstRowFirstColumn="0" w:firstRowLastColumn="0" w:lastRowFirstColumn="0" w:lastRowLastColumn="0"/>
-              <w:rPr>
-                <w:rFonts w:ascii="Times New Roman" w:hAnsi="Times New Roman" w:cs="Times New Roman"/>
-                <w:lang w:val="en-CA"/>
-              </w:rPr>
-            </w:pPr>
-          </w:p>
-        </w:tc>
-        <w:tc>
-          <w:tcPr>
-            <w:tcW w:w="620" w:type="dxa"/>
-          </w:tcPr>
-          <w:p>
-            <w:pPr>
-              <w:cnfStyle w:val="000000100000" w:firstRow="0" w:lastRow="0" w:firstColumn="0" w:lastColumn="0" w:oddVBand="0" w:evenVBand="0" w:oddHBand="1" w:evenHBand="0" w:firstRowFirstColumn="0" w:firstRowLastColumn="0" w:lastRowFirstColumn="0" w:lastRowLastColumn="0"/>
-              <w:rPr>
-                <w:rFonts w:ascii="Times New Roman" w:hAnsi="Times New Roman" w:cs="Times New Roman"/>
-                <w:lang w:val="en-CA"/>
-              </w:rPr>
-            </w:pPr>
-          </w:p>
-        </w:tc>
-        <w:tc>
-          <w:tcPr>
-            <w:tcW w:w="1545" w:type="dxa"/>
-          </w:tcPr>
-          <w:p>
-            <w:pPr>
-              <w:cnfStyle w:val="000000100000" w:firstRow="0" w:lastRow="0" w:firstColumn="0" w:lastColumn="0" w:oddVBand="0" w:evenVBand="0" w:oddHBand="1" w:evenHBand="0" w:firstRowFirstColumn="0" w:firstRowLastColumn="0" w:lastRowFirstColumn="0" w:lastRowLastColumn="0"/>
-              <w:rPr>
-                <w:rFonts w:ascii="Times New Roman" w:hAnsi="Times New Roman" w:cs="Times New Roman"/>
-                <w:lang w:val="en-CA"/>
-              </w:rPr>
-            </w:pPr>
-          </w:p>
-        </w:tc>
-        <w:tc>
-          <w:tcPr>
-            <w:tcW w:w="2538" w:type="dxa"/>
-          </w:tcPr>
-          <w:p>
-            <w:pPr>
-              <w:cnfStyle w:val="000000100000" w:firstRow="0" w:lastRow="0" w:firstColumn="0" w:lastColumn="0" w:oddVBand="0" w:evenVBand="0" w:oddHBand="1" w:evenHBand="0" w:firstRowFirstColumn="0" w:firstRowLastColumn="0" w:lastRowFirstColumn="0" w:lastRowLastColumn="0"/>
-              <w:rPr>
-                <w:rFonts w:ascii="Times New Roman" w:hAnsi="Times New Roman" w:cs="Times New Roman"/>
-                <w:lang w:val="en-CA"/>
-              </w:rPr>
-            </w:pPr>
-            <w:r>
-              <w:rPr>
-                <w:rFonts w:ascii="Times New Roman" w:hAnsi="Times New Roman" w:cs="Times New Roman"/>
-                <w:lang w:val="en-CA"/>
-              </w:rPr>
-              <w:t xml:space="preserve">FK: </w:t>
-            </w:r>
-            <w:proofErr w:type="spellStart"/>
-            <w:r>
-              <w:rPr>
-                <w:rFonts w:ascii="Times New Roman" w:hAnsi="Times New Roman" w:cs="Times New Roman"/>
-                <w:lang w:val="en-CA"/>
-              </w:rPr>
-              <w:t>utilisateurs_id_utilisateurs</w:t>
-            </w:r>
-            <w:proofErr w:type="spellEnd"/>
-          </w:p>
-        </w:tc>
-        <w:tc>
-          <w:tcPr>
-            <w:tcW w:w="1681" w:type="dxa"/>
-          </w:tcPr>
-          <w:p>
-            <w:pPr>
-              <w:cnfStyle w:val="000000100000" w:firstRow="0" w:lastRow="0" w:firstColumn="0" w:lastColumn="0" w:oddVBand="0" w:evenVBand="0" w:oddHBand="1" w:evenHBand="0" w:firstRowFirstColumn="0" w:firstRowLastColumn="0" w:lastRowFirstColumn="0" w:lastRowLastColumn="0"/>
-              <w:rPr>
-                <w:rFonts w:ascii="Times New Roman" w:hAnsi="Times New Roman" w:cs="Times New Roman"/>
-                <w:lang w:val="en-CA"/>
-              </w:rPr>
-            </w:pPr>
-            <w:r>
-              <w:rPr>
-                <w:rFonts w:ascii="Times New Roman" w:hAnsi="Times New Roman" w:cs="Times New Roman"/>
-                <w:lang w:val="en-CA"/>
-              </w:rPr>
-              <w:t xml:space="preserve">Clé </w:t>
-            </w:r>
-            <w:proofErr w:type="spellStart"/>
-            <w:r>
-              <w:rPr>
-                <w:rFonts w:ascii="Times New Roman" w:hAnsi="Times New Roman" w:cs="Times New Roman"/>
-                <w:lang w:val="en-CA"/>
-              </w:rPr>
-              <w:t>étrangère</w:t>
-            </w:r>
-            <w:proofErr w:type="spellEnd"/>
-          </w:p>
-        </w:tc>
-      </w:tr>
-      <w:tr>
-        <w:trPr>
-          <w:trHeight w:val="327"/>
-        </w:trPr>
-        <w:tc>
-          <w:tcPr>
-            <w:cnfStyle w:val="001000000000" w:firstRow="0" w:lastRow="0" w:firstColumn="1" w:lastColumn="0" w:oddVBand="0" w:evenVBand="0" w:oddHBand="0" w:evenHBand="0" w:firstRowFirstColumn="0" w:firstRowLastColumn="0" w:lastRowFirstColumn="0" w:lastRowLastColumn="0"/>
-            <w:tcW w:w="2063" w:type="dxa"/>
-            <w:hideMark/>
-          </w:tcPr>
-          <w:p>
-            <w:pPr>
-              <w:rPr>
-                <w:rFonts w:ascii="Times New Roman" w:hAnsi="Times New Roman" w:cs="Times New Roman"/>
-              </w:rPr>
-            </w:pPr>
-            <w:r>
-              <w:rPr>
-                <w:rFonts w:ascii="Times New Roman" w:hAnsi="Times New Roman" w:cs="Times New Roman"/>
-              </w:rPr>
-              <w:t xml:space="preserve">Consulter </w:t>
-            </w:r>
-            <w:r>
-              <w:rPr>
-                <w:rFonts w:ascii="Times New Roman" w:hAnsi="Times New Roman" w:cs="Times New Roman"/>
-              </w:rPr>
-              <w:t>la liste de c</w:t>
-            </w:r>
-            <w:r>
-              <w:rPr>
-                <w:rFonts w:ascii="Times New Roman" w:hAnsi="Times New Roman" w:cs="Times New Roman"/>
-              </w:rPr>
-              <w:t xml:space="preserve">ommande </w:t>
-            </w:r>
-          </w:p>
-        </w:tc>
-        <w:tc>
-          <w:tcPr>
-            <w:tcW w:w="1112" w:type="dxa"/>
-            <w:hideMark/>
-          </w:tcPr>
-          <w:p>
-            <w:pPr>
-              <w:cnfStyle w:val="000000000000" w:firstRow="0" w:lastRow="0" w:firstColumn="0" w:lastColumn="0" w:oddVBand="0" w:evenVBand="0" w:oddHBand="0" w:evenHBand="0" w:firstRowFirstColumn="0" w:firstRowLastColumn="0" w:lastRowFirstColumn="0" w:lastRowLastColumn="0"/>
-              <w:rPr>
-                <w:rFonts w:ascii="Times New Roman" w:hAnsi="Times New Roman" w:cs="Times New Roman"/>
-                <w:lang w:val="en-CA"/>
-              </w:rPr>
-            </w:pPr>
-            <w:r>
-              <w:rPr>
-                <w:rFonts w:ascii="Times New Roman" w:hAnsi="Times New Roman" w:cs="Times New Roman"/>
-                <w:lang w:val="en-CA"/>
-              </w:rPr>
-              <w:t>C</w:t>
-            </w:r>
-          </w:p>
-        </w:tc>
-        <w:tc>
-          <w:tcPr>
-            <w:tcW w:w="620" w:type="dxa"/>
-          </w:tcPr>
-          <w:p>
-            <w:pPr>
-              <w:cnfStyle w:val="000000000000" w:firstRow="0" w:lastRow="0" w:firstColumn="0" w:lastColumn="0" w:oddVBand="0" w:evenVBand="0" w:oddHBand="0" w:evenHBand="0" w:firstRowFirstColumn="0" w:firstRowLastColumn="0" w:lastRowFirstColumn="0" w:lastRowLastColumn="0"/>
-              <w:rPr>
-                <w:rFonts w:ascii="Times New Roman" w:hAnsi="Times New Roman" w:cs="Times New Roman"/>
-                <w:lang w:val="en-CA"/>
-              </w:rPr>
-            </w:pPr>
-          </w:p>
-        </w:tc>
-        <w:tc>
-          <w:tcPr>
-            <w:tcW w:w="1545" w:type="dxa"/>
-            <w:hideMark/>
-          </w:tcPr>
-          <w:p>
-            <w:pPr>
-              <w:cnfStyle w:val="000000000000" w:firstRow="0" w:lastRow="0" w:firstColumn="0" w:lastColumn="0" w:oddVBand="0" w:evenVBand="0" w:oddHBand="0" w:evenHBand="0" w:firstRowFirstColumn="0" w:firstRowLastColumn="0" w:lastRowFirstColumn="0" w:lastRowLastColumn="0"/>
-              <w:rPr>
-                <w:rFonts w:ascii="Times New Roman" w:hAnsi="Times New Roman" w:cs="Times New Roman"/>
-                <w:lang w:val="en-CA"/>
-              </w:rPr>
-            </w:pPr>
-            <w:proofErr w:type="spellStart"/>
-            <w:r>
-              <w:rPr>
-                <w:rFonts w:ascii="Times New Roman" w:hAnsi="Times New Roman" w:cs="Times New Roman"/>
-                <w:lang w:val="en-CA"/>
-              </w:rPr>
-              <w:t>commande</w:t>
-            </w:r>
-            <w:proofErr w:type="spellEnd"/>
-          </w:p>
-        </w:tc>
-        <w:tc>
-          <w:tcPr>
-            <w:tcW w:w="2538" w:type="dxa"/>
-            <w:hideMark/>
-          </w:tcPr>
-          <w:p>
-            <w:pPr>
-              <w:cnfStyle w:val="000000000000" w:firstRow="0" w:lastRow="0" w:firstColumn="0" w:lastColumn="0" w:oddVBand="0" w:evenVBand="0" w:oddHBand="0" w:evenHBand="0" w:firstRowFirstColumn="0" w:firstRowLastColumn="0" w:lastRowFirstColumn="0" w:lastRowLastColumn="0"/>
-              <w:rPr>
-                <w:rFonts w:ascii="Times New Roman" w:hAnsi="Times New Roman" w:cs="Times New Roman"/>
-                <w:lang w:val="en-CA"/>
-              </w:rPr>
-            </w:pPr>
-            <w:r>
-              <w:rPr>
-                <w:rFonts w:ascii="Times New Roman" w:hAnsi="Times New Roman" w:cs="Times New Roman"/>
-                <w:lang w:val="en-CA"/>
-              </w:rPr>
-              <w:t>#*</w:t>
-            </w:r>
-            <w:r>
-              <w:t xml:space="preserve"> </w:t>
-            </w:r>
-            <w:proofErr w:type="spellStart"/>
-            <w:r>
-              <w:rPr>
-                <w:rFonts w:ascii="Times New Roman" w:hAnsi="Times New Roman" w:cs="Times New Roman"/>
-                <w:lang w:val="en-CA"/>
-              </w:rPr>
-              <w:t>id_commande</w:t>
-            </w:r>
-            <w:proofErr w:type="spellEnd"/>
-          </w:p>
-        </w:tc>
-        <w:tc>
-          <w:tcPr>
-            <w:tcW w:w="1681" w:type="dxa"/>
-          </w:tcPr>
-          <w:p>
-            <w:pPr>
-              <w:cnfStyle w:val="000000000000" w:firstRow="0" w:lastRow="0" w:firstColumn="0" w:lastColumn="0" w:oddVBand="0" w:evenVBand="0" w:oddHBand="0" w:evenHBand="0" w:firstRowFirstColumn="0" w:firstRowLastColumn="0" w:lastRowFirstColumn="0" w:lastRowLastColumn="0"/>
-              <w:rPr>
-                <w:rFonts w:ascii="Times New Roman" w:hAnsi="Times New Roman" w:cs="Times New Roman"/>
-                <w:lang w:val="en-CA"/>
-              </w:rPr>
-            </w:pPr>
-          </w:p>
-        </w:tc>
-      </w:tr>
-      <w:tr>
-        <w:trPr>
-          <w:cnfStyle w:val="000000100000" w:firstRow="0" w:lastRow="0" w:firstColumn="0" w:lastColumn="0" w:oddVBand="0" w:evenVBand="0" w:oddHBand="1" w:evenHBand="0" w:firstRowFirstColumn="0" w:firstRowLastColumn="0" w:lastRowFirstColumn="0" w:lastRowLastColumn="0"/>
-          <w:trHeight w:val="344"/>
-        </w:trPr>
-        <w:tc>
-          <w:tcPr>
-            <w:cnfStyle w:val="001000000000" w:firstRow="0" w:lastRow="0" w:firstColumn="1" w:lastColumn="0" w:oddVBand="0" w:evenVBand="0" w:oddHBand="0" w:evenHBand="0" w:firstRowFirstColumn="0" w:firstRowLastColumn="0" w:lastRowFirstColumn="0" w:lastRowLastColumn="0"/>
-            <w:tcW w:w="2063" w:type="dxa"/>
-            <w:vMerge w:val="restart"/>
-          </w:tcPr>
-          <w:p>
-            <w:pPr>
-              <w:rPr>
-                <w:rFonts w:ascii="Times New Roman" w:hAnsi="Times New Roman" w:cs="Times New Roman"/>
-                <w:lang w:val="en-CA"/>
-              </w:rPr>
-            </w:pPr>
-          </w:p>
-        </w:tc>
-        <w:tc>
-          <w:tcPr>
-            <w:tcW w:w="1112" w:type="dxa"/>
-            <w:hideMark/>
-          </w:tcPr>
-          <w:p>
-            <w:pPr>
-              <w:cnfStyle w:val="000000100000" w:firstRow="0" w:lastRow="0" w:firstColumn="0" w:lastColumn="0" w:oddVBand="0" w:evenVBand="0" w:oddHBand="1" w:evenHBand="0" w:firstRowFirstColumn="0" w:firstRowLastColumn="0" w:lastRowFirstColumn="0" w:lastRowLastColumn="0"/>
-              <w:rPr>
-                <w:rFonts w:ascii="Times New Roman" w:hAnsi="Times New Roman" w:cs="Times New Roman"/>
-                <w:lang w:val="en-CA"/>
-              </w:rPr>
-            </w:pPr>
-            <w:r>
-              <w:rPr>
-                <w:rFonts w:ascii="Times New Roman" w:hAnsi="Times New Roman" w:cs="Times New Roman"/>
-                <w:lang w:val="en-CA"/>
-              </w:rPr>
-              <w:t>R</w:t>
-            </w:r>
-          </w:p>
-        </w:tc>
-        <w:tc>
-          <w:tcPr>
-            <w:tcW w:w="620" w:type="dxa"/>
-            <w:hideMark/>
-          </w:tcPr>
-          <w:p>
-            <w:pPr>
-              <w:cnfStyle w:val="000000100000" w:firstRow="0" w:lastRow="0" w:firstColumn="0" w:lastColumn="0" w:oddVBand="0" w:evenVBand="0" w:oddHBand="1" w:evenHBand="0" w:firstRowFirstColumn="0" w:firstRowLastColumn="0" w:lastRowFirstColumn="0" w:lastRowLastColumn="0"/>
-              <w:rPr>
-                <w:rFonts w:ascii="Times New Roman" w:hAnsi="Times New Roman" w:cs="Times New Roman"/>
-                <w:lang w:val="en-CA"/>
-              </w:rPr>
-            </w:pPr>
-            <w:r>
-              <w:rPr>
-                <w:rFonts w:ascii="Times New Roman" w:hAnsi="Times New Roman" w:cs="Times New Roman"/>
-                <w:lang w:val="en-CA"/>
-              </w:rPr>
-              <w:t>X</w:t>
-            </w:r>
-          </w:p>
-        </w:tc>
-        <w:tc>
-          <w:tcPr>
-            <w:tcW w:w="1545" w:type="dxa"/>
-          </w:tcPr>
-          <w:p>
-            <w:pPr>
-              <w:cnfStyle w:val="000000100000" w:firstRow="0" w:lastRow="0" w:firstColumn="0" w:lastColumn="0" w:oddVBand="0" w:evenVBand="0" w:oddHBand="1" w:evenHBand="0" w:firstRowFirstColumn="0" w:firstRowLastColumn="0" w:lastRowFirstColumn="0" w:lastRowLastColumn="0"/>
-              <w:rPr>
-                <w:rFonts w:ascii="Times New Roman" w:hAnsi="Times New Roman" w:cs="Times New Roman"/>
-                <w:lang w:val="en-CA"/>
-              </w:rPr>
-            </w:pPr>
-          </w:p>
-        </w:tc>
-        <w:tc>
-          <w:tcPr>
-            <w:tcW w:w="2538" w:type="dxa"/>
-            <w:hideMark/>
-          </w:tcPr>
-          <w:p>
-            <w:pPr>
-              <w:cnfStyle w:val="000000100000" w:firstRow="0" w:lastRow="0" w:firstColumn="0" w:lastColumn="0" w:oddVBand="0" w:evenVBand="0" w:oddHBand="1" w:evenHBand="0" w:firstRowFirstColumn="0" w:firstRowLastColumn="0" w:lastRowFirstColumn="0" w:lastRowLastColumn="0"/>
-              <w:rPr>
-                <w:rFonts w:ascii="Times New Roman" w:hAnsi="Times New Roman" w:cs="Times New Roman"/>
-                <w:lang w:val="en-CA"/>
-              </w:rPr>
-            </w:pPr>
-            <w:r>
-              <w:rPr>
-                <w:rFonts w:ascii="Times New Roman" w:hAnsi="Times New Roman" w:cs="Times New Roman"/>
-                <w:lang w:val="en-CA"/>
-              </w:rPr>
-              <w:t>*</w:t>
-            </w:r>
-            <w:r>
-              <w:t xml:space="preserve"> </w:t>
-            </w:r>
-            <w:proofErr w:type="spellStart"/>
-            <w:r>
-              <w:rPr>
-                <w:rFonts w:ascii="Times New Roman" w:hAnsi="Times New Roman" w:cs="Times New Roman"/>
-                <w:lang w:val="en-CA"/>
-              </w:rPr>
-              <w:t>dateLivraison</w:t>
-            </w:r>
-            <w:proofErr w:type="spellEnd"/>
-          </w:p>
-        </w:tc>
-        <w:tc>
-          <w:tcPr>
-            <w:tcW w:w="1681" w:type="dxa"/>
-          </w:tcPr>
-          <w:p>
-            <w:pPr>
-              <w:cnfStyle w:val="000000100000" w:firstRow="0" w:lastRow="0" w:firstColumn="0" w:lastColumn="0" w:oddVBand="0" w:evenVBand="0" w:oddHBand="1" w:evenHBand="0" w:firstRowFirstColumn="0" w:firstRowLastColumn="0" w:lastRowFirstColumn="0" w:lastRowLastColumn="0"/>
-              <w:rPr>
-                <w:rFonts w:ascii="Times New Roman" w:hAnsi="Times New Roman" w:cs="Times New Roman"/>
-                <w:lang w:val="en-CA"/>
-              </w:rPr>
-            </w:pPr>
-          </w:p>
-        </w:tc>
-      </w:tr>
-      <w:tr>
-        <w:trPr>
-          <w:trHeight w:val="165"/>
-        </w:trPr>
-        <w:tc>
-          <w:tcPr>
-            <w:cnfStyle w:val="001000000000" w:firstRow="0" w:lastRow="0" w:firstColumn="1" w:lastColumn="0" w:oddVBand="0" w:evenVBand="0" w:oddHBand="0" w:evenHBand="0" w:firstRowFirstColumn="0" w:firstRowLastColumn="0" w:lastRowFirstColumn="0" w:lastRowLastColumn="0"/>
-            <w:tcW w:w="0" w:type="auto"/>
-            <w:vMerge/>
-            <w:hideMark/>
-          </w:tcPr>
-          <w:p>
-            <w:pPr>
-              <w:rPr>
-                <w:rFonts w:ascii="Times New Roman" w:hAnsi="Times New Roman" w:cs="Times New Roman"/>
-                <w:sz w:val="24"/>
-                <w:szCs w:val="24"/>
-                <w:lang w:val="en-CA" w:eastAsia="ja-JP"/>
-              </w:rPr>
-            </w:pPr>
-          </w:p>
-        </w:tc>
-        <w:tc>
-          <w:tcPr>
-            <w:tcW w:w="1112" w:type="dxa"/>
-            <w:hideMark/>
-          </w:tcPr>
-          <w:p>
-            <w:pPr>
-              <w:cnfStyle w:val="000000000000" w:firstRow="0" w:lastRow="0" w:firstColumn="0" w:lastColumn="0" w:oddVBand="0" w:evenVBand="0" w:oddHBand="0" w:evenHBand="0" w:firstRowFirstColumn="0" w:firstRowLastColumn="0" w:lastRowFirstColumn="0" w:lastRowLastColumn="0"/>
-              <w:rPr>
-                <w:rFonts w:ascii="Times New Roman" w:hAnsi="Times New Roman" w:cs="Times New Roman"/>
-                <w:lang w:val="en-CA"/>
-              </w:rPr>
-            </w:pPr>
-            <w:r>
-              <w:rPr>
-                <w:rFonts w:ascii="Times New Roman" w:hAnsi="Times New Roman" w:cs="Times New Roman"/>
-                <w:lang w:val="en-CA"/>
-              </w:rPr>
-              <w:t>U</w:t>
-            </w:r>
-          </w:p>
-        </w:tc>
-        <w:tc>
-          <w:tcPr>
-            <w:tcW w:w="620" w:type="dxa"/>
-          </w:tcPr>
-          <w:p>
-            <w:pPr>
-              <w:cnfStyle w:val="000000000000" w:firstRow="0" w:lastRow="0" w:firstColumn="0" w:lastColumn="0" w:oddVBand="0" w:evenVBand="0" w:oddHBand="0" w:evenHBand="0" w:firstRowFirstColumn="0" w:firstRowLastColumn="0" w:lastRowFirstColumn="0" w:lastRowLastColumn="0"/>
-              <w:rPr>
-                <w:rFonts w:ascii="Times New Roman" w:hAnsi="Times New Roman" w:cs="Times New Roman"/>
-                <w:lang w:val="en-CA"/>
-              </w:rPr>
-            </w:pPr>
-          </w:p>
-        </w:tc>
-        <w:tc>
-          <w:tcPr>
-            <w:tcW w:w="1545" w:type="dxa"/>
-          </w:tcPr>
-          <w:p>
-            <w:pPr>
-              <w:cnfStyle w:val="000000000000" w:firstRow="0" w:lastRow="0" w:firstColumn="0" w:lastColumn="0" w:oddVBand="0" w:evenVBand="0" w:oddHBand="0" w:evenHBand="0" w:firstRowFirstColumn="0" w:firstRowLastColumn="0" w:lastRowFirstColumn="0" w:lastRowLastColumn="0"/>
-              <w:rPr>
-                <w:rFonts w:ascii="Times New Roman" w:hAnsi="Times New Roman" w:cs="Times New Roman"/>
-                <w:lang w:val="en-CA"/>
-              </w:rPr>
-            </w:pPr>
-          </w:p>
-        </w:tc>
-        <w:tc>
-          <w:tcPr>
-            <w:tcW w:w="2538" w:type="dxa"/>
-          </w:tcPr>
-          <w:p>
-            <w:pPr>
-              <w:spacing w:after="160" w:line="259" w:lineRule="auto"/>
-              <w:cnfStyle w:val="000000000000" w:firstRow="0" w:lastRow="0" w:firstColumn="0" w:lastColumn="0" w:oddVBand="0" w:evenVBand="0" w:oddHBand="0" w:evenHBand="0" w:firstRowFirstColumn="0" w:firstRowLastColumn="0" w:lastRowFirstColumn="0" w:lastRowLastColumn="0"/>
-            </w:pPr>
-            <w:r>
-              <w:t>FK :</w:t>
-            </w:r>
-          </w:p>
-          <w:p>
-            <w:pPr>
-              <w:cnfStyle w:val="000000000000" w:firstRow="0" w:lastRow="0" w:firstColumn="0" w:lastColumn="0" w:oddVBand="0" w:evenVBand="0" w:oddHBand="0" w:evenHBand="0" w:firstRowFirstColumn="0" w:firstRowLastColumn="0" w:lastRowFirstColumn="0" w:lastRowLastColumn="0"/>
-              <w:rPr>
-                <w:rFonts w:ascii="Times New Roman" w:hAnsi="Times New Roman" w:cs="Times New Roman"/>
-                <w:lang w:val="en-CA"/>
-              </w:rPr>
-            </w:pPr>
-            <w:proofErr w:type="spellStart"/>
-            <w:r>
-              <w:rPr>
-                <w:rFonts w:ascii="Times New Roman" w:hAnsi="Times New Roman" w:cs="Times New Roman"/>
-                <w:lang w:val="en-CA"/>
-              </w:rPr>
-              <w:t>voitures_id_voiture</w:t>
-            </w:r>
-            <w:proofErr w:type="spellEnd"/>
-          </w:p>
-        </w:tc>
-        <w:tc>
-          <w:tcPr>
-            <w:tcW w:w="1681" w:type="dxa"/>
-            <w:hideMark/>
-          </w:tcPr>
-          <w:p>
-            <w:pPr>
-              <w:cnfStyle w:val="000000000000" w:firstRow="0" w:lastRow="0" w:firstColumn="0" w:lastColumn="0" w:oddVBand="0" w:evenVBand="0" w:oddHBand="0" w:evenHBand="0" w:firstRowFirstColumn="0" w:firstRowLastColumn="0" w:lastRowFirstColumn="0" w:lastRowLastColumn="0"/>
-              <w:rPr>
-                <w:rFonts w:ascii="Times New Roman" w:hAnsi="Times New Roman" w:cs="Times New Roman"/>
-                <w:lang w:val="en-CA"/>
-              </w:rPr>
-            </w:pPr>
-            <w:r>
-              <w:rPr>
-                <w:rFonts w:ascii="Times New Roman" w:hAnsi="Times New Roman" w:cs="Times New Roman"/>
-                <w:lang w:val="en-CA"/>
-              </w:rPr>
-              <w:t xml:space="preserve">Clé </w:t>
-            </w:r>
-            <w:proofErr w:type="spellStart"/>
-            <w:r>
-              <w:rPr>
-                <w:rFonts w:ascii="Times New Roman" w:hAnsi="Times New Roman" w:cs="Times New Roman"/>
-                <w:lang w:val="en-CA"/>
-              </w:rPr>
-              <w:t>étrangère</w:t>
-            </w:r>
-            <w:proofErr w:type="spellEnd"/>
-          </w:p>
-        </w:tc>
-      </w:tr>
-      <w:tr>
-        <w:trPr>
-          <w:cnfStyle w:val="000000100000" w:firstRow="0" w:lastRow="0" w:firstColumn="0" w:lastColumn="0" w:oddVBand="0" w:evenVBand="0" w:oddHBand="1" w:evenHBand="0" w:firstRowFirstColumn="0" w:firstRowLastColumn="0" w:lastRowFirstColumn="0" w:lastRowLastColumn="0"/>
-          <w:trHeight w:val="165"/>
-        </w:trPr>
-        <w:tc>
-          <w:tcPr>
-            <w:cnfStyle w:val="001000000000" w:firstRow="0" w:lastRow="0" w:firstColumn="1" w:lastColumn="0" w:oddVBand="0" w:evenVBand="0" w:oddHBand="0" w:evenHBand="0" w:firstRowFirstColumn="0" w:firstRowLastColumn="0" w:lastRowFirstColumn="0" w:lastRowLastColumn="0"/>
-            <w:tcW w:w="0" w:type="auto"/>
-            <w:vMerge/>
-            <w:hideMark/>
-          </w:tcPr>
-          <w:p>
-            <w:pPr>
-              <w:rPr>
-                <w:rFonts w:ascii="Times New Roman" w:hAnsi="Times New Roman" w:cs="Times New Roman"/>
-                <w:sz w:val="24"/>
-                <w:szCs w:val="24"/>
-                <w:lang w:val="en-CA" w:eastAsia="ja-JP"/>
-              </w:rPr>
-            </w:pPr>
-          </w:p>
-        </w:tc>
-        <w:tc>
-          <w:tcPr>
-            <w:tcW w:w="1112" w:type="dxa"/>
-            <w:hideMark/>
-          </w:tcPr>
-          <w:p>
-            <w:pPr>
-              <w:cnfStyle w:val="000000100000" w:firstRow="0" w:lastRow="0" w:firstColumn="0" w:lastColumn="0" w:oddVBand="0" w:evenVBand="0" w:oddHBand="1" w:evenHBand="0" w:firstRowFirstColumn="0" w:firstRowLastColumn="0" w:lastRowFirstColumn="0" w:lastRowLastColumn="0"/>
-              <w:rPr>
-                <w:rFonts w:ascii="Times New Roman" w:hAnsi="Times New Roman" w:cs="Times New Roman"/>
-                <w:lang w:val="en-CA"/>
-              </w:rPr>
-            </w:pPr>
-            <w:r>
-              <w:rPr>
-                <w:rFonts w:ascii="Times New Roman" w:hAnsi="Times New Roman" w:cs="Times New Roman"/>
-                <w:lang w:val="en-CA"/>
-              </w:rPr>
-              <w:t>D</w:t>
-            </w:r>
-          </w:p>
-        </w:tc>
-        <w:tc>
-          <w:tcPr>
-            <w:tcW w:w="620" w:type="dxa"/>
-          </w:tcPr>
-          <w:p>
-            <w:pPr>
-              <w:cnfStyle w:val="000000100000" w:firstRow="0" w:lastRow="0" w:firstColumn="0" w:lastColumn="0" w:oddVBand="0" w:evenVBand="0" w:oddHBand="1" w:evenHBand="0" w:firstRowFirstColumn="0" w:firstRowLastColumn="0" w:lastRowFirstColumn="0" w:lastRowLastColumn="0"/>
-              <w:rPr>
-                <w:rFonts w:ascii="Times New Roman" w:hAnsi="Times New Roman" w:cs="Times New Roman"/>
-                <w:lang w:val="en-CA"/>
-              </w:rPr>
-            </w:pPr>
-          </w:p>
-        </w:tc>
-        <w:tc>
-          <w:tcPr>
-            <w:tcW w:w="1545" w:type="dxa"/>
-          </w:tcPr>
-          <w:p>
-            <w:pPr>
-              <w:cnfStyle w:val="000000100000" w:firstRow="0" w:lastRow="0" w:firstColumn="0" w:lastColumn="0" w:oddVBand="0" w:evenVBand="0" w:oddHBand="1" w:evenHBand="0" w:firstRowFirstColumn="0" w:firstRowLastColumn="0" w:lastRowFirstColumn="0" w:lastRowLastColumn="0"/>
-              <w:rPr>
-                <w:rFonts w:ascii="Times New Roman" w:hAnsi="Times New Roman" w:cs="Times New Roman"/>
-                <w:lang w:val="en-CA"/>
-              </w:rPr>
-            </w:pPr>
-          </w:p>
-        </w:tc>
-        <w:tc>
-          <w:tcPr>
-            <w:tcW w:w="2538" w:type="dxa"/>
-          </w:tcPr>
-          <w:p>
-            <w:pPr>
-              <w:cnfStyle w:val="000000100000" w:firstRow="0" w:lastRow="0" w:firstColumn="0" w:lastColumn="0" w:oddVBand="0" w:evenVBand="0" w:oddHBand="1" w:evenHBand="0" w:firstRowFirstColumn="0" w:firstRowLastColumn="0" w:lastRowFirstColumn="0" w:lastRowLastColumn="0"/>
-              <w:rPr>
-                <w:rFonts w:ascii="Times New Roman" w:hAnsi="Times New Roman" w:cs="Times New Roman"/>
-                <w:lang w:val="en-CA"/>
-              </w:rPr>
-            </w:pPr>
-            <w:r>
-              <w:rPr>
-                <w:rFonts w:ascii="Times New Roman" w:hAnsi="Times New Roman" w:cs="Times New Roman"/>
-                <w:lang w:val="en-CA"/>
-              </w:rPr>
-              <w:t>*</w:t>
-            </w:r>
-            <w:r>
-              <w:t xml:space="preserve"> </w:t>
-            </w:r>
-            <w:proofErr w:type="spellStart"/>
-            <w:r>
-              <w:rPr>
-                <w:rFonts w:ascii="Times New Roman" w:hAnsi="Times New Roman" w:cs="Times New Roman"/>
-                <w:lang w:val="en-CA"/>
-              </w:rPr>
-              <w:t>paiement_id_paiement</w:t>
-            </w:r>
-            <w:proofErr w:type="spellEnd"/>
-          </w:p>
-        </w:tc>
-        <w:tc>
-          <w:tcPr>
-            <w:tcW w:w="1681" w:type="dxa"/>
-          </w:tcPr>
-          <w:p>
-            <w:pPr>
-              <w:cnfStyle w:val="000000100000" w:firstRow="0" w:lastRow="0" w:firstColumn="0" w:lastColumn="0" w:oddVBand="0" w:evenVBand="0" w:oddHBand="1" w:evenHBand="0" w:firstRowFirstColumn="0" w:firstRowLastColumn="0" w:lastRowFirstColumn="0" w:lastRowLastColumn="0"/>
-              <w:rPr>
-                <w:rFonts w:ascii="Times New Roman" w:hAnsi="Times New Roman" w:cs="Times New Roman"/>
-                <w:lang w:val="en-CA"/>
-              </w:rPr>
-            </w:pPr>
-          </w:p>
-        </w:tc>
-      </w:tr>
-      <w:tr>
-        <w:trPr>
-          <w:trHeight w:val="165"/>
-        </w:trPr>
-        <w:tc>
-          <w:tcPr>
-            <w:cnfStyle w:val="001000000000" w:firstRow="0" w:lastRow="0" w:firstColumn="1" w:lastColumn="0" w:oddVBand="0" w:evenVBand="0" w:oddHBand="0" w:evenHBand="0" w:firstRowFirstColumn="0" w:firstRowLastColumn="0" w:lastRowFirstColumn="0" w:lastRowLastColumn="0"/>
-            <w:tcW w:w="2063" w:type="dxa"/>
-            <w:hideMark/>
-          </w:tcPr>
-          <w:p>
-            <w:pPr>
-              <w:rPr>
-                <w:rFonts w:ascii="Times New Roman" w:hAnsi="Times New Roman" w:cs="Times New Roman"/>
-              </w:rPr>
-            </w:pPr>
-            <w:r>
-              <w:rPr>
-                <w:rFonts w:ascii="Times New Roman" w:hAnsi="Times New Roman" w:cs="Times New Roman"/>
-              </w:rPr>
-              <w:t>Effectuer les pa</w:t>
-            </w:r>
-            <w:r>
-              <w:rPr>
-                <w:rFonts w:ascii="Times New Roman" w:hAnsi="Times New Roman" w:cs="Times New Roman"/>
-              </w:rPr>
-              <w:t>iement lors d</w:t>
-            </w:r>
-            <w:r>
-              <w:rPr>
-                <w:rFonts w:ascii="Times New Roman" w:hAnsi="Times New Roman" w:cs="Times New Roman"/>
-              </w:rPr>
-              <w:t>’un achat</w:t>
-            </w:r>
-          </w:p>
-        </w:tc>
-        <w:tc>
-          <w:tcPr>
-            <w:tcW w:w="1112" w:type="dxa"/>
-            <w:hideMark/>
-          </w:tcPr>
-          <w:p>
-            <w:pPr>
-              <w:cnfStyle w:val="000000000000" w:firstRow="0" w:lastRow="0" w:firstColumn="0" w:lastColumn="0" w:oddVBand="0" w:evenVBand="0" w:oddHBand="0" w:evenHBand="0" w:firstRowFirstColumn="0" w:firstRowLastColumn="0" w:lastRowFirstColumn="0" w:lastRowLastColumn="0"/>
-              <w:rPr>
-                <w:rFonts w:ascii="Times New Roman" w:hAnsi="Times New Roman" w:cs="Times New Roman"/>
-                <w:lang w:val="en-CA"/>
-              </w:rPr>
-            </w:pPr>
-            <w:r>
-              <w:rPr>
-                <w:rFonts w:ascii="Times New Roman" w:hAnsi="Times New Roman" w:cs="Times New Roman"/>
-                <w:lang w:val="en-CA"/>
-              </w:rPr>
-              <w:t>C</w:t>
-            </w:r>
-          </w:p>
-        </w:tc>
-        <w:tc>
-          <w:tcPr>
-            <w:tcW w:w="620" w:type="dxa"/>
-          </w:tcPr>
-          <w:p>
-            <w:pPr>
-              <w:cnfStyle w:val="000000000000" w:firstRow="0" w:lastRow="0" w:firstColumn="0" w:lastColumn="0" w:oddVBand="0" w:evenVBand="0" w:oddHBand="0" w:evenHBand="0" w:firstRowFirstColumn="0" w:firstRowLastColumn="0" w:lastRowFirstColumn="0" w:lastRowLastColumn="0"/>
-              <w:rPr>
-                <w:rFonts w:ascii="Times New Roman" w:hAnsi="Times New Roman" w:cs="Times New Roman"/>
-                <w:lang w:val="en-CA"/>
-              </w:rPr>
-            </w:pPr>
-            <w:r>
-              <w:rPr>
-                <w:rFonts w:ascii="Times New Roman" w:hAnsi="Times New Roman" w:cs="Times New Roman"/>
-                <w:lang w:val="en-CA"/>
-              </w:rPr>
-              <w:t>X</w:t>
-            </w:r>
-          </w:p>
-        </w:tc>
-        <w:tc>
-          <w:tcPr>
-            <w:tcW w:w="1545" w:type="dxa"/>
-            <w:hideMark/>
-          </w:tcPr>
-          <w:p>
-            <w:pPr>
-              <w:cnfStyle w:val="000000000000" w:firstRow="0" w:lastRow="0" w:firstColumn="0" w:lastColumn="0" w:oddVBand="0" w:evenVBand="0" w:oddHBand="0" w:evenHBand="0" w:firstRowFirstColumn="0" w:firstRowLastColumn="0" w:lastRowFirstColumn="0" w:lastRowLastColumn="0"/>
-              <w:rPr>
-                <w:rFonts w:ascii="Times New Roman" w:hAnsi="Times New Roman" w:cs="Times New Roman"/>
-                <w:lang w:val="en-CA"/>
-              </w:rPr>
-            </w:pPr>
-            <w:proofErr w:type="spellStart"/>
-            <w:r>
-              <w:rPr>
-                <w:rFonts w:ascii="Times New Roman" w:hAnsi="Times New Roman" w:cs="Times New Roman"/>
-                <w:lang w:val="en-CA"/>
-              </w:rPr>
-              <w:t>paiement</w:t>
-            </w:r>
-            <w:proofErr w:type="spellEnd"/>
-          </w:p>
-        </w:tc>
-        <w:tc>
-          <w:tcPr>
-            <w:tcW w:w="2538" w:type="dxa"/>
-            <w:hideMark/>
-          </w:tcPr>
-          <w:p>
-            <w:pPr>
-              <w:cnfStyle w:val="000000000000" w:firstRow="0" w:lastRow="0" w:firstColumn="0" w:lastColumn="0" w:oddVBand="0" w:evenVBand="0" w:oddHBand="0" w:evenHBand="0" w:firstRowFirstColumn="0" w:firstRowLastColumn="0" w:lastRowFirstColumn="0" w:lastRowLastColumn="0"/>
-              <w:rPr>
-                <w:rFonts w:ascii="Times New Roman" w:hAnsi="Times New Roman" w:cs="Times New Roman"/>
-                <w:lang w:val="en-CA"/>
-              </w:rPr>
-            </w:pPr>
-            <w:r>
-              <w:rPr>
-                <w:rFonts w:ascii="Times New Roman" w:hAnsi="Times New Roman" w:cs="Times New Roman"/>
-                <w:lang w:val="en-CA"/>
-              </w:rPr>
-              <w:t>#*</w:t>
-            </w:r>
-            <w:r>
-              <w:t xml:space="preserve"> </w:t>
-            </w:r>
-            <w:proofErr w:type="spellStart"/>
-            <w:r>
-              <w:rPr>
-                <w:rFonts w:ascii="Times New Roman" w:hAnsi="Times New Roman" w:cs="Times New Roman"/>
-                <w:lang w:val="en-CA"/>
-              </w:rPr>
-              <w:t>id_paiement</w:t>
-            </w:r>
-            <w:proofErr w:type="spellEnd"/>
-          </w:p>
-        </w:tc>
-        <w:tc>
-          <w:tcPr>
-            <w:tcW w:w="1681" w:type="dxa"/>
-          </w:tcPr>
-          <w:p>
-            <w:pPr>
-              <w:cnfStyle w:val="000000000000" w:firstRow="0" w:lastRow="0" w:firstColumn="0" w:lastColumn="0" w:oddVBand="0" w:evenVBand="0" w:oddHBand="0" w:evenHBand="0" w:firstRowFirstColumn="0" w:firstRowLastColumn="0" w:lastRowFirstColumn="0" w:lastRowLastColumn="0"/>
-              <w:rPr>
-                <w:rFonts w:ascii="Times New Roman" w:hAnsi="Times New Roman" w:cs="Times New Roman"/>
-                <w:lang w:val="en-CA"/>
-              </w:rPr>
-            </w:pPr>
-          </w:p>
-        </w:tc>
-      </w:tr>
-      <w:tr>
-        <w:trPr>
-          <w:cnfStyle w:val="000000100000" w:firstRow="0" w:lastRow="0" w:firstColumn="0" w:lastColumn="0" w:oddVBand="0" w:evenVBand="0" w:oddHBand="1" w:evenHBand="0" w:firstRowFirstColumn="0" w:firstRowLastColumn="0" w:lastRowFirstColumn="0" w:lastRowLastColumn="0"/>
-          <w:trHeight w:val="165"/>
-        </w:trPr>
-        <w:tc>
-          <w:tcPr>
-            <w:cnfStyle w:val="001000000000" w:firstRow="0" w:lastRow="0" w:firstColumn="1" w:lastColumn="0" w:oddVBand="0" w:evenVBand="0" w:oddHBand="0" w:evenHBand="0" w:firstRowFirstColumn="0" w:firstRowLastColumn="0" w:lastRowFirstColumn="0" w:lastRowLastColumn="0"/>
-            <w:tcW w:w="2063" w:type="dxa"/>
-            <w:vMerge w:val="restart"/>
-          </w:tcPr>
-          <w:p>
-            <w:pPr>
-              <w:rPr>
-                <w:rFonts w:ascii="Times New Roman" w:hAnsi="Times New Roman" w:cs="Times New Roman"/>
-                <w:lang w:val="en-CA"/>
-              </w:rPr>
-            </w:pPr>
-          </w:p>
-        </w:tc>
-        <w:tc>
-          <w:tcPr>
-            <w:tcW w:w="1112" w:type="dxa"/>
-            <w:hideMark/>
-          </w:tcPr>
-          <w:p>
-            <w:pPr>
-              <w:cnfStyle w:val="000000100000" w:firstRow="0" w:lastRow="0" w:firstColumn="0" w:lastColumn="0" w:oddVBand="0" w:evenVBand="0" w:oddHBand="1" w:evenHBand="0" w:firstRowFirstColumn="0" w:firstRowLastColumn="0" w:lastRowFirstColumn="0" w:lastRowLastColumn="0"/>
-              <w:rPr>
-                <w:rFonts w:ascii="Times New Roman" w:hAnsi="Times New Roman" w:cs="Times New Roman"/>
-                <w:lang w:val="en-CA"/>
-              </w:rPr>
-            </w:pPr>
-            <w:r>
-              <w:rPr>
-                <w:rFonts w:ascii="Times New Roman" w:hAnsi="Times New Roman" w:cs="Times New Roman"/>
-                <w:lang w:val="en-CA"/>
-              </w:rPr>
-              <w:t>R</w:t>
-            </w:r>
-          </w:p>
-        </w:tc>
-        <w:tc>
-          <w:tcPr>
-            <w:tcW w:w="620" w:type="dxa"/>
-            <w:hideMark/>
-          </w:tcPr>
-          <w:p>
-            <w:pPr>
-              <w:cnfStyle w:val="000000100000" w:firstRow="0" w:lastRow="0" w:firstColumn="0" w:lastColumn="0" w:oddVBand="0" w:evenVBand="0" w:oddHBand="1" w:evenHBand="0" w:firstRowFirstColumn="0" w:firstRowLastColumn="0" w:lastRowFirstColumn="0" w:lastRowLastColumn="0"/>
-              <w:rPr>
-                <w:rFonts w:ascii="Times New Roman" w:hAnsi="Times New Roman" w:cs="Times New Roman"/>
-                <w:lang w:val="en-CA"/>
-              </w:rPr>
-            </w:pPr>
-          </w:p>
-        </w:tc>
-        <w:tc>
-          <w:tcPr>
-            <w:tcW w:w="1545" w:type="dxa"/>
-          </w:tcPr>
-          <w:p>
-            <w:pPr>
-              <w:cnfStyle w:val="000000100000" w:firstRow="0" w:lastRow="0" w:firstColumn="0" w:lastColumn="0" w:oddVBand="0" w:evenVBand="0" w:oddHBand="1" w:evenHBand="0" w:firstRowFirstColumn="0" w:firstRowLastColumn="0" w:lastRowFirstColumn="0" w:lastRowLastColumn="0"/>
-              <w:rPr>
-                <w:rFonts w:ascii="Times New Roman" w:hAnsi="Times New Roman" w:cs="Times New Roman"/>
-                <w:lang w:val="en-CA"/>
-              </w:rPr>
-            </w:pPr>
-          </w:p>
-        </w:tc>
-        <w:tc>
-          <w:tcPr>
-            <w:tcW w:w="2538" w:type="dxa"/>
-            <w:hideMark/>
-          </w:tcPr>
-          <w:p>
-            <w:pPr>
-              <w:cnfStyle w:val="000000100000" w:firstRow="0" w:lastRow="0" w:firstColumn="0" w:lastColumn="0" w:oddVBand="0" w:evenVBand="0" w:oddHBand="1" w:evenHBand="0" w:firstRowFirstColumn="0" w:firstRowLastColumn="0" w:lastRowFirstColumn="0" w:lastRowLastColumn="0"/>
-              <w:rPr>
-                <w:rFonts w:ascii="Times New Roman" w:hAnsi="Times New Roman" w:cs="Times New Roman"/>
-                <w:lang w:val="en-CA"/>
-              </w:rPr>
-            </w:pPr>
-            <w:r>
-              <w:rPr>
-                <w:rFonts w:ascii="Times New Roman" w:hAnsi="Times New Roman" w:cs="Times New Roman"/>
-                <w:lang w:val="en-CA"/>
-              </w:rPr>
-              <w:t>*</w:t>
-            </w:r>
-            <w:r>
-              <w:t xml:space="preserve"> </w:t>
-            </w:r>
-            <w:proofErr w:type="spellStart"/>
-            <w:r>
-              <w:rPr>
-                <w:rFonts w:ascii="Times New Roman" w:hAnsi="Times New Roman" w:cs="Times New Roman"/>
-                <w:lang w:val="en-CA"/>
-              </w:rPr>
-              <w:t>commande_id_commande</w:t>
-            </w:r>
-            <w:proofErr w:type="spellEnd"/>
-          </w:p>
-        </w:tc>
-        <w:tc>
-          <w:tcPr>
-            <w:tcW w:w="1681" w:type="dxa"/>
-          </w:tcPr>
-          <w:p>
-            <w:pPr>
-              <w:cnfStyle w:val="000000100000" w:firstRow="0" w:lastRow="0" w:firstColumn="0" w:lastColumn="0" w:oddVBand="0" w:evenVBand="0" w:oddHBand="1" w:evenHBand="0" w:firstRowFirstColumn="0" w:firstRowLastColumn="0" w:lastRowFirstColumn="0" w:lastRowLastColumn="0"/>
-              <w:rPr>
-                <w:rFonts w:ascii="Times New Roman" w:hAnsi="Times New Roman" w:cs="Times New Roman"/>
-                <w:lang w:val="en-CA"/>
-              </w:rPr>
-            </w:pPr>
-          </w:p>
-        </w:tc>
-      </w:tr>
-      <w:tr>
-        <w:trPr>
-          <w:trHeight w:val="165"/>
-        </w:trPr>
-        <w:tc>
-          <w:tcPr>
-            <w:cnfStyle w:val="001000000000" w:firstRow="0" w:lastRow="0" w:firstColumn="1" w:lastColumn="0" w:oddVBand="0" w:evenVBand="0" w:oddHBand="0" w:evenHBand="0" w:firstRowFirstColumn="0" w:firstRowLastColumn="0" w:lastRowFirstColumn="0" w:lastRowLastColumn="0"/>
-            <w:tcW w:w="0" w:type="auto"/>
-            <w:vMerge/>
-            <w:hideMark/>
-          </w:tcPr>
-          <w:p>
-            <w:pPr>
-              <w:rPr>
-                <w:rFonts w:ascii="Times New Roman" w:hAnsi="Times New Roman" w:cs="Times New Roman"/>
-                <w:sz w:val="24"/>
-                <w:szCs w:val="24"/>
-                <w:lang w:val="en-CA" w:eastAsia="ja-JP"/>
-              </w:rPr>
-            </w:pPr>
-          </w:p>
-        </w:tc>
-        <w:tc>
-          <w:tcPr>
-            <w:tcW w:w="1112" w:type="dxa"/>
-            <w:hideMark/>
-          </w:tcPr>
-          <w:p>
-            <w:pPr>
-              <w:cnfStyle w:val="000000000000" w:firstRow="0" w:lastRow="0" w:firstColumn="0" w:lastColumn="0" w:oddVBand="0" w:evenVBand="0" w:oddHBand="0" w:evenHBand="0" w:firstRowFirstColumn="0" w:firstRowLastColumn="0" w:lastRowFirstColumn="0" w:lastRowLastColumn="0"/>
-              <w:rPr>
-                <w:rFonts w:ascii="Times New Roman" w:hAnsi="Times New Roman" w:cs="Times New Roman"/>
-                <w:lang w:val="en-CA"/>
-              </w:rPr>
-            </w:pPr>
-            <w:r>
-              <w:rPr>
-                <w:rFonts w:ascii="Times New Roman" w:hAnsi="Times New Roman" w:cs="Times New Roman"/>
-                <w:lang w:val="en-CA"/>
-              </w:rPr>
-              <w:t>U</w:t>
-            </w:r>
-          </w:p>
-        </w:tc>
-        <w:tc>
-          <w:tcPr>
-            <w:tcW w:w="620" w:type="dxa"/>
-          </w:tcPr>
-          <w:p>
-            <w:pPr>
-              <w:cnfStyle w:val="000000000000" w:firstRow="0" w:lastRow="0" w:firstColumn="0" w:lastColumn="0" w:oddVBand="0" w:evenVBand="0" w:oddHBand="0" w:evenHBand="0" w:firstRowFirstColumn="0" w:firstRowLastColumn="0" w:lastRowFirstColumn="0" w:lastRowLastColumn="0"/>
-              <w:rPr>
-                <w:rFonts w:ascii="Times New Roman" w:hAnsi="Times New Roman" w:cs="Times New Roman"/>
-                <w:lang w:val="en-CA"/>
-              </w:rPr>
-            </w:pPr>
-            <w:r>
-              <w:rPr>
-                <w:rFonts w:ascii="Times New Roman" w:hAnsi="Times New Roman" w:cs="Times New Roman"/>
-                <w:lang w:val="en-CA"/>
-              </w:rPr>
-              <w:t>X</w:t>
-            </w:r>
-          </w:p>
-        </w:tc>
-        <w:tc>
-          <w:tcPr>
-            <w:tcW w:w="1545" w:type="dxa"/>
-          </w:tcPr>
-          <w:p>
-            <w:pPr>
-              <w:cnfStyle w:val="000000000000" w:firstRow="0" w:lastRow="0" w:firstColumn="0" w:lastColumn="0" w:oddVBand="0" w:evenVBand="0" w:oddHBand="0" w:evenHBand="0" w:firstRowFirstColumn="0" w:firstRowLastColumn="0" w:lastRowFirstColumn="0" w:lastRowLastColumn="0"/>
-              <w:rPr>
-                <w:rFonts w:ascii="Times New Roman" w:hAnsi="Times New Roman" w:cs="Times New Roman"/>
-                <w:lang w:val="en-CA"/>
-              </w:rPr>
-            </w:pPr>
-          </w:p>
-        </w:tc>
-        <w:tc>
-          <w:tcPr>
-            <w:tcW w:w="2538" w:type="dxa"/>
-            <w:hideMark/>
-          </w:tcPr>
-          <w:p>
-            <w:pPr>
-              <w:cnfStyle w:val="000000000000" w:firstRow="0" w:lastRow="0" w:firstColumn="0" w:lastColumn="0" w:oddVBand="0" w:evenVBand="0" w:oddHBand="0" w:evenHBand="0" w:firstRowFirstColumn="0" w:firstRowLastColumn="0" w:lastRowFirstColumn="0" w:lastRowLastColumn="0"/>
-              <w:rPr>
-                <w:rFonts w:ascii="Times New Roman" w:hAnsi="Times New Roman" w:cs="Times New Roman"/>
-                <w:lang w:val="en-CA"/>
-              </w:rPr>
-            </w:pPr>
-            <w:r>
-              <w:rPr>
-                <w:rFonts w:ascii="Times New Roman" w:hAnsi="Times New Roman" w:cs="Times New Roman"/>
-                <w:lang w:val="en-CA"/>
-              </w:rPr>
-              <w:t>*</w:t>
-            </w:r>
-            <w:r>
-              <w:t xml:space="preserve"> </w:t>
-            </w:r>
-            <w:proofErr w:type="spellStart"/>
-            <w:r>
-              <w:rPr>
-                <w:rFonts w:ascii="Times New Roman" w:hAnsi="Times New Roman" w:cs="Times New Roman"/>
-                <w:lang w:val="en-CA"/>
-              </w:rPr>
-              <w:t>typePaiement</w:t>
-            </w:r>
-            <w:proofErr w:type="spellEnd"/>
-          </w:p>
-        </w:tc>
-        <w:tc>
-          <w:tcPr>
-            <w:tcW w:w="1681" w:type="dxa"/>
-          </w:tcPr>
-          <w:p>
-            <w:pPr>
-              <w:cnfStyle w:val="000000000000" w:firstRow="0" w:lastRow="0" w:firstColumn="0" w:lastColumn="0" w:oddVBand="0" w:evenVBand="0" w:oddHBand="0" w:evenHBand="0" w:firstRowFirstColumn="0" w:firstRowLastColumn="0" w:lastRowFirstColumn="0" w:lastRowLastColumn="0"/>
-              <w:rPr>
-                <w:rFonts w:ascii="Times New Roman" w:hAnsi="Times New Roman" w:cs="Times New Roman"/>
-                <w:lang w:val="en-CA"/>
-              </w:rPr>
-            </w:pPr>
-          </w:p>
-        </w:tc>
-      </w:tr>
-      <w:tr>
-        <w:trPr>
-          <w:cnfStyle w:val="000000100000" w:firstRow="0" w:lastRow="0" w:firstColumn="0" w:lastColumn="0" w:oddVBand="0" w:evenVBand="0" w:oddHBand="1" w:evenHBand="0" w:firstRowFirstColumn="0" w:firstRowLastColumn="0" w:lastRowFirstColumn="0" w:lastRowLastColumn="0"/>
-          <w:trHeight w:val="165"/>
-        </w:trPr>
-        <w:tc>
-          <w:tcPr>
-            <w:cnfStyle w:val="001000000000" w:firstRow="0" w:lastRow="0" w:firstColumn="1" w:lastColumn="0" w:oddVBand="0" w:evenVBand="0" w:oddHBand="0" w:evenHBand="0" w:firstRowFirstColumn="0" w:firstRowLastColumn="0" w:lastRowFirstColumn="0" w:lastRowLastColumn="0"/>
-            <w:tcW w:w="0" w:type="auto"/>
-            <w:vMerge/>
-            <w:hideMark/>
-          </w:tcPr>
-          <w:p>
-            <w:pPr>
-              <w:rPr>
-                <w:rFonts w:ascii="Times New Roman" w:hAnsi="Times New Roman" w:cs="Times New Roman"/>
-                <w:sz w:val="24"/>
-                <w:szCs w:val="24"/>
-                <w:lang w:val="en-CA" w:eastAsia="ja-JP"/>
-              </w:rPr>
-            </w:pPr>
-          </w:p>
-        </w:tc>
-        <w:tc>
-          <w:tcPr>
-            <w:tcW w:w="1112" w:type="dxa"/>
-            <w:hideMark/>
-          </w:tcPr>
-          <w:p>
-            <w:pPr>
-              <w:cnfStyle w:val="000000100000" w:firstRow="0" w:lastRow="0" w:firstColumn="0" w:lastColumn="0" w:oddVBand="0" w:evenVBand="0" w:oddHBand="1" w:evenHBand="0" w:firstRowFirstColumn="0" w:firstRowLastColumn="0" w:lastRowFirstColumn="0" w:lastRowLastColumn="0"/>
-              <w:rPr>
-                <w:rFonts w:ascii="Times New Roman" w:hAnsi="Times New Roman" w:cs="Times New Roman"/>
-                <w:lang w:val="en-CA"/>
-              </w:rPr>
-            </w:pPr>
-            <w:r>
-              <w:rPr>
-                <w:rFonts w:ascii="Times New Roman" w:hAnsi="Times New Roman" w:cs="Times New Roman"/>
-                <w:lang w:val="en-CA"/>
-              </w:rPr>
-              <w:t>D</w:t>
-            </w:r>
-          </w:p>
-        </w:tc>
-        <w:tc>
-          <w:tcPr>
-            <w:tcW w:w="620" w:type="dxa"/>
-          </w:tcPr>
-          <w:p>
-            <w:pPr>
-              <w:cnfStyle w:val="000000100000" w:firstRow="0" w:lastRow="0" w:firstColumn="0" w:lastColumn="0" w:oddVBand="0" w:evenVBand="0" w:oddHBand="1" w:evenHBand="0" w:firstRowFirstColumn="0" w:firstRowLastColumn="0" w:lastRowFirstColumn="0" w:lastRowLastColumn="0"/>
-              <w:rPr>
-                <w:rFonts w:ascii="Times New Roman" w:hAnsi="Times New Roman" w:cs="Times New Roman"/>
-                <w:lang w:val="en-CA"/>
-              </w:rPr>
-            </w:pPr>
-          </w:p>
-        </w:tc>
-        <w:tc>
-          <w:tcPr>
-            <w:tcW w:w="1545" w:type="dxa"/>
-          </w:tcPr>
-          <w:p>
-            <w:pPr>
-              <w:cnfStyle w:val="000000100000" w:firstRow="0" w:lastRow="0" w:firstColumn="0" w:lastColumn="0" w:oddVBand="0" w:evenVBand="0" w:oddHBand="1" w:evenHBand="0" w:firstRowFirstColumn="0" w:firstRowLastColumn="0" w:lastRowFirstColumn="0" w:lastRowLastColumn="0"/>
-              <w:rPr>
-                <w:rFonts w:ascii="Times New Roman" w:hAnsi="Times New Roman" w:cs="Times New Roman"/>
-                <w:lang w:val="en-CA"/>
-              </w:rPr>
-            </w:pPr>
-          </w:p>
-        </w:tc>
-        <w:tc>
-          <w:tcPr>
-            <w:tcW w:w="2538" w:type="dxa"/>
-            <w:hideMark/>
-          </w:tcPr>
-          <w:p>
-            <w:pPr>
-              <w:cnfStyle w:val="000000100000" w:firstRow="0" w:lastRow="0" w:firstColumn="0" w:lastColumn="0" w:oddVBand="0" w:evenVBand="0" w:oddHBand="1" w:evenHBand="0" w:firstRowFirstColumn="0" w:firstRowLastColumn="0" w:lastRowFirstColumn="0" w:lastRowLastColumn="0"/>
-              <w:rPr>
-                <w:rFonts w:ascii="Times New Roman" w:hAnsi="Times New Roman" w:cs="Times New Roman"/>
-                <w:lang w:val="en-CA"/>
-              </w:rPr>
-            </w:pPr>
-            <w:r>
-              <w:rPr>
-                <w:rFonts w:ascii="Times New Roman" w:hAnsi="Times New Roman" w:cs="Times New Roman"/>
-                <w:lang w:val="en-CA"/>
-              </w:rPr>
-              <w:t>*</w:t>
-            </w:r>
-            <w:proofErr w:type="spellStart"/>
-            <w:r>
-              <w:rPr>
-                <w:rFonts w:ascii="Times New Roman" w:hAnsi="Times New Roman" w:cs="Times New Roman"/>
-                <w:lang w:val="en-CA"/>
-              </w:rPr>
-              <w:t>prixTotal</w:t>
-            </w:r>
-            <w:proofErr w:type="spellEnd"/>
-          </w:p>
-        </w:tc>
-        <w:tc>
-          <w:tcPr>
-            <w:tcW w:w="1681" w:type="dxa"/>
-          </w:tcPr>
-          <w:p>
-            <w:pPr>
-              <w:cnfStyle w:val="000000100000" w:firstRow="0" w:lastRow="0" w:firstColumn="0" w:lastColumn="0" w:oddVBand="0" w:evenVBand="0" w:oddHBand="1" w:evenHBand="0" w:firstRowFirstColumn="0" w:firstRowLastColumn="0" w:lastRowFirstColumn="0" w:lastRowLastColumn="0"/>
-              <w:rPr>
-                <w:rFonts w:ascii="Times New Roman" w:hAnsi="Times New Roman" w:cs="Times New Roman"/>
-                <w:lang w:val="en-CA"/>
-              </w:rPr>
-            </w:pPr>
-          </w:p>
-        </w:tc>
-      </w:tr>
-      <w:tr>
-        <w:trPr>
-          <w:trHeight w:val="165"/>
-        </w:trPr>
-        <w:tc>
-          <w:tcPr>
-            <w:cnfStyle w:val="001000000000" w:firstRow="0" w:lastRow="0" w:firstColumn="1" w:lastColumn="0" w:oddVBand="0" w:evenVBand="0" w:oddHBand="0" w:evenHBand="0" w:firstRowFirstColumn="0" w:firstRowLastColumn="0" w:lastRowFirstColumn="0" w:lastRowLastColumn="0"/>
-            <w:tcW w:w="2063" w:type="dxa"/>
-            <w:hideMark/>
-          </w:tcPr>
-          <w:p>
-            <w:pPr>
-              <w:rPr>
-                <w:rFonts w:ascii="Times New Roman" w:hAnsi="Times New Roman" w:cs="Times New Roman"/>
-              </w:rPr>
-            </w:pPr>
-            <w:r>
-              <w:rPr>
-                <w:rFonts w:ascii="Times New Roman" w:hAnsi="Times New Roman" w:cs="Times New Roman"/>
-              </w:rPr>
-              <w:t>Effectuer une demande de co</w:t>
-            </w:r>
-            <w:r>
-              <w:rPr>
-                <w:rFonts w:ascii="Times New Roman" w:hAnsi="Times New Roman" w:cs="Times New Roman"/>
-              </w:rPr>
-              <w:t>ntact</w:t>
-            </w:r>
-          </w:p>
-        </w:tc>
-        <w:tc>
-          <w:tcPr>
-            <w:tcW w:w="1112" w:type="dxa"/>
-            <w:hideMark/>
-          </w:tcPr>
-          <w:p>
-            <w:pPr>
-              <w:cnfStyle w:val="000000000000" w:firstRow="0" w:lastRow="0" w:firstColumn="0" w:lastColumn="0" w:oddVBand="0" w:evenVBand="0" w:oddHBand="0" w:evenHBand="0" w:firstRowFirstColumn="0" w:firstRowLastColumn="0" w:lastRowFirstColumn="0" w:lastRowLastColumn="0"/>
-              <w:rPr>
-                <w:rFonts w:ascii="Times New Roman" w:hAnsi="Times New Roman" w:cs="Times New Roman"/>
-                <w:lang w:val="en-CA"/>
-              </w:rPr>
-            </w:pPr>
-            <w:r>
-              <w:rPr>
-                <w:rFonts w:ascii="Times New Roman" w:hAnsi="Times New Roman" w:cs="Times New Roman"/>
-                <w:lang w:val="en-CA"/>
-              </w:rPr>
-              <w:t>C</w:t>
-            </w:r>
-          </w:p>
-        </w:tc>
-        <w:tc>
-          <w:tcPr>
-            <w:tcW w:w="620" w:type="dxa"/>
-          </w:tcPr>
-          <w:p>
-            <w:pPr>
-              <w:cnfStyle w:val="000000000000" w:firstRow="0" w:lastRow="0" w:firstColumn="0" w:lastColumn="0" w:oddVBand="0" w:evenVBand="0" w:oddHBand="0" w:evenHBand="0" w:firstRowFirstColumn="0" w:firstRowLastColumn="0" w:lastRowFirstColumn="0" w:lastRowLastColumn="0"/>
-              <w:rPr>
-                <w:rFonts w:ascii="Times New Roman" w:hAnsi="Times New Roman" w:cs="Times New Roman"/>
-                <w:lang w:val="en-CA"/>
-              </w:rPr>
-            </w:pPr>
-            <w:r>
-              <w:rPr>
-                <w:rFonts w:ascii="Times New Roman" w:hAnsi="Times New Roman" w:cs="Times New Roman"/>
-                <w:lang w:val="en-CA"/>
-              </w:rPr>
-              <w:t>x</w:t>
-            </w:r>
-          </w:p>
-        </w:tc>
-        <w:tc>
-          <w:tcPr>
-            <w:tcW w:w="1545" w:type="dxa"/>
-            <w:hideMark/>
-          </w:tcPr>
-          <w:p>
-            <w:pPr>
-              <w:cnfStyle w:val="000000000000" w:firstRow="0" w:lastRow="0" w:firstColumn="0" w:lastColumn="0" w:oddVBand="0" w:evenVBand="0" w:oddHBand="0" w:evenHBand="0" w:firstRowFirstColumn="0" w:firstRowLastColumn="0" w:lastRowFirstColumn="0" w:lastRowLastColumn="0"/>
-              <w:rPr>
-                <w:rFonts w:ascii="Times New Roman" w:hAnsi="Times New Roman" w:cs="Times New Roman"/>
-                <w:lang w:val="en-CA"/>
-              </w:rPr>
-            </w:pPr>
-            <w:r>
-              <w:rPr>
-                <w:rFonts w:ascii="Times New Roman" w:hAnsi="Times New Roman" w:cs="Times New Roman"/>
-                <w:lang w:val="en-CA"/>
-              </w:rPr>
-              <w:t>contact</w:t>
-            </w:r>
-          </w:p>
-        </w:tc>
-        <w:tc>
-          <w:tcPr>
-            <w:tcW w:w="2538" w:type="dxa"/>
-            <w:hideMark/>
-          </w:tcPr>
-          <w:p>
-            <w:pPr>
-              <w:cnfStyle w:val="000000000000" w:firstRow="0" w:lastRow="0" w:firstColumn="0" w:lastColumn="0" w:oddVBand="0" w:evenVBand="0" w:oddHBand="0" w:evenHBand="0" w:firstRowFirstColumn="0" w:firstRowLastColumn="0" w:lastRowFirstColumn="0" w:lastRowLastColumn="0"/>
-              <w:rPr>
-                <w:rFonts w:ascii="Times New Roman" w:hAnsi="Times New Roman" w:cs="Times New Roman"/>
-                <w:lang w:val="en-CA"/>
-              </w:rPr>
-            </w:pPr>
-            <w:r>
-              <w:rPr>
-                <w:rFonts w:ascii="Times New Roman" w:hAnsi="Times New Roman" w:cs="Times New Roman"/>
-                <w:lang w:val="en-CA"/>
-              </w:rPr>
-              <w:t>#*</w:t>
-            </w:r>
-            <w:r>
-              <w:t xml:space="preserve"> </w:t>
-            </w:r>
-            <w:proofErr w:type="spellStart"/>
-            <w:r>
-              <w:rPr>
-                <w:rFonts w:ascii="Times New Roman" w:hAnsi="Times New Roman" w:cs="Times New Roman"/>
-                <w:lang w:val="en-CA"/>
-              </w:rPr>
-              <w:t>id_contact</w:t>
-            </w:r>
-            <w:proofErr w:type="spellEnd"/>
-          </w:p>
-        </w:tc>
-        <w:tc>
-          <w:tcPr>
-            <w:tcW w:w="1681" w:type="dxa"/>
-          </w:tcPr>
-          <w:p>
-            <w:pPr>
-              <w:cnfStyle w:val="000000000000" w:firstRow="0" w:lastRow="0" w:firstColumn="0" w:lastColumn="0" w:oddVBand="0" w:evenVBand="0" w:oddHBand="0" w:evenHBand="0" w:firstRowFirstColumn="0" w:firstRowLastColumn="0" w:lastRowFirstColumn="0" w:lastRowLastColumn="0"/>
-              <w:rPr>
-                <w:rFonts w:ascii="Times New Roman" w:hAnsi="Times New Roman" w:cs="Times New Roman"/>
-              </w:rPr>
-            </w:pPr>
-          </w:p>
-        </w:tc>
-      </w:tr>
-      <w:tr>
-        <w:trPr>
-          <w:cnfStyle w:val="000000100000" w:firstRow="0" w:lastRow="0" w:firstColumn="0" w:lastColumn="0" w:oddVBand="0" w:evenVBand="0" w:oddHBand="1" w:evenHBand="0" w:firstRowFirstColumn="0" w:firstRowLastColumn="0" w:lastRowFirstColumn="0" w:lastRowLastColumn="0"/>
-          <w:trHeight w:val="165"/>
-        </w:trPr>
-        <w:tc>
-          <w:tcPr>
-            <w:cnfStyle w:val="001000000000" w:firstRow="0" w:lastRow="0" w:firstColumn="1" w:lastColumn="0" w:oddVBand="0" w:evenVBand="0" w:oddHBand="0" w:evenHBand="0" w:firstRowFirstColumn="0" w:firstRowLastColumn="0" w:lastRowFirstColumn="0" w:lastRowLastColumn="0"/>
-            <w:tcW w:w="2063" w:type="dxa"/>
-            <w:vMerge w:val="restart"/>
-          </w:tcPr>
-          <w:p>
-            <w:pPr>
-              <w:rPr>
-                <w:rFonts w:ascii="Times New Roman" w:hAnsi="Times New Roman" w:cs="Times New Roman"/>
-                <w:lang w:val="en-CA"/>
-              </w:rPr>
-            </w:pPr>
-          </w:p>
-        </w:tc>
-        <w:tc>
-          <w:tcPr>
-            <w:tcW w:w="1112" w:type="dxa"/>
-            <w:hideMark/>
-          </w:tcPr>
-          <w:p>
-            <w:pPr>
-              <w:cnfStyle w:val="000000100000" w:firstRow="0" w:lastRow="0" w:firstColumn="0" w:lastColumn="0" w:oddVBand="0" w:evenVBand="0" w:oddHBand="1" w:evenHBand="0" w:firstRowFirstColumn="0" w:firstRowLastColumn="0" w:lastRowFirstColumn="0" w:lastRowLastColumn="0"/>
-              <w:rPr>
-                <w:rFonts w:ascii="Times New Roman" w:hAnsi="Times New Roman" w:cs="Times New Roman"/>
-                <w:lang w:val="en-CA"/>
-              </w:rPr>
-            </w:pPr>
-            <w:r>
-              <w:rPr>
-                <w:rFonts w:ascii="Times New Roman" w:hAnsi="Times New Roman" w:cs="Times New Roman"/>
-                <w:lang w:val="en-CA"/>
-              </w:rPr>
-              <w:t>R</w:t>
-            </w:r>
-          </w:p>
-        </w:tc>
-        <w:tc>
-          <w:tcPr>
-            <w:tcW w:w="620" w:type="dxa"/>
-            <w:hideMark/>
-          </w:tcPr>
-          <w:p>
-            <w:pPr>
-              <w:cnfStyle w:val="000000100000" w:firstRow="0" w:lastRow="0" w:firstColumn="0" w:lastColumn="0" w:oddVBand="0" w:evenVBand="0" w:oddHBand="1" w:evenHBand="0" w:firstRowFirstColumn="0" w:firstRowLastColumn="0" w:lastRowFirstColumn="0" w:lastRowLastColumn="0"/>
-              <w:rPr>
-                <w:rFonts w:ascii="Times New Roman" w:hAnsi="Times New Roman" w:cs="Times New Roman"/>
-                <w:lang w:val="en-CA"/>
-              </w:rPr>
-            </w:pPr>
-          </w:p>
-        </w:tc>
-        <w:tc>
-          <w:tcPr>
-            <w:tcW w:w="1545" w:type="dxa"/>
-          </w:tcPr>
-          <w:p>
-            <w:pPr>
-              <w:cnfStyle w:val="000000100000" w:firstRow="0" w:lastRow="0" w:firstColumn="0" w:lastColumn="0" w:oddVBand="0" w:evenVBand="0" w:oddHBand="1" w:evenHBand="0" w:firstRowFirstColumn="0" w:firstRowLastColumn="0" w:lastRowFirstColumn="0" w:lastRowLastColumn="0"/>
-              <w:rPr>
-                <w:rFonts w:ascii="Times New Roman" w:hAnsi="Times New Roman" w:cs="Times New Roman"/>
-                <w:lang w:val="en-CA"/>
-              </w:rPr>
-            </w:pPr>
-          </w:p>
-        </w:tc>
-        <w:tc>
-          <w:tcPr>
-            <w:tcW w:w="2538" w:type="dxa"/>
-            <w:hideMark/>
-          </w:tcPr>
-          <w:p>
-            <w:pPr>
-              <w:cnfStyle w:val="000000100000" w:firstRow="0" w:lastRow="0" w:firstColumn="0" w:lastColumn="0" w:oddVBand="0" w:evenVBand="0" w:oddHBand="1" w:evenHBand="0" w:firstRowFirstColumn="0" w:firstRowLastColumn="0" w:lastRowFirstColumn="0" w:lastRowLastColumn="0"/>
-              <w:rPr>
-                <w:rFonts w:ascii="Times New Roman" w:hAnsi="Times New Roman" w:cs="Times New Roman"/>
-                <w:lang w:val="en-CA"/>
-              </w:rPr>
-            </w:pPr>
-            <w:r>
-              <w:rPr>
-                <w:rFonts w:ascii="Times New Roman" w:hAnsi="Times New Roman" w:cs="Times New Roman"/>
-                <w:lang w:val="en-CA"/>
-              </w:rPr>
-              <w:t>*</w:t>
-            </w:r>
-            <w:proofErr w:type="spellStart"/>
-            <w:r>
-              <w:rPr>
-                <w:rFonts w:ascii="Times New Roman" w:hAnsi="Times New Roman" w:cs="Times New Roman"/>
-                <w:lang w:val="en-CA"/>
-              </w:rPr>
-              <w:t>prenom</w:t>
-            </w:r>
-            <w:proofErr w:type="spellEnd"/>
-          </w:p>
-        </w:tc>
-        <w:tc>
-          <w:tcPr>
-            <w:tcW w:w="1681" w:type="dxa"/>
-          </w:tcPr>
-          <w:p>
-            <w:pPr>
-              <w:cnfStyle w:val="000000100000" w:firstRow="0" w:lastRow="0" w:firstColumn="0" w:lastColumn="0" w:oddVBand="0" w:evenVBand="0" w:oddHBand="1" w:evenHBand="0" w:firstRowFirstColumn="0" w:firstRowLastColumn="0" w:lastRowFirstColumn="0" w:lastRowLastColumn="0"/>
-              <w:rPr>
-                <w:rFonts w:ascii="Times New Roman" w:hAnsi="Times New Roman" w:cs="Times New Roman"/>
-              </w:rPr>
-            </w:pPr>
-          </w:p>
-        </w:tc>
-      </w:tr>
-      <w:tr>
-        <w:trPr>
-          <w:trHeight w:val="165"/>
-        </w:trPr>
-        <w:tc>
-          <w:tcPr>
-            <w:cnfStyle w:val="001000000000" w:firstRow="0" w:lastRow="0" w:firstColumn="1" w:lastColumn="0" w:oddVBand="0" w:evenVBand="0" w:oddHBand="0" w:evenHBand="0" w:firstRowFirstColumn="0" w:firstRowLastColumn="0" w:lastRowFirstColumn="0" w:lastRowLastColumn="0"/>
-            <w:tcW w:w="0" w:type="auto"/>
-            <w:vMerge/>
-            <w:hideMark/>
-          </w:tcPr>
-          <w:p>
-            <w:pPr>
-              <w:rPr>
-                <w:rFonts w:ascii="Times New Roman" w:hAnsi="Times New Roman" w:cs="Times New Roman"/>
-                <w:sz w:val="24"/>
-                <w:szCs w:val="24"/>
-                <w:lang w:val="en-CA" w:eastAsia="ja-JP"/>
-              </w:rPr>
-            </w:pPr>
-          </w:p>
-        </w:tc>
-        <w:tc>
-          <w:tcPr>
-            <w:tcW w:w="1112" w:type="dxa"/>
-            <w:hideMark/>
-          </w:tcPr>
-          <w:p>
-            <w:pPr>
-              <w:cnfStyle w:val="000000000000" w:firstRow="0" w:lastRow="0" w:firstColumn="0" w:lastColumn="0" w:oddVBand="0" w:evenVBand="0" w:oddHBand="0" w:evenHBand="0" w:firstRowFirstColumn="0" w:firstRowLastColumn="0" w:lastRowFirstColumn="0" w:lastRowLastColumn="0"/>
-              <w:rPr>
-                <w:rFonts w:ascii="Times New Roman" w:hAnsi="Times New Roman" w:cs="Times New Roman"/>
-                <w:lang w:val="en-CA"/>
-              </w:rPr>
-            </w:pPr>
-            <w:r>
-              <w:rPr>
-                <w:rFonts w:ascii="Times New Roman" w:hAnsi="Times New Roman" w:cs="Times New Roman"/>
-                <w:lang w:val="en-CA"/>
-              </w:rPr>
-              <w:t>U</w:t>
-            </w:r>
-          </w:p>
-        </w:tc>
-        <w:tc>
-          <w:tcPr>
-            <w:tcW w:w="620" w:type="dxa"/>
-          </w:tcPr>
-          <w:p>
-            <w:pPr>
-              <w:cnfStyle w:val="000000000000" w:firstRow="0" w:lastRow="0" w:firstColumn="0" w:lastColumn="0" w:oddVBand="0" w:evenVBand="0" w:oddHBand="0" w:evenHBand="0" w:firstRowFirstColumn="0" w:firstRowLastColumn="0" w:lastRowFirstColumn="0" w:lastRowLastColumn="0"/>
-              <w:rPr>
-                <w:rFonts w:ascii="Times New Roman" w:hAnsi="Times New Roman" w:cs="Times New Roman"/>
-                <w:lang w:val="en-CA"/>
-              </w:rPr>
-            </w:pPr>
-          </w:p>
-        </w:tc>
-        <w:tc>
-          <w:tcPr>
-            <w:tcW w:w="1545" w:type="dxa"/>
-          </w:tcPr>
-          <w:p>
-            <w:pPr>
-              <w:cnfStyle w:val="000000000000" w:firstRow="0" w:lastRow="0" w:firstColumn="0" w:lastColumn="0" w:oddVBand="0" w:evenVBand="0" w:oddHBand="0" w:evenHBand="0" w:firstRowFirstColumn="0" w:firstRowLastColumn="0" w:lastRowFirstColumn="0" w:lastRowLastColumn="0"/>
-              <w:rPr>
-                <w:rFonts w:ascii="Times New Roman" w:hAnsi="Times New Roman" w:cs="Times New Roman"/>
-                <w:lang w:val="en-CA"/>
-              </w:rPr>
-            </w:pPr>
-          </w:p>
-        </w:tc>
-        <w:tc>
-          <w:tcPr>
-            <w:tcW w:w="2538" w:type="dxa"/>
-            <w:hideMark/>
-          </w:tcPr>
-          <w:p>
-            <w:pPr>
-              <w:cnfStyle w:val="000000000000" w:firstRow="0" w:lastRow="0" w:firstColumn="0" w:lastColumn="0" w:oddVBand="0" w:evenVBand="0" w:oddHBand="0" w:evenHBand="0" w:firstRowFirstColumn="0" w:firstRowLastColumn="0" w:lastRowFirstColumn="0" w:lastRowLastColumn="0"/>
-              <w:rPr>
-                <w:rFonts w:ascii="Times New Roman" w:hAnsi="Times New Roman" w:cs="Times New Roman"/>
-                <w:lang w:val="en-CA"/>
-              </w:rPr>
-            </w:pPr>
-            <w:r>
-              <w:rPr>
-                <w:rFonts w:ascii="Times New Roman" w:hAnsi="Times New Roman" w:cs="Times New Roman"/>
-                <w:lang w:val="en-CA"/>
-              </w:rPr>
-              <w:t>*</w:t>
-            </w:r>
-            <w:r>
-              <w:rPr>
-                <w:rFonts w:ascii="Times New Roman" w:hAnsi="Times New Roman" w:cs="Times New Roman"/>
-                <w:lang w:val="en-CA"/>
-              </w:rPr>
-              <w:t>nom</w:t>
-            </w:r>
-          </w:p>
-        </w:tc>
-        <w:tc>
-          <w:tcPr>
-            <w:tcW w:w="1681" w:type="dxa"/>
-          </w:tcPr>
-          <w:p>
-            <w:pPr>
-              <w:cnfStyle w:val="000000000000" w:firstRow="0" w:lastRow="0" w:firstColumn="0" w:lastColumn="0" w:oddVBand="0" w:evenVBand="0" w:oddHBand="0" w:evenHBand="0" w:firstRowFirstColumn="0" w:firstRowLastColumn="0" w:lastRowFirstColumn="0" w:lastRowLastColumn="0"/>
-              <w:rPr>
-                <w:rFonts w:ascii="Times New Roman" w:hAnsi="Times New Roman" w:cs="Times New Roman"/>
-              </w:rPr>
-            </w:pPr>
-          </w:p>
-        </w:tc>
-      </w:tr>
-      <w:tr>
-        <w:trPr>
-          <w:cnfStyle w:val="000000100000" w:firstRow="0" w:lastRow="0" w:firstColumn="0" w:lastColumn="0" w:oddVBand="0" w:evenVBand="0" w:oddHBand="1" w:evenHBand="0" w:firstRowFirstColumn="0" w:firstRowLastColumn="0" w:lastRowFirstColumn="0" w:lastRowLastColumn="0"/>
-          <w:trHeight w:val="165"/>
-        </w:trPr>
-        <w:tc>
-          <w:tcPr>
-            <w:cnfStyle w:val="001000000000" w:firstRow="0" w:lastRow="0" w:firstColumn="1" w:lastColumn="0" w:oddVBand="0" w:evenVBand="0" w:oddHBand="0" w:evenHBand="0" w:firstRowFirstColumn="0" w:firstRowLastColumn="0" w:lastRowFirstColumn="0" w:lastRowLastColumn="0"/>
-            <w:tcW w:w="0" w:type="auto"/>
-            <w:vMerge/>
-            <w:hideMark/>
-          </w:tcPr>
-          <w:p>
-            <w:pPr>
-              <w:rPr>
-                <w:rFonts w:ascii="Times New Roman" w:hAnsi="Times New Roman" w:cs="Times New Roman"/>
-                <w:sz w:val="24"/>
-                <w:szCs w:val="24"/>
-                <w:lang w:val="en-CA" w:eastAsia="ja-JP"/>
-              </w:rPr>
-            </w:pPr>
-          </w:p>
-        </w:tc>
-        <w:tc>
-          <w:tcPr>
-            <w:tcW w:w="1112" w:type="dxa"/>
-            <w:hideMark/>
-          </w:tcPr>
-          <w:p>
-            <w:pPr>
-              <w:cnfStyle w:val="000000100000" w:firstRow="0" w:lastRow="0" w:firstColumn="0" w:lastColumn="0" w:oddVBand="0" w:evenVBand="0" w:oddHBand="1" w:evenHBand="0" w:firstRowFirstColumn="0" w:firstRowLastColumn="0" w:lastRowFirstColumn="0" w:lastRowLastColumn="0"/>
-              <w:rPr>
-                <w:rFonts w:ascii="Times New Roman" w:hAnsi="Times New Roman" w:cs="Times New Roman"/>
-                <w:lang w:val="en-CA"/>
-              </w:rPr>
-            </w:pPr>
-            <w:r>
-              <w:rPr>
-                <w:rFonts w:ascii="Times New Roman" w:hAnsi="Times New Roman" w:cs="Times New Roman"/>
-                <w:lang w:val="en-CA"/>
-              </w:rPr>
-              <w:t>D</w:t>
-            </w:r>
-          </w:p>
-        </w:tc>
-        <w:tc>
-          <w:tcPr>
-            <w:tcW w:w="620" w:type="dxa"/>
-          </w:tcPr>
-          <w:p>
-            <w:pPr>
-              <w:cnfStyle w:val="000000100000" w:firstRow="0" w:lastRow="0" w:firstColumn="0" w:lastColumn="0" w:oddVBand="0" w:evenVBand="0" w:oddHBand="1" w:evenHBand="0" w:firstRowFirstColumn="0" w:firstRowLastColumn="0" w:lastRowFirstColumn="0" w:lastRowLastColumn="0"/>
-              <w:rPr>
-                <w:rFonts w:ascii="Times New Roman" w:hAnsi="Times New Roman" w:cs="Times New Roman"/>
-                <w:lang w:val="en-CA"/>
-              </w:rPr>
-            </w:pPr>
-          </w:p>
-        </w:tc>
-        <w:tc>
-          <w:tcPr>
-            <w:tcW w:w="1545" w:type="dxa"/>
-          </w:tcPr>
-          <w:p>
-            <w:pPr>
-              <w:cnfStyle w:val="000000100000" w:firstRow="0" w:lastRow="0" w:firstColumn="0" w:lastColumn="0" w:oddVBand="0" w:evenVBand="0" w:oddHBand="1" w:evenHBand="0" w:firstRowFirstColumn="0" w:firstRowLastColumn="0" w:lastRowFirstColumn="0" w:lastRowLastColumn="0"/>
-              <w:rPr>
-                <w:rFonts w:ascii="Times New Roman" w:hAnsi="Times New Roman" w:cs="Times New Roman"/>
-                <w:lang w:val="en-CA"/>
-              </w:rPr>
-            </w:pPr>
-          </w:p>
-        </w:tc>
-        <w:tc>
-          <w:tcPr>
-            <w:tcW w:w="2538" w:type="dxa"/>
-            <w:hideMark/>
-          </w:tcPr>
-          <w:p>
-            <w:pPr>
-              <w:cnfStyle w:val="000000100000" w:firstRow="0" w:lastRow="0" w:firstColumn="0" w:lastColumn="0" w:oddVBand="0" w:evenVBand="0" w:oddHBand="1" w:evenHBand="0" w:firstRowFirstColumn="0" w:firstRowLastColumn="0" w:lastRowFirstColumn="0" w:lastRowLastColumn="0"/>
-              <w:rPr>
-                <w:rFonts w:ascii="Times New Roman" w:hAnsi="Times New Roman" w:cs="Times New Roman"/>
-                <w:lang w:val="en-CA"/>
-              </w:rPr>
-            </w:pPr>
-            <w:r>
-              <w:rPr>
-                <w:rFonts w:ascii="Times New Roman" w:hAnsi="Times New Roman" w:cs="Times New Roman"/>
-                <w:lang w:val="en-CA"/>
-              </w:rPr>
-              <w:t>*</w:t>
-            </w:r>
-            <w:r>
-              <w:rPr>
-                <w:rFonts w:ascii="Times New Roman" w:hAnsi="Times New Roman" w:cs="Times New Roman"/>
-                <w:lang w:val="en-CA"/>
-              </w:rPr>
-              <w:t>courriel</w:t>
-            </w:r>
-          </w:p>
-        </w:tc>
-        <w:tc>
-          <w:tcPr>
-            <w:tcW w:w="1681" w:type="dxa"/>
-          </w:tcPr>
-          <w:p>
-            <w:pPr>
-              <w:cnfStyle w:val="000000100000" w:firstRow="0" w:lastRow="0" w:firstColumn="0" w:lastColumn="0" w:oddVBand="0" w:evenVBand="0" w:oddHBand="1" w:evenHBand="0" w:firstRowFirstColumn="0" w:firstRowLastColumn="0" w:lastRowFirstColumn="0" w:lastRowLastColumn="0"/>
-              <w:rPr>
-                <w:rFonts w:ascii="Times New Roman" w:hAnsi="Times New Roman" w:cs="Times New Roman"/>
-              </w:rPr>
-            </w:pPr>
-          </w:p>
-        </w:tc>
-      </w:tr>
-      <w:tr>
-        <w:trPr>
-          <w:trHeight w:val="165"/>
-        </w:trPr>
-        <w:tc>
-          <w:tcPr>
-            <w:cnfStyle w:val="001000000000" w:firstRow="0" w:lastRow="0" w:firstColumn="1" w:lastColumn="0" w:oddVBand="0" w:evenVBand="0" w:oddHBand="0" w:evenHBand="0" w:firstRowFirstColumn="0" w:firstRowLastColumn="0" w:lastRowFirstColumn="0" w:lastRowLastColumn="0"/>
-            <w:tcW w:w="0" w:type="auto"/>
-            <w:vMerge/>
-            <w:hideMark/>
-          </w:tcPr>
-          <w:p>
-            <w:pPr>
-              <w:rPr>
-                <w:rFonts w:ascii="Times New Roman" w:hAnsi="Times New Roman" w:cs="Times New Roman"/>
-                <w:sz w:val="24"/>
-                <w:szCs w:val="24"/>
-                <w:lang w:val="en-CA" w:eastAsia="ja-JP"/>
-              </w:rPr>
-            </w:pPr>
-          </w:p>
-        </w:tc>
-        <w:tc>
-          <w:tcPr>
-            <w:tcW w:w="1112" w:type="dxa"/>
-            <w:vMerge w:val="restart"/>
-          </w:tcPr>
-          <w:p>
-            <w:pPr>
-              <w:cnfStyle w:val="000000000000" w:firstRow="0" w:lastRow="0" w:firstColumn="0" w:lastColumn="0" w:oddVBand="0" w:evenVBand="0" w:oddHBand="0" w:evenHBand="0" w:firstRowFirstColumn="0" w:firstRowLastColumn="0" w:lastRowFirstColumn="0" w:lastRowLastColumn="0"/>
-              <w:rPr>
-                <w:rFonts w:ascii="Times New Roman" w:hAnsi="Times New Roman" w:cs="Times New Roman"/>
-                <w:lang w:val="en-CA"/>
-              </w:rPr>
-            </w:pPr>
-          </w:p>
-        </w:tc>
-        <w:tc>
-          <w:tcPr>
-            <w:tcW w:w="620" w:type="dxa"/>
-            <w:vMerge w:val="restart"/>
-          </w:tcPr>
-          <w:p>
-            <w:pPr>
-              <w:cnfStyle w:val="000000000000" w:firstRow="0" w:lastRow="0" w:firstColumn="0" w:lastColumn="0" w:oddVBand="0" w:evenVBand="0" w:oddHBand="0" w:evenHBand="0" w:firstRowFirstColumn="0" w:firstRowLastColumn="0" w:lastRowFirstColumn="0" w:lastRowLastColumn="0"/>
-              <w:rPr>
-                <w:rFonts w:ascii="Times New Roman" w:hAnsi="Times New Roman" w:cs="Times New Roman"/>
-                <w:lang w:val="en-CA"/>
-              </w:rPr>
-            </w:pPr>
-          </w:p>
-        </w:tc>
-        <w:tc>
-          <w:tcPr>
-            <w:tcW w:w="1545" w:type="dxa"/>
-            <w:vMerge w:val="restart"/>
-          </w:tcPr>
-          <w:p>
-            <w:pPr>
-              <w:cnfStyle w:val="000000000000" w:firstRow="0" w:lastRow="0" w:firstColumn="0" w:lastColumn="0" w:oddVBand="0" w:evenVBand="0" w:oddHBand="0" w:evenHBand="0" w:firstRowFirstColumn="0" w:firstRowLastColumn="0" w:lastRowFirstColumn="0" w:lastRowLastColumn="0"/>
-              <w:rPr>
-                <w:rFonts w:ascii="Times New Roman" w:hAnsi="Times New Roman" w:cs="Times New Roman"/>
-                <w:lang w:val="en-CA"/>
-              </w:rPr>
-            </w:pPr>
-          </w:p>
-        </w:tc>
-        <w:tc>
-          <w:tcPr>
-            <w:tcW w:w="2538" w:type="dxa"/>
-            <w:hideMark/>
-          </w:tcPr>
-          <w:p>
-            <w:pPr>
-              <w:cnfStyle w:val="000000000000" w:firstRow="0" w:lastRow="0" w:firstColumn="0" w:lastColumn="0" w:oddVBand="0" w:evenVBand="0" w:oddHBand="0" w:evenHBand="0" w:firstRowFirstColumn="0" w:firstRowLastColumn="0" w:lastRowFirstColumn="0" w:lastRowLastColumn="0"/>
-              <w:rPr>
-                <w:rFonts w:ascii="Times New Roman" w:hAnsi="Times New Roman" w:cs="Times New Roman"/>
-                <w:lang w:val="en-CA"/>
-              </w:rPr>
-            </w:pPr>
-            <w:r>
-              <w:rPr>
-                <w:rFonts w:ascii="Times New Roman" w:hAnsi="Times New Roman" w:cs="Times New Roman"/>
-                <w:lang w:val="en-CA"/>
-              </w:rPr>
-              <w:t>*</w:t>
-            </w:r>
-            <w:r>
-              <w:rPr>
-                <w:rFonts w:ascii="Times New Roman" w:hAnsi="Times New Roman" w:cs="Times New Roman"/>
-                <w:lang w:val="en-CA"/>
-              </w:rPr>
-              <w:t>telephone</w:t>
-            </w:r>
-          </w:p>
-        </w:tc>
-        <w:tc>
-          <w:tcPr>
-            <w:tcW w:w="1681" w:type="dxa"/>
-          </w:tcPr>
-          <w:p>
-            <w:pPr>
-              <w:cnfStyle w:val="000000000000" w:firstRow="0" w:lastRow="0" w:firstColumn="0" w:lastColumn="0" w:oddVBand="0" w:evenVBand="0" w:oddHBand="0" w:evenHBand="0" w:firstRowFirstColumn="0" w:firstRowLastColumn="0" w:lastRowFirstColumn="0" w:lastRowLastColumn="0"/>
-              <w:rPr>
-                <w:rFonts w:ascii="Times New Roman" w:hAnsi="Times New Roman" w:cs="Times New Roman"/>
-              </w:rPr>
-            </w:pPr>
-          </w:p>
-        </w:tc>
-      </w:tr>
-      <w:tr>
-        <w:trPr>
-          <w:cnfStyle w:val="000000100000" w:firstRow="0" w:lastRow="0" w:firstColumn="0" w:lastColumn="0" w:oddVBand="0" w:evenVBand="0" w:oddHBand="1" w:evenHBand="0" w:firstRowFirstColumn="0" w:firstRowLastColumn="0" w:lastRowFirstColumn="0" w:lastRowLastColumn="0"/>
-          <w:trHeight w:val="165"/>
-        </w:trPr>
-        <w:tc>
-          <w:tcPr>
-            <w:cnfStyle w:val="001000000000" w:firstRow="0" w:lastRow="0" w:firstColumn="1" w:lastColumn="0" w:oddVBand="0" w:evenVBand="0" w:oddHBand="0" w:evenHBand="0" w:firstRowFirstColumn="0" w:firstRowLastColumn="0" w:lastRowFirstColumn="0" w:lastRowLastColumn="0"/>
-            <w:tcW w:w="0" w:type="auto"/>
-            <w:vMerge/>
-            <w:hideMark/>
-          </w:tcPr>
-          <w:p>
-            <w:pPr>
-              <w:rPr>
-                <w:rFonts w:ascii="Times New Roman" w:hAnsi="Times New Roman" w:cs="Times New Roman"/>
-                <w:sz w:val="24"/>
-                <w:szCs w:val="24"/>
-                <w:lang w:val="en-CA" w:eastAsia="ja-JP"/>
-              </w:rPr>
-            </w:pPr>
-          </w:p>
-        </w:tc>
-        <w:tc>
-          <w:tcPr>
-            <w:tcW w:w="0" w:type="auto"/>
-            <w:vMerge/>
-            <w:hideMark/>
-          </w:tcPr>
-          <w:p>
-            <w:pPr>
-              <w:cnfStyle w:val="000000100000" w:firstRow="0" w:lastRow="0" w:firstColumn="0" w:lastColumn="0" w:oddVBand="0" w:evenVBand="0" w:oddHBand="1" w:evenHBand="0" w:firstRowFirstColumn="0" w:firstRowLastColumn="0" w:lastRowFirstColumn="0" w:lastRowLastColumn="0"/>
-              <w:rPr>
-                <w:rFonts w:ascii="Times New Roman" w:hAnsi="Times New Roman" w:cs="Times New Roman"/>
-                <w:sz w:val="24"/>
-                <w:szCs w:val="24"/>
-                <w:lang w:val="en-CA" w:eastAsia="ja-JP"/>
-              </w:rPr>
-            </w:pPr>
-          </w:p>
-        </w:tc>
-        <w:tc>
-          <w:tcPr>
-            <w:tcW w:w="0" w:type="auto"/>
-            <w:vMerge/>
-            <w:hideMark/>
-          </w:tcPr>
-          <w:p>
-            <w:pPr>
-              <w:cnfStyle w:val="000000100000" w:firstRow="0" w:lastRow="0" w:firstColumn="0" w:lastColumn="0" w:oddVBand="0" w:evenVBand="0" w:oddHBand="1" w:evenHBand="0" w:firstRowFirstColumn="0" w:firstRowLastColumn="0" w:lastRowFirstColumn="0" w:lastRowLastColumn="0"/>
-              <w:rPr>
-                <w:rFonts w:ascii="Times New Roman" w:hAnsi="Times New Roman" w:cs="Times New Roman"/>
-                <w:sz w:val="24"/>
-                <w:szCs w:val="24"/>
-                <w:lang w:val="en-CA" w:eastAsia="ja-JP"/>
-              </w:rPr>
-            </w:pPr>
-          </w:p>
-        </w:tc>
-        <w:tc>
-          <w:tcPr>
-            <w:tcW w:w="0" w:type="auto"/>
-            <w:vMerge/>
-            <w:hideMark/>
-          </w:tcPr>
-          <w:p>
-            <w:pPr>
-              <w:cnfStyle w:val="000000100000" w:firstRow="0" w:lastRow="0" w:firstColumn="0" w:lastColumn="0" w:oddVBand="0" w:evenVBand="0" w:oddHBand="1" w:evenHBand="0" w:firstRowFirstColumn="0" w:firstRowLastColumn="0" w:lastRowFirstColumn="0" w:lastRowLastColumn="0"/>
-              <w:rPr>
-                <w:rFonts w:ascii="Times New Roman" w:hAnsi="Times New Roman" w:cs="Times New Roman"/>
-                <w:sz w:val="24"/>
-                <w:szCs w:val="24"/>
-                <w:lang w:val="en-CA" w:eastAsia="ja-JP"/>
-              </w:rPr>
-            </w:pPr>
-          </w:p>
-        </w:tc>
-        <w:tc>
-          <w:tcPr>
-            <w:tcW w:w="2538" w:type="dxa"/>
-            <w:hideMark/>
-          </w:tcPr>
-          <w:p>
-            <w:pPr>
-              <w:cnfStyle w:val="000000100000" w:firstRow="0" w:lastRow="0" w:firstColumn="0" w:lastColumn="0" w:oddVBand="0" w:evenVBand="0" w:oddHBand="1" w:evenHBand="0" w:firstRowFirstColumn="0" w:firstRowLastColumn="0" w:lastRowFirstColumn="0" w:lastRowLastColumn="0"/>
-              <w:rPr>
-                <w:rFonts w:ascii="Times New Roman" w:hAnsi="Times New Roman" w:cs="Times New Roman"/>
-                <w:lang w:val="en-CA"/>
-              </w:rPr>
-            </w:pPr>
-            <w:r>
-              <w:rPr>
-                <w:rFonts w:ascii="Times New Roman" w:hAnsi="Times New Roman" w:cs="Times New Roman"/>
-                <w:lang w:val="en-CA"/>
-              </w:rPr>
-              <w:t>*</w:t>
-            </w:r>
-            <w:proofErr w:type="spellStart"/>
-            <w:r>
-              <w:rPr>
-                <w:rFonts w:ascii="Times New Roman" w:hAnsi="Times New Roman" w:cs="Times New Roman"/>
-                <w:lang w:val="en-CA"/>
-              </w:rPr>
-              <w:t>dateRendezVous</w:t>
-            </w:r>
-            <w:proofErr w:type="spellEnd"/>
-          </w:p>
-        </w:tc>
-        <w:tc>
-          <w:tcPr>
-            <w:tcW w:w="1681" w:type="dxa"/>
-          </w:tcPr>
-          <w:p>
-            <w:pPr>
-              <w:cnfStyle w:val="000000100000" w:firstRow="0" w:lastRow="0" w:firstColumn="0" w:lastColumn="0" w:oddVBand="0" w:evenVBand="0" w:oddHBand="1" w:evenHBand="0" w:firstRowFirstColumn="0" w:firstRowLastColumn="0" w:lastRowFirstColumn="0" w:lastRowLastColumn="0"/>
-              <w:rPr>
-                <w:rFonts w:ascii="Times New Roman" w:hAnsi="Times New Roman" w:cs="Times New Roman"/>
-              </w:rPr>
-            </w:pPr>
-          </w:p>
-        </w:tc>
-      </w:tr>
-      <w:tr>
-        <w:trPr>
-          <w:trHeight w:val="165"/>
-        </w:trPr>
-        <w:tc>
-          <w:tcPr>
-            <w:cnfStyle w:val="001000000000" w:firstRow="0" w:lastRow="0" w:firstColumn="1" w:lastColumn="0" w:oddVBand="0" w:evenVBand="0" w:oddHBand="0" w:evenHBand="0" w:firstRowFirstColumn="0" w:firstRowLastColumn="0" w:lastRowFirstColumn="0" w:lastRowLastColumn="0"/>
-            <w:tcW w:w="0" w:type="auto"/>
-            <w:vMerge/>
-            <w:hideMark/>
-          </w:tcPr>
-          <w:p>
-            <w:pPr>
-              <w:rPr>
-                <w:rFonts w:ascii="Times New Roman" w:hAnsi="Times New Roman" w:cs="Times New Roman"/>
-                <w:sz w:val="24"/>
-                <w:szCs w:val="24"/>
-                <w:lang w:val="en-CA" w:eastAsia="ja-JP"/>
-              </w:rPr>
-            </w:pPr>
-          </w:p>
-        </w:tc>
-        <w:tc>
-          <w:tcPr>
-            <w:tcW w:w="0" w:type="auto"/>
-            <w:vMerge/>
-            <w:hideMark/>
-          </w:tcPr>
-          <w:p>
-            <w:pPr>
-              <w:cnfStyle w:val="000000000000" w:firstRow="0" w:lastRow="0" w:firstColumn="0" w:lastColumn="0" w:oddVBand="0" w:evenVBand="0" w:oddHBand="0" w:evenHBand="0" w:firstRowFirstColumn="0" w:firstRowLastColumn="0" w:lastRowFirstColumn="0" w:lastRowLastColumn="0"/>
-              <w:rPr>
-                <w:rFonts w:ascii="Times New Roman" w:hAnsi="Times New Roman" w:cs="Times New Roman"/>
-                <w:sz w:val="24"/>
-                <w:szCs w:val="24"/>
-                <w:lang w:val="en-CA" w:eastAsia="ja-JP"/>
-              </w:rPr>
-            </w:pPr>
-          </w:p>
-        </w:tc>
-        <w:tc>
-          <w:tcPr>
-            <w:tcW w:w="0" w:type="auto"/>
-            <w:vMerge/>
-            <w:hideMark/>
-          </w:tcPr>
-          <w:p>
-            <w:pPr>
-              <w:cnfStyle w:val="000000000000" w:firstRow="0" w:lastRow="0" w:firstColumn="0" w:lastColumn="0" w:oddVBand="0" w:evenVBand="0" w:oddHBand="0" w:evenHBand="0" w:firstRowFirstColumn="0" w:firstRowLastColumn="0" w:lastRowFirstColumn="0" w:lastRowLastColumn="0"/>
-              <w:rPr>
-                <w:rFonts w:ascii="Times New Roman" w:hAnsi="Times New Roman" w:cs="Times New Roman"/>
-                <w:sz w:val="24"/>
-                <w:szCs w:val="24"/>
-                <w:lang w:val="en-CA" w:eastAsia="ja-JP"/>
-              </w:rPr>
-            </w:pPr>
-          </w:p>
-        </w:tc>
-        <w:tc>
-          <w:tcPr>
-            <w:tcW w:w="0" w:type="auto"/>
-            <w:vMerge/>
-            <w:hideMark/>
-          </w:tcPr>
-          <w:p>
-            <w:pPr>
-              <w:cnfStyle w:val="000000000000" w:firstRow="0" w:lastRow="0" w:firstColumn="0" w:lastColumn="0" w:oddVBand="0" w:evenVBand="0" w:oddHBand="0" w:evenHBand="0" w:firstRowFirstColumn="0" w:firstRowLastColumn="0" w:lastRowFirstColumn="0" w:lastRowLastColumn="0"/>
-              <w:rPr>
-                <w:rFonts w:ascii="Times New Roman" w:hAnsi="Times New Roman" w:cs="Times New Roman"/>
-                <w:sz w:val="24"/>
-                <w:szCs w:val="24"/>
-                <w:lang w:val="en-CA" w:eastAsia="ja-JP"/>
-              </w:rPr>
-            </w:pPr>
-          </w:p>
-        </w:tc>
-        <w:tc>
-          <w:tcPr>
-            <w:tcW w:w="2538" w:type="dxa"/>
-            <w:hideMark/>
-          </w:tcPr>
-          <w:p>
-            <w:pPr>
-              <w:cnfStyle w:val="000000000000" w:firstRow="0" w:lastRow="0" w:firstColumn="0" w:lastColumn="0" w:oddVBand="0" w:evenVBand="0" w:oddHBand="0" w:evenHBand="0" w:firstRowFirstColumn="0" w:firstRowLastColumn="0" w:lastRowFirstColumn="0" w:lastRowLastColumn="0"/>
-              <w:rPr>
-                <w:rFonts w:ascii="Times New Roman" w:hAnsi="Times New Roman" w:cs="Times New Roman"/>
-                <w:lang w:val="en-CA"/>
-              </w:rPr>
-            </w:pPr>
-            <w:r>
-              <w:rPr>
-                <w:rFonts w:ascii="Times New Roman" w:hAnsi="Times New Roman" w:cs="Times New Roman"/>
-                <w:lang w:val="en-CA"/>
-              </w:rPr>
-              <w:t>*</w:t>
-            </w:r>
-            <w:proofErr w:type="spellStart"/>
-            <w:r>
-              <w:rPr>
-                <w:rFonts w:ascii="Times New Roman" w:hAnsi="Times New Roman" w:cs="Times New Roman"/>
-                <w:lang w:val="en-CA"/>
-              </w:rPr>
-              <w:t>raisonRendezVous</w:t>
-            </w:r>
-            <w:proofErr w:type="spellEnd"/>
-          </w:p>
-        </w:tc>
-        <w:tc>
-          <w:tcPr>
-            <w:tcW w:w="1681" w:type="dxa"/>
-          </w:tcPr>
-          <w:p>
-            <w:pPr>
-              <w:cnfStyle w:val="000000000000" w:firstRow="0" w:lastRow="0" w:firstColumn="0" w:lastColumn="0" w:oddVBand="0" w:evenVBand="0" w:oddHBand="0" w:evenHBand="0" w:firstRowFirstColumn="0" w:firstRowLastColumn="0" w:lastRowFirstColumn="0" w:lastRowLastColumn="0"/>
-              <w:rPr>
-                <w:rFonts w:ascii="Times New Roman" w:hAnsi="Times New Roman" w:cs="Times New Roman"/>
-              </w:rPr>
-            </w:pPr>
-          </w:p>
-        </w:tc>
-      </w:tr>
-      <w:tr>
-        <w:trPr>
-          <w:cnfStyle w:val="000000100000" w:firstRow="0" w:lastRow="0" w:firstColumn="0" w:lastColumn="0" w:oddVBand="0" w:evenVBand="0" w:oddHBand="1" w:evenHBand="0" w:firstRowFirstColumn="0" w:firstRowLastColumn="0" w:lastRowFirstColumn="0" w:lastRowLastColumn="0"/>
-          <w:trHeight w:val="165"/>
-        </w:trPr>
-        <w:tc>
-          <w:tcPr>
-            <w:cnfStyle w:val="001000000000" w:firstRow="0" w:lastRow="0" w:firstColumn="1" w:lastColumn="0" w:oddVBand="0" w:evenVBand="0" w:oddHBand="0" w:evenHBand="0" w:firstRowFirstColumn="0" w:firstRowLastColumn="0" w:lastRowFirstColumn="0" w:lastRowLastColumn="0"/>
-            <w:tcW w:w="0" w:type="auto"/>
-            <w:vMerge/>
-            <w:hideMark/>
-          </w:tcPr>
-          <w:p>
-            <w:pPr>
-              <w:rPr>
-                <w:rFonts w:ascii="Times New Roman" w:hAnsi="Times New Roman" w:cs="Times New Roman"/>
-                <w:sz w:val="24"/>
-                <w:szCs w:val="24"/>
-                <w:lang w:val="en-CA" w:eastAsia="ja-JP"/>
-              </w:rPr>
-            </w:pPr>
-          </w:p>
-        </w:tc>
-        <w:tc>
-          <w:tcPr>
-            <w:tcW w:w="0" w:type="auto"/>
-            <w:vMerge/>
-            <w:hideMark/>
-          </w:tcPr>
-          <w:p>
-            <w:pPr>
-              <w:cnfStyle w:val="000000100000" w:firstRow="0" w:lastRow="0" w:firstColumn="0" w:lastColumn="0" w:oddVBand="0" w:evenVBand="0" w:oddHBand="1" w:evenHBand="0" w:firstRowFirstColumn="0" w:firstRowLastColumn="0" w:lastRowFirstColumn="0" w:lastRowLastColumn="0"/>
-              <w:rPr>
-                <w:rFonts w:ascii="Times New Roman" w:hAnsi="Times New Roman" w:cs="Times New Roman"/>
-                <w:sz w:val="24"/>
-                <w:szCs w:val="24"/>
-                <w:lang w:val="en-CA" w:eastAsia="ja-JP"/>
-              </w:rPr>
-            </w:pPr>
-          </w:p>
-        </w:tc>
-        <w:tc>
-          <w:tcPr>
-            <w:tcW w:w="0" w:type="auto"/>
-            <w:vMerge/>
-            <w:hideMark/>
-          </w:tcPr>
-          <w:p>
-            <w:pPr>
-              <w:cnfStyle w:val="000000100000" w:firstRow="0" w:lastRow="0" w:firstColumn="0" w:lastColumn="0" w:oddVBand="0" w:evenVBand="0" w:oddHBand="1" w:evenHBand="0" w:firstRowFirstColumn="0" w:firstRowLastColumn="0" w:lastRowFirstColumn="0" w:lastRowLastColumn="0"/>
-              <w:rPr>
-                <w:rFonts w:ascii="Times New Roman" w:hAnsi="Times New Roman" w:cs="Times New Roman"/>
-                <w:sz w:val="24"/>
-                <w:szCs w:val="24"/>
-                <w:lang w:val="en-CA" w:eastAsia="ja-JP"/>
-              </w:rPr>
-            </w:pPr>
-          </w:p>
-        </w:tc>
-        <w:tc>
-          <w:tcPr>
-            <w:tcW w:w="0" w:type="auto"/>
-            <w:vMerge/>
-            <w:hideMark/>
-          </w:tcPr>
-          <w:p>
-            <w:pPr>
-              <w:cnfStyle w:val="000000100000" w:firstRow="0" w:lastRow="0" w:firstColumn="0" w:lastColumn="0" w:oddVBand="0" w:evenVBand="0" w:oddHBand="1" w:evenHBand="0" w:firstRowFirstColumn="0" w:firstRowLastColumn="0" w:lastRowFirstColumn="0" w:lastRowLastColumn="0"/>
-              <w:rPr>
-                <w:rFonts w:ascii="Times New Roman" w:hAnsi="Times New Roman" w:cs="Times New Roman"/>
-                <w:sz w:val="24"/>
-                <w:szCs w:val="24"/>
-                <w:lang w:val="en-CA" w:eastAsia="ja-JP"/>
-              </w:rPr>
-            </w:pPr>
-          </w:p>
-        </w:tc>
-        <w:tc>
-          <w:tcPr>
-            <w:tcW w:w="2538" w:type="dxa"/>
-            <w:hideMark/>
-          </w:tcPr>
-          <w:p>
-            <w:pPr>
-              <w:spacing w:after="160" w:line="259" w:lineRule="auto"/>
-              <w:cnfStyle w:val="000000100000" w:firstRow="0" w:lastRow="0" w:firstColumn="0" w:lastColumn="0" w:oddVBand="0" w:evenVBand="0" w:oddHBand="1" w:evenHBand="0" w:firstRowFirstColumn="0" w:firstRowLastColumn="0" w:lastRowFirstColumn="0" w:lastRowLastColumn="0"/>
-              <w:rPr>
-                <w:rFonts w:ascii="Times New Roman" w:hAnsi="Times New Roman" w:cs="Times New Roman"/>
-                <w:lang w:val="en-CA"/>
-              </w:rPr>
-            </w:pPr>
-            <w:r>
-              <w:rPr>
-                <w:rFonts w:ascii="Times New Roman" w:hAnsi="Times New Roman" w:cs="Times New Roman"/>
-                <w:lang w:val="en-CA"/>
-              </w:rPr>
-              <w:t>FK:</w:t>
-            </w:r>
-          </w:p>
-          <w:p>
-            <w:pPr>
-              <w:cnfStyle w:val="000000100000" w:firstRow="0" w:lastRow="0" w:firstColumn="0" w:lastColumn="0" w:oddVBand="0" w:evenVBand="0" w:oddHBand="1" w:evenHBand="0" w:firstRowFirstColumn="0" w:firstRowLastColumn="0" w:lastRowFirstColumn="0" w:lastRowLastColumn="0"/>
-              <w:rPr>
-                <w:rFonts w:ascii="Times New Roman" w:hAnsi="Times New Roman" w:cs="Times New Roman"/>
-                <w:lang w:val="en-CA"/>
-              </w:rPr>
-            </w:pPr>
-            <w:proofErr w:type="spellStart"/>
-            <w:r>
-              <w:rPr>
-                <w:rFonts w:ascii="Times New Roman" w:hAnsi="Times New Roman" w:cs="Times New Roman"/>
-                <w:lang w:val="en-CA"/>
-              </w:rPr>
-              <w:t>utilisateurs_id_utilisateurs</w:t>
-            </w:r>
-            <w:proofErr w:type="spellEnd"/>
-          </w:p>
-        </w:tc>
-        <w:tc>
-          <w:tcPr>
-            <w:tcW w:w="1681" w:type="dxa"/>
-          </w:tcPr>
-          <w:p>
-            <w:pPr>
-              <w:cnfStyle w:val="000000100000" w:firstRow="0" w:lastRow="0" w:firstColumn="0" w:lastColumn="0" w:oddVBand="0" w:evenVBand="0" w:oddHBand="1" w:evenHBand="0" w:firstRowFirstColumn="0" w:firstRowLastColumn="0" w:lastRowFirstColumn="0" w:lastRowLastColumn="0"/>
-              <w:rPr>
-                <w:rFonts w:ascii="Times New Roman" w:hAnsi="Times New Roman" w:cs="Times New Roman"/>
-              </w:rPr>
-            </w:pPr>
-            <w:r>
-              <w:rPr>
-                <w:rFonts w:ascii="Times New Roman" w:hAnsi="Times New Roman" w:cs="Times New Roman"/>
-              </w:rPr>
-              <w:t>Clé étrangère</w:t>
-            </w:r>
-          </w:p>
-        </w:tc>
-      </w:tr>
-      <w:tr>
-        <w:trPr>
-          <w:trHeight w:val="327"/>
-        </w:trPr>
-        <w:tc>
-          <w:tcPr>
-            <w:cnfStyle w:val="001000000000" w:firstRow="0" w:lastRow="0" w:firstColumn="1" w:lastColumn="0" w:oddVBand="0" w:evenVBand="0" w:oddHBand="0" w:evenHBand="0" w:firstRowFirstColumn="0" w:firstRowLastColumn="0" w:lastRowFirstColumn="0" w:lastRowLastColumn="0"/>
-            <w:tcW w:w="2063" w:type="dxa"/>
-            <w:hideMark/>
-          </w:tcPr>
-          <w:p>
-            <w:pPr>
-              <w:rPr>
-                <w:rFonts w:ascii="Times New Roman" w:hAnsi="Times New Roman" w:cs="Times New Roman"/>
-              </w:rPr>
-            </w:pPr>
-            <w:r>
-              <w:rPr>
-                <w:rFonts w:ascii="Times New Roman" w:hAnsi="Times New Roman" w:cs="Times New Roman"/>
-              </w:rPr>
-              <w:t>Consulter la liste de voiture restante</w:t>
-            </w:r>
-          </w:p>
-        </w:tc>
-        <w:tc>
-          <w:tcPr>
-            <w:tcW w:w="1112" w:type="dxa"/>
-            <w:hideMark/>
-          </w:tcPr>
-          <w:p>
-            <w:pPr>
-              <w:cnfStyle w:val="000000000000" w:firstRow="0" w:lastRow="0" w:firstColumn="0" w:lastColumn="0" w:oddVBand="0" w:evenVBand="0" w:oddHBand="0" w:evenHBand="0" w:firstRowFirstColumn="0" w:firstRowLastColumn="0" w:lastRowFirstColumn="0" w:lastRowLastColumn="0"/>
-              <w:rPr>
-                <w:rFonts w:ascii="Times New Roman" w:hAnsi="Times New Roman" w:cs="Times New Roman"/>
-                <w:lang w:val="en-CA"/>
-              </w:rPr>
-            </w:pPr>
-            <w:r>
-              <w:rPr>
-                <w:rFonts w:ascii="Times New Roman" w:hAnsi="Times New Roman" w:cs="Times New Roman"/>
-                <w:lang w:val="en-CA"/>
-              </w:rPr>
-              <w:t>C</w:t>
-            </w:r>
-          </w:p>
-        </w:tc>
-        <w:tc>
-          <w:tcPr>
-            <w:tcW w:w="620" w:type="dxa"/>
-          </w:tcPr>
-          <w:p>
-            <w:pPr>
-              <w:cnfStyle w:val="000000000000" w:firstRow="0" w:lastRow="0" w:firstColumn="0" w:lastColumn="0" w:oddVBand="0" w:evenVBand="0" w:oddHBand="0" w:evenHBand="0" w:firstRowFirstColumn="0" w:firstRowLastColumn="0" w:lastRowFirstColumn="0" w:lastRowLastColumn="0"/>
-              <w:rPr>
-                <w:rFonts w:ascii="Times New Roman" w:hAnsi="Times New Roman" w:cs="Times New Roman"/>
-                <w:lang w:val="en-CA"/>
-              </w:rPr>
-            </w:pPr>
-          </w:p>
-        </w:tc>
-        <w:tc>
-          <w:tcPr>
-            <w:tcW w:w="1545" w:type="dxa"/>
-            <w:hideMark/>
-          </w:tcPr>
-          <w:p>
-            <w:pPr>
-              <w:cnfStyle w:val="000000000000" w:firstRow="0" w:lastRow="0" w:firstColumn="0" w:lastColumn="0" w:oddVBand="0" w:evenVBand="0" w:oddHBand="0" w:evenHBand="0" w:firstRowFirstColumn="0" w:firstRowLastColumn="0" w:lastRowFirstColumn="0" w:lastRowLastColumn="0"/>
-              <w:rPr>
-                <w:rFonts w:ascii="Times New Roman" w:hAnsi="Times New Roman" w:cs="Times New Roman"/>
-                <w:lang w:val="en-CA"/>
-              </w:rPr>
-            </w:pPr>
-            <w:r>
-              <w:rPr>
-                <w:rFonts w:ascii="Times New Roman" w:hAnsi="Times New Roman" w:cs="Times New Roman"/>
-                <w:lang w:val="en-CA"/>
-              </w:rPr>
-              <w:t>stock</w:t>
-            </w:r>
-          </w:p>
-        </w:tc>
-        <w:tc>
-          <w:tcPr>
-            <w:tcW w:w="2538" w:type="dxa"/>
-            <w:hideMark/>
-          </w:tcPr>
-          <w:p>
-            <w:pPr>
-              <w:cnfStyle w:val="000000000000" w:firstRow="0" w:lastRow="0" w:firstColumn="0" w:lastColumn="0" w:oddVBand="0" w:evenVBand="0" w:oddHBand="0" w:evenHBand="0" w:firstRowFirstColumn="0" w:firstRowLastColumn="0" w:lastRowFirstColumn="0" w:lastRowLastColumn="0"/>
-              <w:rPr>
-                <w:rFonts w:ascii="Times New Roman" w:hAnsi="Times New Roman" w:cs="Times New Roman"/>
-                <w:lang w:val="en-CA"/>
-              </w:rPr>
-            </w:pPr>
-            <w:r>
-              <w:rPr>
-                <w:rFonts w:ascii="Times New Roman" w:hAnsi="Times New Roman" w:cs="Times New Roman"/>
-                <w:lang w:val="en-CA"/>
-              </w:rPr>
-              <w:t>#*id_stock</w:t>
-            </w:r>
-          </w:p>
-        </w:tc>
-        <w:tc>
-          <w:tcPr>
-            <w:tcW w:w="1681" w:type="dxa"/>
-          </w:tcPr>
-          <w:p>
-            <w:pPr>
-              <w:cnfStyle w:val="000000000000" w:firstRow="0" w:lastRow="0" w:firstColumn="0" w:lastColumn="0" w:oddVBand="0" w:evenVBand="0" w:oddHBand="0" w:evenHBand="0" w:firstRowFirstColumn="0" w:firstRowLastColumn="0" w:lastRowFirstColumn="0" w:lastRowLastColumn="0"/>
-              <w:rPr>
-                <w:rFonts w:ascii="Times New Roman" w:hAnsi="Times New Roman" w:cs="Times New Roman"/>
-                <w:lang w:val="en-CA"/>
-              </w:rPr>
-            </w:pPr>
-          </w:p>
-        </w:tc>
-      </w:tr>
-      <w:tr>
-        <w:trPr>
-          <w:cnfStyle w:val="000000100000" w:firstRow="0" w:lastRow="0" w:firstColumn="0" w:lastColumn="0" w:oddVBand="0" w:evenVBand="0" w:oddHBand="1" w:evenHBand="0" w:firstRowFirstColumn="0" w:firstRowLastColumn="0" w:lastRowFirstColumn="0" w:lastRowLastColumn="0"/>
-          <w:trHeight w:val="344"/>
-        </w:trPr>
-        <w:tc>
-          <w:tcPr>
-            <w:cnfStyle w:val="001000000000" w:firstRow="0" w:lastRow="0" w:firstColumn="1" w:lastColumn="0" w:oddVBand="0" w:evenVBand="0" w:oddHBand="0" w:evenHBand="0" w:firstRowFirstColumn="0" w:firstRowLastColumn="0" w:lastRowFirstColumn="0" w:lastRowLastColumn="0"/>
-            <w:tcW w:w="2063" w:type="dxa"/>
-            <w:vMerge w:val="restart"/>
-          </w:tcPr>
-          <w:p>
-            <w:pPr>
-              <w:rPr>
-                <w:rFonts w:ascii="Times New Roman" w:hAnsi="Times New Roman" w:cs="Times New Roman"/>
-                <w:lang w:val="en-CA"/>
-              </w:rPr>
-            </w:pPr>
-          </w:p>
-        </w:tc>
-        <w:tc>
-          <w:tcPr>
-            <w:tcW w:w="1112" w:type="dxa"/>
-            <w:hideMark/>
-          </w:tcPr>
-          <w:p>
-            <w:pPr>
-              <w:cnfStyle w:val="000000100000" w:firstRow="0" w:lastRow="0" w:firstColumn="0" w:lastColumn="0" w:oddVBand="0" w:evenVBand="0" w:oddHBand="1" w:evenHBand="0" w:firstRowFirstColumn="0" w:firstRowLastColumn="0" w:lastRowFirstColumn="0" w:lastRowLastColumn="0"/>
-              <w:rPr>
-                <w:rFonts w:ascii="Times New Roman" w:hAnsi="Times New Roman" w:cs="Times New Roman"/>
-                <w:lang w:val="en-CA"/>
-              </w:rPr>
-            </w:pPr>
-            <w:r>
-              <w:rPr>
-                <w:rFonts w:ascii="Times New Roman" w:hAnsi="Times New Roman" w:cs="Times New Roman"/>
-                <w:lang w:val="en-CA"/>
-              </w:rPr>
-              <w:t>R</w:t>
-            </w:r>
-          </w:p>
-        </w:tc>
-        <w:tc>
-          <w:tcPr>
-            <w:tcW w:w="620" w:type="dxa"/>
-            <w:hideMark/>
-          </w:tcPr>
-          <w:p>
-            <w:pPr>
-              <w:cnfStyle w:val="000000100000" w:firstRow="0" w:lastRow="0" w:firstColumn="0" w:lastColumn="0" w:oddVBand="0" w:evenVBand="0" w:oddHBand="1" w:evenHBand="0" w:firstRowFirstColumn="0" w:firstRowLastColumn="0" w:lastRowFirstColumn="0" w:lastRowLastColumn="0"/>
-              <w:rPr>
-                <w:rFonts w:ascii="Times New Roman" w:hAnsi="Times New Roman" w:cs="Times New Roman"/>
-                <w:lang w:val="en-CA"/>
-              </w:rPr>
-            </w:pPr>
-            <w:r>
-              <w:rPr>
-                <w:rFonts w:ascii="Times New Roman" w:hAnsi="Times New Roman" w:cs="Times New Roman"/>
-                <w:lang w:val="en-CA"/>
-              </w:rPr>
-              <w:t>x</w:t>
-            </w:r>
-          </w:p>
-        </w:tc>
-        <w:tc>
-          <w:tcPr>
-            <w:tcW w:w="1545" w:type="dxa"/>
-          </w:tcPr>
-          <w:p>
-            <w:pPr>
-              <w:cnfStyle w:val="000000100000" w:firstRow="0" w:lastRow="0" w:firstColumn="0" w:lastColumn="0" w:oddVBand="0" w:evenVBand="0" w:oddHBand="1" w:evenHBand="0" w:firstRowFirstColumn="0" w:firstRowLastColumn="0" w:lastRowFirstColumn="0" w:lastRowLastColumn="0"/>
-              <w:rPr>
-                <w:rFonts w:ascii="Times New Roman" w:hAnsi="Times New Roman" w:cs="Times New Roman"/>
-                <w:lang w:val="en-CA"/>
-              </w:rPr>
-            </w:pPr>
-          </w:p>
-        </w:tc>
-        <w:tc>
-          <w:tcPr>
-            <w:tcW w:w="2538" w:type="dxa"/>
-            <w:hideMark/>
-          </w:tcPr>
-          <w:p>
-            <w:pPr>
-              <w:cnfStyle w:val="000000100000" w:firstRow="0" w:lastRow="0" w:firstColumn="0" w:lastColumn="0" w:oddVBand="0" w:evenVBand="0" w:oddHBand="1" w:evenHBand="0" w:firstRowFirstColumn="0" w:firstRowLastColumn="0" w:lastRowFirstColumn="0" w:lastRowLastColumn="0"/>
-              <w:rPr>
-                <w:rFonts w:ascii="Times New Roman" w:hAnsi="Times New Roman" w:cs="Times New Roman"/>
-                <w:lang w:val="en-CA"/>
-              </w:rPr>
-            </w:pPr>
-            <w:r>
-              <w:rPr>
-                <w:rFonts w:ascii="Times New Roman" w:hAnsi="Times New Roman" w:cs="Times New Roman"/>
-                <w:lang w:val="en-CA"/>
-              </w:rPr>
-              <w:t>*</w:t>
-            </w:r>
-            <w:r>
-              <w:t xml:space="preserve"> </w:t>
-            </w:r>
-            <w:proofErr w:type="spellStart"/>
-            <w:r>
-              <w:rPr>
-                <w:rFonts w:ascii="Times New Roman" w:hAnsi="Times New Roman" w:cs="Times New Roman"/>
-                <w:lang w:val="en-CA"/>
-              </w:rPr>
-              <w:t>voitureRestante</w:t>
-            </w:r>
-            <w:proofErr w:type="spellEnd"/>
-          </w:p>
-        </w:tc>
-        <w:tc>
-          <w:tcPr>
-            <w:tcW w:w="1681" w:type="dxa"/>
-          </w:tcPr>
-          <w:p>
-            <w:pPr>
-              <w:cnfStyle w:val="000000100000" w:firstRow="0" w:lastRow="0" w:firstColumn="0" w:lastColumn="0" w:oddVBand="0" w:evenVBand="0" w:oddHBand="1" w:evenHBand="0" w:firstRowFirstColumn="0" w:firstRowLastColumn="0" w:lastRowFirstColumn="0" w:lastRowLastColumn="0"/>
-              <w:rPr>
-                <w:rFonts w:ascii="Times New Roman" w:hAnsi="Times New Roman" w:cs="Times New Roman"/>
-                <w:lang w:val="en-CA"/>
-              </w:rPr>
-            </w:pPr>
-          </w:p>
-        </w:tc>
-      </w:tr>
-      <w:tr>
-        <w:trPr>
-          <w:trHeight w:val="165"/>
-        </w:trPr>
-        <w:tc>
-          <w:tcPr>
-            <w:cnfStyle w:val="001000000000" w:firstRow="0" w:lastRow="0" w:firstColumn="1" w:lastColumn="0" w:oddVBand="0" w:evenVBand="0" w:oddHBand="0" w:evenHBand="0" w:firstRowFirstColumn="0" w:firstRowLastColumn="0" w:lastRowFirstColumn="0" w:lastRowLastColumn="0"/>
-            <w:tcW w:w="0" w:type="auto"/>
-            <w:vMerge/>
-            <w:hideMark/>
-          </w:tcPr>
-          <w:p>
-            <w:pPr>
-              <w:rPr>
-                <w:rFonts w:ascii="Times New Roman" w:hAnsi="Times New Roman" w:cs="Times New Roman"/>
-                <w:sz w:val="24"/>
-                <w:szCs w:val="24"/>
-                <w:lang w:val="en-CA" w:eastAsia="ja-JP"/>
-              </w:rPr>
-            </w:pPr>
-          </w:p>
-        </w:tc>
-        <w:tc>
-          <w:tcPr>
-            <w:tcW w:w="1112" w:type="dxa"/>
-            <w:hideMark/>
-          </w:tcPr>
-          <w:p>
-            <w:pPr>
-              <w:cnfStyle w:val="000000000000" w:firstRow="0" w:lastRow="0" w:firstColumn="0" w:lastColumn="0" w:oddVBand="0" w:evenVBand="0" w:oddHBand="0" w:evenHBand="0" w:firstRowFirstColumn="0" w:firstRowLastColumn="0" w:lastRowFirstColumn="0" w:lastRowLastColumn="0"/>
-              <w:rPr>
-                <w:rFonts w:ascii="Times New Roman" w:hAnsi="Times New Roman" w:cs="Times New Roman"/>
-                <w:lang w:val="en-CA"/>
-              </w:rPr>
-            </w:pPr>
-            <w:r>
-              <w:rPr>
-                <w:rFonts w:ascii="Times New Roman" w:hAnsi="Times New Roman" w:cs="Times New Roman"/>
-                <w:lang w:val="en-CA"/>
-              </w:rPr>
-              <w:t>U</w:t>
-            </w:r>
-          </w:p>
-        </w:tc>
-        <w:tc>
-          <w:tcPr>
-            <w:tcW w:w="620" w:type="dxa"/>
-          </w:tcPr>
-          <w:p>
-            <w:pPr>
-              <w:cnfStyle w:val="000000000000" w:firstRow="0" w:lastRow="0" w:firstColumn="0" w:lastColumn="0" w:oddVBand="0" w:evenVBand="0" w:oddHBand="0" w:evenHBand="0" w:firstRowFirstColumn="0" w:firstRowLastColumn="0" w:lastRowFirstColumn="0" w:lastRowLastColumn="0"/>
-              <w:rPr>
-                <w:rFonts w:ascii="Times New Roman" w:hAnsi="Times New Roman" w:cs="Times New Roman"/>
-                <w:lang w:val="en-CA"/>
-              </w:rPr>
-            </w:pPr>
-          </w:p>
-        </w:tc>
-        <w:tc>
-          <w:tcPr>
-            <w:tcW w:w="1545" w:type="dxa"/>
-          </w:tcPr>
-          <w:p>
-            <w:pPr>
-              <w:cnfStyle w:val="000000000000" w:firstRow="0" w:lastRow="0" w:firstColumn="0" w:lastColumn="0" w:oddVBand="0" w:evenVBand="0" w:oddHBand="0" w:evenHBand="0" w:firstRowFirstColumn="0" w:firstRowLastColumn="0" w:lastRowFirstColumn="0" w:lastRowLastColumn="0"/>
-              <w:rPr>
-                <w:rFonts w:ascii="Times New Roman" w:hAnsi="Times New Roman" w:cs="Times New Roman"/>
-                <w:lang w:val="en-CA"/>
-              </w:rPr>
-            </w:pPr>
-          </w:p>
-        </w:tc>
-        <w:tc>
-          <w:tcPr>
-            <w:tcW w:w="2538" w:type="dxa"/>
-            <w:hideMark/>
-          </w:tcPr>
-          <w:p>
-            <w:pPr>
-              <w:spacing w:after="160" w:line="259" w:lineRule="auto"/>
-              <w:cnfStyle w:val="000000000000" w:firstRow="0" w:lastRow="0" w:firstColumn="0" w:lastColumn="0" w:oddVBand="0" w:evenVBand="0" w:oddHBand="0" w:evenHBand="0" w:firstRowFirstColumn="0" w:firstRowLastColumn="0" w:lastRowFirstColumn="0" w:lastRowLastColumn="0"/>
-              <w:rPr>
-                <w:rFonts w:ascii="Times New Roman" w:hAnsi="Times New Roman" w:cs="Times New Roman"/>
-                <w:lang w:val="en-CA"/>
-              </w:rPr>
-            </w:pPr>
-            <w:r>
-              <w:rPr>
-                <w:rFonts w:ascii="Times New Roman" w:hAnsi="Times New Roman" w:cs="Times New Roman"/>
-                <w:lang w:val="en-CA"/>
-              </w:rPr>
-              <w:t>FK:</w:t>
-            </w:r>
-          </w:p>
-          <w:p>
-            <w:pPr>
-              <w:cnfStyle w:val="000000000000" w:firstRow="0" w:lastRow="0" w:firstColumn="0" w:lastColumn="0" w:oddVBand="0" w:evenVBand="0" w:oddHBand="0" w:evenHBand="0" w:firstRowFirstColumn="0" w:firstRowLastColumn="0" w:lastRowFirstColumn="0" w:lastRowLastColumn="0"/>
-              <w:rPr>
-                <w:rFonts w:ascii="Times New Roman" w:hAnsi="Times New Roman" w:cs="Times New Roman"/>
-                <w:lang w:val="en-CA"/>
-              </w:rPr>
-            </w:pPr>
-            <w:proofErr w:type="spellStart"/>
-            <w:r>
-              <w:rPr>
-                <w:rFonts w:ascii="Times New Roman" w:hAnsi="Times New Roman" w:cs="Times New Roman"/>
-                <w:lang w:val="en-CA"/>
-              </w:rPr>
-              <w:t>voitures_id_voiture</w:t>
-            </w:r>
-            <w:proofErr w:type="spellEnd"/>
-          </w:p>
-        </w:tc>
-        <w:tc>
-          <w:tcPr>
-            <w:tcW w:w="1681" w:type="dxa"/>
-          </w:tcPr>
-          <w:p>
-            <w:pPr>
-              <w:cnfStyle w:val="000000000000" w:firstRow="0" w:lastRow="0" w:firstColumn="0" w:lastColumn="0" w:oddVBand="0" w:evenVBand="0" w:oddHBand="0" w:evenHBand="0" w:firstRowFirstColumn="0" w:firstRowLastColumn="0" w:lastRowFirstColumn="0" w:lastRowLastColumn="0"/>
-              <w:rPr>
-                <w:rFonts w:ascii="Times New Roman" w:hAnsi="Times New Roman" w:cs="Times New Roman"/>
-                <w:lang w:val="en-CA"/>
-              </w:rPr>
-            </w:pPr>
-            <w:r>
-              <w:rPr>
-                <w:rFonts w:ascii="Times New Roman" w:hAnsi="Times New Roman" w:cs="Times New Roman"/>
-              </w:rPr>
-              <w:t>Clé étrangère</w:t>
-            </w:r>
-          </w:p>
-        </w:tc>
-      </w:tr>
-    </w:tbl>
-    <w:p>
-      <w:pPr>
-        <w:rPr>
-          <w:rFonts w:ascii="Times New Roman" w:hAnsi="Times New Roman" w:cs="Times New Roman"/>
-          <w:lang w:val="fr-FR" w:eastAsia="ja-JP"/>
-        </w:rPr>
-      </w:pPr>
-    </w:p>
-    <w:p>
-      <w:pPr>
-        <w:rPr>
-          <w:b/>
-          <w:bCs/>
-        </w:rPr>
-      </w:pPr>
-      <w:r>
-        <w:rPr>
-          <w:b/>
-          <w:bCs/>
-        </w:rPr>
-        <w:br w:type="page"/>
-      </w:r>
-    </w:p>
-    <w:p>
-      <w:pPr>
-        <w:pStyle w:val="Heading1"/>
         <w:rPr>
           <w:lang w:val="fr"/>
         </w:rPr>
@@ -11436,7 +7195,7 @@
           <w:noProof/>
         </w:rPr>
         <w:drawing>
-          <wp:anchor distT="0" distB="0" distL="114300" distR="114300" simplePos="0" relativeHeight="251658241" behindDoc="0" locked="0" layoutInCell="1" allowOverlap="1" wp14:anchorId="02D246E9" wp14:editId="0D52376A">
+          <wp:anchor distT="0" distB="0" distL="114300" distR="114300" simplePos="0" relativeHeight="251658241" behindDoc="0" locked="0" layoutInCell="1" allowOverlap="1" wp14:anchorId="02D246E9" wp14:editId="3CDEDD67">
             <wp:simplePos x="0" y="0"/>
             <wp:positionH relativeFrom="column">
               <wp:posOffset>3362822</wp:posOffset>

</xml_diff>

<commit_message>
Correction mineure sur Word et Excel
</commit_message>
<xml_diff>
--- a/Livrable 1.docx
+++ b/Livrable 1.docx
@@ -623,7 +623,6 @@
           <w:docPartUnique/>
         </w:docPartObj>
       </w:sdtPr>
-      <w:sdtEndPr/>
       <w:sdtContent>
         <w:p>
           <w:pPr>
@@ -3131,7 +3130,6 @@
           <w:id w:val="-1919241692"/>
           <w:citation/>
         </w:sdtPr>
-        <w:sdtEndPr/>
         <w:sdtContent>
           <w:r>
             <w:rPr>
@@ -3242,7 +3240,6 @@
           <w:id w:val="-649510393"/>
           <w:citation/>
         </w:sdtPr>
-        <w:sdtEndPr/>
         <w:sdtContent>
           <w:r>
             <w:rPr>
@@ -3362,7 +3359,6 @@
           <w:id w:val="-1939123635"/>
           <w:citation/>
         </w:sdtPr>
-        <w:sdtEndPr/>
         <w:sdtContent>
           <w:r>
             <w:rPr>
@@ -3524,7 +3520,6 @@
           <w:id w:val="-711567424"/>
           <w:citation/>
         </w:sdtPr>
-        <w:sdtEndPr/>
         <w:sdtContent>
           <w:r>
             <w:rPr>
@@ -4086,69 +4081,59 @@
     <w:p>
       <w:pPr>
         <w:rPr>
-          <w:shd w:val="pct15" w:color="auto" w:fill="FFFFFF"/>
-          <w:lang w:val="fr"/>
-        </w:rPr>
-      </w:pPr>
-      <w:r>
-        <w:rPr>
-          <w:shd w:val="pct15" w:color="auto" w:fill="FFFFFF"/>
+          <w:lang w:val="fr"/>
+        </w:rPr>
+      </w:pPr>
+      <w:r>
+        <w:rPr>
           <w:lang w:val="fr"/>
         </w:rPr>
         <w:t xml:space="preserve">Nous avons identifié les besoins </w:t>
       </w:r>
       <w:r>
         <w:rPr>
-          <w:shd w:val="pct15" w:color="auto" w:fill="FFFFFF"/>
           <w:lang w:val="fr"/>
         </w:rPr>
         <w:t xml:space="preserve">pour faciliter l’accès </w:t>
       </w:r>
       <w:r>
         <w:rPr>
-          <w:shd w:val="pct15" w:color="auto" w:fill="FFFFFF"/>
           <w:lang w:val="fr"/>
         </w:rPr>
         <w:t xml:space="preserve">à </w:t>
       </w:r>
       <w:r>
         <w:rPr>
-          <w:shd w:val="pct15" w:color="auto" w:fill="FFFFFF"/>
           <w:lang w:val="fr"/>
         </w:rPr>
         <w:t>la navigation dans le site web</w:t>
       </w:r>
       <w:r>
         <w:rPr>
-          <w:shd w:val="pct15" w:color="auto" w:fill="FFFFFF"/>
           <w:lang w:val="fr"/>
         </w:rPr>
         <w:t>.</w:t>
       </w:r>
       <w:r>
         <w:rPr>
-          <w:shd w:val="pct15" w:color="auto" w:fill="FFFFFF"/>
           <w:lang w:val="fr"/>
         </w:rPr>
         <w:t xml:space="preserve"> </w:t>
       </w:r>
       <w:r>
         <w:rPr>
-          <w:shd w:val="pct15" w:color="auto" w:fill="FFFFFF"/>
           <w:lang w:val="fr"/>
         </w:rPr>
         <w:t>Voici l</w:t>
       </w:r>
       <w:r>
         <w:rPr>
-          <w:shd w:val="pct15" w:color="auto" w:fill="FFFFFF"/>
           <w:lang w:val="fr"/>
         </w:rPr>
         <w:t xml:space="preserve">e </w:t>
       </w:r>
       <w:r>
         <w:rPr>
-          <w:shd w:val="pct15" w:color="auto" w:fill="FFFFFF"/>
           <w:lang w:val="fr"/>
         </w:rPr>
         <w:t>résumé :</w:t>
@@ -5527,6 +5512,10 @@
     <w:p>
       <w:pPr>
         <w:pStyle w:val="Heading1"/>
+        <w:numPr>
+          <w:ilvl w:val="0"/>
+          <w:numId w:val="4"/>
+        </w:numPr>
         <w:rPr>
           <w:lang w:val="fr"/>
         </w:rPr>
@@ -6581,11 +6570,16 @@
         <w:t>d’effectuer</w:t>
       </w:r>
       <w:r>
-        <w:t xml:space="preserve"> une recherche </w:t>
+        <w:t xml:space="preserve"> </w:t>
+      </w:r>
+      <w:proofErr w:type="gramStart"/>
+      <w:r>
+        <w:t xml:space="preserve">une recherche </w:t>
       </w:r>
       <w:r>
         <w:t>assez précis</w:t>
       </w:r>
+      <w:proofErr w:type="gramEnd"/>
       <w:r>
         <w:t>.</w:t>
       </w:r>
@@ -7195,7 +7189,7 @@
           <w:noProof/>
         </w:rPr>
         <w:drawing>
-          <wp:anchor distT="0" distB="0" distL="114300" distR="114300" simplePos="0" relativeHeight="251658241" behindDoc="0" locked="0" layoutInCell="1" allowOverlap="1" wp14:anchorId="02D246E9" wp14:editId="3CDEDD67">
+          <wp:anchor distT="0" distB="0" distL="114300" distR="114300" simplePos="0" relativeHeight="251658241" behindDoc="0" locked="0" layoutInCell="1" allowOverlap="1" wp14:anchorId="02D246E9" wp14:editId="5D6369B1">
             <wp:simplePos x="0" y="0"/>
             <wp:positionH relativeFrom="column">
               <wp:posOffset>3362822</wp:posOffset>
@@ -11647,6 +11641,92 @@
       <w:rPr>
         <w:rFonts w:hint="default"/>
       </w:rPr>
+    </w:lvl>
+  </w:abstractNum>
+  <w:abstractNum w:abstractNumId="30" w15:restartNumberingAfterBreak="0">
+    <w:nsid w:val="7AC40C08"/>
+    <w:multiLevelType w:val="multilevel"/>
+    <w:tmpl w:val="0C0C001F"/>
+    <w:lvl w:ilvl="0">
+      <w:start w:val="1"/>
+      <w:numFmt w:val="decimal"/>
+      <w:lvlText w:val="%1."/>
+      <w:lvlJc w:val="left"/>
+      <w:pPr>
+        <w:ind w:left="360" w:hanging="360"/>
+      </w:pPr>
+    </w:lvl>
+    <w:lvl w:ilvl="1">
+      <w:start w:val="1"/>
+      <w:numFmt w:val="decimal"/>
+      <w:lvlText w:val="%1.%2."/>
+      <w:lvlJc w:val="left"/>
+      <w:pPr>
+        <w:ind w:left="792" w:hanging="432"/>
+      </w:pPr>
+    </w:lvl>
+    <w:lvl w:ilvl="2">
+      <w:start w:val="1"/>
+      <w:numFmt w:val="decimal"/>
+      <w:lvlText w:val="%1.%2.%3."/>
+      <w:lvlJc w:val="left"/>
+      <w:pPr>
+        <w:ind w:left="1224" w:hanging="504"/>
+      </w:pPr>
+    </w:lvl>
+    <w:lvl w:ilvl="3">
+      <w:start w:val="1"/>
+      <w:numFmt w:val="decimal"/>
+      <w:lvlText w:val="%1.%2.%3.%4."/>
+      <w:lvlJc w:val="left"/>
+      <w:pPr>
+        <w:ind w:left="1728" w:hanging="648"/>
+      </w:pPr>
+    </w:lvl>
+    <w:lvl w:ilvl="4">
+      <w:start w:val="1"/>
+      <w:numFmt w:val="decimal"/>
+      <w:lvlText w:val="%1.%2.%3.%4.%5."/>
+      <w:lvlJc w:val="left"/>
+      <w:pPr>
+        <w:ind w:left="2232" w:hanging="792"/>
+      </w:pPr>
+    </w:lvl>
+    <w:lvl w:ilvl="5">
+      <w:start w:val="1"/>
+      <w:numFmt w:val="decimal"/>
+      <w:lvlText w:val="%1.%2.%3.%4.%5.%6."/>
+      <w:lvlJc w:val="left"/>
+      <w:pPr>
+        <w:ind w:left="2736" w:hanging="936"/>
+      </w:pPr>
+    </w:lvl>
+    <w:lvl w:ilvl="6">
+      <w:start w:val="1"/>
+      <w:numFmt w:val="decimal"/>
+      <w:lvlText w:val="%1.%2.%3.%4.%5.%6.%7."/>
+      <w:lvlJc w:val="left"/>
+      <w:pPr>
+        <w:ind w:left="3240" w:hanging="1080"/>
+      </w:pPr>
+    </w:lvl>
+    <w:lvl w:ilvl="7">
+      <w:start w:val="1"/>
+      <w:numFmt w:val="decimal"/>
+      <w:lvlText w:val="%1.%2.%3.%4.%5.%6.%7.%8."/>
+      <w:lvlJc w:val="left"/>
+      <w:pPr>
+        <w:ind w:left="3744" w:hanging="1224"/>
+      </w:pPr>
+    </w:lvl>
+    <w:lvl w:ilvl="8">
+      <w:start w:val="1"/>
+      <w:numFmt w:val="decimal"/>
+      <w:lvlText w:val="%1.%2.%3.%4.%5.%6.%7.%8.%9."/>
+      <w:lvlJc w:val="left"/>
+      <w:pPr>
+        <w:ind w:left="4320" w:hanging="1440"/>
+      </w:pPr>
     </w:lvl>
   </w:abstractNum>
   <w:num w:numId="1" w16cid:durableId="1676036675">
@@ -11768,6 +11848,9 @@
   </w:num>
   <w:num w:numId="31" w16cid:durableId="87818241">
     <w:abstractNumId w:val="17"/>
+  </w:num>
+  <w:num w:numId="32" w16cid:durableId="1612323807">
+    <w:abstractNumId w:val="30"/>
   </w:num>
 </w:numbering>
 </file>

</xml_diff>